<commit_message>
Updated report, git status
</commit_message>
<xml_diff>
--- a/lab08/Report/Звіт з ЛР_8 БМТП.docx
+++ b/lab08/Report/Звіт з ЛР_8 БМТП.docx
@@ -81,7 +81,7 @@
         <w:rPr>
           <w:sz w:val="28"/>
           <w:szCs w:val="28"/>
-          <w:lang w:val="en-US"/>
+          <w:lang w:val="ru-RU"/>
         </w:rPr>
       </w:pPr>
       <w:r>
@@ -116,7 +116,7 @@
         <w:rPr>
           <w:sz w:val="28"/>
           <w:szCs w:val="28"/>
-          <w:lang w:val="en-US"/>
+          <w:lang w:val="ru-RU"/>
         </w:rPr>
         <w:t>8</w:t>
       </w:r>
@@ -200,8 +200,6 @@
           <w:szCs w:val="30"/>
         </w:rPr>
       </w:pPr>
-      <w:bookmarkStart w:id="0" w:name="_GoBack"/>
-      <w:bookmarkEnd w:id="0"/>
     </w:p>
     <w:p>
       <w:pPr>
@@ -1296,7 +1294,6 @@
         <w:rPr>
           <w:sz w:val="28"/>
           <w:szCs w:val="28"/>
-          <w:lang w:val="ru-RU"/>
         </w:rPr>
         <w:t xml:space="preserve"> + 1 &gt; |</w:t>
       </w:r>
@@ -1312,7 +1309,6 @@
         <w:rPr>
           <w:sz w:val="28"/>
           <w:szCs w:val="28"/>
-          <w:lang w:val="ru-RU"/>
         </w:rPr>
         <w:t xml:space="preserve"> - 2</w:t>
       </w:r>
@@ -1321,7 +1317,6 @@
         <w:rPr>
           <w:sz w:val="28"/>
           <w:szCs w:val="28"/>
-          <w:lang w:val="ru-RU"/>
         </w:rPr>
         <w:t xml:space="preserve">| </w:t>
       </w:r>
@@ -1558,7 +1553,7 @@
         </w:rPr>
         <w:t xml:space="preserve"> </w:t>
       </w:r>
-      <w:bookmarkStart w:id="1" w:name="_Hlk68167976"/>
+      <w:bookmarkStart w:id="0" w:name="_Hlk68167976"/>
       <w:r>
         <w:rPr>
           <w:sz w:val="28"/>
@@ -1574,7 +1569,7 @@
         </w:rPr>
         <w:t>float</w:t>
       </w:r>
-      <w:bookmarkEnd w:id="1"/>
+      <w:bookmarkEnd w:id="0"/>
     </w:p>
     <w:p>
       <w:pPr>
@@ -1843,6 +1838,2493 @@
         </w:rPr>
         <w:t>Кінець програми</w:t>
       </w:r>
+    </w:p>
+    <w:p>
+      <w:pPr>
+        <w:rPr>
+          <w:sz w:val="28"/>
+          <w:szCs w:val="28"/>
+        </w:rPr>
+      </w:pPr>
+    </w:p>
+    <w:p>
+      <w:pPr>
+        <w:rPr>
+          <w:sz w:val="28"/>
+          <w:szCs w:val="28"/>
+          <w:lang w:val="ru-RU"/>
+        </w:rPr>
+      </w:pPr>
+      <w:r>
+        <w:rPr>
+          <w:sz w:val="28"/>
+          <w:szCs w:val="28"/>
+        </w:rPr>
+        <w:t xml:space="preserve">Результат тестування модуля </w:t>
+      </w:r>
+      <w:r>
+        <w:rPr>
+          <w:sz w:val="28"/>
+          <w:szCs w:val="28"/>
+          <w:lang w:val="en-US"/>
+        </w:rPr>
+        <w:t>calculation</w:t>
+      </w:r>
+      <w:r>
+        <w:rPr>
+          <w:sz w:val="28"/>
+          <w:szCs w:val="28"/>
+          <w:lang w:val="ru-RU"/>
+        </w:rPr>
+        <w:t>_</w:t>
+      </w:r>
+      <w:r>
+        <w:rPr>
+          <w:sz w:val="28"/>
+          <w:szCs w:val="28"/>
+          <w:lang w:val="en-US"/>
+        </w:rPr>
+        <w:t>s</w:t>
+      </w:r>
+      <w:r>
+        <w:rPr>
+          <w:sz w:val="28"/>
+          <w:szCs w:val="28"/>
+          <w:lang w:val="ru-RU"/>
+        </w:rPr>
+        <w:t>():</w:t>
+      </w:r>
+    </w:p>
+    <w:p>
+      <w:pPr>
+        <w:rPr>
+          <w:sz w:val="28"/>
+          <w:szCs w:val="28"/>
+          <w:lang w:val="en-US"/>
+        </w:rPr>
+      </w:pPr>
+      <w:r>
+        <w:rPr>
+          <w:sz w:val="28"/>
+          <w:szCs w:val="28"/>
+          <w:lang w:val="en-US"/>
+        </w:rPr>
+        <w:t>Testcase#1: 0.568386   PASSED!</w:t>
+      </w:r>
+    </w:p>
+    <w:p>
+      <w:pPr>
+        <w:rPr>
+          <w:sz w:val="28"/>
+          <w:szCs w:val="28"/>
+          <w:lang w:val="en-US"/>
+        </w:rPr>
+      </w:pPr>
+      <w:r>
+        <w:rPr>
+          <w:sz w:val="28"/>
+          <w:szCs w:val="28"/>
+          <w:lang w:val="en-US"/>
+        </w:rPr>
+        <w:t>Testcase#2: 3.05333   PASSED!</w:t>
+      </w:r>
+    </w:p>
+    <w:p>
+      <w:pPr>
+        <w:rPr>
+          <w:sz w:val="28"/>
+          <w:szCs w:val="28"/>
+          <w:lang w:val="en-US"/>
+        </w:rPr>
+      </w:pPr>
+      <w:r>
+        <w:rPr>
+          <w:sz w:val="28"/>
+          <w:szCs w:val="28"/>
+          <w:lang w:val="en-US"/>
+        </w:rPr>
+        <w:t>Testcase#3: 879.764   PASSED!</w:t>
+      </w:r>
+    </w:p>
+    <w:p>
+      <w:pPr>
+        <w:rPr>
+          <w:sz w:val="28"/>
+          <w:szCs w:val="28"/>
+          <w:lang w:val="en-US"/>
+        </w:rPr>
+      </w:pPr>
+      <w:r>
+        <w:rPr>
+          <w:sz w:val="28"/>
+          <w:szCs w:val="28"/>
+          <w:lang w:val="en-US"/>
+        </w:rPr>
+        <w:t>Testcase#4: 3701.93   PASSED!</w:t>
+      </w:r>
+    </w:p>
+    <w:p>
+      <w:pPr>
+        <w:rPr>
+          <w:sz w:val="28"/>
+          <w:szCs w:val="28"/>
+          <w:lang w:val="en-US"/>
+        </w:rPr>
+      </w:pPr>
+      <w:r>
+        <w:rPr>
+          <w:sz w:val="28"/>
+          <w:szCs w:val="28"/>
+          <w:lang w:val="en-US"/>
+        </w:rPr>
+        <w:t>Testcase#5: 30.0199   PASSED!</w:t>
+      </w:r>
+    </w:p>
+    <w:p>
+      <w:pPr>
+        <w:rPr>
+          <w:sz w:val="28"/>
+          <w:szCs w:val="28"/>
+          <w:lang w:val="en-US"/>
+        </w:rPr>
+      </w:pPr>
+      <w:r>
+        <w:rPr>
+          <w:sz w:val="28"/>
+          <w:szCs w:val="28"/>
+          <w:lang w:val="en-US"/>
+        </w:rPr>
+        <w:t>Testcase#6: 0.23719   PASSED!</w:t>
+      </w:r>
+    </w:p>
+    <w:p>
+      <w:pPr>
+        <w:rPr>
+          <w:sz w:val="28"/>
+          <w:szCs w:val="28"/>
+          <w:lang w:val="en-US"/>
+        </w:rPr>
+      </w:pPr>
+      <w:r>
+        <w:rPr>
+          <w:sz w:val="28"/>
+          <w:szCs w:val="28"/>
+          <w:lang w:val="en-US"/>
+        </w:rPr>
+        <w:t>Testcase#7: 1783.16   PASSED!</w:t>
+      </w:r>
+    </w:p>
+    <w:p>
+      <w:pPr>
+        <w:rPr>
+          <w:sz w:val="28"/>
+          <w:szCs w:val="28"/>
+          <w:lang w:val="en-US"/>
+        </w:rPr>
+      </w:pPr>
+      <w:r>
+        <w:rPr>
+          <w:sz w:val="28"/>
+          <w:szCs w:val="28"/>
+          <w:lang w:val="en-US"/>
+        </w:rPr>
+        <w:t>Testcase#8: 713.408   PASSED!</w:t>
+      </w:r>
+    </w:p>
+    <w:p>
+      <w:pPr>
+        <w:rPr>
+          <w:sz w:val="28"/>
+          <w:szCs w:val="28"/>
+          <w:lang w:val="en-US"/>
+        </w:rPr>
+      </w:pPr>
+      <w:r>
+        <w:rPr>
+          <w:sz w:val="28"/>
+          <w:szCs w:val="28"/>
+          <w:lang w:val="en-US"/>
+        </w:rPr>
+        <w:t>Testcase#9: 3.53781   PASSED!</w:t>
+      </w:r>
+    </w:p>
+    <w:p>
+      <w:pPr>
+        <w:rPr>
+          <w:sz w:val="28"/>
+          <w:szCs w:val="28"/>
+          <w:lang w:val="ru-RU"/>
+        </w:rPr>
+      </w:pPr>
+      <w:r>
+        <w:rPr>
+          <w:sz w:val="28"/>
+          <w:szCs w:val="28"/>
+          <w:lang w:val="ru-RU"/>
+        </w:rPr>
+        <w:lastRenderedPageBreak/>
+        <w:t>Testcase#10: 41.7889   PASSED!</w:t>
+      </w:r>
+    </w:p>
+    <w:p>
+      <w:pPr>
+        <w:rPr>
+          <w:sz w:val="28"/>
+          <w:szCs w:val="28"/>
+          <w:lang w:val="ru-RU"/>
+        </w:rPr>
+      </w:pPr>
+      <w:r>
+        <w:rPr>
+          <w:sz w:val="28"/>
+          <w:szCs w:val="28"/>
+          <w:lang w:val="ru-RU"/>
+        </w:rPr>
+        <w:t>Для продолжения нажмите любую клавишу . . .</w:t>
+      </w:r>
+    </w:p>
+    <w:p>
+      <w:pPr>
+        <w:rPr>
+          <w:sz w:val="28"/>
+          <w:szCs w:val="28"/>
+          <w:lang w:val="ru-RU"/>
+        </w:rPr>
+      </w:pPr>
+    </w:p>
+    <w:p>
+      <w:pPr>
+        <w:rPr>
+          <w:sz w:val="28"/>
+          <w:szCs w:val="28"/>
+        </w:rPr>
+      </w:pPr>
+      <w:proofErr w:type="spellStart"/>
+      <w:r>
+        <w:rPr>
+          <w:sz w:val="28"/>
+          <w:szCs w:val="28"/>
+          <w:lang w:val="ru-RU"/>
+        </w:rPr>
+        <w:t>Лістинг</w:t>
+      </w:r>
+      <w:proofErr w:type="spellEnd"/>
+      <w:r>
+        <w:rPr>
+          <w:sz w:val="28"/>
+          <w:szCs w:val="28"/>
+          <w:lang w:val="ru-RU"/>
+        </w:rPr>
+        <w:t xml:space="preserve"> модулю </w:t>
+      </w:r>
+      <w:proofErr w:type="spellStart"/>
+      <w:r>
+        <w:rPr>
+          <w:sz w:val="28"/>
+          <w:szCs w:val="28"/>
+          <w:lang w:val="en-US"/>
+        </w:rPr>
+        <w:t>s_</w:t>
+      </w:r>
+      <w:proofErr w:type="gramStart"/>
+      <w:r>
+        <w:rPr>
+          <w:sz w:val="28"/>
+          <w:szCs w:val="28"/>
+          <w:lang w:val="en-US"/>
+        </w:rPr>
+        <w:t>calculation</w:t>
+      </w:r>
+      <w:proofErr w:type="spellEnd"/>
+      <w:r>
+        <w:rPr>
+          <w:sz w:val="28"/>
+          <w:szCs w:val="28"/>
+        </w:rPr>
+        <w:t>(</w:t>
+      </w:r>
+      <w:proofErr w:type="gramEnd"/>
+      <w:r>
+        <w:rPr>
+          <w:sz w:val="28"/>
+          <w:szCs w:val="28"/>
+        </w:rPr>
+        <w:t>):</w:t>
+      </w:r>
+    </w:p>
+    <w:p>
+      <w:pPr>
+        <w:rPr>
+          <w:sz w:val="28"/>
+          <w:szCs w:val="28"/>
+        </w:rPr>
+      </w:pPr>
+    </w:p>
+    <w:p>
+      <w:pPr>
+        <w:rPr>
+          <w:sz w:val="28"/>
+          <w:szCs w:val="28"/>
+        </w:rPr>
+      </w:pPr>
+      <w:r>
+        <w:rPr>
+          <w:sz w:val="28"/>
+          <w:szCs w:val="28"/>
+        </w:rPr>
+        <w:t>#</w:t>
+      </w:r>
+      <w:proofErr w:type="spellStart"/>
+      <w:r>
+        <w:rPr>
+          <w:sz w:val="28"/>
+          <w:szCs w:val="28"/>
+        </w:rPr>
+        <w:t>include</w:t>
+      </w:r>
+      <w:proofErr w:type="spellEnd"/>
+      <w:r>
+        <w:rPr>
+          <w:sz w:val="28"/>
+          <w:szCs w:val="28"/>
+        </w:rPr>
+        <w:t xml:space="preserve"> &lt;</w:t>
+      </w:r>
+      <w:proofErr w:type="spellStart"/>
+      <w:r>
+        <w:rPr>
+          <w:sz w:val="28"/>
+          <w:szCs w:val="28"/>
+        </w:rPr>
+        <w:t>math.h</w:t>
+      </w:r>
+      <w:proofErr w:type="spellEnd"/>
+      <w:r>
+        <w:rPr>
+          <w:sz w:val="28"/>
+          <w:szCs w:val="28"/>
+        </w:rPr>
+        <w:t>&gt;</w:t>
+      </w:r>
+    </w:p>
+    <w:p>
+      <w:pPr>
+        <w:rPr>
+          <w:sz w:val="28"/>
+          <w:szCs w:val="28"/>
+        </w:rPr>
+      </w:pPr>
+    </w:p>
+    <w:p>
+      <w:pPr>
+        <w:rPr>
+          <w:sz w:val="28"/>
+          <w:szCs w:val="28"/>
+        </w:rPr>
+      </w:pPr>
+      <w:proofErr w:type="spellStart"/>
+      <w:r>
+        <w:rPr>
+          <w:sz w:val="28"/>
+          <w:szCs w:val="28"/>
+        </w:rPr>
+        <w:t>double</w:t>
+      </w:r>
+      <w:proofErr w:type="spellEnd"/>
+      <w:r>
+        <w:rPr>
+          <w:sz w:val="28"/>
+          <w:szCs w:val="28"/>
+        </w:rPr>
+        <w:t xml:space="preserve"> </w:t>
+      </w:r>
+      <w:proofErr w:type="spellStart"/>
+      <w:r>
+        <w:rPr>
+          <w:sz w:val="28"/>
+          <w:szCs w:val="28"/>
+        </w:rPr>
+        <w:t>calculations_s</w:t>
+      </w:r>
+      <w:proofErr w:type="spellEnd"/>
+      <w:r>
+        <w:rPr>
+          <w:sz w:val="28"/>
+          <w:szCs w:val="28"/>
+        </w:rPr>
+        <w:t>(</w:t>
+      </w:r>
+      <w:proofErr w:type="spellStart"/>
+      <w:r>
+        <w:rPr>
+          <w:sz w:val="28"/>
+          <w:szCs w:val="28"/>
+        </w:rPr>
+        <w:t>double</w:t>
+      </w:r>
+      <w:proofErr w:type="spellEnd"/>
+      <w:r>
+        <w:rPr>
+          <w:sz w:val="28"/>
+          <w:szCs w:val="28"/>
+        </w:rPr>
+        <w:t xml:space="preserve"> x, </w:t>
+      </w:r>
+      <w:proofErr w:type="spellStart"/>
+      <w:r>
+        <w:rPr>
+          <w:sz w:val="28"/>
+          <w:szCs w:val="28"/>
+        </w:rPr>
+        <w:t>double</w:t>
+      </w:r>
+      <w:proofErr w:type="spellEnd"/>
+      <w:r>
+        <w:rPr>
+          <w:sz w:val="28"/>
+          <w:szCs w:val="28"/>
+        </w:rPr>
+        <w:t xml:space="preserve"> y, </w:t>
+      </w:r>
+      <w:proofErr w:type="spellStart"/>
+      <w:r>
+        <w:rPr>
+          <w:sz w:val="28"/>
+          <w:szCs w:val="28"/>
+        </w:rPr>
+        <w:t>double</w:t>
+      </w:r>
+      <w:proofErr w:type="spellEnd"/>
+      <w:r>
+        <w:rPr>
+          <w:sz w:val="28"/>
+          <w:szCs w:val="28"/>
+        </w:rPr>
+        <w:t xml:space="preserve"> z)</w:t>
+      </w:r>
+    </w:p>
+    <w:p>
+      <w:pPr>
+        <w:rPr>
+          <w:sz w:val="28"/>
+          <w:szCs w:val="28"/>
+        </w:rPr>
+      </w:pPr>
+      <w:r>
+        <w:rPr>
+          <w:sz w:val="28"/>
+          <w:szCs w:val="28"/>
+        </w:rPr>
+        <w:t>{</w:t>
+      </w:r>
+    </w:p>
+    <w:p>
+      <w:pPr>
+        <w:rPr>
+          <w:sz w:val="28"/>
+          <w:szCs w:val="28"/>
+        </w:rPr>
+      </w:pPr>
+      <w:r>
+        <w:rPr>
+          <w:sz w:val="28"/>
+          <w:szCs w:val="28"/>
+        </w:rPr>
+        <w:t xml:space="preserve">    </w:t>
+      </w:r>
+      <w:proofErr w:type="spellStart"/>
+      <w:r>
+        <w:rPr>
+          <w:sz w:val="28"/>
+          <w:szCs w:val="28"/>
+        </w:rPr>
+        <w:t>double</w:t>
+      </w:r>
+      <w:proofErr w:type="spellEnd"/>
+      <w:r>
+        <w:rPr>
+          <w:sz w:val="28"/>
+          <w:szCs w:val="28"/>
+        </w:rPr>
+        <w:t xml:space="preserve"> s = </w:t>
+      </w:r>
+      <w:proofErr w:type="spellStart"/>
+      <w:r>
+        <w:rPr>
+          <w:sz w:val="28"/>
+          <w:szCs w:val="28"/>
+        </w:rPr>
+        <w:t>pow</w:t>
+      </w:r>
+      <w:proofErr w:type="spellEnd"/>
+      <w:r>
+        <w:rPr>
+          <w:sz w:val="28"/>
+          <w:szCs w:val="28"/>
+        </w:rPr>
+        <w:t xml:space="preserve">(3 * </w:t>
+      </w:r>
+      <w:proofErr w:type="spellStart"/>
+      <w:r>
+        <w:rPr>
+          <w:sz w:val="28"/>
+          <w:szCs w:val="28"/>
+        </w:rPr>
+        <w:t>sin</w:t>
+      </w:r>
+      <w:proofErr w:type="spellEnd"/>
+      <w:r>
+        <w:rPr>
+          <w:sz w:val="28"/>
+          <w:szCs w:val="28"/>
+        </w:rPr>
+        <w:t>(</w:t>
+      </w:r>
+      <w:proofErr w:type="spellStart"/>
+      <w:r>
+        <w:rPr>
+          <w:sz w:val="28"/>
+          <w:szCs w:val="28"/>
+        </w:rPr>
+        <w:t>sqrt</w:t>
+      </w:r>
+      <w:proofErr w:type="spellEnd"/>
+      <w:r>
+        <w:rPr>
+          <w:sz w:val="28"/>
+          <w:szCs w:val="28"/>
+        </w:rPr>
+        <w:t>(12 * x + log10(x - 3))), y) + z/x;</w:t>
+      </w:r>
+    </w:p>
+    <w:p>
+      <w:pPr>
+        <w:rPr>
+          <w:sz w:val="28"/>
+          <w:szCs w:val="28"/>
+        </w:rPr>
+      </w:pPr>
+      <w:r>
+        <w:rPr>
+          <w:sz w:val="28"/>
+          <w:szCs w:val="28"/>
+        </w:rPr>
+        <w:t xml:space="preserve">    </w:t>
+      </w:r>
+      <w:proofErr w:type="spellStart"/>
+      <w:r>
+        <w:rPr>
+          <w:sz w:val="28"/>
+          <w:szCs w:val="28"/>
+        </w:rPr>
+        <w:t>return</w:t>
+      </w:r>
+      <w:proofErr w:type="spellEnd"/>
+      <w:r>
+        <w:rPr>
+          <w:sz w:val="28"/>
+          <w:szCs w:val="28"/>
+        </w:rPr>
+        <w:t xml:space="preserve"> s;</w:t>
+      </w:r>
+    </w:p>
+    <w:p>
+      <w:pPr>
+        <w:rPr>
+          <w:sz w:val="28"/>
+          <w:szCs w:val="28"/>
+        </w:rPr>
+      </w:pPr>
+      <w:r>
+        <w:rPr>
+          <w:sz w:val="28"/>
+          <w:szCs w:val="28"/>
+        </w:rPr>
+        <w:t>}</w:t>
+      </w:r>
+    </w:p>
+    <w:p>
+      <w:pPr>
+        <w:rPr>
+          <w:sz w:val="28"/>
+          <w:szCs w:val="28"/>
+          <w:lang w:val="ru-RU"/>
+        </w:rPr>
+      </w:pPr>
+    </w:p>
+    <w:p>
+      <w:pPr>
+        <w:rPr>
+          <w:sz w:val="28"/>
+          <w:szCs w:val="28"/>
+        </w:rPr>
+      </w:pPr>
+      <w:r>
+        <w:rPr>
+          <w:sz w:val="28"/>
+          <w:szCs w:val="28"/>
+        </w:rPr>
+        <w:t>Лістинг тестового драйверу:</w:t>
+      </w:r>
+    </w:p>
+    <w:p>
+      <w:pPr>
+        <w:rPr>
+          <w:sz w:val="28"/>
+          <w:szCs w:val="28"/>
+        </w:rPr>
+      </w:pPr>
+    </w:p>
+    <w:p>
+      <w:pPr>
+        <w:rPr>
+          <w:sz w:val="28"/>
+          <w:szCs w:val="28"/>
+        </w:rPr>
+      </w:pPr>
+      <w:r>
+        <w:rPr>
+          <w:sz w:val="28"/>
+          <w:szCs w:val="28"/>
+        </w:rPr>
+        <w:t>#</w:t>
+      </w:r>
+      <w:proofErr w:type="spellStart"/>
+      <w:r>
+        <w:rPr>
+          <w:sz w:val="28"/>
+          <w:szCs w:val="28"/>
+        </w:rPr>
+        <w:t>include</w:t>
+      </w:r>
+      <w:proofErr w:type="spellEnd"/>
+      <w:r>
+        <w:rPr>
+          <w:sz w:val="28"/>
+          <w:szCs w:val="28"/>
+        </w:rPr>
+        <w:t xml:space="preserve"> &lt;</w:t>
+      </w:r>
+      <w:proofErr w:type="spellStart"/>
+      <w:r>
+        <w:rPr>
+          <w:sz w:val="28"/>
+          <w:szCs w:val="28"/>
+        </w:rPr>
+        <w:t>iostream</w:t>
+      </w:r>
+      <w:proofErr w:type="spellEnd"/>
+      <w:r>
+        <w:rPr>
+          <w:sz w:val="28"/>
+          <w:szCs w:val="28"/>
+        </w:rPr>
+        <w:t>&gt;</w:t>
+      </w:r>
+    </w:p>
+    <w:p>
+      <w:pPr>
+        <w:rPr>
+          <w:sz w:val="28"/>
+          <w:szCs w:val="28"/>
+        </w:rPr>
+      </w:pPr>
+      <w:r>
+        <w:rPr>
+          <w:sz w:val="28"/>
+          <w:szCs w:val="28"/>
+        </w:rPr>
+        <w:t>#</w:t>
+      </w:r>
+      <w:proofErr w:type="spellStart"/>
+      <w:r>
+        <w:rPr>
+          <w:sz w:val="28"/>
+          <w:szCs w:val="28"/>
+        </w:rPr>
+        <w:t>include</w:t>
+      </w:r>
+      <w:proofErr w:type="spellEnd"/>
+      <w:r>
+        <w:rPr>
+          <w:sz w:val="28"/>
+          <w:szCs w:val="28"/>
+        </w:rPr>
+        <w:t xml:space="preserve"> "</w:t>
+      </w:r>
+      <w:proofErr w:type="spellStart"/>
+      <w:r>
+        <w:rPr>
+          <w:sz w:val="28"/>
+          <w:szCs w:val="28"/>
+        </w:rPr>
+        <w:t>ModulesSemenyuk.h</w:t>
+      </w:r>
+      <w:proofErr w:type="spellEnd"/>
+      <w:r>
+        <w:rPr>
+          <w:sz w:val="28"/>
+          <w:szCs w:val="28"/>
+        </w:rPr>
+        <w:t>"</w:t>
+      </w:r>
+    </w:p>
+    <w:p>
+      <w:pPr>
+        <w:rPr>
+          <w:sz w:val="28"/>
+          <w:szCs w:val="28"/>
+        </w:rPr>
+      </w:pPr>
+    </w:p>
+    <w:p>
+      <w:pPr>
+        <w:rPr>
+          <w:sz w:val="28"/>
+          <w:szCs w:val="28"/>
+        </w:rPr>
+      </w:pPr>
+      <w:proofErr w:type="spellStart"/>
+      <w:r>
+        <w:rPr>
+          <w:sz w:val="28"/>
+          <w:szCs w:val="28"/>
+        </w:rPr>
+        <w:t>using</w:t>
+      </w:r>
+      <w:proofErr w:type="spellEnd"/>
+      <w:r>
+        <w:rPr>
+          <w:sz w:val="28"/>
+          <w:szCs w:val="28"/>
+        </w:rPr>
+        <w:t xml:space="preserve"> </w:t>
+      </w:r>
+      <w:proofErr w:type="spellStart"/>
+      <w:r>
+        <w:rPr>
+          <w:sz w:val="28"/>
+          <w:szCs w:val="28"/>
+        </w:rPr>
+        <w:t>namespace</w:t>
+      </w:r>
+      <w:proofErr w:type="spellEnd"/>
+      <w:r>
+        <w:rPr>
+          <w:sz w:val="28"/>
+          <w:szCs w:val="28"/>
+        </w:rPr>
+        <w:t xml:space="preserve"> </w:t>
+      </w:r>
+      <w:proofErr w:type="spellStart"/>
+      <w:r>
+        <w:rPr>
+          <w:sz w:val="28"/>
+          <w:szCs w:val="28"/>
+        </w:rPr>
+        <w:t>std</w:t>
+      </w:r>
+      <w:proofErr w:type="spellEnd"/>
+      <w:r>
+        <w:rPr>
+          <w:sz w:val="28"/>
+          <w:szCs w:val="28"/>
+        </w:rPr>
+        <w:t>;</w:t>
+      </w:r>
+    </w:p>
+    <w:p>
+      <w:pPr>
+        <w:rPr>
+          <w:sz w:val="28"/>
+          <w:szCs w:val="28"/>
+        </w:rPr>
+      </w:pPr>
+    </w:p>
+    <w:p>
+      <w:pPr>
+        <w:rPr>
+          <w:sz w:val="28"/>
+          <w:szCs w:val="28"/>
+        </w:rPr>
+      </w:pPr>
+      <w:proofErr w:type="spellStart"/>
+      <w:r>
+        <w:rPr>
+          <w:sz w:val="28"/>
+          <w:szCs w:val="28"/>
+        </w:rPr>
+        <w:t>int</w:t>
+      </w:r>
+      <w:proofErr w:type="spellEnd"/>
+      <w:r>
+        <w:rPr>
+          <w:sz w:val="28"/>
+          <w:szCs w:val="28"/>
+        </w:rPr>
+        <w:t xml:space="preserve"> </w:t>
+      </w:r>
+      <w:proofErr w:type="spellStart"/>
+      <w:r>
+        <w:rPr>
+          <w:sz w:val="28"/>
+          <w:szCs w:val="28"/>
+        </w:rPr>
+        <w:t>main</w:t>
+      </w:r>
+      <w:proofErr w:type="spellEnd"/>
+      <w:r>
+        <w:rPr>
+          <w:sz w:val="28"/>
+          <w:szCs w:val="28"/>
+        </w:rPr>
+        <w:t>()</w:t>
+      </w:r>
+    </w:p>
+    <w:p>
+      <w:pPr>
+        <w:rPr>
+          <w:sz w:val="28"/>
+          <w:szCs w:val="28"/>
+        </w:rPr>
+      </w:pPr>
+      <w:r>
+        <w:rPr>
+          <w:sz w:val="28"/>
+          <w:szCs w:val="28"/>
+        </w:rPr>
+        <w:t>{</w:t>
+      </w:r>
+    </w:p>
+    <w:p>
+      <w:pPr>
+        <w:rPr>
+          <w:sz w:val="28"/>
+          <w:szCs w:val="28"/>
+        </w:rPr>
+      </w:pPr>
+      <w:r>
+        <w:rPr>
+          <w:sz w:val="28"/>
+          <w:szCs w:val="28"/>
+        </w:rPr>
+        <w:t xml:space="preserve">    </w:t>
+      </w:r>
+      <w:proofErr w:type="spellStart"/>
+      <w:r>
+        <w:rPr>
+          <w:sz w:val="28"/>
+          <w:szCs w:val="28"/>
+        </w:rPr>
+        <w:t>double</w:t>
+      </w:r>
+      <w:proofErr w:type="spellEnd"/>
+      <w:r>
+        <w:rPr>
+          <w:sz w:val="28"/>
+          <w:szCs w:val="28"/>
+        </w:rPr>
+        <w:t xml:space="preserve"> </w:t>
+      </w:r>
+      <w:proofErr w:type="spellStart"/>
+      <w:r>
+        <w:rPr>
+          <w:sz w:val="28"/>
+          <w:szCs w:val="28"/>
+        </w:rPr>
+        <w:t>mathResult</w:t>
+      </w:r>
+      <w:proofErr w:type="spellEnd"/>
+      <w:r>
+        <w:rPr>
+          <w:sz w:val="28"/>
+          <w:szCs w:val="28"/>
+        </w:rPr>
+        <w:t>[10][3] = {{7, 5, 3}, {51, 4, 92}, {4.6, 6.7, 1.3}, {12, 20, 48}, {15, 4, 7}, {7, 6, 1}, {16, 7, 14}, {5, 6, 7}, {6, 1, 7}, {9, 4, 6}};</w:t>
+      </w:r>
+    </w:p>
+    <w:p>
+      <w:pPr>
+        <w:rPr>
+          <w:sz w:val="28"/>
+          <w:szCs w:val="28"/>
+        </w:rPr>
+      </w:pPr>
+      <w:r>
+        <w:rPr>
+          <w:sz w:val="28"/>
+          <w:szCs w:val="28"/>
+        </w:rPr>
+        <w:t xml:space="preserve">    </w:t>
+      </w:r>
+      <w:proofErr w:type="spellStart"/>
+      <w:r>
+        <w:rPr>
+          <w:sz w:val="28"/>
+          <w:szCs w:val="28"/>
+        </w:rPr>
+        <w:t>double</w:t>
+      </w:r>
+      <w:proofErr w:type="spellEnd"/>
+      <w:r>
+        <w:rPr>
+          <w:sz w:val="28"/>
+          <w:szCs w:val="28"/>
+        </w:rPr>
+        <w:t xml:space="preserve"> </w:t>
+      </w:r>
+      <w:proofErr w:type="spellStart"/>
+      <w:r>
+        <w:rPr>
+          <w:sz w:val="28"/>
+          <w:szCs w:val="28"/>
+        </w:rPr>
+        <w:t>Expected</w:t>
+      </w:r>
+      <w:proofErr w:type="spellEnd"/>
+      <w:r>
+        <w:rPr>
+          <w:sz w:val="28"/>
+          <w:szCs w:val="28"/>
+        </w:rPr>
+        <w:t>[10] = {0.568386, 3.05333, 879.765, 3701.93, 30.0199, 0.23719, 1783.16, 713.408, 3.53781, 41.7889};</w:t>
+      </w:r>
+    </w:p>
+    <w:p>
+      <w:pPr>
+        <w:rPr>
+          <w:sz w:val="28"/>
+          <w:szCs w:val="28"/>
+        </w:rPr>
+      </w:pPr>
+      <w:r>
+        <w:rPr>
+          <w:sz w:val="28"/>
+          <w:szCs w:val="28"/>
+        </w:rPr>
+        <w:t xml:space="preserve">    </w:t>
+      </w:r>
+      <w:proofErr w:type="spellStart"/>
+      <w:r>
+        <w:rPr>
+          <w:sz w:val="28"/>
+          <w:szCs w:val="28"/>
+        </w:rPr>
+        <w:t>for</w:t>
+      </w:r>
+      <w:proofErr w:type="spellEnd"/>
+      <w:r>
+        <w:rPr>
+          <w:sz w:val="28"/>
+          <w:szCs w:val="28"/>
+        </w:rPr>
+        <w:t xml:space="preserve"> (</w:t>
+      </w:r>
+      <w:proofErr w:type="spellStart"/>
+      <w:r>
+        <w:rPr>
+          <w:sz w:val="28"/>
+          <w:szCs w:val="28"/>
+        </w:rPr>
+        <w:t>int</w:t>
+      </w:r>
+      <w:proofErr w:type="spellEnd"/>
+      <w:r>
+        <w:rPr>
+          <w:sz w:val="28"/>
+          <w:szCs w:val="28"/>
+        </w:rPr>
+        <w:t xml:space="preserve"> i = 0; i &lt; 10; i++)</w:t>
+      </w:r>
+    </w:p>
+    <w:p>
+      <w:pPr>
+        <w:rPr>
+          <w:sz w:val="28"/>
+          <w:szCs w:val="28"/>
+        </w:rPr>
+      </w:pPr>
+      <w:r>
+        <w:rPr>
+          <w:sz w:val="28"/>
+          <w:szCs w:val="28"/>
+        </w:rPr>
+        <w:t xml:space="preserve">    {</w:t>
+      </w:r>
+    </w:p>
+    <w:p>
+      <w:pPr>
+        <w:rPr>
+          <w:sz w:val="28"/>
+          <w:szCs w:val="28"/>
+        </w:rPr>
+      </w:pPr>
+      <w:r>
+        <w:rPr>
+          <w:sz w:val="28"/>
+          <w:szCs w:val="28"/>
+        </w:rPr>
+        <w:t xml:space="preserve">        </w:t>
+      </w:r>
+      <w:proofErr w:type="spellStart"/>
+      <w:r>
+        <w:rPr>
+          <w:sz w:val="28"/>
+          <w:szCs w:val="28"/>
+        </w:rPr>
+        <w:t>cout</w:t>
+      </w:r>
+      <w:proofErr w:type="spellEnd"/>
+      <w:r>
+        <w:rPr>
+          <w:sz w:val="28"/>
+          <w:szCs w:val="28"/>
+        </w:rPr>
+        <w:t xml:space="preserve"> &lt;&lt; "</w:t>
+      </w:r>
+      <w:proofErr w:type="spellStart"/>
+      <w:r>
+        <w:rPr>
+          <w:sz w:val="28"/>
+          <w:szCs w:val="28"/>
+        </w:rPr>
+        <w:t>Testcase</w:t>
+      </w:r>
+      <w:proofErr w:type="spellEnd"/>
+      <w:r>
+        <w:rPr>
+          <w:sz w:val="28"/>
+          <w:szCs w:val="28"/>
+        </w:rPr>
+        <w:t xml:space="preserve">#" &lt;&lt; i + 1 &lt;&lt; ": " &lt;&lt; </w:t>
+      </w:r>
+      <w:proofErr w:type="spellStart"/>
+      <w:r>
+        <w:rPr>
+          <w:sz w:val="28"/>
+          <w:szCs w:val="28"/>
+        </w:rPr>
+        <w:t>calculations_s</w:t>
+      </w:r>
+      <w:proofErr w:type="spellEnd"/>
+      <w:r>
+        <w:rPr>
+          <w:sz w:val="28"/>
+          <w:szCs w:val="28"/>
+        </w:rPr>
+        <w:t>(</w:t>
+      </w:r>
+      <w:proofErr w:type="spellStart"/>
+      <w:r>
+        <w:rPr>
+          <w:sz w:val="28"/>
+          <w:szCs w:val="28"/>
+        </w:rPr>
+        <w:t>mathResult</w:t>
+      </w:r>
+      <w:proofErr w:type="spellEnd"/>
+      <w:r>
+        <w:rPr>
+          <w:sz w:val="28"/>
+          <w:szCs w:val="28"/>
+        </w:rPr>
+        <w:t xml:space="preserve">[i][0], </w:t>
+      </w:r>
+      <w:proofErr w:type="spellStart"/>
+      <w:r>
+        <w:rPr>
+          <w:sz w:val="28"/>
+          <w:szCs w:val="28"/>
+        </w:rPr>
+        <w:t>mathResult</w:t>
+      </w:r>
+      <w:proofErr w:type="spellEnd"/>
+      <w:r>
+        <w:rPr>
+          <w:sz w:val="28"/>
+          <w:szCs w:val="28"/>
+        </w:rPr>
+        <w:t xml:space="preserve">[i][1], </w:t>
+      </w:r>
+      <w:proofErr w:type="spellStart"/>
+      <w:r>
+        <w:rPr>
+          <w:sz w:val="28"/>
+          <w:szCs w:val="28"/>
+        </w:rPr>
+        <w:t>mathResult</w:t>
+      </w:r>
+      <w:proofErr w:type="spellEnd"/>
+      <w:r>
+        <w:rPr>
+          <w:sz w:val="28"/>
+          <w:szCs w:val="28"/>
+        </w:rPr>
+        <w:t>[i][2]);</w:t>
+      </w:r>
+    </w:p>
+    <w:p>
+      <w:pPr>
+        <w:rPr>
+          <w:sz w:val="28"/>
+          <w:szCs w:val="28"/>
+        </w:rPr>
+      </w:pPr>
+      <w:r>
+        <w:rPr>
+          <w:sz w:val="28"/>
+          <w:szCs w:val="28"/>
+        </w:rPr>
+        <w:t xml:space="preserve">        </w:t>
+      </w:r>
+      <w:proofErr w:type="spellStart"/>
+      <w:r>
+        <w:rPr>
+          <w:sz w:val="28"/>
+          <w:szCs w:val="28"/>
+        </w:rPr>
+        <w:t>if</w:t>
+      </w:r>
+      <w:proofErr w:type="spellEnd"/>
+      <w:r>
+        <w:rPr>
+          <w:sz w:val="28"/>
+          <w:szCs w:val="28"/>
+        </w:rPr>
+        <w:t xml:space="preserve"> (</w:t>
+      </w:r>
+      <w:proofErr w:type="spellStart"/>
+      <w:r>
+        <w:rPr>
+          <w:sz w:val="28"/>
+          <w:szCs w:val="28"/>
+        </w:rPr>
+        <w:t>calculations_s</w:t>
+      </w:r>
+      <w:proofErr w:type="spellEnd"/>
+      <w:r>
+        <w:rPr>
+          <w:sz w:val="28"/>
+          <w:szCs w:val="28"/>
+        </w:rPr>
+        <w:t>(</w:t>
+      </w:r>
+      <w:proofErr w:type="spellStart"/>
+      <w:r>
+        <w:rPr>
+          <w:sz w:val="28"/>
+          <w:szCs w:val="28"/>
+        </w:rPr>
+        <w:t>mathResult</w:t>
+      </w:r>
+      <w:proofErr w:type="spellEnd"/>
+      <w:r>
+        <w:rPr>
+          <w:sz w:val="28"/>
+          <w:szCs w:val="28"/>
+        </w:rPr>
+        <w:t xml:space="preserve">[i][0], </w:t>
+      </w:r>
+      <w:proofErr w:type="spellStart"/>
+      <w:r>
+        <w:rPr>
+          <w:sz w:val="28"/>
+          <w:szCs w:val="28"/>
+        </w:rPr>
+        <w:t>mathResult</w:t>
+      </w:r>
+      <w:proofErr w:type="spellEnd"/>
+      <w:r>
+        <w:rPr>
+          <w:sz w:val="28"/>
+          <w:szCs w:val="28"/>
+        </w:rPr>
+        <w:t xml:space="preserve">[i][1], </w:t>
+      </w:r>
+      <w:proofErr w:type="spellStart"/>
+      <w:r>
+        <w:rPr>
+          <w:sz w:val="28"/>
+          <w:szCs w:val="28"/>
+        </w:rPr>
+        <w:t>mathResult</w:t>
+      </w:r>
+      <w:proofErr w:type="spellEnd"/>
+      <w:r>
+        <w:rPr>
+          <w:sz w:val="28"/>
+          <w:szCs w:val="28"/>
+        </w:rPr>
+        <w:t xml:space="preserve">[i][2]) == </w:t>
+      </w:r>
+      <w:proofErr w:type="spellStart"/>
+      <w:r>
+        <w:rPr>
+          <w:sz w:val="28"/>
+          <w:szCs w:val="28"/>
+        </w:rPr>
+        <w:t>calculations_s</w:t>
+      </w:r>
+      <w:proofErr w:type="spellEnd"/>
+      <w:r>
+        <w:rPr>
+          <w:sz w:val="28"/>
+          <w:szCs w:val="28"/>
+        </w:rPr>
+        <w:t>(</w:t>
+      </w:r>
+      <w:proofErr w:type="spellStart"/>
+      <w:r>
+        <w:rPr>
+          <w:sz w:val="28"/>
+          <w:szCs w:val="28"/>
+        </w:rPr>
+        <w:t>mathResult</w:t>
+      </w:r>
+      <w:proofErr w:type="spellEnd"/>
+      <w:r>
+        <w:rPr>
+          <w:sz w:val="28"/>
+          <w:szCs w:val="28"/>
+        </w:rPr>
+        <w:t xml:space="preserve">[i][0], </w:t>
+      </w:r>
+      <w:proofErr w:type="spellStart"/>
+      <w:r>
+        <w:rPr>
+          <w:sz w:val="28"/>
+          <w:szCs w:val="28"/>
+        </w:rPr>
+        <w:t>mathResult</w:t>
+      </w:r>
+      <w:proofErr w:type="spellEnd"/>
+      <w:r>
+        <w:rPr>
+          <w:sz w:val="28"/>
+          <w:szCs w:val="28"/>
+        </w:rPr>
+        <w:t xml:space="preserve">[i][1], </w:t>
+      </w:r>
+      <w:proofErr w:type="spellStart"/>
+      <w:r>
+        <w:rPr>
+          <w:sz w:val="28"/>
+          <w:szCs w:val="28"/>
+        </w:rPr>
+        <w:t>mathResult</w:t>
+      </w:r>
+      <w:proofErr w:type="spellEnd"/>
+      <w:r>
+        <w:rPr>
+          <w:sz w:val="28"/>
+          <w:szCs w:val="28"/>
+        </w:rPr>
+        <w:t>[i][2]))</w:t>
+      </w:r>
+    </w:p>
+    <w:p>
+      <w:pPr>
+        <w:rPr>
+          <w:sz w:val="28"/>
+          <w:szCs w:val="28"/>
+        </w:rPr>
+      </w:pPr>
+      <w:r>
+        <w:rPr>
+          <w:sz w:val="28"/>
+          <w:szCs w:val="28"/>
+        </w:rPr>
+        <w:t xml:space="preserve">        {</w:t>
+      </w:r>
+    </w:p>
+    <w:p>
+      <w:pPr>
+        <w:rPr>
+          <w:sz w:val="28"/>
+          <w:szCs w:val="28"/>
+        </w:rPr>
+      </w:pPr>
+      <w:r>
+        <w:rPr>
+          <w:sz w:val="28"/>
+          <w:szCs w:val="28"/>
+        </w:rPr>
+        <w:t xml:space="preserve">            </w:t>
+      </w:r>
+      <w:proofErr w:type="spellStart"/>
+      <w:r>
+        <w:rPr>
+          <w:sz w:val="28"/>
+          <w:szCs w:val="28"/>
+        </w:rPr>
+        <w:t>cout</w:t>
+      </w:r>
+      <w:proofErr w:type="spellEnd"/>
+      <w:r>
+        <w:rPr>
+          <w:sz w:val="28"/>
+          <w:szCs w:val="28"/>
+        </w:rPr>
+        <w:t xml:space="preserve"> &lt;&lt; "   PASSED!" &lt;&lt; </w:t>
+      </w:r>
+      <w:proofErr w:type="spellStart"/>
+      <w:r>
+        <w:rPr>
+          <w:sz w:val="28"/>
+          <w:szCs w:val="28"/>
+        </w:rPr>
+        <w:t>endl</w:t>
+      </w:r>
+      <w:proofErr w:type="spellEnd"/>
+      <w:r>
+        <w:rPr>
+          <w:sz w:val="28"/>
+          <w:szCs w:val="28"/>
+        </w:rPr>
+        <w:t>;</w:t>
+      </w:r>
+    </w:p>
+    <w:p>
+      <w:pPr>
+        <w:rPr>
+          <w:sz w:val="28"/>
+          <w:szCs w:val="28"/>
+        </w:rPr>
+      </w:pPr>
+      <w:r>
+        <w:rPr>
+          <w:sz w:val="28"/>
+          <w:szCs w:val="28"/>
+        </w:rPr>
+        <w:t xml:space="preserve">        }</w:t>
+      </w:r>
+    </w:p>
+    <w:p>
+      <w:pPr>
+        <w:rPr>
+          <w:sz w:val="28"/>
+          <w:szCs w:val="28"/>
+        </w:rPr>
+      </w:pPr>
+      <w:r>
+        <w:rPr>
+          <w:sz w:val="28"/>
+          <w:szCs w:val="28"/>
+        </w:rPr>
+        <w:t xml:space="preserve">        </w:t>
+      </w:r>
+      <w:proofErr w:type="spellStart"/>
+      <w:r>
+        <w:rPr>
+          <w:sz w:val="28"/>
+          <w:szCs w:val="28"/>
+        </w:rPr>
+        <w:t>else</w:t>
+      </w:r>
+      <w:proofErr w:type="spellEnd"/>
+    </w:p>
+    <w:p>
+      <w:pPr>
+        <w:rPr>
+          <w:sz w:val="28"/>
+          <w:szCs w:val="28"/>
+        </w:rPr>
+      </w:pPr>
+      <w:r>
+        <w:rPr>
+          <w:sz w:val="28"/>
+          <w:szCs w:val="28"/>
+        </w:rPr>
+        <w:t xml:space="preserve">        {</w:t>
+      </w:r>
+    </w:p>
+    <w:p>
+      <w:pPr>
+        <w:rPr>
+          <w:sz w:val="28"/>
+          <w:szCs w:val="28"/>
+        </w:rPr>
+      </w:pPr>
+      <w:r>
+        <w:rPr>
+          <w:sz w:val="28"/>
+          <w:szCs w:val="28"/>
+        </w:rPr>
+        <w:t xml:space="preserve">            </w:t>
+      </w:r>
+      <w:proofErr w:type="spellStart"/>
+      <w:r>
+        <w:rPr>
+          <w:sz w:val="28"/>
+          <w:szCs w:val="28"/>
+        </w:rPr>
+        <w:t>cout</w:t>
+      </w:r>
+      <w:proofErr w:type="spellEnd"/>
+      <w:r>
+        <w:rPr>
+          <w:sz w:val="28"/>
+          <w:szCs w:val="28"/>
+        </w:rPr>
+        <w:t xml:space="preserve"> &lt;&lt; "   FAILED!" &lt;&lt; </w:t>
+      </w:r>
+      <w:proofErr w:type="spellStart"/>
+      <w:r>
+        <w:rPr>
+          <w:sz w:val="28"/>
+          <w:szCs w:val="28"/>
+        </w:rPr>
+        <w:t>endl</w:t>
+      </w:r>
+      <w:proofErr w:type="spellEnd"/>
+      <w:r>
+        <w:rPr>
+          <w:sz w:val="28"/>
+          <w:szCs w:val="28"/>
+        </w:rPr>
+        <w:t>;</w:t>
+      </w:r>
+    </w:p>
+    <w:p>
+      <w:pPr>
+        <w:rPr>
+          <w:sz w:val="28"/>
+          <w:szCs w:val="28"/>
+        </w:rPr>
+      </w:pPr>
+      <w:r>
+        <w:rPr>
+          <w:sz w:val="28"/>
+          <w:szCs w:val="28"/>
+        </w:rPr>
+        <w:t xml:space="preserve">        }</w:t>
+      </w:r>
+    </w:p>
+    <w:p>
+      <w:pPr>
+        <w:rPr>
+          <w:sz w:val="28"/>
+          <w:szCs w:val="28"/>
+        </w:rPr>
+      </w:pPr>
+      <w:r>
+        <w:rPr>
+          <w:sz w:val="28"/>
+          <w:szCs w:val="28"/>
+        </w:rPr>
+        <w:t xml:space="preserve">    }</w:t>
+      </w:r>
+    </w:p>
+    <w:p>
+      <w:pPr>
+        <w:rPr>
+          <w:sz w:val="28"/>
+          <w:szCs w:val="28"/>
+        </w:rPr>
+      </w:pPr>
+      <w:r>
+        <w:rPr>
+          <w:sz w:val="28"/>
+          <w:szCs w:val="28"/>
+        </w:rPr>
+        <w:t xml:space="preserve">    </w:t>
+      </w:r>
+      <w:proofErr w:type="spellStart"/>
+      <w:r>
+        <w:rPr>
+          <w:sz w:val="28"/>
+          <w:szCs w:val="28"/>
+        </w:rPr>
+        <w:t>system</w:t>
+      </w:r>
+      <w:proofErr w:type="spellEnd"/>
+      <w:r>
+        <w:rPr>
+          <w:sz w:val="28"/>
+          <w:szCs w:val="28"/>
+        </w:rPr>
+        <w:t>("</w:t>
+      </w:r>
+      <w:proofErr w:type="spellStart"/>
+      <w:r>
+        <w:rPr>
+          <w:sz w:val="28"/>
+          <w:szCs w:val="28"/>
+        </w:rPr>
+        <w:t>pause</w:t>
+      </w:r>
+      <w:proofErr w:type="spellEnd"/>
+      <w:r>
+        <w:rPr>
+          <w:sz w:val="28"/>
+          <w:szCs w:val="28"/>
+        </w:rPr>
+        <w:t>");</w:t>
+      </w:r>
+    </w:p>
+    <w:p>
+      <w:pPr>
+        <w:rPr>
+          <w:sz w:val="28"/>
+          <w:szCs w:val="28"/>
+        </w:rPr>
+      </w:pPr>
+      <w:r>
+        <w:rPr>
+          <w:sz w:val="28"/>
+          <w:szCs w:val="28"/>
+        </w:rPr>
+        <w:t xml:space="preserve">    </w:t>
+      </w:r>
+      <w:proofErr w:type="spellStart"/>
+      <w:r>
+        <w:rPr>
+          <w:sz w:val="28"/>
+          <w:szCs w:val="28"/>
+        </w:rPr>
+        <w:t>return</w:t>
+      </w:r>
+      <w:proofErr w:type="spellEnd"/>
+      <w:r>
+        <w:rPr>
+          <w:sz w:val="28"/>
+          <w:szCs w:val="28"/>
+        </w:rPr>
+        <w:t xml:space="preserve"> 0;</w:t>
+      </w:r>
+    </w:p>
+    <w:p>
+      <w:pPr>
+        <w:rPr>
+          <w:sz w:val="28"/>
+          <w:szCs w:val="28"/>
+        </w:rPr>
+      </w:pPr>
+      <w:r>
+        <w:rPr>
+          <w:sz w:val="28"/>
+          <w:szCs w:val="28"/>
+        </w:rPr>
+        <w:t>}</w:t>
+      </w:r>
+    </w:p>
+    <w:p>
+      <w:pPr>
+        <w:rPr>
+          <w:sz w:val="28"/>
+          <w:szCs w:val="28"/>
+        </w:rPr>
+      </w:pPr>
+    </w:p>
+    <w:p>
+      <w:pPr>
+        <w:rPr>
+          <w:sz w:val="28"/>
+          <w:szCs w:val="28"/>
+        </w:rPr>
+      </w:pPr>
+    </w:p>
+    <w:p>
+      <w:pPr>
+        <w:rPr>
+          <w:sz w:val="28"/>
+          <w:szCs w:val="28"/>
+        </w:rPr>
+      </w:pPr>
+    </w:p>
+    <w:p>
+      <w:pPr>
+        <w:rPr>
+          <w:sz w:val="28"/>
+          <w:szCs w:val="28"/>
+        </w:rPr>
+      </w:pPr>
+    </w:p>
+    <w:p>
+      <w:pPr>
+        <w:rPr>
+          <w:sz w:val="28"/>
+          <w:szCs w:val="28"/>
+        </w:rPr>
+      </w:pPr>
+    </w:p>
+    <w:p>
+      <w:pPr>
+        <w:rPr>
+          <w:sz w:val="28"/>
+          <w:szCs w:val="28"/>
+        </w:rPr>
+      </w:pPr>
+      <w:r>
+        <w:rPr>
+          <w:sz w:val="28"/>
+          <w:szCs w:val="28"/>
+        </w:rPr>
+        <w:lastRenderedPageBreak/>
+        <w:t>Задача 8.2</w:t>
+      </w:r>
+    </w:p>
+    <w:p>
+      <w:pPr>
+        <w:rPr>
+          <w:sz w:val="28"/>
+          <w:szCs w:val="28"/>
+        </w:rPr>
+      </w:pPr>
+    </w:p>
+    <w:p>
+      <w:pPr>
+        <w:rPr>
+          <w:sz w:val="28"/>
+          <w:szCs w:val="28"/>
+        </w:rPr>
+      </w:pPr>
+      <w:r>
+        <w:rPr>
+          <w:sz w:val="28"/>
+          <w:szCs w:val="28"/>
+        </w:rPr>
+        <w:t>Змінні:</w:t>
+      </w:r>
+    </w:p>
+    <w:p>
+      <w:pPr>
+        <w:rPr>
+          <w:sz w:val="28"/>
+          <w:szCs w:val="28"/>
+        </w:rPr>
+      </w:pPr>
+      <w:r>
+        <w:rPr>
+          <w:sz w:val="28"/>
+          <w:szCs w:val="28"/>
+          <w:lang w:val="en-US"/>
+        </w:rPr>
+        <w:t>x</w:t>
+      </w:r>
+      <w:r>
+        <w:rPr>
+          <w:sz w:val="28"/>
+          <w:szCs w:val="28"/>
+        </w:rPr>
+        <w:t xml:space="preserve"> - число типу </w:t>
+      </w:r>
+      <w:r>
+        <w:rPr>
+          <w:sz w:val="28"/>
+          <w:szCs w:val="28"/>
+          <w:lang w:val="en-US"/>
+        </w:rPr>
+        <w:t>double</w:t>
+      </w:r>
+    </w:p>
+    <w:p>
+      <w:pPr>
+        <w:rPr>
+          <w:sz w:val="28"/>
+          <w:szCs w:val="28"/>
+        </w:rPr>
+      </w:pPr>
+      <w:r>
+        <w:rPr>
+          <w:sz w:val="28"/>
+          <w:szCs w:val="28"/>
+          <w:lang w:val="en-US"/>
+        </w:rPr>
+        <w:t>y</w:t>
+      </w:r>
+      <w:r>
+        <w:rPr>
+          <w:sz w:val="28"/>
+          <w:szCs w:val="28"/>
+        </w:rPr>
+        <w:t xml:space="preserve"> - число типу </w:t>
+      </w:r>
+      <w:r>
+        <w:rPr>
+          <w:sz w:val="28"/>
+          <w:szCs w:val="28"/>
+          <w:lang w:val="en-US"/>
+        </w:rPr>
+        <w:t>double</w:t>
+      </w:r>
+    </w:p>
+    <w:p>
+      <w:pPr>
+        <w:rPr>
+          <w:sz w:val="28"/>
+          <w:szCs w:val="28"/>
+          <w:lang w:val="en-US"/>
+        </w:rPr>
+      </w:pPr>
+      <w:r>
+        <w:rPr>
+          <w:sz w:val="28"/>
+          <w:szCs w:val="28"/>
+          <w:lang w:val="en-US"/>
+        </w:rPr>
+        <w:t>z</w:t>
+      </w:r>
+      <w:r>
+        <w:rPr>
+          <w:sz w:val="28"/>
+          <w:szCs w:val="28"/>
+        </w:rPr>
+        <w:t xml:space="preserve"> - число типу </w:t>
+      </w:r>
+      <w:r>
+        <w:rPr>
+          <w:sz w:val="28"/>
+          <w:szCs w:val="28"/>
+          <w:lang w:val="en-US"/>
+        </w:rPr>
+        <w:t>double</w:t>
+      </w:r>
+    </w:p>
+    <w:p>
+      <w:pPr>
+        <w:rPr>
+          <w:sz w:val="28"/>
+          <w:szCs w:val="28"/>
+          <w:lang w:val="en-US"/>
+        </w:rPr>
+      </w:pPr>
+      <w:r>
+        <w:rPr>
+          <w:sz w:val="28"/>
+          <w:szCs w:val="28"/>
+          <w:lang w:val="en-US"/>
+        </w:rPr>
+        <w:t xml:space="preserve">a </w:t>
+      </w:r>
+      <w:r>
+        <w:rPr>
+          <w:sz w:val="28"/>
+          <w:szCs w:val="28"/>
+        </w:rPr>
+        <w:t>-</w:t>
+      </w:r>
+      <w:r>
+        <w:rPr>
+          <w:sz w:val="28"/>
+          <w:szCs w:val="28"/>
+          <w:lang w:val="ru-RU"/>
+        </w:rPr>
+        <w:t xml:space="preserve"> </w:t>
+      </w:r>
+      <w:r>
+        <w:rPr>
+          <w:sz w:val="28"/>
+          <w:szCs w:val="28"/>
+        </w:rPr>
+        <w:t xml:space="preserve">змінна типу </w:t>
+      </w:r>
+      <w:r>
+        <w:rPr>
+          <w:sz w:val="28"/>
+          <w:szCs w:val="28"/>
+          <w:lang w:val="en-US"/>
+        </w:rPr>
+        <w:t>char</w:t>
+      </w:r>
+    </w:p>
+    <w:p>
+      <w:pPr>
+        <w:rPr>
+          <w:sz w:val="28"/>
+          <w:szCs w:val="28"/>
+          <w:lang w:val="en-US"/>
+        </w:rPr>
+      </w:pPr>
+      <w:r>
+        <w:rPr>
+          <w:sz w:val="28"/>
+          <w:szCs w:val="28"/>
+          <w:lang w:val="en-US"/>
+        </w:rPr>
+        <w:t>b</w:t>
+      </w:r>
+      <w:r>
+        <w:rPr>
+          <w:sz w:val="28"/>
+          <w:szCs w:val="28"/>
+          <w:lang w:val="en-US"/>
+        </w:rPr>
+        <w:t xml:space="preserve"> </w:t>
+      </w:r>
+      <w:r>
+        <w:rPr>
+          <w:sz w:val="28"/>
+          <w:szCs w:val="28"/>
+        </w:rPr>
+        <w:t>-</w:t>
+      </w:r>
+      <w:r>
+        <w:rPr>
+          <w:sz w:val="28"/>
+          <w:szCs w:val="28"/>
+          <w:lang w:val="ru-RU"/>
+        </w:rPr>
+        <w:t xml:space="preserve"> </w:t>
+      </w:r>
+      <w:r>
+        <w:rPr>
+          <w:sz w:val="28"/>
+          <w:szCs w:val="28"/>
+        </w:rPr>
+        <w:t xml:space="preserve">змінна типу </w:t>
+      </w:r>
+      <w:r>
+        <w:rPr>
+          <w:sz w:val="28"/>
+          <w:szCs w:val="28"/>
+          <w:lang w:val="en-US"/>
+        </w:rPr>
+        <w:t>char</w:t>
+      </w:r>
+    </w:p>
+    <w:p>
+      <w:pPr>
+        <w:rPr>
+          <w:sz w:val="28"/>
+          <w:szCs w:val="28"/>
+        </w:rPr>
+      </w:pPr>
+      <w:r>
+        <w:rPr>
+          <w:sz w:val="28"/>
+          <w:szCs w:val="28"/>
+          <w:lang w:val="en-US"/>
+        </w:rPr>
+        <w:t>S</w:t>
+      </w:r>
+      <w:r>
+        <w:rPr>
+          <w:sz w:val="28"/>
+          <w:szCs w:val="28"/>
+        </w:rPr>
+        <w:t xml:space="preserve"> - число типу </w:t>
+      </w:r>
+      <w:r>
+        <w:rPr>
+          <w:sz w:val="28"/>
+          <w:szCs w:val="28"/>
+          <w:lang w:val="en-US"/>
+        </w:rPr>
+        <w:t>double</w:t>
+      </w:r>
+    </w:p>
+    <w:p>
+      <w:pPr>
+        <w:rPr>
+          <w:sz w:val="28"/>
+          <w:szCs w:val="28"/>
+        </w:rPr>
+      </w:pPr>
+    </w:p>
+    <w:p>
+      <w:pPr>
+        <w:rPr>
+          <w:sz w:val="28"/>
+          <w:szCs w:val="28"/>
+        </w:rPr>
+      </w:pPr>
+      <w:r>
+        <w:rPr>
+          <w:sz w:val="28"/>
+          <w:szCs w:val="28"/>
+        </w:rPr>
+        <w:t>Постановка задачі:</w:t>
+      </w:r>
+    </w:p>
+    <w:p>
+      <w:pPr>
+        <w:rPr>
+          <w:sz w:val="28"/>
+          <w:szCs w:val="28"/>
+        </w:rPr>
+      </w:pPr>
+    </w:p>
+    <w:p>
+      <w:pPr>
+        <w:rPr>
+          <w:sz w:val="28"/>
+          <w:szCs w:val="28"/>
+        </w:rPr>
+      </w:pPr>
+      <w:r>
+        <w:rPr>
+          <w:sz w:val="28"/>
+          <w:szCs w:val="28"/>
+        </w:rPr>
+        <w:t>Початок програми</w:t>
+      </w:r>
+    </w:p>
+    <w:p>
+      <w:pPr>
+        <w:pStyle w:val="a8"/>
+        <w:numPr>
+          <w:ilvl w:val="0"/>
+          <w:numId w:val="3"/>
+        </w:numPr>
+        <w:rPr>
+          <w:sz w:val="28"/>
+          <w:szCs w:val="28"/>
+        </w:rPr>
+      </w:pPr>
+      <w:r>
+        <w:rPr>
+          <w:sz w:val="28"/>
+          <w:szCs w:val="28"/>
+        </w:rPr>
+        <w:t xml:space="preserve">Ввести </w:t>
+      </w:r>
+      <w:r>
+        <w:rPr>
+          <w:sz w:val="28"/>
+          <w:szCs w:val="28"/>
+          <w:lang w:val="en-US"/>
+        </w:rPr>
+        <w:t>x</w:t>
+      </w:r>
+    </w:p>
+    <w:p>
+      <w:pPr>
+        <w:pStyle w:val="a8"/>
+        <w:numPr>
+          <w:ilvl w:val="0"/>
+          <w:numId w:val="3"/>
+        </w:numPr>
+        <w:rPr>
+          <w:sz w:val="28"/>
+          <w:szCs w:val="28"/>
+        </w:rPr>
+      </w:pPr>
+      <w:r>
+        <w:rPr>
+          <w:sz w:val="28"/>
+          <w:szCs w:val="28"/>
+        </w:rPr>
+        <w:t xml:space="preserve">Ввести </w:t>
+      </w:r>
+      <w:r>
+        <w:rPr>
+          <w:sz w:val="28"/>
+          <w:szCs w:val="28"/>
+          <w:lang w:val="en-US"/>
+        </w:rPr>
+        <w:t>y</w:t>
+      </w:r>
+    </w:p>
+    <w:p>
+      <w:pPr>
+        <w:pStyle w:val="a8"/>
+        <w:numPr>
+          <w:ilvl w:val="0"/>
+          <w:numId w:val="3"/>
+        </w:numPr>
+        <w:rPr>
+          <w:sz w:val="28"/>
+          <w:szCs w:val="28"/>
+        </w:rPr>
+      </w:pPr>
+      <w:r>
+        <w:rPr>
+          <w:sz w:val="28"/>
+          <w:szCs w:val="28"/>
+        </w:rPr>
+        <w:t xml:space="preserve">Ввести </w:t>
+      </w:r>
+      <w:r>
+        <w:rPr>
+          <w:sz w:val="28"/>
+          <w:szCs w:val="28"/>
+          <w:lang w:val="en-US"/>
+        </w:rPr>
+        <w:t>z</w:t>
+      </w:r>
+    </w:p>
+    <w:p>
+      <w:pPr>
+        <w:pStyle w:val="a8"/>
+        <w:numPr>
+          <w:ilvl w:val="0"/>
+          <w:numId w:val="3"/>
+        </w:numPr>
+        <w:rPr>
+          <w:sz w:val="28"/>
+          <w:szCs w:val="28"/>
+        </w:rPr>
+      </w:pPr>
+      <w:r>
+        <w:rPr>
+          <w:sz w:val="28"/>
+          <w:szCs w:val="28"/>
+        </w:rPr>
+        <w:t xml:space="preserve">Ввести </w:t>
+      </w:r>
+      <w:r>
+        <w:rPr>
+          <w:sz w:val="28"/>
+          <w:szCs w:val="28"/>
+          <w:lang w:val="en-US"/>
+        </w:rPr>
+        <w:t>a</w:t>
+      </w:r>
+    </w:p>
+    <w:p>
+      <w:pPr>
+        <w:pStyle w:val="a8"/>
+        <w:numPr>
+          <w:ilvl w:val="0"/>
+          <w:numId w:val="3"/>
+        </w:numPr>
+        <w:rPr>
+          <w:sz w:val="28"/>
+          <w:szCs w:val="28"/>
+        </w:rPr>
+      </w:pPr>
+      <w:r>
+        <w:rPr>
+          <w:sz w:val="28"/>
+          <w:szCs w:val="28"/>
+        </w:rPr>
+        <w:t xml:space="preserve">Ввести </w:t>
+      </w:r>
+      <w:r>
+        <w:rPr>
+          <w:sz w:val="28"/>
+          <w:szCs w:val="28"/>
+          <w:lang w:val="en-US"/>
+        </w:rPr>
+        <w:t>b</w:t>
+      </w:r>
+    </w:p>
+    <w:p>
+      <w:pPr>
+        <w:pStyle w:val="a8"/>
+        <w:numPr>
+          <w:ilvl w:val="0"/>
+          <w:numId w:val="3"/>
+        </w:numPr>
+        <w:rPr>
+          <w:sz w:val="28"/>
+          <w:szCs w:val="28"/>
+        </w:rPr>
+      </w:pPr>
+      <w:r>
+        <w:rPr>
+          <w:sz w:val="28"/>
+          <w:szCs w:val="28"/>
+        </w:rPr>
+        <w:t>В</w:t>
+      </w:r>
+      <w:r>
+        <w:rPr>
+          <w:sz w:val="28"/>
+          <w:szCs w:val="28"/>
+          <w:lang w:val="ru-RU"/>
+        </w:rPr>
+        <w:t>и</w:t>
+      </w:r>
+      <w:r>
+        <w:rPr>
+          <w:sz w:val="28"/>
+          <w:szCs w:val="28"/>
+        </w:rPr>
+        <w:t xml:space="preserve">вести </w:t>
+      </w:r>
+      <w:r>
+        <w:rPr>
+          <w:sz w:val="28"/>
+          <w:szCs w:val="28"/>
+        </w:rPr>
+        <w:t xml:space="preserve">прізвище та </w:t>
+      </w:r>
+      <w:proofErr w:type="spellStart"/>
+      <w:r>
+        <w:rPr>
+          <w:sz w:val="28"/>
+          <w:szCs w:val="28"/>
+        </w:rPr>
+        <w:t>ім</w:t>
+      </w:r>
+      <w:proofErr w:type="spellEnd"/>
+      <w:r>
+        <w:rPr>
+          <w:sz w:val="28"/>
+          <w:szCs w:val="28"/>
+          <w:lang w:val="ru-RU"/>
+        </w:rPr>
+        <w:t>’</w:t>
+      </w:r>
+      <w:r>
+        <w:rPr>
+          <w:sz w:val="28"/>
+          <w:szCs w:val="28"/>
+        </w:rPr>
+        <w:t>я розробника програмного застосунку</w:t>
+      </w:r>
+    </w:p>
+    <w:p>
+      <w:pPr>
+        <w:pStyle w:val="a8"/>
+        <w:numPr>
+          <w:ilvl w:val="0"/>
+          <w:numId w:val="3"/>
+        </w:numPr>
+        <w:rPr>
+          <w:sz w:val="28"/>
+          <w:szCs w:val="28"/>
+        </w:rPr>
+      </w:pPr>
+      <w:r>
+        <w:rPr>
+          <w:sz w:val="28"/>
+          <w:szCs w:val="28"/>
+        </w:rPr>
+        <w:t>В</w:t>
+      </w:r>
+      <w:r>
+        <w:rPr>
+          <w:sz w:val="28"/>
+          <w:szCs w:val="28"/>
+        </w:rPr>
+        <w:t>и</w:t>
+      </w:r>
+      <w:r>
+        <w:rPr>
+          <w:sz w:val="28"/>
+          <w:szCs w:val="28"/>
+        </w:rPr>
+        <w:t xml:space="preserve">вести </w:t>
+      </w:r>
+      <w:r>
+        <w:rPr>
+          <w:sz w:val="28"/>
+          <w:szCs w:val="28"/>
+        </w:rPr>
+        <w:t>результат логічного виразу в текстовому вигляді (</w:t>
+      </w:r>
+      <w:r>
+        <w:rPr>
+          <w:sz w:val="28"/>
+          <w:szCs w:val="28"/>
+          <w:lang w:val="en-US"/>
+        </w:rPr>
+        <w:t>false</w:t>
+      </w:r>
+      <w:r>
+        <w:rPr>
+          <w:sz w:val="28"/>
+          <w:szCs w:val="28"/>
+          <w:lang w:val="ru-RU"/>
+        </w:rPr>
+        <w:t>/</w:t>
+      </w:r>
+      <w:r>
+        <w:rPr>
+          <w:sz w:val="28"/>
+          <w:szCs w:val="28"/>
+          <w:lang w:val="en-US"/>
+        </w:rPr>
+        <w:t>true</w:t>
+      </w:r>
+      <w:r>
+        <w:rPr>
+          <w:sz w:val="28"/>
+          <w:szCs w:val="28"/>
+        </w:rPr>
+        <w:t>)</w:t>
+      </w:r>
+      <w:r>
+        <w:rPr>
+          <w:sz w:val="28"/>
+          <w:szCs w:val="28"/>
+          <w:lang w:val="ru-RU"/>
+        </w:rPr>
+        <w:t>:</w:t>
+      </w:r>
+    </w:p>
+    <w:p>
+      <w:pPr>
+        <w:ind w:left="360"/>
+        <w:rPr>
+          <w:sz w:val="28"/>
+          <w:szCs w:val="28"/>
+        </w:rPr>
+      </w:pPr>
+    </w:p>
+    <w:p>
+      <w:pPr>
+        <w:ind w:left="360"/>
+        <w:rPr>
+          <w:sz w:val="28"/>
+          <w:szCs w:val="28"/>
+          <w:lang w:val="en-US"/>
+        </w:rPr>
+      </w:pPr>
+      <m:oMathPara>
+        <m:oMathParaPr>
+          <m:jc m:val="left"/>
+        </m:oMathParaPr>
+        <m:oMath>
+          <m:r>
+            <w:rPr>
+              <w:rFonts w:ascii="Cambria Math" w:hAnsi="Cambria Math"/>
+              <w:sz w:val="28"/>
+              <w:szCs w:val="28"/>
+              <w:lang w:val="en-US"/>
+            </w:rPr>
+            <m:t>a+1&gt;|b-2</m:t>
+          </m:r>
+          <m:r>
+            <w:rPr>
+              <w:rFonts w:ascii="Cambria Math" w:hAnsi="Cambria Math"/>
+              <w:sz w:val="28"/>
+              <w:szCs w:val="28"/>
+              <w:lang w:val="en-US"/>
+            </w:rPr>
+            <m:t>|</m:t>
+          </m:r>
+        </m:oMath>
+      </m:oMathPara>
+    </w:p>
+    <w:p>
+      <w:pPr>
+        <w:ind w:left="360"/>
+        <w:rPr>
+          <w:sz w:val="28"/>
+          <w:szCs w:val="28"/>
+          <w:lang w:val="en-US"/>
+        </w:rPr>
+      </w:pPr>
+    </w:p>
+    <w:p>
+      <w:pPr>
+        <w:pStyle w:val="a8"/>
+        <w:numPr>
+          <w:ilvl w:val="0"/>
+          <w:numId w:val="3"/>
+        </w:numPr>
+        <w:rPr>
+          <w:sz w:val="28"/>
+          <w:szCs w:val="28"/>
+        </w:rPr>
+      </w:pPr>
+      <w:r>
+        <w:rPr>
+          <w:sz w:val="28"/>
+          <w:szCs w:val="28"/>
+        </w:rPr>
+        <w:t>В</w:t>
+      </w:r>
+      <w:r>
+        <w:rPr>
+          <w:sz w:val="28"/>
+          <w:szCs w:val="28"/>
+        </w:rPr>
+        <w:t>и</w:t>
+      </w:r>
+      <w:r>
+        <w:rPr>
+          <w:sz w:val="28"/>
+          <w:szCs w:val="28"/>
+        </w:rPr>
+        <w:t xml:space="preserve">вести </w:t>
+      </w:r>
+      <w:r>
+        <w:rPr>
+          <w:sz w:val="28"/>
+          <w:szCs w:val="28"/>
+          <w:lang w:val="en-US"/>
+        </w:rPr>
+        <w:t>x</w:t>
+      </w:r>
+      <w:r>
+        <w:rPr>
+          <w:sz w:val="28"/>
+          <w:szCs w:val="28"/>
+          <w:lang w:val="ru-RU"/>
+        </w:rPr>
+        <w:t xml:space="preserve">, </w:t>
+      </w:r>
+      <w:r>
+        <w:rPr>
+          <w:sz w:val="28"/>
+          <w:szCs w:val="28"/>
+          <w:lang w:val="en-US"/>
+        </w:rPr>
+        <w:t>y</w:t>
+      </w:r>
+      <w:r>
+        <w:rPr>
+          <w:sz w:val="28"/>
+          <w:szCs w:val="28"/>
+          <w:lang w:val="ru-RU"/>
+        </w:rPr>
+        <w:t xml:space="preserve">, </w:t>
+      </w:r>
+      <w:r>
+        <w:rPr>
+          <w:sz w:val="28"/>
+          <w:szCs w:val="28"/>
+          <w:lang w:val="en-US"/>
+        </w:rPr>
+        <w:t>z</w:t>
+      </w:r>
+      <w:r>
+        <w:rPr>
+          <w:sz w:val="28"/>
+          <w:szCs w:val="28"/>
+          <w:lang w:val="ru-RU"/>
+        </w:rPr>
+        <w:t xml:space="preserve"> в </w:t>
+      </w:r>
+      <w:r>
+        <w:rPr>
+          <w:sz w:val="28"/>
+          <w:szCs w:val="28"/>
+        </w:rPr>
+        <w:t xml:space="preserve">десятковій та </w:t>
+      </w:r>
+      <w:proofErr w:type="spellStart"/>
+      <w:r>
+        <w:rPr>
+          <w:sz w:val="28"/>
+          <w:szCs w:val="28"/>
+        </w:rPr>
+        <w:t>шістнадцятковій</w:t>
+      </w:r>
+      <w:proofErr w:type="spellEnd"/>
+      <w:r>
+        <w:rPr>
+          <w:sz w:val="28"/>
+          <w:szCs w:val="28"/>
+        </w:rPr>
+        <w:t xml:space="preserve"> системах числення</w:t>
+      </w:r>
+    </w:p>
+    <w:p>
+      <w:pPr>
+        <w:pStyle w:val="a8"/>
+        <w:numPr>
+          <w:ilvl w:val="0"/>
+          <w:numId w:val="3"/>
+        </w:numPr>
+        <w:rPr>
+          <w:sz w:val="28"/>
+          <w:szCs w:val="28"/>
+        </w:rPr>
+      </w:pPr>
+      <w:r>
+        <w:rPr>
+          <w:sz w:val="28"/>
+          <w:szCs w:val="28"/>
+        </w:rPr>
+        <w:t xml:space="preserve">Вивести </w:t>
+      </w:r>
+      <w:r>
+        <w:rPr>
+          <w:sz w:val="28"/>
+          <w:szCs w:val="28"/>
+          <w:lang w:val="en-US"/>
+        </w:rPr>
+        <w:t>S</w:t>
+      </w:r>
+      <w:r>
+        <w:rPr>
+          <w:sz w:val="28"/>
+          <w:szCs w:val="28"/>
+        </w:rPr>
+        <w:t xml:space="preserve">, що обчислюється функцією </w:t>
+      </w:r>
+      <w:r>
+        <w:rPr>
+          <w:sz w:val="28"/>
+          <w:szCs w:val="28"/>
+          <w:lang w:val="en-US"/>
+        </w:rPr>
+        <w:t>s</w:t>
+      </w:r>
+      <w:r>
+        <w:rPr>
+          <w:sz w:val="28"/>
+          <w:szCs w:val="28"/>
+        </w:rPr>
+        <w:t>_</w:t>
+      </w:r>
+      <w:r>
+        <w:rPr>
+          <w:sz w:val="28"/>
+          <w:szCs w:val="28"/>
+          <w:lang w:val="en-US"/>
+        </w:rPr>
+        <w:t>calculation</w:t>
+      </w:r>
+      <w:r>
+        <w:rPr>
+          <w:sz w:val="28"/>
+          <w:szCs w:val="28"/>
+        </w:rPr>
+        <w:t xml:space="preserve">() заголовкового файлу </w:t>
+      </w:r>
+      <w:r>
+        <w:rPr>
+          <w:sz w:val="28"/>
+          <w:szCs w:val="28"/>
+        </w:rPr>
+        <w:t>“</w:t>
+      </w:r>
+      <w:proofErr w:type="spellStart"/>
+      <w:r>
+        <w:rPr>
+          <w:sz w:val="28"/>
+          <w:szCs w:val="28"/>
+          <w:lang w:val="en-US"/>
+        </w:rPr>
+        <w:t>ModulesSemenyuk</w:t>
+      </w:r>
+      <w:proofErr w:type="spellEnd"/>
+      <w:r>
+        <w:rPr>
+          <w:sz w:val="28"/>
+          <w:szCs w:val="28"/>
+        </w:rPr>
+        <w:t>.</w:t>
+      </w:r>
+      <w:r>
+        <w:rPr>
+          <w:sz w:val="28"/>
+          <w:szCs w:val="28"/>
+          <w:lang w:val="en-US"/>
+        </w:rPr>
+        <w:t>h</w:t>
+      </w:r>
+      <w:r>
+        <w:rPr>
+          <w:sz w:val="28"/>
+          <w:szCs w:val="28"/>
+        </w:rPr>
+        <w:t>”</w:t>
+      </w:r>
+    </w:p>
+    <w:p>
+      <w:pPr>
+        <w:rPr>
+          <w:sz w:val="28"/>
+          <w:szCs w:val="28"/>
+        </w:rPr>
+      </w:pPr>
+      <w:r>
+        <w:rPr>
+          <w:sz w:val="28"/>
+          <w:szCs w:val="28"/>
+        </w:rPr>
+        <w:t>Кінець програми</w:t>
+      </w:r>
+      <w:bookmarkStart w:id="1" w:name="_GoBack"/>
+      <w:bookmarkEnd w:id="1"/>
     </w:p>
     <w:sectPr>
       <w:headerReference w:type="even" r:id="rId9"/>
@@ -2166,11 +4648,103 @@
       </w:pPr>
     </w:lvl>
   </w:abstractNum>
+  <w:abstractNum w:abstractNumId="2" w15:restartNumberingAfterBreak="0">
+    <w:nsid w:val="4A3F27D7"/>
+    <w:multiLevelType w:val="hybridMultilevel"/>
+    <w:tmpl w:val="3CDAEFEE"/>
+    <w:lvl w:ilvl="0" w:tplc="04190011">
+      <w:start w:val="1"/>
+      <w:numFmt w:val="decimal"/>
+      <w:lvlText w:val="%1)"/>
+      <w:lvlJc w:val="left"/>
+      <w:pPr>
+        <w:ind w:left="720" w:hanging="360"/>
+      </w:pPr>
+      <w:rPr>
+        <w:rFonts w:hint="default"/>
+      </w:rPr>
+    </w:lvl>
+    <w:lvl w:ilvl="1" w:tplc="04190019" w:tentative="1">
+      <w:start w:val="1"/>
+      <w:numFmt w:val="lowerLetter"/>
+      <w:lvlText w:val="%2."/>
+      <w:lvlJc w:val="left"/>
+      <w:pPr>
+        <w:ind w:left="1440" w:hanging="360"/>
+      </w:pPr>
+    </w:lvl>
+    <w:lvl w:ilvl="2" w:tplc="0419001B" w:tentative="1">
+      <w:start w:val="1"/>
+      <w:numFmt w:val="lowerRoman"/>
+      <w:lvlText w:val="%3."/>
+      <w:lvlJc w:val="right"/>
+      <w:pPr>
+        <w:ind w:left="2160" w:hanging="180"/>
+      </w:pPr>
+    </w:lvl>
+    <w:lvl w:ilvl="3" w:tplc="0419000F" w:tentative="1">
+      <w:start w:val="1"/>
+      <w:numFmt w:val="decimal"/>
+      <w:lvlText w:val="%4."/>
+      <w:lvlJc w:val="left"/>
+      <w:pPr>
+        <w:ind w:left="2880" w:hanging="360"/>
+      </w:pPr>
+    </w:lvl>
+    <w:lvl w:ilvl="4" w:tplc="04190019" w:tentative="1">
+      <w:start w:val="1"/>
+      <w:numFmt w:val="lowerLetter"/>
+      <w:lvlText w:val="%5."/>
+      <w:lvlJc w:val="left"/>
+      <w:pPr>
+        <w:ind w:left="3600" w:hanging="360"/>
+      </w:pPr>
+    </w:lvl>
+    <w:lvl w:ilvl="5" w:tplc="0419001B" w:tentative="1">
+      <w:start w:val="1"/>
+      <w:numFmt w:val="lowerRoman"/>
+      <w:lvlText w:val="%6."/>
+      <w:lvlJc w:val="right"/>
+      <w:pPr>
+        <w:ind w:left="4320" w:hanging="180"/>
+      </w:pPr>
+    </w:lvl>
+    <w:lvl w:ilvl="6" w:tplc="0419000F" w:tentative="1">
+      <w:start w:val="1"/>
+      <w:numFmt w:val="decimal"/>
+      <w:lvlText w:val="%7."/>
+      <w:lvlJc w:val="left"/>
+      <w:pPr>
+        <w:ind w:left="5040" w:hanging="360"/>
+      </w:pPr>
+    </w:lvl>
+    <w:lvl w:ilvl="7" w:tplc="04190019" w:tentative="1">
+      <w:start w:val="1"/>
+      <w:numFmt w:val="lowerLetter"/>
+      <w:lvlText w:val="%8."/>
+      <w:lvlJc w:val="left"/>
+      <w:pPr>
+        <w:ind w:left="5760" w:hanging="360"/>
+      </w:pPr>
+    </w:lvl>
+    <w:lvl w:ilvl="8" w:tplc="0419001B" w:tentative="1">
+      <w:start w:val="1"/>
+      <w:numFmt w:val="lowerRoman"/>
+      <w:lvlText w:val="%9."/>
+      <w:lvlJc w:val="right"/>
+      <w:pPr>
+        <w:ind w:left="6480" w:hanging="180"/>
+      </w:pPr>
+    </w:lvl>
+  </w:abstractNum>
   <w:num w:numId="1">
     <w:abstractNumId w:val="0"/>
   </w:num>
   <w:num w:numId="2">
     <w:abstractNumId w:val="1"/>
+  </w:num>
+  <w:num w:numId="3">
+    <w:abstractNumId w:val="2"/>
   </w:num>
 </w:numbering>
 </file>
@@ -2873,7 +5447,7 @@
 </file>
 
 <file path=customXml/itemProps1.xml><?xml version="1.0" encoding="utf-8"?>
-<ds:datastoreItem xmlns:ds="http://schemas.openxmlformats.org/officeDocument/2006/customXml" ds:itemID="{7D320389-9A92-4D87-8C6A-FDB5C5380332}">
+<ds:datastoreItem xmlns:ds="http://schemas.openxmlformats.org/officeDocument/2006/customXml" ds:itemID="{3384FFF4-1A4D-4F0B-8135-C77ABDDC83A1}">
   <ds:schemaRefs>
     <ds:schemaRef ds:uri="http://schemas.openxmlformats.org/officeDocument/2006/bibliography"/>
   </ds:schemaRefs>

</xml_diff>

<commit_message>
added updated code to my report
</commit_message>
<xml_diff>
--- a/lab08/Report/Звіт з ЛР_8 БМТП.docx
+++ b/lab08/Report/Звіт з ЛР_8 БМТП.docx
@@ -856,7 +856,7 @@
         <w:rPr>
           <w:sz w:val="28"/>
           <w:szCs w:val="28"/>
-          <w:lang w:val="en-US"/>
+          <w:lang w:val="ru-RU"/>
         </w:rPr>
       </w:pPr>
     </w:p>
@@ -3956,37 +3956,157 @@
           <w:sz w:val="28"/>
           <w:szCs w:val="28"/>
         </w:rPr>
-        <w:t xml:space="preserve">    wcout &lt;&lt; L"x: ";</w:t>
-      </w:r>
-    </w:p>
-    <w:p>
-      <w:pPr>
-        <w:rPr>
-          <w:sz w:val="28"/>
-          <w:szCs w:val="28"/>
-        </w:rPr>
-      </w:pPr>
-      <w:r>
-        <w:rPr>
-          <w:sz w:val="28"/>
-          <w:szCs w:val="28"/>
-        </w:rPr>
-        <w:t xml:space="preserve">    cin &gt;&gt; x;</w:t>
-      </w:r>
-    </w:p>
-    <w:p>
-      <w:pPr>
-        <w:rPr>
-          <w:sz w:val="28"/>
-          <w:szCs w:val="28"/>
-        </w:rPr>
-      </w:pPr>
-      <w:r>
-        <w:rPr>
-          <w:sz w:val="28"/>
-          <w:szCs w:val="28"/>
-        </w:rPr>
-        <w:t xml:space="preserve">    wcout &lt;&lt; L"y: ";</w:t>
+        <w:t xml:space="preserve">    </w:t>
+      </w:r>
+      <w:r>
+        <w:rPr>
+          <w:sz w:val="28"/>
+          <w:szCs w:val="28"/>
+        </w:rPr>
+        <w:t>while (x == 0 || x == 3)</w:t>
+      </w:r>
+    </w:p>
+    <w:p>
+      <w:pPr>
+        <w:rPr>
+          <w:sz w:val="28"/>
+          <w:szCs w:val="28"/>
+        </w:rPr>
+      </w:pPr>
+      <w:r>
+        <w:rPr>
+          <w:sz w:val="28"/>
+          <w:szCs w:val="28"/>
+        </w:rPr>
+        <w:t xml:space="preserve">    {</w:t>
+      </w:r>
+    </w:p>
+    <w:p>
+      <w:pPr>
+        <w:rPr>
+          <w:sz w:val="28"/>
+          <w:szCs w:val="28"/>
+        </w:rPr>
+      </w:pPr>
+      <w:r>
+        <w:rPr>
+          <w:sz w:val="28"/>
+          <w:szCs w:val="28"/>
+        </w:rPr>
+        <w:t xml:space="preserve">        wcout &lt;&lt; L"x: ";</w:t>
+      </w:r>
+    </w:p>
+    <w:p>
+      <w:pPr>
+        <w:rPr>
+          <w:sz w:val="28"/>
+          <w:szCs w:val="28"/>
+        </w:rPr>
+      </w:pPr>
+      <w:r>
+        <w:rPr>
+          <w:sz w:val="28"/>
+          <w:szCs w:val="28"/>
+        </w:rPr>
+        <w:t xml:space="preserve">        cin &gt;&gt; x;</w:t>
+      </w:r>
+    </w:p>
+    <w:p>
+      <w:pPr>
+        <w:rPr>
+          <w:sz w:val="28"/>
+          <w:szCs w:val="28"/>
+        </w:rPr>
+      </w:pPr>
+      <w:r>
+        <w:rPr>
+          <w:sz w:val="28"/>
+          <w:szCs w:val="28"/>
+        </w:rPr>
+        <w:t xml:space="preserve">        if (x == 0 || x == 3)</w:t>
+      </w:r>
+    </w:p>
+    <w:p>
+      <w:pPr>
+        <w:rPr>
+          <w:sz w:val="28"/>
+          <w:szCs w:val="28"/>
+        </w:rPr>
+      </w:pPr>
+      <w:r>
+        <w:rPr>
+          <w:sz w:val="28"/>
+          <w:szCs w:val="28"/>
+        </w:rPr>
+        <w:t xml:space="preserve">        {</w:t>
+      </w:r>
+    </w:p>
+    <w:p>
+      <w:pPr>
+        <w:rPr>
+          <w:sz w:val="28"/>
+          <w:szCs w:val="28"/>
+        </w:rPr>
+      </w:pPr>
+      <w:r>
+        <w:rPr>
+          <w:sz w:val="28"/>
+          <w:szCs w:val="28"/>
+        </w:rPr>
+        <w:t xml:space="preserve">            wcout &lt;&lt; L"Помилка! Не можна вводити числа \"0\" та \"3\"" &lt;&lt; endl;</w:t>
+      </w:r>
+    </w:p>
+    <w:p>
+      <w:pPr>
+        <w:rPr>
+          <w:sz w:val="28"/>
+          <w:szCs w:val="28"/>
+        </w:rPr>
+      </w:pPr>
+      <w:r>
+        <w:rPr>
+          <w:sz w:val="28"/>
+          <w:szCs w:val="28"/>
+        </w:rPr>
+        <w:t xml:space="preserve">        }</w:t>
+      </w:r>
+    </w:p>
+    <w:p>
+      <w:pPr>
+        <w:rPr>
+          <w:sz w:val="28"/>
+          <w:szCs w:val="28"/>
+        </w:rPr>
+      </w:pPr>
+      <w:r>
+        <w:rPr>
+          <w:sz w:val="28"/>
+          <w:szCs w:val="28"/>
+        </w:rPr>
+        <w:t xml:space="preserve">    }</w:t>
+      </w:r>
+    </w:p>
+    <w:p>
+      <w:pPr>
+        <w:rPr>
+          <w:sz w:val="28"/>
+          <w:szCs w:val="28"/>
+        </w:rPr>
+      </w:pPr>
+      <w:r>
+        <w:rPr>
+          <w:sz w:val="28"/>
+          <w:szCs w:val="28"/>
+          <w:lang w:val="en-US"/>
+        </w:rPr>
+        <w:t xml:space="preserve">    </w:t>
+      </w:r>
+      <w:r>
+        <w:rPr>
+          <w:sz w:val="28"/>
+          <w:szCs w:val="28"/>
+        </w:rPr>
+        <w:t>wcout &lt;&lt; L"y: ";</w:t>
       </w:r>
     </w:p>
     <w:p>
@@ -4046,7 +4166,22 @@
           <w:sz w:val="28"/>
           <w:szCs w:val="28"/>
         </w:rPr>
-        <w:t xml:space="preserve">    wcout &lt;&lt; L"A: ";</w:t>
+        <w:t xml:space="preserve">    wcout &lt;&lt; L"</w:t>
+      </w:r>
+      <w:r>
+        <w:rPr>
+          <w:sz w:val="28"/>
+          <w:szCs w:val="28"/>
+          <w:lang w:val="en-US"/>
+        </w:rPr>
+        <w:t>a</w:t>
+      </w:r>
+      <w:r>
+        <w:rPr>
+          <w:sz w:val="28"/>
+          <w:szCs w:val="28"/>
+        </w:rPr>
+        <w:t>: ";</w:t>
       </w:r>
     </w:p>
     <w:p>
@@ -4076,1511 +4211,1527 @@
           <w:sz w:val="28"/>
           <w:szCs w:val="28"/>
         </w:rPr>
-        <w:t xml:space="preserve">    wcout &lt;&lt; L"B: ";</w:t>
-      </w:r>
-    </w:p>
-    <w:p>
-      <w:pPr>
-        <w:rPr>
-          <w:sz w:val="28"/>
-          <w:szCs w:val="28"/>
-        </w:rPr>
-      </w:pPr>
-      <w:r>
-        <w:rPr>
-          <w:sz w:val="28"/>
-          <w:szCs w:val="28"/>
-        </w:rPr>
-        <w:t xml:space="preserve">    cin &gt;&gt; b;</w:t>
-      </w:r>
-    </w:p>
-    <w:p>
-      <w:pPr>
-        <w:rPr>
-          <w:sz w:val="28"/>
-          <w:szCs w:val="28"/>
-        </w:rPr>
-      </w:pPr>
-      <w:r>
-        <w:rPr>
-          <w:sz w:val="28"/>
-          <w:szCs w:val="28"/>
-        </w:rPr>
-        <w:t>}</w:t>
-      </w:r>
-    </w:p>
-    <w:p>
-      <w:pPr>
-        <w:rPr>
-          <w:sz w:val="28"/>
-          <w:szCs w:val="28"/>
-        </w:rPr>
-      </w:pPr>
-    </w:p>
-    <w:p>
-      <w:pPr>
-        <w:rPr>
-          <w:sz w:val="28"/>
-          <w:szCs w:val="28"/>
-        </w:rPr>
-      </w:pPr>
-      <w:r>
-        <w:rPr>
-          <w:sz w:val="28"/>
-          <w:szCs w:val="28"/>
-        </w:rPr>
-        <w:t>void tof_output()</w:t>
-      </w:r>
-    </w:p>
-    <w:p>
-      <w:pPr>
-        <w:rPr>
-          <w:sz w:val="28"/>
-          <w:szCs w:val="28"/>
-        </w:rPr>
-      </w:pPr>
-      <w:r>
-        <w:rPr>
-          <w:sz w:val="28"/>
-          <w:szCs w:val="28"/>
-        </w:rPr>
-        <w:t>{</w:t>
-      </w:r>
-    </w:p>
-    <w:p>
-      <w:pPr>
-        <w:rPr>
-          <w:sz w:val="28"/>
-          <w:szCs w:val="28"/>
-        </w:rPr>
-      </w:pPr>
-      <w:r>
-        <w:rPr>
-          <w:sz w:val="28"/>
-          <w:szCs w:val="28"/>
-        </w:rPr>
-        <w:t xml:space="preserve">    if (a + 1 &gt; abs(b - 2))</w:t>
-      </w:r>
-    </w:p>
-    <w:p>
-      <w:pPr>
-        <w:rPr>
-          <w:sz w:val="28"/>
-          <w:szCs w:val="28"/>
-        </w:rPr>
-      </w:pPr>
-      <w:r>
-        <w:rPr>
-          <w:sz w:val="28"/>
-          <w:szCs w:val="28"/>
-        </w:rPr>
-        <w:t xml:space="preserve">    {</w:t>
-      </w:r>
-    </w:p>
-    <w:p>
-      <w:pPr>
-        <w:rPr>
-          <w:sz w:val="28"/>
-          <w:szCs w:val="28"/>
-        </w:rPr>
-      </w:pPr>
-      <w:r>
-        <w:rPr>
-          <w:sz w:val="28"/>
-          <w:szCs w:val="28"/>
-        </w:rPr>
-        <w:t xml:space="preserve">        wcout &lt;&lt; L"True!" &lt;&lt; endl;</w:t>
-      </w:r>
-    </w:p>
-    <w:p>
-      <w:pPr>
-        <w:rPr>
-          <w:sz w:val="28"/>
-          <w:szCs w:val="28"/>
-        </w:rPr>
-      </w:pPr>
-      <w:r>
-        <w:rPr>
-          <w:sz w:val="28"/>
-          <w:szCs w:val="28"/>
-        </w:rPr>
-        <w:t xml:space="preserve">    }</w:t>
-      </w:r>
-    </w:p>
-    <w:p>
-      <w:pPr>
-        <w:rPr>
-          <w:sz w:val="28"/>
-          <w:szCs w:val="28"/>
-        </w:rPr>
-      </w:pPr>
-      <w:r>
-        <w:rPr>
-          <w:sz w:val="28"/>
-          <w:szCs w:val="28"/>
-        </w:rPr>
-        <w:t xml:space="preserve">    else</w:t>
-      </w:r>
-    </w:p>
-    <w:p>
-      <w:pPr>
-        <w:rPr>
-          <w:sz w:val="28"/>
-          <w:szCs w:val="28"/>
-        </w:rPr>
-      </w:pPr>
-      <w:r>
-        <w:rPr>
-          <w:sz w:val="28"/>
-          <w:szCs w:val="28"/>
-        </w:rPr>
-        <w:t xml:space="preserve">    {</w:t>
-      </w:r>
-    </w:p>
-    <w:p>
-      <w:pPr>
-        <w:rPr>
-          <w:sz w:val="28"/>
-          <w:szCs w:val="28"/>
-        </w:rPr>
-      </w:pPr>
-      <w:r>
-        <w:rPr>
-          <w:sz w:val="28"/>
-          <w:szCs w:val="28"/>
-        </w:rPr>
-        <w:t xml:space="preserve">        wcout &lt;&lt; L"False!" &lt;&lt; endl;</w:t>
-      </w:r>
-    </w:p>
-    <w:p>
-      <w:pPr>
-        <w:rPr>
-          <w:sz w:val="28"/>
-          <w:szCs w:val="28"/>
-        </w:rPr>
-      </w:pPr>
-      <w:r>
-        <w:rPr>
-          <w:sz w:val="28"/>
-          <w:szCs w:val="28"/>
-        </w:rPr>
-        <w:t xml:space="preserve">    }</w:t>
-      </w:r>
-    </w:p>
-    <w:p>
-      <w:pPr>
-        <w:rPr>
-          <w:sz w:val="28"/>
-          <w:szCs w:val="28"/>
-        </w:rPr>
-      </w:pPr>
-      <w:r>
-        <w:rPr>
-          <w:sz w:val="28"/>
-          <w:szCs w:val="28"/>
-        </w:rPr>
-        <w:t>}</w:t>
-      </w:r>
-    </w:p>
-    <w:p>
-      <w:pPr>
-        <w:rPr>
-          <w:sz w:val="28"/>
-          <w:szCs w:val="28"/>
-        </w:rPr>
-      </w:pPr>
-    </w:p>
-    <w:p>
-      <w:pPr>
-        <w:rPr>
-          <w:sz w:val="28"/>
-          <w:szCs w:val="28"/>
-        </w:rPr>
-      </w:pPr>
-      <w:r>
-        <w:rPr>
-          <w:sz w:val="28"/>
-          <w:szCs w:val="28"/>
-        </w:rPr>
-        <w:t>void calcOutput()</w:t>
-      </w:r>
-    </w:p>
-    <w:p>
-      <w:pPr>
-        <w:rPr>
-          <w:sz w:val="28"/>
-          <w:szCs w:val="28"/>
-        </w:rPr>
-      </w:pPr>
-      <w:r>
-        <w:rPr>
-          <w:sz w:val="28"/>
-          <w:szCs w:val="28"/>
-        </w:rPr>
-        <w:t>{</w:t>
-      </w:r>
-    </w:p>
-    <w:p>
-      <w:pPr>
-        <w:rPr>
-          <w:sz w:val="28"/>
-          <w:szCs w:val="28"/>
-        </w:rPr>
-      </w:pPr>
-      <w:r>
-        <w:rPr>
-          <w:sz w:val="28"/>
-          <w:szCs w:val="28"/>
-        </w:rPr>
-        <w:t xml:space="preserve">    wcout &lt;&lt; L"Результат: " &lt;&lt; calculations_s(x, y, z) &lt;&lt; endl;</w:t>
-      </w:r>
-    </w:p>
-    <w:p>
-      <w:pPr>
-        <w:rPr>
-          <w:sz w:val="28"/>
-          <w:szCs w:val="28"/>
-        </w:rPr>
-      </w:pPr>
-      <w:r>
-        <w:rPr>
-          <w:sz w:val="28"/>
-          <w:szCs w:val="28"/>
-        </w:rPr>
-        <w:t>}</w:t>
-      </w:r>
-    </w:p>
-    <w:p>
-      <w:pPr>
-        <w:rPr>
-          <w:sz w:val="28"/>
-          <w:szCs w:val="28"/>
-        </w:rPr>
-      </w:pPr>
-    </w:p>
-    <w:p>
-      <w:pPr>
-        <w:rPr>
-          <w:sz w:val="28"/>
-          <w:szCs w:val="28"/>
-        </w:rPr>
-      </w:pPr>
-      <w:r>
-        <w:rPr>
-          <w:sz w:val="28"/>
-          <w:szCs w:val="28"/>
-        </w:rPr>
-        <w:t>void intOutput()</w:t>
-      </w:r>
-    </w:p>
-    <w:p>
-      <w:pPr>
-        <w:rPr>
-          <w:sz w:val="28"/>
-          <w:szCs w:val="28"/>
-        </w:rPr>
-      </w:pPr>
-      <w:r>
-        <w:rPr>
-          <w:sz w:val="28"/>
-          <w:szCs w:val="28"/>
-        </w:rPr>
-        <w:t>{</w:t>
-      </w:r>
-    </w:p>
-    <w:p>
-      <w:pPr>
-        <w:rPr>
-          <w:sz w:val="28"/>
-          <w:szCs w:val="28"/>
-        </w:rPr>
-      </w:pPr>
-      <w:r>
-        <w:rPr>
-          <w:sz w:val="28"/>
-          <w:szCs w:val="28"/>
-        </w:rPr>
-        <w:t xml:space="preserve">    wcout &lt;&lt; L"x: " &lt;&lt; x &lt;&lt; endl;</w:t>
-      </w:r>
-    </w:p>
-    <w:p>
-      <w:pPr>
-        <w:rPr>
-          <w:sz w:val="28"/>
-          <w:szCs w:val="28"/>
-        </w:rPr>
-      </w:pPr>
-      <w:r>
-        <w:rPr>
-          <w:sz w:val="28"/>
-          <w:szCs w:val="28"/>
-        </w:rPr>
-        <w:t xml:space="preserve">    wcout &lt;&lt; L"y: " &lt;&lt; y &lt;&lt; endl;</w:t>
-      </w:r>
-    </w:p>
-    <w:p>
-      <w:pPr>
-        <w:rPr>
-          <w:sz w:val="28"/>
-          <w:szCs w:val="28"/>
-        </w:rPr>
-      </w:pPr>
-      <w:r>
-        <w:rPr>
-          <w:sz w:val="28"/>
-          <w:szCs w:val="28"/>
-        </w:rPr>
-        <w:t xml:space="preserve">    wcout &lt;&lt; L"z: " &lt;&lt; z &lt;&lt; endl;</w:t>
-      </w:r>
-    </w:p>
-    <w:p>
-      <w:pPr>
-        <w:rPr>
-          <w:sz w:val="28"/>
-          <w:szCs w:val="28"/>
-        </w:rPr>
-      </w:pPr>
-      <w:r>
-        <w:rPr>
-          <w:sz w:val="28"/>
-          <w:szCs w:val="28"/>
-        </w:rPr>
-        <w:t>}</w:t>
-      </w:r>
-    </w:p>
-    <w:p>
-      <w:pPr>
-        <w:rPr>
-          <w:sz w:val="28"/>
-          <w:szCs w:val="28"/>
-        </w:rPr>
-      </w:pPr>
-    </w:p>
-    <w:p>
-      <w:pPr>
-        <w:rPr>
-          <w:sz w:val="28"/>
-          <w:szCs w:val="28"/>
-        </w:rPr>
-      </w:pPr>
-      <w:r>
-        <w:rPr>
-          <w:sz w:val="28"/>
-          <w:szCs w:val="28"/>
-        </w:rPr>
-        <w:t>void appPause()</w:t>
-      </w:r>
-    </w:p>
-    <w:p>
-      <w:pPr>
-        <w:rPr>
-          <w:sz w:val="28"/>
-          <w:szCs w:val="28"/>
-        </w:rPr>
-      </w:pPr>
-      <w:r>
-        <w:rPr>
-          <w:sz w:val="28"/>
-          <w:szCs w:val="28"/>
-        </w:rPr>
-        <w:t>{</w:t>
-      </w:r>
-    </w:p>
-    <w:p>
-      <w:pPr>
-        <w:rPr>
-          <w:sz w:val="28"/>
-          <w:szCs w:val="28"/>
-        </w:rPr>
-      </w:pPr>
-      <w:r>
-        <w:rPr>
-          <w:sz w:val="28"/>
-          <w:szCs w:val="28"/>
-        </w:rPr>
-        <w:t xml:space="preserve">    system ("pause");</w:t>
-      </w:r>
-    </w:p>
-    <w:p>
-      <w:pPr>
-        <w:rPr>
-          <w:sz w:val="28"/>
-          <w:szCs w:val="28"/>
-        </w:rPr>
-      </w:pPr>
-      <w:r>
-        <w:rPr>
-          <w:sz w:val="28"/>
-          <w:szCs w:val="28"/>
-        </w:rPr>
-        <w:t>}</w:t>
-      </w:r>
-    </w:p>
-    <w:p>
-      <w:pPr>
-        <w:rPr>
-          <w:sz w:val="28"/>
-          <w:szCs w:val="28"/>
-        </w:rPr>
-      </w:pPr>
-    </w:p>
-    <w:p>
-      <w:pPr>
-        <w:rPr>
-          <w:sz w:val="28"/>
-          <w:szCs w:val="28"/>
-        </w:rPr>
-      </w:pPr>
-      <w:r>
-        <w:rPr>
-          <w:sz w:val="28"/>
-          <w:szCs w:val="28"/>
-        </w:rPr>
-        <w:t>int main()</w:t>
-      </w:r>
-    </w:p>
-    <w:p>
-      <w:pPr>
-        <w:rPr>
-          <w:sz w:val="28"/>
-          <w:szCs w:val="28"/>
-        </w:rPr>
-      </w:pPr>
-      <w:r>
-        <w:rPr>
-          <w:sz w:val="28"/>
-          <w:szCs w:val="28"/>
-        </w:rPr>
-        <w:t>{</w:t>
-      </w:r>
-    </w:p>
-    <w:p>
-      <w:pPr>
-        <w:rPr>
-          <w:sz w:val="28"/>
-          <w:szCs w:val="28"/>
-        </w:rPr>
-      </w:pPr>
-      <w:r>
-        <w:rPr>
-          <w:sz w:val="28"/>
-          <w:szCs w:val="28"/>
-        </w:rPr>
-        <w:t xml:space="preserve">    localisation();</w:t>
-      </w:r>
-    </w:p>
-    <w:p>
-      <w:pPr>
-        <w:rPr>
-          <w:sz w:val="28"/>
-          <w:szCs w:val="28"/>
-        </w:rPr>
-      </w:pPr>
-      <w:r>
-        <w:rPr>
-          <w:sz w:val="28"/>
-          <w:szCs w:val="28"/>
-        </w:rPr>
-        <w:t xml:space="preserve">    devOutput();</w:t>
-      </w:r>
-    </w:p>
-    <w:p>
-      <w:pPr>
-        <w:rPr>
-          <w:sz w:val="28"/>
-          <w:szCs w:val="28"/>
-        </w:rPr>
-      </w:pPr>
-      <w:r>
-        <w:rPr>
-          <w:sz w:val="28"/>
-          <w:szCs w:val="28"/>
-        </w:rPr>
-        <w:t xml:space="preserve">    userInput();</w:t>
-      </w:r>
-    </w:p>
-    <w:p>
-      <w:pPr>
-        <w:rPr>
-          <w:sz w:val="28"/>
-          <w:szCs w:val="28"/>
-        </w:rPr>
-      </w:pPr>
-      <w:r>
-        <w:rPr>
-          <w:sz w:val="28"/>
-          <w:szCs w:val="28"/>
-        </w:rPr>
-        <w:t xml:space="preserve">    calcOutput();</w:t>
-      </w:r>
-    </w:p>
-    <w:p>
-      <w:pPr>
-        <w:rPr>
-          <w:sz w:val="28"/>
-          <w:szCs w:val="28"/>
-        </w:rPr>
-      </w:pPr>
-      <w:r>
-        <w:rPr>
-          <w:sz w:val="28"/>
-          <w:szCs w:val="28"/>
-        </w:rPr>
-        <w:t xml:space="preserve">    tof_output();</w:t>
-      </w:r>
-    </w:p>
-    <w:p>
-      <w:pPr>
-        <w:rPr>
-          <w:sz w:val="28"/>
-          <w:szCs w:val="28"/>
-        </w:rPr>
-      </w:pPr>
-      <w:r>
-        <w:rPr>
-          <w:sz w:val="28"/>
-          <w:szCs w:val="28"/>
-        </w:rPr>
-        <w:t xml:space="preserve">    intOutput();</w:t>
-      </w:r>
-    </w:p>
-    <w:p>
-      <w:pPr>
-        <w:rPr>
-          <w:sz w:val="28"/>
-          <w:szCs w:val="28"/>
-        </w:rPr>
-      </w:pPr>
-      <w:r>
-        <w:rPr>
-          <w:sz w:val="28"/>
-          <w:szCs w:val="28"/>
-        </w:rPr>
-        <w:t xml:space="preserve">    appPause();</w:t>
-      </w:r>
-    </w:p>
-    <w:p>
-      <w:pPr>
-        <w:rPr>
-          <w:sz w:val="28"/>
-          <w:szCs w:val="28"/>
-        </w:rPr>
-      </w:pPr>
-      <w:r>
-        <w:rPr>
-          <w:sz w:val="28"/>
-          <w:szCs w:val="28"/>
-        </w:rPr>
-        <w:t xml:space="preserve">    return 0;</w:t>
-      </w:r>
-    </w:p>
-    <w:p>
-      <w:pPr>
-        <w:rPr>
-          <w:sz w:val="28"/>
-          <w:szCs w:val="28"/>
-        </w:rPr>
-      </w:pPr>
-      <w:r>
-        <w:rPr>
-          <w:sz w:val="28"/>
-          <w:szCs w:val="28"/>
-        </w:rPr>
-        <w:t>}</w:t>
-      </w:r>
-    </w:p>
-    <w:p>
-      <w:pPr>
-        <w:rPr>
-          <w:sz w:val="28"/>
-          <w:szCs w:val="28"/>
-        </w:rPr>
-      </w:pPr>
-    </w:p>
-    <w:p>
-      <w:pPr>
-        <w:rPr>
-          <w:sz w:val="28"/>
-          <w:szCs w:val="28"/>
-        </w:rPr>
-      </w:pPr>
-    </w:p>
-    <w:p>
-      <w:pPr>
-        <w:rPr>
-          <w:sz w:val="28"/>
-          <w:szCs w:val="28"/>
-        </w:rPr>
-      </w:pPr>
-    </w:p>
-    <w:p>
-      <w:pPr>
-        <w:rPr>
-          <w:sz w:val="28"/>
-          <w:szCs w:val="28"/>
-        </w:rPr>
-      </w:pPr>
-    </w:p>
-    <w:p>
-      <w:pPr>
-        <w:rPr>
-          <w:sz w:val="28"/>
-          <w:szCs w:val="28"/>
-        </w:rPr>
-      </w:pPr>
-    </w:p>
-    <w:p>
-      <w:pPr>
-        <w:rPr>
-          <w:sz w:val="28"/>
-          <w:szCs w:val="28"/>
-        </w:rPr>
-      </w:pPr>
-    </w:p>
-    <w:p>
-      <w:pPr>
-        <w:rPr>
-          <w:sz w:val="28"/>
-          <w:szCs w:val="28"/>
-        </w:rPr>
-      </w:pPr>
-    </w:p>
-    <w:p>
-      <w:pPr>
-        <w:rPr>
-          <w:sz w:val="28"/>
-          <w:szCs w:val="28"/>
-        </w:rPr>
-      </w:pPr>
-    </w:p>
-    <w:p>
-      <w:pPr>
-        <w:rPr>
-          <w:sz w:val="28"/>
-          <w:szCs w:val="28"/>
-        </w:rPr>
-      </w:pPr>
-    </w:p>
-    <w:p>
-      <w:pPr>
-        <w:rPr>
-          <w:sz w:val="28"/>
-          <w:szCs w:val="28"/>
-        </w:rPr>
-      </w:pPr>
-    </w:p>
-    <w:p>
-      <w:pPr>
-        <w:rPr>
-          <w:sz w:val="28"/>
-          <w:szCs w:val="28"/>
-        </w:rPr>
-      </w:pPr>
-    </w:p>
-    <w:p>
-      <w:pPr>
-        <w:rPr>
-          <w:sz w:val="28"/>
-          <w:szCs w:val="28"/>
-        </w:rPr>
-      </w:pPr>
-    </w:p>
-    <w:p>
-      <w:pPr>
-        <w:rPr>
-          <w:sz w:val="28"/>
-          <w:szCs w:val="28"/>
-        </w:rPr>
-      </w:pPr>
-    </w:p>
-    <w:p>
-      <w:pPr>
-        <w:rPr>
-          <w:sz w:val="28"/>
-          <w:szCs w:val="28"/>
-        </w:rPr>
-      </w:pPr>
-    </w:p>
-    <w:p>
-      <w:pPr>
-        <w:rPr>
-          <w:sz w:val="28"/>
-          <w:szCs w:val="28"/>
-        </w:rPr>
-      </w:pPr>
-    </w:p>
-    <w:p>
-      <w:pPr>
-        <w:rPr>
-          <w:sz w:val="28"/>
-          <w:szCs w:val="28"/>
-        </w:rPr>
-      </w:pPr>
-    </w:p>
-    <w:p>
-      <w:pPr>
-        <w:rPr>
-          <w:sz w:val="28"/>
-          <w:szCs w:val="28"/>
-        </w:rPr>
-      </w:pPr>
-    </w:p>
-    <w:p>
-      <w:pPr>
-        <w:rPr>
-          <w:sz w:val="28"/>
-          <w:szCs w:val="28"/>
-        </w:rPr>
-      </w:pPr>
-    </w:p>
-    <w:p>
-      <w:pPr>
-        <w:rPr>
-          <w:sz w:val="28"/>
-          <w:szCs w:val="28"/>
-        </w:rPr>
-      </w:pPr>
-    </w:p>
-    <w:p>
-      <w:pPr>
-        <w:rPr>
-          <w:sz w:val="28"/>
-          <w:szCs w:val="28"/>
-        </w:rPr>
-      </w:pPr>
-    </w:p>
-    <w:p>
-      <w:pPr>
-        <w:rPr>
-          <w:sz w:val="28"/>
-          <w:szCs w:val="28"/>
-        </w:rPr>
-      </w:pPr>
-    </w:p>
-    <w:p>
-      <w:pPr>
-        <w:rPr>
-          <w:sz w:val="28"/>
-          <w:szCs w:val="28"/>
-        </w:rPr>
-      </w:pPr>
-    </w:p>
-    <w:p>
-      <w:pPr>
-        <w:rPr>
-          <w:sz w:val="28"/>
-          <w:szCs w:val="28"/>
-        </w:rPr>
-      </w:pPr>
-    </w:p>
-    <w:p>
-      <w:pPr>
-        <w:rPr>
-          <w:sz w:val="28"/>
-          <w:szCs w:val="28"/>
-        </w:rPr>
-      </w:pPr>
-    </w:p>
-    <w:p>
-      <w:pPr>
-        <w:rPr>
-          <w:sz w:val="28"/>
-          <w:szCs w:val="28"/>
-        </w:rPr>
-      </w:pPr>
-    </w:p>
-    <w:p>
-      <w:pPr>
-        <w:rPr>
-          <w:sz w:val="28"/>
-          <w:szCs w:val="28"/>
-        </w:rPr>
-      </w:pPr>
-      <w:r>
-        <w:rPr>
-          <w:sz w:val="28"/>
-          <w:szCs w:val="28"/>
-        </w:rPr>
-        <w:t xml:space="preserve">Першим завданням було створити статичну бібліотеку, в якій був би модуль </w:t>
-      </w:r>
-      <w:r>
-        <w:rPr>
-          <w:sz w:val="28"/>
-          <w:szCs w:val="28"/>
-        </w:rPr>
-        <w:t>“</w:t>
-      </w:r>
-      <w:r>
-        <w:rPr>
-          <w:sz w:val="28"/>
-          <w:szCs w:val="28"/>
-          <w:lang w:val="en-US"/>
-        </w:rPr>
-        <w:t>s</w:t>
-      </w:r>
-      <w:r>
-        <w:rPr>
-          <w:sz w:val="28"/>
-          <w:szCs w:val="28"/>
-        </w:rPr>
-        <w:t>_</w:t>
-      </w:r>
-      <w:r>
-        <w:rPr>
-          <w:sz w:val="28"/>
-          <w:szCs w:val="28"/>
-          <w:lang w:val="en-US"/>
-        </w:rPr>
-        <w:t>calculation</w:t>
-      </w:r>
-      <w:r>
-        <w:rPr>
-          <w:sz w:val="28"/>
-          <w:szCs w:val="28"/>
-        </w:rPr>
-        <w:t>()” (</w:t>
-      </w:r>
-      <w:r>
-        <w:rPr>
-          <w:sz w:val="28"/>
-          <w:szCs w:val="28"/>
-        </w:rPr>
-        <w:t>функція</w:t>
-      </w:r>
-      <w:r>
-        <w:rPr>
-          <w:sz w:val="28"/>
-          <w:szCs w:val="28"/>
-        </w:rPr>
-        <w:t>)</w:t>
-      </w:r>
-      <w:r>
-        <w:rPr>
-          <w:sz w:val="28"/>
-          <w:szCs w:val="28"/>
-        </w:rPr>
-        <w:t xml:space="preserve">, яка б могла проводити обчислення за формулою. Для цього вона приймає три числа типу </w:t>
-      </w:r>
-      <w:r>
-        <w:rPr>
-          <w:sz w:val="28"/>
-          <w:szCs w:val="28"/>
-          <w:lang w:val="en-US"/>
-        </w:rPr>
-        <w:t>double</w:t>
-      </w:r>
-      <w:r>
-        <w:rPr>
-          <w:sz w:val="28"/>
-          <w:szCs w:val="28"/>
-        </w:rPr>
-        <w:t xml:space="preserve">. </w:t>
-      </w:r>
-    </w:p>
-    <w:p>
-      <w:pPr>
-        <w:rPr>
-          <w:sz w:val="28"/>
-          <w:szCs w:val="28"/>
-        </w:rPr>
-      </w:pPr>
-      <w:r>
-        <w:rPr>
-          <w:sz w:val="28"/>
-          <w:szCs w:val="28"/>
-        </w:rPr>
-        <w:t xml:space="preserve">Ще однією вимогою було створення заголовкового файлу з прототипом нашої функції </w:t>
-      </w:r>
-      <w:r>
-        <w:rPr>
-          <w:sz w:val="28"/>
-          <w:szCs w:val="28"/>
-        </w:rPr>
-        <w:t>“</w:t>
-      </w:r>
-      <w:r>
-        <w:rPr>
-          <w:sz w:val="28"/>
-          <w:szCs w:val="28"/>
-          <w:lang w:val="en-US"/>
-        </w:rPr>
-        <w:t>s</w:t>
-      </w:r>
-      <w:r>
-        <w:rPr>
-          <w:sz w:val="28"/>
-          <w:szCs w:val="28"/>
-        </w:rPr>
-        <w:t>_</w:t>
-      </w:r>
-      <w:r>
-        <w:rPr>
-          <w:sz w:val="28"/>
-          <w:szCs w:val="28"/>
-          <w:lang w:val="en-US"/>
-        </w:rPr>
-        <w:t>calculation</w:t>
-      </w:r>
-      <w:r>
-        <w:rPr>
-          <w:sz w:val="28"/>
-          <w:szCs w:val="28"/>
-        </w:rPr>
-        <w:t>()”.</w:t>
-      </w:r>
-    </w:p>
-    <w:p>
-      <w:pPr>
-        <w:rPr>
-          <w:sz w:val="28"/>
-          <w:szCs w:val="28"/>
-          <w:lang w:val="ru-RU"/>
-        </w:rPr>
-      </w:pPr>
-      <w:r>
-        <w:rPr>
-          <w:sz w:val="28"/>
-          <w:szCs w:val="28"/>
-          <w:lang w:val="ru-RU"/>
-        </w:rPr>
-        <w:t>Створений модуль був протестований за допомогою створеного для нього тестового драйверу.</w:t>
-      </w:r>
-    </w:p>
-    <w:p>
-      <w:pPr>
-        <w:rPr>
-          <w:sz w:val="28"/>
-          <w:szCs w:val="28"/>
-        </w:rPr>
-      </w:pPr>
-      <w:r>
-        <w:rPr>
-          <w:sz w:val="28"/>
-          <w:szCs w:val="28"/>
-          <w:lang w:val="ru-RU"/>
-        </w:rPr>
-        <w:t>Тестовий драйвер ма</w:t>
-      </w:r>
-      <w:r>
-        <w:rPr>
-          <w:sz w:val="28"/>
-          <w:szCs w:val="28"/>
-        </w:rPr>
-        <w:t>є масиви з вхідними даними та очікуваними.</w:t>
-      </w:r>
-      <w:r>
-        <w:rPr>
-          <w:sz w:val="28"/>
-          <w:szCs w:val="28"/>
-        </w:rPr>
-        <w:t xml:space="preserve"> Вхідні дані з масиву подаються на вхід функції. </w:t>
-      </w:r>
-      <w:r>
-        <w:rPr>
-          <w:sz w:val="28"/>
-          <w:szCs w:val="28"/>
-        </w:rPr>
-        <w:t xml:space="preserve">Результат виконання функції </w:t>
-      </w:r>
-      <w:r>
-        <w:rPr>
-          <w:sz w:val="28"/>
-          <w:szCs w:val="28"/>
-        </w:rPr>
-        <w:t>“</w:t>
-      </w:r>
-      <w:r>
-        <w:rPr>
-          <w:sz w:val="28"/>
-          <w:szCs w:val="28"/>
-          <w:lang w:val="en-US"/>
-        </w:rPr>
-        <w:t>s</w:t>
-      </w:r>
-      <w:r>
-        <w:rPr>
-          <w:sz w:val="28"/>
-          <w:szCs w:val="28"/>
-        </w:rPr>
-        <w:t>_</w:t>
-      </w:r>
-      <w:r>
-        <w:rPr>
-          <w:sz w:val="28"/>
-          <w:szCs w:val="28"/>
-          <w:lang w:val="en-US"/>
-        </w:rPr>
-        <w:t>calculation</w:t>
-      </w:r>
-      <w:r>
-        <w:rPr>
-          <w:sz w:val="28"/>
-          <w:szCs w:val="28"/>
-        </w:rPr>
-        <w:t>()”</w:t>
-      </w:r>
-      <w:r>
-        <w:rPr>
-          <w:sz w:val="28"/>
-          <w:szCs w:val="28"/>
-        </w:rPr>
-        <w:t xml:space="preserve"> порівнюється з очікуваним. Так будується список з номером контрольного випадку та результатом тестування (</w:t>
-      </w:r>
-      <w:r>
-        <w:rPr>
-          <w:sz w:val="28"/>
-          <w:szCs w:val="28"/>
-          <w:lang w:val="en-US"/>
-        </w:rPr>
-        <w:t>passed</w:t>
-      </w:r>
-      <w:r>
-        <w:rPr>
-          <w:sz w:val="28"/>
-          <w:szCs w:val="28"/>
-          <w:lang w:val="ru-RU"/>
-        </w:rPr>
-        <w:t xml:space="preserve"> / </w:t>
-      </w:r>
-      <w:r>
-        <w:rPr>
-          <w:sz w:val="28"/>
-          <w:szCs w:val="28"/>
-          <w:lang w:val="en-US"/>
-        </w:rPr>
-        <w:t>failed</w:t>
-      </w:r>
-      <w:r>
-        <w:rPr>
-          <w:sz w:val="28"/>
-          <w:szCs w:val="28"/>
-        </w:rPr>
-        <w:t>).</w:t>
-      </w:r>
-    </w:p>
-    <w:p>
-      <w:pPr>
-        <w:rPr>
-          <w:sz w:val="28"/>
-          <w:szCs w:val="28"/>
-        </w:rPr>
-      </w:pPr>
-      <w:r>
-        <w:rPr>
-          <w:sz w:val="28"/>
-          <w:szCs w:val="28"/>
-        </w:rPr>
-        <w:t xml:space="preserve">Всі контрольні випадки мають відмітку </w:t>
-      </w:r>
-      <w:r>
-        <w:rPr>
-          <w:sz w:val="28"/>
-          <w:szCs w:val="28"/>
-        </w:rPr>
-        <w:t>“</w:t>
-      </w:r>
-      <w:r>
-        <w:rPr>
-          <w:sz w:val="28"/>
-          <w:szCs w:val="28"/>
-          <w:lang w:val="en-US"/>
-        </w:rPr>
-        <w:t>Passed</w:t>
-      </w:r>
-      <w:r>
-        <w:rPr>
-          <w:sz w:val="28"/>
-          <w:szCs w:val="28"/>
-        </w:rPr>
-        <w:t xml:space="preserve">”, </w:t>
-      </w:r>
-      <w:r>
-        <w:rPr>
-          <w:sz w:val="28"/>
-          <w:szCs w:val="28"/>
-        </w:rPr>
-        <w:t>тож модуль можна вважати придатним до використання. Можна дійти висновку, що модуль працює правильно.</w:t>
-      </w:r>
-    </w:p>
-    <w:p>
-      <w:pPr>
-        <w:rPr>
-          <w:sz w:val="28"/>
-          <w:szCs w:val="28"/>
-        </w:rPr>
-      </w:pPr>
-      <w:r>
-        <w:rPr>
-          <w:sz w:val="28"/>
-          <w:szCs w:val="28"/>
-        </w:rPr>
-        <w:t>Лістинги були задокументовані у звіті.</w:t>
-      </w:r>
-    </w:p>
-    <w:p>
-      <w:pPr>
-        <w:rPr>
-          <w:sz w:val="28"/>
-          <w:szCs w:val="28"/>
-        </w:rPr>
-      </w:pPr>
-    </w:p>
-    <w:p>
-      <w:pPr>
-        <w:rPr>
-          <w:sz w:val="28"/>
-          <w:szCs w:val="28"/>
-        </w:rPr>
-      </w:pPr>
-      <w:r>
-        <w:rPr>
-          <w:sz w:val="28"/>
-          <w:szCs w:val="28"/>
-        </w:rPr>
-        <w:t>Другим завданням було створити додаток, в якому користувач вводить три числа та дві літери, після чого консольний застосунок повинен вивести користувачеві на екран прізвище та ім</w:t>
-      </w:r>
-      <w:r>
-        <w:rPr>
-          <w:sz w:val="28"/>
-          <w:szCs w:val="28"/>
-          <w:lang w:val="ru-RU"/>
-        </w:rPr>
-        <w:t>’</w:t>
-      </w:r>
-      <w:r>
-        <w:rPr>
-          <w:sz w:val="28"/>
-          <w:szCs w:val="28"/>
-        </w:rPr>
-        <w:t>я розробника, результат виконання логічного виразу з використанням двох введених користувачем літер, три числа в десятковій та шістнадцятковій системах та результат функції, що була розроблена раніше (</w:t>
-      </w:r>
-      <w:r>
-        <w:rPr>
-          <w:sz w:val="28"/>
-          <w:szCs w:val="28"/>
-          <w:lang w:val="en-US"/>
-        </w:rPr>
-        <w:t>s</w:t>
-      </w:r>
-      <w:r>
-        <w:rPr>
-          <w:sz w:val="28"/>
-          <w:szCs w:val="28"/>
-          <w:lang w:val="ru-RU"/>
-        </w:rPr>
-        <w:t>_</w:t>
-      </w:r>
-      <w:r>
-        <w:rPr>
-          <w:sz w:val="28"/>
-          <w:szCs w:val="28"/>
-          <w:lang w:val="en-US"/>
-        </w:rPr>
-        <w:t>calculation</w:t>
-      </w:r>
-      <w:r>
-        <w:rPr>
-          <w:sz w:val="28"/>
-          <w:szCs w:val="28"/>
-          <w:lang w:val="ru-RU"/>
-        </w:rPr>
-        <w:t>())</w:t>
-      </w:r>
-      <w:r>
-        <w:rPr>
-          <w:sz w:val="28"/>
-          <w:szCs w:val="28"/>
-        </w:rPr>
-        <w:t xml:space="preserve">. </w:t>
-      </w:r>
-    </w:p>
-    <w:p>
-      <w:pPr>
-        <w:rPr>
-          <w:sz w:val="28"/>
-          <w:szCs w:val="28"/>
-        </w:rPr>
-      </w:pPr>
-    </w:p>
-    <w:p>
-      <w:pPr>
-        <w:rPr>
-          <w:sz w:val="28"/>
-          <w:szCs w:val="28"/>
-        </w:rPr>
-      </w:pPr>
-      <w:r>
-        <w:rPr>
-          <w:sz w:val="28"/>
-          <w:szCs w:val="28"/>
-        </w:rPr>
-        <w:t xml:space="preserve">Для того, щоб використання функції </w:t>
-      </w:r>
-      <w:r>
-        <w:rPr>
-          <w:sz w:val="28"/>
-          <w:szCs w:val="28"/>
-          <w:lang w:val="en-US"/>
-        </w:rPr>
-        <w:t>s</w:t>
-      </w:r>
-      <w:r>
-        <w:rPr>
-          <w:sz w:val="28"/>
-          <w:szCs w:val="28"/>
-        </w:rPr>
-        <w:t>_</w:t>
-      </w:r>
-      <w:r>
-        <w:rPr>
-          <w:sz w:val="28"/>
-          <w:szCs w:val="28"/>
-          <w:lang w:val="en-US"/>
-        </w:rPr>
-        <w:t>calculation</w:t>
-      </w:r>
-      <w:r>
-        <w:rPr>
-          <w:sz w:val="28"/>
-          <w:szCs w:val="28"/>
-        </w:rPr>
-        <w:t>()</w:t>
-      </w:r>
-      <w:r>
-        <w:rPr>
-          <w:sz w:val="28"/>
-          <w:szCs w:val="28"/>
-        </w:rPr>
-        <w:t xml:space="preserve"> стало можливим, була підключена статична бібліотека </w:t>
-      </w:r>
-      <w:r>
-        <w:rPr>
-          <w:sz w:val="28"/>
-          <w:szCs w:val="28"/>
-        </w:rPr>
-        <w:t>“</w:t>
-      </w:r>
-      <w:r>
-        <w:rPr>
-          <w:sz w:val="28"/>
-          <w:szCs w:val="28"/>
-          <w:lang w:val="en-US"/>
-        </w:rPr>
-        <w:t>ModulesSemenyuk</w:t>
-      </w:r>
-      <w:r>
-        <w:rPr>
-          <w:sz w:val="28"/>
-          <w:szCs w:val="28"/>
-        </w:rPr>
-        <w:t xml:space="preserve">”, що </w:t>
-      </w:r>
-      <w:r>
-        <w:rPr>
-          <w:sz w:val="28"/>
-          <w:szCs w:val="28"/>
-        </w:rPr>
-        <w:t>містила в собі цю функцію.</w:t>
-      </w:r>
-    </w:p>
-    <w:p>
-      <w:pPr>
-        <w:rPr>
-          <w:sz w:val="28"/>
-          <w:szCs w:val="28"/>
-        </w:rPr>
-      </w:pPr>
-    </w:p>
-    <w:p>
-      <w:pPr>
-        <w:rPr>
-          <w:sz w:val="28"/>
-          <w:szCs w:val="28"/>
-        </w:rPr>
-      </w:pPr>
-      <w:r>
-        <w:rPr>
-          <w:sz w:val="28"/>
-          <w:szCs w:val="28"/>
-        </w:rPr>
-        <w:t>Всі процеси в розробленому консольному застосунку</w:t>
-      </w:r>
-      <w:r>
-        <w:rPr>
-          <w:sz w:val="28"/>
-          <w:szCs w:val="28"/>
-        </w:rPr>
-        <w:t xml:space="preserve"> було розбито на функці</w:t>
-      </w:r>
-      <w:r>
-        <w:rPr>
-          <w:sz w:val="28"/>
-          <w:szCs w:val="28"/>
-        </w:rPr>
-        <w:t>ї</w:t>
-      </w:r>
-      <w:r>
-        <w:rPr>
-          <w:sz w:val="28"/>
-          <w:szCs w:val="28"/>
-        </w:rPr>
-        <w:t>.</w:t>
-      </w:r>
-    </w:p>
-    <w:p>
-      <w:pPr>
-        <w:rPr>
-          <w:sz w:val="28"/>
-          <w:szCs w:val="28"/>
-        </w:rPr>
-      </w:pPr>
-      <w:r>
-        <w:rPr>
-          <w:sz w:val="28"/>
-          <w:szCs w:val="28"/>
-        </w:rPr>
-        <w:t>Це дозволило розподілити весь код за процесами.</w:t>
-      </w:r>
-    </w:p>
-    <w:p>
-      <w:pPr>
-        <w:rPr>
-          <w:sz w:val="28"/>
-          <w:szCs w:val="28"/>
-        </w:rPr>
-      </w:pPr>
-      <w:r>
-        <w:rPr>
-          <w:sz w:val="28"/>
-          <w:szCs w:val="28"/>
-        </w:rPr>
-        <w:t>Для цього було розроблено сім функцій, що маніпулювали вхідними даними.</w:t>
-      </w:r>
-    </w:p>
-    <w:p>
-      <w:pPr>
-        <w:rPr>
-          <w:sz w:val="28"/>
-          <w:szCs w:val="28"/>
-        </w:rPr>
-      </w:pPr>
-    </w:p>
-    <w:p>
-      <w:pPr>
-        <w:rPr>
-          <w:sz w:val="28"/>
-          <w:szCs w:val="28"/>
-        </w:rPr>
-      </w:pPr>
-      <w:r>
-        <w:rPr>
-          <w:sz w:val="28"/>
-          <w:szCs w:val="28"/>
-        </w:rPr>
-        <w:t xml:space="preserve">Для відлагодження консольного застосунку було розроблено другий </w:t>
-      </w:r>
-      <w:r>
-        <w:rPr>
-          <w:sz w:val="28"/>
-          <w:szCs w:val="28"/>
-          <w:lang w:val="en-US"/>
-        </w:rPr>
-        <w:t>test</w:t>
-      </w:r>
-      <w:r>
-        <w:rPr>
-          <w:sz w:val="28"/>
-          <w:szCs w:val="28"/>
-          <w:lang w:val="ru-RU"/>
-        </w:rPr>
-        <w:t xml:space="preserve"> </w:t>
-      </w:r>
-      <w:r>
-        <w:rPr>
-          <w:sz w:val="28"/>
-          <w:szCs w:val="28"/>
-          <w:lang w:val="en-US"/>
-        </w:rPr>
-        <w:t>suite</w:t>
-      </w:r>
-      <w:r>
-        <w:rPr>
-          <w:sz w:val="28"/>
-          <w:szCs w:val="28"/>
-          <w:lang w:val="ru-RU"/>
-        </w:rPr>
-        <w:t xml:space="preserve">, </w:t>
-      </w:r>
-      <w:r>
-        <w:rPr>
-          <w:sz w:val="28"/>
-          <w:szCs w:val="28"/>
-          <w:lang w:val="ru-RU"/>
-        </w:rPr>
-        <w:t xml:space="preserve">що </w:t>
-      </w:r>
-      <w:r>
-        <w:rPr>
-          <w:sz w:val="28"/>
-          <w:szCs w:val="28"/>
-        </w:rPr>
-        <w:t>містить 5 контрольних випадків.</w:t>
-      </w:r>
-    </w:p>
-    <w:p>
-      <w:pPr>
-        <w:rPr>
-          <w:sz w:val="28"/>
-          <w:szCs w:val="28"/>
-        </w:rPr>
-      </w:pPr>
-    </w:p>
-    <w:p>
-      <w:pPr>
-        <w:rPr>
-          <w:sz w:val="28"/>
-          <w:szCs w:val="28"/>
-        </w:rPr>
-      </w:pPr>
-      <w:r>
-        <w:rPr>
-          <w:sz w:val="28"/>
-          <w:szCs w:val="28"/>
-        </w:rPr>
-        <w:t>Під час виконання лабораторної роботи № 8 не було виявлено неточностей, тощо.</w:t>
-      </w:r>
-    </w:p>
-    <w:p>
-      <w:pPr>
-        <w:rPr>
-          <w:sz w:val="28"/>
-          <w:szCs w:val="28"/>
-        </w:rPr>
-      </w:pPr>
-      <w:r>
-        <w:rPr>
-          <w:sz w:val="28"/>
-          <w:szCs w:val="28"/>
-        </w:rPr>
-        <w:t>Рекомендацій, зауважень не виникло.</w:t>
-      </w:r>
-    </w:p>
-    <w:p>
-      <w:pPr>
-        <w:rPr>
-          <w:sz w:val="28"/>
-          <w:szCs w:val="28"/>
-        </w:rPr>
-      </w:pPr>
-      <w:r>
-        <w:rPr>
-          <w:sz w:val="28"/>
-          <w:szCs w:val="28"/>
-        </w:rPr>
-        <w:t>Чудово засвоїв матеріал та не маю жодних питань з цієї теми.</w:t>
+        <w:t xml:space="preserve">    wcout &lt;&lt; L"</w:t>
+      </w:r>
+      <w:r>
+        <w:rPr>
+          <w:sz w:val="28"/>
+          <w:szCs w:val="28"/>
+          <w:lang w:val="en-US"/>
+        </w:rPr>
+        <w:t>b</w:t>
       </w:r>
       <w:bookmarkStart w:id="1" w:name="_GoBack"/>
       <w:bookmarkEnd w:id="1"/>
+      <w:r>
+        <w:rPr>
+          <w:sz w:val="28"/>
+          <w:szCs w:val="28"/>
+        </w:rPr>
+        <w:t>: ";</w:t>
+      </w:r>
+    </w:p>
+    <w:p>
+      <w:pPr>
+        <w:rPr>
+          <w:sz w:val="28"/>
+          <w:szCs w:val="28"/>
+        </w:rPr>
+      </w:pPr>
+      <w:r>
+        <w:rPr>
+          <w:sz w:val="28"/>
+          <w:szCs w:val="28"/>
+        </w:rPr>
+        <w:t xml:space="preserve">    cin &gt;&gt; b;</w:t>
+      </w:r>
+    </w:p>
+    <w:p>
+      <w:pPr>
+        <w:rPr>
+          <w:sz w:val="28"/>
+          <w:szCs w:val="28"/>
+        </w:rPr>
+      </w:pPr>
+      <w:r>
+        <w:rPr>
+          <w:sz w:val="28"/>
+          <w:szCs w:val="28"/>
+        </w:rPr>
+        <w:t>}</w:t>
+      </w:r>
+    </w:p>
+    <w:p>
+      <w:pPr>
+        <w:rPr>
+          <w:sz w:val="28"/>
+          <w:szCs w:val="28"/>
+        </w:rPr>
+      </w:pPr>
+    </w:p>
+    <w:p>
+      <w:pPr>
+        <w:rPr>
+          <w:sz w:val="28"/>
+          <w:szCs w:val="28"/>
+        </w:rPr>
+      </w:pPr>
+      <w:r>
+        <w:rPr>
+          <w:sz w:val="28"/>
+          <w:szCs w:val="28"/>
+        </w:rPr>
+        <w:t>void tof_output()</w:t>
+      </w:r>
+    </w:p>
+    <w:p>
+      <w:pPr>
+        <w:rPr>
+          <w:sz w:val="28"/>
+          <w:szCs w:val="28"/>
+        </w:rPr>
+      </w:pPr>
+      <w:r>
+        <w:rPr>
+          <w:sz w:val="28"/>
+          <w:szCs w:val="28"/>
+        </w:rPr>
+        <w:t>{</w:t>
+      </w:r>
+    </w:p>
+    <w:p>
+      <w:pPr>
+        <w:rPr>
+          <w:sz w:val="28"/>
+          <w:szCs w:val="28"/>
+        </w:rPr>
+      </w:pPr>
+      <w:r>
+        <w:rPr>
+          <w:sz w:val="28"/>
+          <w:szCs w:val="28"/>
+        </w:rPr>
+        <w:t xml:space="preserve">    if (a + 1 &gt; abs(b - 2))</w:t>
+      </w:r>
+    </w:p>
+    <w:p>
+      <w:pPr>
+        <w:rPr>
+          <w:sz w:val="28"/>
+          <w:szCs w:val="28"/>
+        </w:rPr>
+      </w:pPr>
+      <w:r>
+        <w:rPr>
+          <w:sz w:val="28"/>
+          <w:szCs w:val="28"/>
+        </w:rPr>
+        <w:t xml:space="preserve">    {</w:t>
+      </w:r>
+    </w:p>
+    <w:p>
+      <w:pPr>
+        <w:rPr>
+          <w:sz w:val="28"/>
+          <w:szCs w:val="28"/>
+        </w:rPr>
+      </w:pPr>
+      <w:r>
+        <w:rPr>
+          <w:sz w:val="28"/>
+          <w:szCs w:val="28"/>
+        </w:rPr>
+        <w:t xml:space="preserve">        wcout &lt;&lt; L"True!" &lt;&lt; endl;</w:t>
+      </w:r>
+    </w:p>
+    <w:p>
+      <w:pPr>
+        <w:rPr>
+          <w:sz w:val="28"/>
+          <w:szCs w:val="28"/>
+        </w:rPr>
+      </w:pPr>
+      <w:r>
+        <w:rPr>
+          <w:sz w:val="28"/>
+          <w:szCs w:val="28"/>
+        </w:rPr>
+        <w:t xml:space="preserve">    }</w:t>
+      </w:r>
+    </w:p>
+    <w:p>
+      <w:pPr>
+        <w:rPr>
+          <w:sz w:val="28"/>
+          <w:szCs w:val="28"/>
+        </w:rPr>
+      </w:pPr>
+      <w:r>
+        <w:rPr>
+          <w:sz w:val="28"/>
+          <w:szCs w:val="28"/>
+        </w:rPr>
+        <w:t xml:space="preserve">    else</w:t>
+      </w:r>
+    </w:p>
+    <w:p>
+      <w:pPr>
+        <w:rPr>
+          <w:sz w:val="28"/>
+          <w:szCs w:val="28"/>
+        </w:rPr>
+      </w:pPr>
+      <w:r>
+        <w:rPr>
+          <w:sz w:val="28"/>
+          <w:szCs w:val="28"/>
+        </w:rPr>
+        <w:t xml:space="preserve">    {</w:t>
+      </w:r>
+    </w:p>
+    <w:p>
+      <w:pPr>
+        <w:rPr>
+          <w:sz w:val="28"/>
+          <w:szCs w:val="28"/>
+        </w:rPr>
+      </w:pPr>
+      <w:r>
+        <w:rPr>
+          <w:sz w:val="28"/>
+          <w:szCs w:val="28"/>
+        </w:rPr>
+        <w:t xml:space="preserve">        wcout &lt;&lt; L"False!" &lt;&lt; endl;</w:t>
+      </w:r>
+    </w:p>
+    <w:p>
+      <w:pPr>
+        <w:rPr>
+          <w:sz w:val="28"/>
+          <w:szCs w:val="28"/>
+        </w:rPr>
+      </w:pPr>
+      <w:r>
+        <w:rPr>
+          <w:sz w:val="28"/>
+          <w:szCs w:val="28"/>
+        </w:rPr>
+        <w:lastRenderedPageBreak/>
+        <w:t xml:space="preserve">    }</w:t>
+      </w:r>
+    </w:p>
+    <w:p>
+      <w:pPr>
+        <w:rPr>
+          <w:sz w:val="28"/>
+          <w:szCs w:val="28"/>
+        </w:rPr>
+      </w:pPr>
+      <w:r>
+        <w:rPr>
+          <w:sz w:val="28"/>
+          <w:szCs w:val="28"/>
+        </w:rPr>
+        <w:t>}</w:t>
+      </w:r>
+    </w:p>
+    <w:p>
+      <w:pPr>
+        <w:rPr>
+          <w:sz w:val="28"/>
+          <w:szCs w:val="28"/>
+        </w:rPr>
+      </w:pPr>
+    </w:p>
+    <w:p>
+      <w:pPr>
+        <w:rPr>
+          <w:sz w:val="28"/>
+          <w:szCs w:val="28"/>
+        </w:rPr>
+      </w:pPr>
+      <w:r>
+        <w:rPr>
+          <w:sz w:val="28"/>
+          <w:szCs w:val="28"/>
+        </w:rPr>
+        <w:t>void calcOutput()</w:t>
+      </w:r>
+    </w:p>
+    <w:p>
+      <w:pPr>
+        <w:rPr>
+          <w:sz w:val="28"/>
+          <w:szCs w:val="28"/>
+        </w:rPr>
+      </w:pPr>
+      <w:r>
+        <w:rPr>
+          <w:sz w:val="28"/>
+          <w:szCs w:val="28"/>
+        </w:rPr>
+        <w:t>{</w:t>
+      </w:r>
+    </w:p>
+    <w:p>
+      <w:pPr>
+        <w:rPr>
+          <w:sz w:val="28"/>
+          <w:szCs w:val="28"/>
+        </w:rPr>
+      </w:pPr>
+      <w:r>
+        <w:rPr>
+          <w:sz w:val="28"/>
+          <w:szCs w:val="28"/>
+        </w:rPr>
+        <w:t xml:space="preserve">    wcout &lt;&lt; L"Результат: " &lt;&lt; calculations_s(x, y, z) &lt;&lt; endl;</w:t>
+      </w:r>
+    </w:p>
+    <w:p>
+      <w:pPr>
+        <w:rPr>
+          <w:sz w:val="28"/>
+          <w:szCs w:val="28"/>
+        </w:rPr>
+      </w:pPr>
+      <w:r>
+        <w:rPr>
+          <w:sz w:val="28"/>
+          <w:szCs w:val="28"/>
+        </w:rPr>
+        <w:t>}</w:t>
+      </w:r>
+    </w:p>
+    <w:p>
+      <w:pPr>
+        <w:rPr>
+          <w:sz w:val="28"/>
+          <w:szCs w:val="28"/>
+        </w:rPr>
+      </w:pPr>
+    </w:p>
+    <w:p>
+      <w:pPr>
+        <w:rPr>
+          <w:sz w:val="28"/>
+          <w:szCs w:val="28"/>
+        </w:rPr>
+      </w:pPr>
+      <w:r>
+        <w:rPr>
+          <w:sz w:val="28"/>
+          <w:szCs w:val="28"/>
+        </w:rPr>
+        <w:t>void intOutput()</w:t>
+      </w:r>
+    </w:p>
+    <w:p>
+      <w:pPr>
+        <w:rPr>
+          <w:sz w:val="28"/>
+          <w:szCs w:val="28"/>
+        </w:rPr>
+      </w:pPr>
+      <w:r>
+        <w:rPr>
+          <w:sz w:val="28"/>
+          <w:szCs w:val="28"/>
+        </w:rPr>
+        <w:t>{</w:t>
+      </w:r>
+    </w:p>
+    <w:p>
+      <w:pPr>
+        <w:rPr>
+          <w:sz w:val="28"/>
+          <w:szCs w:val="28"/>
+        </w:rPr>
+      </w:pPr>
+      <w:r>
+        <w:rPr>
+          <w:sz w:val="28"/>
+          <w:szCs w:val="28"/>
+        </w:rPr>
+        <w:t xml:space="preserve">    wcout &lt;&lt; L"x: " &lt;&lt; x &lt;&lt; endl;</w:t>
+      </w:r>
+    </w:p>
+    <w:p>
+      <w:pPr>
+        <w:rPr>
+          <w:sz w:val="28"/>
+          <w:szCs w:val="28"/>
+        </w:rPr>
+      </w:pPr>
+      <w:r>
+        <w:rPr>
+          <w:sz w:val="28"/>
+          <w:szCs w:val="28"/>
+        </w:rPr>
+        <w:t xml:space="preserve">    wcout &lt;&lt; L"y: " &lt;&lt; y &lt;&lt; endl;</w:t>
+      </w:r>
+    </w:p>
+    <w:p>
+      <w:pPr>
+        <w:rPr>
+          <w:sz w:val="28"/>
+          <w:szCs w:val="28"/>
+        </w:rPr>
+      </w:pPr>
+      <w:r>
+        <w:rPr>
+          <w:sz w:val="28"/>
+          <w:szCs w:val="28"/>
+        </w:rPr>
+        <w:t xml:space="preserve">    wcout &lt;&lt; L"z: " &lt;&lt; z &lt;&lt; endl;</w:t>
+      </w:r>
+    </w:p>
+    <w:p>
+      <w:pPr>
+        <w:rPr>
+          <w:sz w:val="28"/>
+          <w:szCs w:val="28"/>
+        </w:rPr>
+      </w:pPr>
+      <w:r>
+        <w:rPr>
+          <w:sz w:val="28"/>
+          <w:szCs w:val="28"/>
+        </w:rPr>
+        <w:t>}</w:t>
+      </w:r>
+    </w:p>
+    <w:p>
+      <w:pPr>
+        <w:rPr>
+          <w:sz w:val="28"/>
+          <w:szCs w:val="28"/>
+        </w:rPr>
+      </w:pPr>
+    </w:p>
+    <w:p>
+      <w:pPr>
+        <w:rPr>
+          <w:sz w:val="28"/>
+          <w:szCs w:val="28"/>
+        </w:rPr>
+      </w:pPr>
+      <w:r>
+        <w:rPr>
+          <w:sz w:val="28"/>
+          <w:szCs w:val="28"/>
+        </w:rPr>
+        <w:t>void appPause()</w:t>
+      </w:r>
+    </w:p>
+    <w:p>
+      <w:pPr>
+        <w:rPr>
+          <w:sz w:val="28"/>
+          <w:szCs w:val="28"/>
+        </w:rPr>
+      </w:pPr>
+      <w:r>
+        <w:rPr>
+          <w:sz w:val="28"/>
+          <w:szCs w:val="28"/>
+        </w:rPr>
+        <w:t>{</w:t>
+      </w:r>
+    </w:p>
+    <w:p>
+      <w:pPr>
+        <w:rPr>
+          <w:sz w:val="28"/>
+          <w:szCs w:val="28"/>
+        </w:rPr>
+      </w:pPr>
+      <w:r>
+        <w:rPr>
+          <w:sz w:val="28"/>
+          <w:szCs w:val="28"/>
+        </w:rPr>
+        <w:t xml:space="preserve">    system ("pause");</w:t>
+      </w:r>
+    </w:p>
+    <w:p>
+      <w:pPr>
+        <w:rPr>
+          <w:sz w:val="28"/>
+          <w:szCs w:val="28"/>
+        </w:rPr>
+      </w:pPr>
+      <w:r>
+        <w:rPr>
+          <w:sz w:val="28"/>
+          <w:szCs w:val="28"/>
+        </w:rPr>
+        <w:t>}</w:t>
+      </w:r>
+    </w:p>
+    <w:p>
+      <w:pPr>
+        <w:rPr>
+          <w:sz w:val="28"/>
+          <w:szCs w:val="28"/>
+        </w:rPr>
+      </w:pPr>
+    </w:p>
+    <w:p>
+      <w:pPr>
+        <w:rPr>
+          <w:sz w:val="28"/>
+          <w:szCs w:val="28"/>
+        </w:rPr>
+      </w:pPr>
+      <w:r>
+        <w:rPr>
+          <w:sz w:val="28"/>
+          <w:szCs w:val="28"/>
+        </w:rPr>
+        <w:t>int main()</w:t>
+      </w:r>
+    </w:p>
+    <w:p>
+      <w:pPr>
+        <w:rPr>
+          <w:sz w:val="28"/>
+          <w:szCs w:val="28"/>
+        </w:rPr>
+      </w:pPr>
+      <w:r>
+        <w:rPr>
+          <w:sz w:val="28"/>
+          <w:szCs w:val="28"/>
+        </w:rPr>
+        <w:t>{</w:t>
+      </w:r>
+    </w:p>
+    <w:p>
+      <w:pPr>
+        <w:rPr>
+          <w:sz w:val="28"/>
+          <w:szCs w:val="28"/>
+        </w:rPr>
+      </w:pPr>
+      <w:r>
+        <w:rPr>
+          <w:sz w:val="28"/>
+          <w:szCs w:val="28"/>
+        </w:rPr>
+        <w:t xml:space="preserve">    localisation();</w:t>
+      </w:r>
+    </w:p>
+    <w:p>
+      <w:pPr>
+        <w:rPr>
+          <w:sz w:val="28"/>
+          <w:szCs w:val="28"/>
+        </w:rPr>
+      </w:pPr>
+      <w:r>
+        <w:rPr>
+          <w:sz w:val="28"/>
+          <w:szCs w:val="28"/>
+        </w:rPr>
+        <w:t xml:space="preserve">    devOutput();</w:t>
+      </w:r>
+    </w:p>
+    <w:p>
+      <w:pPr>
+        <w:rPr>
+          <w:sz w:val="28"/>
+          <w:szCs w:val="28"/>
+        </w:rPr>
+      </w:pPr>
+      <w:r>
+        <w:rPr>
+          <w:sz w:val="28"/>
+          <w:szCs w:val="28"/>
+        </w:rPr>
+        <w:t xml:space="preserve">    userInput();</w:t>
+      </w:r>
+    </w:p>
+    <w:p>
+      <w:pPr>
+        <w:rPr>
+          <w:sz w:val="28"/>
+          <w:szCs w:val="28"/>
+        </w:rPr>
+      </w:pPr>
+      <w:r>
+        <w:rPr>
+          <w:sz w:val="28"/>
+          <w:szCs w:val="28"/>
+        </w:rPr>
+        <w:t xml:space="preserve">    calcOutput();</w:t>
+      </w:r>
+    </w:p>
+    <w:p>
+      <w:pPr>
+        <w:rPr>
+          <w:sz w:val="28"/>
+          <w:szCs w:val="28"/>
+        </w:rPr>
+      </w:pPr>
+      <w:r>
+        <w:rPr>
+          <w:sz w:val="28"/>
+          <w:szCs w:val="28"/>
+        </w:rPr>
+        <w:t xml:space="preserve">    tof_output();</w:t>
+      </w:r>
+    </w:p>
+    <w:p>
+      <w:pPr>
+        <w:rPr>
+          <w:sz w:val="28"/>
+          <w:szCs w:val="28"/>
+        </w:rPr>
+      </w:pPr>
+      <w:r>
+        <w:rPr>
+          <w:sz w:val="28"/>
+          <w:szCs w:val="28"/>
+        </w:rPr>
+        <w:t xml:space="preserve">    intOutput();</w:t>
+      </w:r>
+    </w:p>
+    <w:p>
+      <w:pPr>
+        <w:rPr>
+          <w:sz w:val="28"/>
+          <w:szCs w:val="28"/>
+        </w:rPr>
+      </w:pPr>
+      <w:r>
+        <w:rPr>
+          <w:sz w:val="28"/>
+          <w:szCs w:val="28"/>
+        </w:rPr>
+        <w:t xml:space="preserve">    appPause();</w:t>
+      </w:r>
+    </w:p>
+    <w:p>
+      <w:pPr>
+        <w:rPr>
+          <w:sz w:val="28"/>
+          <w:szCs w:val="28"/>
+        </w:rPr>
+      </w:pPr>
+      <w:r>
+        <w:rPr>
+          <w:sz w:val="28"/>
+          <w:szCs w:val="28"/>
+        </w:rPr>
+        <w:t xml:space="preserve">    return 0;</w:t>
+      </w:r>
+    </w:p>
+    <w:p>
+      <w:pPr>
+        <w:rPr>
+          <w:sz w:val="28"/>
+          <w:szCs w:val="28"/>
+        </w:rPr>
+      </w:pPr>
+      <w:r>
+        <w:rPr>
+          <w:sz w:val="28"/>
+          <w:szCs w:val="28"/>
+        </w:rPr>
+        <w:t>}</w:t>
+      </w:r>
+    </w:p>
+    <w:p>
+      <w:pPr>
+        <w:rPr>
+          <w:sz w:val="28"/>
+          <w:szCs w:val="28"/>
+        </w:rPr>
+      </w:pPr>
+    </w:p>
+    <w:p>
+      <w:pPr>
+        <w:rPr>
+          <w:sz w:val="28"/>
+          <w:szCs w:val="28"/>
+        </w:rPr>
+      </w:pPr>
+    </w:p>
+    <w:p>
+      <w:pPr>
+        <w:rPr>
+          <w:sz w:val="28"/>
+          <w:szCs w:val="28"/>
+        </w:rPr>
+      </w:pPr>
+    </w:p>
+    <w:p>
+      <w:pPr>
+        <w:rPr>
+          <w:sz w:val="28"/>
+          <w:szCs w:val="28"/>
+        </w:rPr>
+      </w:pPr>
+    </w:p>
+    <w:p>
+      <w:pPr>
+        <w:rPr>
+          <w:sz w:val="28"/>
+          <w:szCs w:val="28"/>
+        </w:rPr>
+      </w:pPr>
+    </w:p>
+    <w:p>
+      <w:pPr>
+        <w:rPr>
+          <w:sz w:val="28"/>
+          <w:szCs w:val="28"/>
+        </w:rPr>
+      </w:pPr>
+    </w:p>
+    <w:p>
+      <w:pPr>
+        <w:rPr>
+          <w:sz w:val="28"/>
+          <w:szCs w:val="28"/>
+        </w:rPr>
+      </w:pPr>
+    </w:p>
+    <w:p>
+      <w:pPr>
+        <w:rPr>
+          <w:sz w:val="28"/>
+          <w:szCs w:val="28"/>
+        </w:rPr>
+      </w:pPr>
+    </w:p>
+    <w:p>
+      <w:pPr>
+        <w:rPr>
+          <w:sz w:val="28"/>
+          <w:szCs w:val="28"/>
+        </w:rPr>
+      </w:pPr>
+    </w:p>
+    <w:p>
+      <w:pPr>
+        <w:rPr>
+          <w:sz w:val="28"/>
+          <w:szCs w:val="28"/>
+        </w:rPr>
+      </w:pPr>
+    </w:p>
+    <w:p>
+      <w:pPr>
+        <w:rPr>
+          <w:sz w:val="28"/>
+          <w:szCs w:val="28"/>
+        </w:rPr>
+      </w:pPr>
+    </w:p>
+    <w:p>
+      <w:pPr>
+        <w:rPr>
+          <w:sz w:val="28"/>
+          <w:szCs w:val="28"/>
+        </w:rPr>
+      </w:pPr>
+    </w:p>
+    <w:p>
+      <w:pPr>
+        <w:rPr>
+          <w:sz w:val="28"/>
+          <w:szCs w:val="28"/>
+        </w:rPr>
+      </w:pPr>
+    </w:p>
+    <w:p>
+      <w:pPr>
+        <w:rPr>
+          <w:sz w:val="28"/>
+          <w:szCs w:val="28"/>
+        </w:rPr>
+      </w:pPr>
+    </w:p>
+    <w:p>
+      <w:pPr>
+        <w:rPr>
+          <w:sz w:val="28"/>
+          <w:szCs w:val="28"/>
+        </w:rPr>
+      </w:pPr>
+    </w:p>
+    <w:p>
+      <w:pPr>
+        <w:rPr>
+          <w:sz w:val="28"/>
+          <w:szCs w:val="28"/>
+        </w:rPr>
+      </w:pPr>
+    </w:p>
+    <w:p>
+      <w:pPr>
+        <w:rPr>
+          <w:sz w:val="28"/>
+          <w:szCs w:val="28"/>
+        </w:rPr>
+      </w:pPr>
+    </w:p>
+    <w:p>
+      <w:pPr>
+        <w:rPr>
+          <w:sz w:val="28"/>
+          <w:szCs w:val="28"/>
+        </w:rPr>
+      </w:pPr>
+    </w:p>
+    <w:p>
+      <w:pPr>
+        <w:rPr>
+          <w:sz w:val="28"/>
+          <w:szCs w:val="28"/>
+        </w:rPr>
+      </w:pPr>
+    </w:p>
+    <w:p>
+      <w:pPr>
+        <w:rPr>
+          <w:sz w:val="28"/>
+          <w:szCs w:val="28"/>
+        </w:rPr>
+      </w:pPr>
+    </w:p>
+    <w:p>
+      <w:pPr>
+        <w:rPr>
+          <w:sz w:val="28"/>
+          <w:szCs w:val="28"/>
+        </w:rPr>
+      </w:pPr>
+    </w:p>
+    <w:p>
+      <w:pPr>
+        <w:rPr>
+          <w:sz w:val="28"/>
+          <w:szCs w:val="28"/>
+        </w:rPr>
+      </w:pPr>
+    </w:p>
+    <w:p>
+      <w:pPr>
+        <w:rPr>
+          <w:sz w:val="28"/>
+          <w:szCs w:val="28"/>
+        </w:rPr>
+      </w:pPr>
+    </w:p>
+    <w:p>
+      <w:pPr>
+        <w:rPr>
+          <w:sz w:val="28"/>
+          <w:szCs w:val="28"/>
+        </w:rPr>
+      </w:pPr>
+    </w:p>
+    <w:p>
+      <w:pPr>
+        <w:rPr>
+          <w:sz w:val="28"/>
+          <w:szCs w:val="28"/>
+        </w:rPr>
+      </w:pPr>
+    </w:p>
+    <w:p>
+      <w:pPr>
+        <w:rPr>
+          <w:sz w:val="28"/>
+          <w:szCs w:val="28"/>
+        </w:rPr>
+      </w:pPr>
+      <w:r>
+        <w:rPr>
+          <w:sz w:val="28"/>
+          <w:szCs w:val="28"/>
+        </w:rPr>
+        <w:t xml:space="preserve">Першим завданням було створити статичну бібліотеку, в якій був би модуль </w:t>
+      </w:r>
+      <w:r>
+        <w:rPr>
+          <w:sz w:val="28"/>
+          <w:szCs w:val="28"/>
+        </w:rPr>
+        <w:t>“</w:t>
+      </w:r>
+      <w:r>
+        <w:rPr>
+          <w:sz w:val="28"/>
+          <w:szCs w:val="28"/>
+          <w:lang w:val="en-US"/>
+        </w:rPr>
+        <w:t>s</w:t>
+      </w:r>
+      <w:r>
+        <w:rPr>
+          <w:sz w:val="28"/>
+          <w:szCs w:val="28"/>
+        </w:rPr>
+        <w:t>_</w:t>
+      </w:r>
+      <w:r>
+        <w:rPr>
+          <w:sz w:val="28"/>
+          <w:szCs w:val="28"/>
+          <w:lang w:val="en-US"/>
+        </w:rPr>
+        <w:t>calculation</w:t>
+      </w:r>
+      <w:r>
+        <w:rPr>
+          <w:sz w:val="28"/>
+          <w:szCs w:val="28"/>
+        </w:rPr>
+        <w:t>()” (</w:t>
+      </w:r>
+      <w:r>
+        <w:rPr>
+          <w:sz w:val="28"/>
+          <w:szCs w:val="28"/>
+        </w:rPr>
+        <w:t>функція</w:t>
+      </w:r>
+      <w:r>
+        <w:rPr>
+          <w:sz w:val="28"/>
+          <w:szCs w:val="28"/>
+        </w:rPr>
+        <w:t>)</w:t>
+      </w:r>
+      <w:r>
+        <w:rPr>
+          <w:sz w:val="28"/>
+          <w:szCs w:val="28"/>
+        </w:rPr>
+        <w:t xml:space="preserve">, яка б могла проводити обчислення за формулою. Для цього вона приймає три числа типу </w:t>
+      </w:r>
+      <w:r>
+        <w:rPr>
+          <w:sz w:val="28"/>
+          <w:szCs w:val="28"/>
+          <w:lang w:val="en-US"/>
+        </w:rPr>
+        <w:t>double</w:t>
+      </w:r>
+      <w:r>
+        <w:rPr>
+          <w:sz w:val="28"/>
+          <w:szCs w:val="28"/>
+        </w:rPr>
+        <w:t xml:space="preserve">. </w:t>
+      </w:r>
+    </w:p>
+    <w:p>
+      <w:pPr>
+        <w:rPr>
+          <w:sz w:val="28"/>
+          <w:szCs w:val="28"/>
+        </w:rPr>
+      </w:pPr>
+      <w:r>
+        <w:rPr>
+          <w:sz w:val="28"/>
+          <w:szCs w:val="28"/>
+        </w:rPr>
+        <w:t xml:space="preserve">Ще однією вимогою було створення заголовкового файлу з прототипом нашої функції </w:t>
+      </w:r>
+      <w:r>
+        <w:rPr>
+          <w:sz w:val="28"/>
+          <w:szCs w:val="28"/>
+        </w:rPr>
+        <w:t>“</w:t>
+      </w:r>
+      <w:r>
+        <w:rPr>
+          <w:sz w:val="28"/>
+          <w:szCs w:val="28"/>
+          <w:lang w:val="en-US"/>
+        </w:rPr>
+        <w:t>s</w:t>
+      </w:r>
+      <w:r>
+        <w:rPr>
+          <w:sz w:val="28"/>
+          <w:szCs w:val="28"/>
+        </w:rPr>
+        <w:t>_</w:t>
+      </w:r>
+      <w:r>
+        <w:rPr>
+          <w:sz w:val="28"/>
+          <w:szCs w:val="28"/>
+          <w:lang w:val="en-US"/>
+        </w:rPr>
+        <w:t>calculation</w:t>
+      </w:r>
+      <w:r>
+        <w:rPr>
+          <w:sz w:val="28"/>
+          <w:szCs w:val="28"/>
+        </w:rPr>
+        <w:t>()”.</w:t>
+      </w:r>
+    </w:p>
+    <w:p>
+      <w:pPr>
+        <w:rPr>
+          <w:sz w:val="28"/>
+          <w:szCs w:val="28"/>
+          <w:lang w:val="ru-RU"/>
+        </w:rPr>
+      </w:pPr>
+      <w:r>
+        <w:rPr>
+          <w:sz w:val="28"/>
+          <w:szCs w:val="28"/>
+          <w:lang w:val="ru-RU"/>
+        </w:rPr>
+        <w:t>Створений модуль був протестований за допомогою створеного для нього тестового драйверу.</w:t>
+      </w:r>
+    </w:p>
+    <w:p>
+      <w:pPr>
+        <w:rPr>
+          <w:sz w:val="28"/>
+          <w:szCs w:val="28"/>
+        </w:rPr>
+      </w:pPr>
+      <w:r>
+        <w:rPr>
+          <w:sz w:val="28"/>
+          <w:szCs w:val="28"/>
+          <w:lang w:val="ru-RU"/>
+        </w:rPr>
+        <w:t>Тестовий драйвер ма</w:t>
+      </w:r>
+      <w:r>
+        <w:rPr>
+          <w:sz w:val="28"/>
+          <w:szCs w:val="28"/>
+        </w:rPr>
+        <w:t>є масиви з вхідними даними та очікуваними.</w:t>
+      </w:r>
+      <w:r>
+        <w:rPr>
+          <w:sz w:val="28"/>
+          <w:szCs w:val="28"/>
+        </w:rPr>
+        <w:t xml:space="preserve"> Вхідні дані з масиву подаються на вхід функції. </w:t>
+      </w:r>
+      <w:r>
+        <w:rPr>
+          <w:sz w:val="28"/>
+          <w:szCs w:val="28"/>
+        </w:rPr>
+        <w:t xml:space="preserve">Результат виконання функції </w:t>
+      </w:r>
+      <w:r>
+        <w:rPr>
+          <w:sz w:val="28"/>
+          <w:szCs w:val="28"/>
+        </w:rPr>
+        <w:t>“</w:t>
+      </w:r>
+      <w:r>
+        <w:rPr>
+          <w:sz w:val="28"/>
+          <w:szCs w:val="28"/>
+          <w:lang w:val="en-US"/>
+        </w:rPr>
+        <w:t>s</w:t>
+      </w:r>
+      <w:r>
+        <w:rPr>
+          <w:sz w:val="28"/>
+          <w:szCs w:val="28"/>
+        </w:rPr>
+        <w:t>_</w:t>
+      </w:r>
+      <w:r>
+        <w:rPr>
+          <w:sz w:val="28"/>
+          <w:szCs w:val="28"/>
+          <w:lang w:val="en-US"/>
+        </w:rPr>
+        <w:t>calculation</w:t>
+      </w:r>
+      <w:r>
+        <w:rPr>
+          <w:sz w:val="28"/>
+          <w:szCs w:val="28"/>
+        </w:rPr>
+        <w:t>()”</w:t>
+      </w:r>
+      <w:r>
+        <w:rPr>
+          <w:sz w:val="28"/>
+          <w:szCs w:val="28"/>
+        </w:rPr>
+        <w:t xml:space="preserve"> порівнюється з очікуваним. Так будується список з номером контрольного випадку та результатом тестування (</w:t>
+      </w:r>
+      <w:r>
+        <w:rPr>
+          <w:sz w:val="28"/>
+          <w:szCs w:val="28"/>
+          <w:lang w:val="en-US"/>
+        </w:rPr>
+        <w:t>passed</w:t>
+      </w:r>
+      <w:r>
+        <w:rPr>
+          <w:sz w:val="28"/>
+          <w:szCs w:val="28"/>
+          <w:lang w:val="ru-RU"/>
+        </w:rPr>
+        <w:t xml:space="preserve"> / </w:t>
+      </w:r>
+      <w:r>
+        <w:rPr>
+          <w:sz w:val="28"/>
+          <w:szCs w:val="28"/>
+          <w:lang w:val="en-US"/>
+        </w:rPr>
+        <w:t>failed</w:t>
+      </w:r>
+      <w:r>
+        <w:rPr>
+          <w:sz w:val="28"/>
+          <w:szCs w:val="28"/>
+        </w:rPr>
+        <w:t>).</w:t>
+      </w:r>
+    </w:p>
+    <w:p>
+      <w:pPr>
+        <w:rPr>
+          <w:sz w:val="28"/>
+          <w:szCs w:val="28"/>
+        </w:rPr>
+      </w:pPr>
+      <w:r>
+        <w:rPr>
+          <w:sz w:val="28"/>
+          <w:szCs w:val="28"/>
+        </w:rPr>
+        <w:t xml:space="preserve">Всі контрольні випадки мають відмітку </w:t>
+      </w:r>
+      <w:r>
+        <w:rPr>
+          <w:sz w:val="28"/>
+          <w:szCs w:val="28"/>
+        </w:rPr>
+        <w:t>“</w:t>
+      </w:r>
+      <w:r>
+        <w:rPr>
+          <w:sz w:val="28"/>
+          <w:szCs w:val="28"/>
+          <w:lang w:val="en-US"/>
+        </w:rPr>
+        <w:t>Passed</w:t>
+      </w:r>
+      <w:r>
+        <w:rPr>
+          <w:sz w:val="28"/>
+          <w:szCs w:val="28"/>
+        </w:rPr>
+        <w:t xml:space="preserve">”, </w:t>
+      </w:r>
+      <w:r>
+        <w:rPr>
+          <w:sz w:val="28"/>
+          <w:szCs w:val="28"/>
+        </w:rPr>
+        <w:t>тож модуль можна вважати придатним до використання. Можна дійти висновку, що модуль працює правильно.</w:t>
+      </w:r>
+    </w:p>
+    <w:p>
+      <w:pPr>
+        <w:rPr>
+          <w:sz w:val="28"/>
+          <w:szCs w:val="28"/>
+        </w:rPr>
+      </w:pPr>
+      <w:r>
+        <w:rPr>
+          <w:sz w:val="28"/>
+          <w:szCs w:val="28"/>
+        </w:rPr>
+        <w:t>Лістинги були задокументовані у звіті.</w:t>
+      </w:r>
+    </w:p>
+    <w:p>
+      <w:pPr>
+        <w:rPr>
+          <w:sz w:val="28"/>
+          <w:szCs w:val="28"/>
+        </w:rPr>
+      </w:pPr>
+    </w:p>
+    <w:p>
+      <w:pPr>
+        <w:rPr>
+          <w:sz w:val="28"/>
+          <w:szCs w:val="28"/>
+        </w:rPr>
+      </w:pPr>
+      <w:r>
+        <w:rPr>
+          <w:sz w:val="28"/>
+          <w:szCs w:val="28"/>
+        </w:rPr>
+        <w:t>Другим завданням було створити додаток, в якому користувач вводить три числа та дві літери, після чого консольний застосунок повинен вивести користувачеві на екран прізвище та ім</w:t>
+      </w:r>
+      <w:r>
+        <w:rPr>
+          <w:sz w:val="28"/>
+          <w:szCs w:val="28"/>
+          <w:lang w:val="ru-RU"/>
+        </w:rPr>
+        <w:t>’</w:t>
+      </w:r>
+      <w:r>
+        <w:rPr>
+          <w:sz w:val="28"/>
+          <w:szCs w:val="28"/>
+        </w:rPr>
+        <w:t>я розробника, результат виконання логічного виразу з використанням двох введених користувачем літер, три числа в десятковій та шістнадцятковій системах та результат функції, що була розроблена раніше (</w:t>
+      </w:r>
+      <w:r>
+        <w:rPr>
+          <w:sz w:val="28"/>
+          <w:szCs w:val="28"/>
+          <w:lang w:val="en-US"/>
+        </w:rPr>
+        <w:t>s</w:t>
+      </w:r>
+      <w:r>
+        <w:rPr>
+          <w:sz w:val="28"/>
+          <w:szCs w:val="28"/>
+          <w:lang w:val="ru-RU"/>
+        </w:rPr>
+        <w:t>_</w:t>
+      </w:r>
+      <w:r>
+        <w:rPr>
+          <w:sz w:val="28"/>
+          <w:szCs w:val="28"/>
+          <w:lang w:val="en-US"/>
+        </w:rPr>
+        <w:t>calculation</w:t>
+      </w:r>
+      <w:r>
+        <w:rPr>
+          <w:sz w:val="28"/>
+          <w:szCs w:val="28"/>
+          <w:lang w:val="ru-RU"/>
+        </w:rPr>
+        <w:t>())</w:t>
+      </w:r>
+      <w:r>
+        <w:rPr>
+          <w:sz w:val="28"/>
+          <w:szCs w:val="28"/>
+        </w:rPr>
+        <w:t xml:space="preserve">. </w:t>
+      </w:r>
+    </w:p>
+    <w:p>
+      <w:pPr>
+        <w:rPr>
+          <w:sz w:val="28"/>
+          <w:szCs w:val="28"/>
+        </w:rPr>
+      </w:pPr>
+    </w:p>
+    <w:p>
+      <w:pPr>
+        <w:rPr>
+          <w:sz w:val="28"/>
+          <w:szCs w:val="28"/>
+        </w:rPr>
+      </w:pPr>
+      <w:r>
+        <w:rPr>
+          <w:sz w:val="28"/>
+          <w:szCs w:val="28"/>
+        </w:rPr>
+        <w:t xml:space="preserve">Для того, щоб використання функції </w:t>
+      </w:r>
+      <w:r>
+        <w:rPr>
+          <w:sz w:val="28"/>
+          <w:szCs w:val="28"/>
+          <w:lang w:val="en-US"/>
+        </w:rPr>
+        <w:t>s</w:t>
+      </w:r>
+      <w:r>
+        <w:rPr>
+          <w:sz w:val="28"/>
+          <w:szCs w:val="28"/>
+        </w:rPr>
+        <w:t>_</w:t>
+      </w:r>
+      <w:r>
+        <w:rPr>
+          <w:sz w:val="28"/>
+          <w:szCs w:val="28"/>
+          <w:lang w:val="en-US"/>
+        </w:rPr>
+        <w:t>calculation</w:t>
+      </w:r>
+      <w:r>
+        <w:rPr>
+          <w:sz w:val="28"/>
+          <w:szCs w:val="28"/>
+        </w:rPr>
+        <w:t>()</w:t>
+      </w:r>
+      <w:r>
+        <w:rPr>
+          <w:sz w:val="28"/>
+          <w:szCs w:val="28"/>
+        </w:rPr>
+        <w:t xml:space="preserve"> стало можливим, була підключена статична бібліотека </w:t>
+      </w:r>
+      <w:r>
+        <w:rPr>
+          <w:sz w:val="28"/>
+          <w:szCs w:val="28"/>
+        </w:rPr>
+        <w:t>“</w:t>
+      </w:r>
+      <w:r>
+        <w:rPr>
+          <w:sz w:val="28"/>
+          <w:szCs w:val="28"/>
+          <w:lang w:val="en-US"/>
+        </w:rPr>
+        <w:t>ModulesSemenyuk</w:t>
+      </w:r>
+      <w:r>
+        <w:rPr>
+          <w:sz w:val="28"/>
+          <w:szCs w:val="28"/>
+        </w:rPr>
+        <w:t xml:space="preserve">”, що </w:t>
+      </w:r>
+      <w:r>
+        <w:rPr>
+          <w:sz w:val="28"/>
+          <w:szCs w:val="28"/>
+        </w:rPr>
+        <w:t>містила в собі цю функцію.</w:t>
+      </w:r>
+    </w:p>
+    <w:p>
+      <w:pPr>
+        <w:rPr>
+          <w:sz w:val="28"/>
+          <w:szCs w:val="28"/>
+        </w:rPr>
+      </w:pPr>
+    </w:p>
+    <w:p>
+      <w:pPr>
+        <w:rPr>
+          <w:sz w:val="28"/>
+          <w:szCs w:val="28"/>
+        </w:rPr>
+      </w:pPr>
+      <w:r>
+        <w:rPr>
+          <w:sz w:val="28"/>
+          <w:szCs w:val="28"/>
+        </w:rPr>
+        <w:t>Всі процеси в розробленому консольному застосунку</w:t>
+      </w:r>
+      <w:r>
+        <w:rPr>
+          <w:sz w:val="28"/>
+          <w:szCs w:val="28"/>
+        </w:rPr>
+        <w:t xml:space="preserve"> було розбито на функці</w:t>
+      </w:r>
+      <w:r>
+        <w:rPr>
+          <w:sz w:val="28"/>
+          <w:szCs w:val="28"/>
+        </w:rPr>
+        <w:t>ї</w:t>
+      </w:r>
+      <w:r>
+        <w:rPr>
+          <w:sz w:val="28"/>
+          <w:szCs w:val="28"/>
+        </w:rPr>
+        <w:t>.</w:t>
+      </w:r>
+    </w:p>
+    <w:p>
+      <w:pPr>
+        <w:rPr>
+          <w:sz w:val="28"/>
+          <w:szCs w:val="28"/>
+        </w:rPr>
+      </w:pPr>
+      <w:r>
+        <w:rPr>
+          <w:sz w:val="28"/>
+          <w:szCs w:val="28"/>
+        </w:rPr>
+        <w:t>Це дозволило розподілити весь код за процесами.</w:t>
+      </w:r>
+    </w:p>
+    <w:p>
+      <w:pPr>
+        <w:rPr>
+          <w:sz w:val="28"/>
+          <w:szCs w:val="28"/>
+        </w:rPr>
+      </w:pPr>
+      <w:r>
+        <w:rPr>
+          <w:sz w:val="28"/>
+          <w:szCs w:val="28"/>
+        </w:rPr>
+        <w:t>Для цього було розроблено сім функцій, що маніпулювали вхідними даними.</w:t>
+      </w:r>
+    </w:p>
+    <w:p>
+      <w:pPr>
+        <w:rPr>
+          <w:sz w:val="28"/>
+          <w:szCs w:val="28"/>
+        </w:rPr>
+      </w:pPr>
+    </w:p>
+    <w:p>
+      <w:pPr>
+        <w:rPr>
+          <w:sz w:val="28"/>
+          <w:szCs w:val="28"/>
+        </w:rPr>
+      </w:pPr>
+      <w:r>
+        <w:rPr>
+          <w:sz w:val="28"/>
+          <w:szCs w:val="28"/>
+        </w:rPr>
+        <w:t xml:space="preserve">Для відлагодження консольного застосунку було розроблено другий </w:t>
+      </w:r>
+      <w:r>
+        <w:rPr>
+          <w:sz w:val="28"/>
+          <w:szCs w:val="28"/>
+          <w:lang w:val="en-US"/>
+        </w:rPr>
+        <w:t>test</w:t>
+      </w:r>
+      <w:r>
+        <w:rPr>
+          <w:sz w:val="28"/>
+          <w:szCs w:val="28"/>
+          <w:lang w:val="ru-RU"/>
+        </w:rPr>
+        <w:t xml:space="preserve"> </w:t>
+      </w:r>
+      <w:r>
+        <w:rPr>
+          <w:sz w:val="28"/>
+          <w:szCs w:val="28"/>
+          <w:lang w:val="en-US"/>
+        </w:rPr>
+        <w:t>suite</w:t>
+      </w:r>
+      <w:r>
+        <w:rPr>
+          <w:sz w:val="28"/>
+          <w:szCs w:val="28"/>
+          <w:lang w:val="ru-RU"/>
+        </w:rPr>
+        <w:t xml:space="preserve">, </w:t>
+      </w:r>
+      <w:r>
+        <w:rPr>
+          <w:sz w:val="28"/>
+          <w:szCs w:val="28"/>
+          <w:lang w:val="ru-RU"/>
+        </w:rPr>
+        <w:t xml:space="preserve">що </w:t>
+      </w:r>
+      <w:r>
+        <w:rPr>
+          <w:sz w:val="28"/>
+          <w:szCs w:val="28"/>
+        </w:rPr>
+        <w:t>містить 5 контрольних випадків.</w:t>
+      </w:r>
+    </w:p>
+    <w:p>
+      <w:pPr>
+        <w:rPr>
+          <w:sz w:val="28"/>
+          <w:szCs w:val="28"/>
+        </w:rPr>
+      </w:pPr>
+    </w:p>
+    <w:p>
+      <w:pPr>
+        <w:rPr>
+          <w:sz w:val="28"/>
+          <w:szCs w:val="28"/>
+        </w:rPr>
+      </w:pPr>
+      <w:r>
+        <w:rPr>
+          <w:sz w:val="28"/>
+          <w:szCs w:val="28"/>
+        </w:rPr>
+        <w:t>Під час виконання лабораторної роботи № 8 не було виявлено неточностей, тощо.</w:t>
+      </w:r>
+    </w:p>
+    <w:p>
+      <w:pPr>
+        <w:rPr>
+          <w:sz w:val="28"/>
+          <w:szCs w:val="28"/>
+        </w:rPr>
+      </w:pPr>
+      <w:r>
+        <w:rPr>
+          <w:sz w:val="28"/>
+          <w:szCs w:val="28"/>
+        </w:rPr>
+        <w:t>Рекомендацій, зауважень не виникло.</w:t>
+      </w:r>
+    </w:p>
+    <w:p>
+      <w:pPr>
+        <w:rPr>
+          <w:sz w:val="28"/>
+          <w:szCs w:val="28"/>
+        </w:rPr>
+      </w:pPr>
+      <w:r>
+        <w:rPr>
+          <w:sz w:val="28"/>
+          <w:szCs w:val="28"/>
+        </w:rPr>
+        <w:t>Чудово засвоїв матеріал та не маю жодних питань з цієї теми.</w:t>
+      </w:r>
     </w:p>
     <w:sectPr>
       <w:headerReference w:type="even" r:id="rId9"/>
@@ -6703,7 +6854,7 @@
 </file>
 
 <file path=customXml/itemProps1.xml><?xml version="1.0" encoding="utf-8"?>
-<ds:datastoreItem xmlns:ds="http://schemas.openxmlformats.org/officeDocument/2006/customXml" ds:itemID="{B2475EC8-02DD-4E1C-895D-EFC2714646DF}">
+<ds:datastoreItem xmlns:ds="http://schemas.openxmlformats.org/officeDocument/2006/customXml" ds:itemID="{C7DDCCBA-EC38-4047-9674-E3E1ED983581}">
   <ds:schemaRefs>
     <ds:schemaRef ds:uri="http://schemas.openxmlformats.org/officeDocument/2006/bibliography"/>
   </ds:schemaRefs>

</xml_diff>

<commit_message>
fixed invalid varible (x) error
</commit_message>
<xml_diff>
--- a/lab08/Report/Звіт з ЛР_8 БМТП.docx
+++ b/lab08/Report/Звіт з ЛР_8 БМТП.docx
@@ -27,6 +27,7 @@
           <w:szCs w:val="28"/>
         </w:rPr>
       </w:pPr>
+      <w:proofErr w:type="spellStart"/>
       <w:r>
         <w:rPr>
           <w:sz w:val="28"/>
@@ -34,6 +35,7 @@
         </w:rPr>
         <w:t>Центральноукраїнський</w:t>
       </w:r>
+      <w:proofErr w:type="spellEnd"/>
       <w:r>
         <w:rPr>
           <w:sz w:val="28"/>
@@ -245,8 +247,17 @@
           <w:sz w:val="28"/>
           <w:szCs w:val="28"/>
         </w:rPr>
-        <w:t>и кібербезпеки</w:t>
-      </w:r>
+        <w:t>и </w:t>
+      </w:r>
+      <w:proofErr w:type="spellStart"/>
+      <w:r>
+        <w:rPr>
+          <w:sz w:val="28"/>
+          <w:szCs w:val="28"/>
+        </w:rPr>
+        <w:t>кібербезпеки</w:t>
+      </w:r>
+      <w:proofErr w:type="spellEnd"/>
       <w:r>
         <w:rPr>
           <w:sz w:val="28"/>
@@ -494,6 +505,7 @@
         </w:rPr>
         <w:t> </w:t>
       </w:r>
+      <w:proofErr w:type="spellStart"/>
       <w:r>
         <w:rPr>
           <w:sz w:val="28"/>
@@ -501,6 +513,7 @@
         </w:rPr>
         <w:t>кібербезпеки</w:t>
       </w:r>
+      <w:proofErr w:type="spellEnd"/>
       <w:r>
         <w:rPr>
           <w:sz w:val="28"/>
@@ -625,7 +638,23 @@
           <w:sz w:val="28"/>
           <w:szCs w:val="28"/>
         </w:rPr>
-        <w:t xml:space="preserve">рунтовних вмінь і практичних навичок реалізації метода функціональної декомпозиції задач, метода модульного (блочного) тестування, представлення мовою програмування С/С++ даних скалярних типів, арифметичних і логічних операцій, потокового введення й виведення інформації, розроблення програмних модулів та засобів у кросплатформовому середовищі </w:t>
+        <w:t xml:space="preserve">рунтовних вмінь і практичних навичок реалізації метода функціональної декомпозиції задач, метода модульного (блочного) тестування, представлення мовою програмування С/С++ даних скалярних типів, арифметичних і логічних операцій, потокового введення й виведення інформації, розроблення програмних модулів та засобів у </w:t>
+      </w:r>
+      <w:proofErr w:type="spellStart"/>
+      <w:r>
+        <w:rPr>
+          <w:sz w:val="28"/>
+          <w:szCs w:val="28"/>
+        </w:rPr>
+        <w:t>кросплатформовому</w:t>
+      </w:r>
+      <w:proofErr w:type="spellEnd"/>
+      <w:r>
+        <w:rPr>
+          <w:sz w:val="28"/>
+          <w:szCs w:val="28"/>
+        </w:rPr>
+        <w:t xml:space="preserve"> середовищі </w:t>
       </w:r>
       <w:r>
         <w:rPr>
@@ -1173,6 +1202,7 @@
         </w:rPr>
         <w:t xml:space="preserve"> </w:t>
       </w:r>
+      <w:proofErr w:type="spellStart"/>
       <w:r>
         <w:rPr>
           <w:sz w:val="28"/>
@@ -1181,6 +1211,7 @@
         </w:rPr>
         <w:t>cout</w:t>
       </w:r>
+      <w:proofErr w:type="spellEnd"/>
       <w:r>
         <w:rPr>
           <w:sz w:val="28"/>
@@ -1210,8 +1241,17 @@
           <w:sz w:val="28"/>
           <w:szCs w:val="28"/>
         </w:rPr>
-        <w:t>8.2.1. Прізвище та ім</w:t>
-      </w:r>
+        <w:t xml:space="preserve">8.2.1. Прізвище та </w:t>
+      </w:r>
+      <w:proofErr w:type="spellStart"/>
+      <w:r>
+        <w:rPr>
+          <w:sz w:val="28"/>
+          <w:szCs w:val="28"/>
+        </w:rPr>
+        <w:t>ім</w:t>
+      </w:r>
+      <w:proofErr w:type="spellEnd"/>
       <w:r>
         <w:rPr>
           <w:sz w:val="28"/>
@@ -1257,7 +1297,25 @@
           <w:szCs w:val="28"/>
           <w:lang w:val="ru-RU"/>
         </w:rPr>
-        <w:t xml:space="preserve"> (від англ. </w:t>
+        <w:t xml:space="preserve"> (</w:t>
+      </w:r>
+      <w:proofErr w:type="spellStart"/>
+      <w:r>
+        <w:rPr>
+          <w:sz w:val="28"/>
+          <w:szCs w:val="28"/>
+          <w:lang w:val="ru-RU"/>
+        </w:rPr>
+        <w:t>від</w:t>
+      </w:r>
+      <w:proofErr w:type="spellEnd"/>
+      <w:r>
+        <w:rPr>
+          <w:sz w:val="28"/>
+          <w:szCs w:val="28"/>
+          <w:lang w:val="ru-RU"/>
+        </w:rPr>
+        <w:t xml:space="preserve"> англ. </w:t>
       </w:r>
       <w:r>
         <w:rPr>
@@ -1456,7 +1514,23 @@
           <w:sz w:val="28"/>
           <w:szCs w:val="28"/>
         </w:rPr>
-        <w:t xml:space="preserve">в десятковій і шістнадцятковій системах числення, </w:t>
+        <w:t xml:space="preserve">в десятковій і </w:t>
+      </w:r>
+      <w:proofErr w:type="spellStart"/>
+      <w:r>
+        <w:rPr>
+          <w:sz w:val="28"/>
+          <w:szCs w:val="28"/>
+        </w:rPr>
+        <w:t>шістнадцятковій</w:t>
+      </w:r>
+      <w:proofErr w:type="spellEnd"/>
+      <w:r>
+        <w:rPr>
+          <w:sz w:val="28"/>
+          <w:szCs w:val="28"/>
+        </w:rPr>
+        <w:t xml:space="preserve"> системах числення, </w:t>
       </w:r>
       <w:r>
         <w:rPr>
@@ -2179,6 +2253,7 @@
           <w:szCs w:val="28"/>
         </w:rPr>
       </w:pPr>
+      <w:proofErr w:type="spellStart"/>
       <w:r>
         <w:rPr>
           <w:sz w:val="28"/>
@@ -2187,6 +2262,7 @@
         </w:rPr>
         <w:t>Лістинг</w:t>
       </w:r>
+      <w:proofErr w:type="spellEnd"/>
       <w:r>
         <w:rPr>
           <w:sz w:val="28"/>
@@ -2211,6 +2287,7 @@
         </w:rPr>
         <w:t xml:space="preserve"> </w:t>
       </w:r>
+      <w:proofErr w:type="spellStart"/>
       <w:r>
         <w:rPr>
           <w:sz w:val="28"/>
@@ -2219,6 +2296,7 @@
         </w:rPr>
         <w:t>s_calculation</w:t>
       </w:r>
+      <w:proofErr w:type="spellEnd"/>
       <w:r>
         <w:rPr>
           <w:sz w:val="28"/>
@@ -2247,30 +2325,135 @@
           <w:sz w:val="28"/>
           <w:szCs w:val="28"/>
         </w:rPr>
-        <w:t>#include &lt;math.h&gt;</w:t>
-      </w:r>
-    </w:p>
-    <w:p>
-      <w:pPr>
-        <w:rPr>
-          <w:sz w:val="28"/>
-          <w:szCs w:val="28"/>
-        </w:rPr>
-      </w:pPr>
-    </w:p>
-    <w:p>
-      <w:pPr>
-        <w:rPr>
-          <w:sz w:val="28"/>
-          <w:szCs w:val="28"/>
-        </w:rPr>
-      </w:pPr>
-      <w:r>
-        <w:rPr>
-          <w:sz w:val="28"/>
-          <w:szCs w:val="28"/>
-        </w:rPr>
-        <w:t>double calculations_s(double x, double y, double z)</w:t>
+        <w:t>#</w:t>
+      </w:r>
+      <w:proofErr w:type="spellStart"/>
+      <w:r>
+        <w:rPr>
+          <w:sz w:val="28"/>
+          <w:szCs w:val="28"/>
+        </w:rPr>
+        <w:t>include</w:t>
+      </w:r>
+      <w:proofErr w:type="spellEnd"/>
+      <w:r>
+        <w:rPr>
+          <w:sz w:val="28"/>
+          <w:szCs w:val="28"/>
+        </w:rPr>
+        <w:t xml:space="preserve"> &lt;</w:t>
+      </w:r>
+      <w:proofErr w:type="spellStart"/>
+      <w:r>
+        <w:rPr>
+          <w:sz w:val="28"/>
+          <w:szCs w:val="28"/>
+        </w:rPr>
+        <w:t>math.h</w:t>
+      </w:r>
+      <w:proofErr w:type="spellEnd"/>
+      <w:r>
+        <w:rPr>
+          <w:sz w:val="28"/>
+          <w:szCs w:val="28"/>
+        </w:rPr>
+        <w:t>&gt;</w:t>
+      </w:r>
+    </w:p>
+    <w:p>
+      <w:pPr>
+        <w:rPr>
+          <w:sz w:val="28"/>
+          <w:szCs w:val="28"/>
+        </w:rPr>
+      </w:pPr>
+    </w:p>
+    <w:p>
+      <w:pPr>
+        <w:rPr>
+          <w:sz w:val="28"/>
+          <w:szCs w:val="28"/>
+        </w:rPr>
+      </w:pPr>
+      <w:proofErr w:type="spellStart"/>
+      <w:r>
+        <w:rPr>
+          <w:sz w:val="28"/>
+          <w:szCs w:val="28"/>
+        </w:rPr>
+        <w:t>double</w:t>
+      </w:r>
+      <w:proofErr w:type="spellEnd"/>
+      <w:r>
+        <w:rPr>
+          <w:sz w:val="28"/>
+          <w:szCs w:val="28"/>
+        </w:rPr>
+        <w:t xml:space="preserve"> </w:t>
+      </w:r>
+      <w:proofErr w:type="spellStart"/>
+      <w:r>
+        <w:rPr>
+          <w:sz w:val="28"/>
+          <w:szCs w:val="28"/>
+        </w:rPr>
+        <w:t>calculations_s</w:t>
+      </w:r>
+      <w:proofErr w:type="spellEnd"/>
+      <w:r>
+        <w:rPr>
+          <w:sz w:val="28"/>
+          <w:szCs w:val="28"/>
+        </w:rPr>
+        <w:t>(</w:t>
+      </w:r>
+      <w:proofErr w:type="spellStart"/>
+      <w:r>
+        <w:rPr>
+          <w:sz w:val="28"/>
+          <w:szCs w:val="28"/>
+        </w:rPr>
+        <w:t>double</w:t>
+      </w:r>
+      <w:proofErr w:type="spellEnd"/>
+      <w:r>
+        <w:rPr>
+          <w:sz w:val="28"/>
+          <w:szCs w:val="28"/>
+        </w:rPr>
+        <w:t xml:space="preserve"> x, </w:t>
+      </w:r>
+      <w:proofErr w:type="spellStart"/>
+      <w:r>
+        <w:rPr>
+          <w:sz w:val="28"/>
+          <w:szCs w:val="28"/>
+        </w:rPr>
+        <w:t>double</w:t>
+      </w:r>
+      <w:proofErr w:type="spellEnd"/>
+      <w:r>
+        <w:rPr>
+          <w:sz w:val="28"/>
+          <w:szCs w:val="28"/>
+        </w:rPr>
+        <w:t xml:space="preserve"> y, </w:t>
+      </w:r>
+      <w:proofErr w:type="spellStart"/>
+      <w:r>
+        <w:rPr>
+          <w:sz w:val="28"/>
+          <w:szCs w:val="28"/>
+        </w:rPr>
+        <w:t>double</w:t>
+      </w:r>
+      <w:proofErr w:type="spellEnd"/>
+      <w:r>
+        <w:rPr>
+          <w:sz w:val="28"/>
+          <w:szCs w:val="28"/>
+        </w:rPr>
+        <w:t xml:space="preserve"> z)</w:t>
       </w:r>
     </w:p>
     <w:p>
@@ -2300,22 +2483,102 @@
           <w:sz w:val="28"/>
           <w:szCs w:val="28"/>
         </w:rPr>
-        <w:t xml:space="preserve">    double s = pow(3 * sin(sqrt(12 * x + log10(x - 3))), y) + z/x;</w:t>
-      </w:r>
-    </w:p>
-    <w:p>
-      <w:pPr>
-        <w:rPr>
-          <w:sz w:val="28"/>
-          <w:szCs w:val="28"/>
-        </w:rPr>
-      </w:pPr>
-      <w:r>
-        <w:rPr>
-          <w:sz w:val="28"/>
-          <w:szCs w:val="28"/>
-        </w:rPr>
-        <w:t xml:space="preserve">    return s;</w:t>
+        <w:t xml:space="preserve">    </w:t>
+      </w:r>
+      <w:proofErr w:type="spellStart"/>
+      <w:r>
+        <w:rPr>
+          <w:sz w:val="28"/>
+          <w:szCs w:val="28"/>
+        </w:rPr>
+        <w:t>double</w:t>
+      </w:r>
+      <w:proofErr w:type="spellEnd"/>
+      <w:r>
+        <w:rPr>
+          <w:sz w:val="28"/>
+          <w:szCs w:val="28"/>
+        </w:rPr>
+        <w:t xml:space="preserve"> s = </w:t>
+      </w:r>
+      <w:proofErr w:type="spellStart"/>
+      <w:r>
+        <w:rPr>
+          <w:sz w:val="28"/>
+          <w:szCs w:val="28"/>
+        </w:rPr>
+        <w:t>pow</w:t>
+      </w:r>
+      <w:proofErr w:type="spellEnd"/>
+      <w:r>
+        <w:rPr>
+          <w:sz w:val="28"/>
+          <w:szCs w:val="28"/>
+        </w:rPr>
+        <w:t xml:space="preserve">(3 * </w:t>
+      </w:r>
+      <w:proofErr w:type="spellStart"/>
+      <w:r>
+        <w:rPr>
+          <w:sz w:val="28"/>
+          <w:szCs w:val="28"/>
+        </w:rPr>
+        <w:t>sin</w:t>
+      </w:r>
+      <w:proofErr w:type="spellEnd"/>
+      <w:r>
+        <w:rPr>
+          <w:sz w:val="28"/>
+          <w:szCs w:val="28"/>
+        </w:rPr>
+        <w:t>(</w:t>
+      </w:r>
+      <w:proofErr w:type="spellStart"/>
+      <w:r>
+        <w:rPr>
+          <w:sz w:val="28"/>
+          <w:szCs w:val="28"/>
+        </w:rPr>
+        <w:t>sqrt</w:t>
+      </w:r>
+      <w:proofErr w:type="spellEnd"/>
+      <w:r>
+        <w:rPr>
+          <w:sz w:val="28"/>
+          <w:szCs w:val="28"/>
+        </w:rPr>
+        <w:t>(12 * x + log10(x - 3))), y) + z/x;</w:t>
+      </w:r>
+    </w:p>
+    <w:p>
+      <w:pPr>
+        <w:rPr>
+          <w:sz w:val="28"/>
+          <w:szCs w:val="28"/>
+        </w:rPr>
+      </w:pPr>
+      <w:r>
+        <w:rPr>
+          <w:sz w:val="28"/>
+          <w:szCs w:val="28"/>
+        </w:rPr>
+        <w:t xml:space="preserve">    </w:t>
+      </w:r>
+      <w:proofErr w:type="spellStart"/>
+      <w:r>
+        <w:rPr>
+          <w:sz w:val="28"/>
+          <w:szCs w:val="28"/>
+        </w:rPr>
+        <w:t>return</w:t>
+      </w:r>
+      <w:proofErr w:type="spellEnd"/>
+      <w:r>
+        <w:rPr>
+          <w:sz w:val="28"/>
+          <w:szCs w:val="28"/>
+        </w:rPr>
+        <w:t xml:space="preserve"> s;</w:t>
       </w:r>
     </w:p>
     <w:p>
@@ -2386,68 +2649,198 @@
           <w:sz w:val="28"/>
           <w:szCs w:val="28"/>
         </w:rPr>
-        <w:t>#include &lt;iostream&gt;</w:t>
-      </w:r>
-    </w:p>
-    <w:p>
-      <w:pPr>
-        <w:rPr>
-          <w:sz w:val="28"/>
-          <w:szCs w:val="28"/>
-        </w:rPr>
-      </w:pPr>
-      <w:r>
-        <w:rPr>
-          <w:sz w:val="28"/>
-          <w:szCs w:val="28"/>
-        </w:rPr>
-        <w:t>#include "ModulesSemenyuk.h"</w:t>
-      </w:r>
-    </w:p>
-    <w:p>
-      <w:pPr>
-        <w:rPr>
-          <w:sz w:val="28"/>
-          <w:szCs w:val="28"/>
-        </w:rPr>
-      </w:pPr>
-    </w:p>
-    <w:p>
-      <w:pPr>
-        <w:rPr>
-          <w:sz w:val="28"/>
-          <w:szCs w:val="28"/>
-        </w:rPr>
-      </w:pPr>
-      <w:r>
-        <w:rPr>
-          <w:sz w:val="28"/>
-          <w:szCs w:val="28"/>
-        </w:rPr>
-        <w:t>using namespace std;</w:t>
-      </w:r>
-    </w:p>
-    <w:p>
-      <w:pPr>
-        <w:rPr>
-          <w:sz w:val="28"/>
-          <w:szCs w:val="28"/>
-        </w:rPr>
-      </w:pPr>
-    </w:p>
-    <w:p>
-      <w:pPr>
-        <w:rPr>
-          <w:sz w:val="28"/>
-          <w:szCs w:val="28"/>
-        </w:rPr>
-      </w:pPr>
-      <w:r>
-        <w:rPr>
-          <w:sz w:val="28"/>
-          <w:szCs w:val="28"/>
-        </w:rPr>
-        <w:t>int main()</w:t>
+        <w:t>#</w:t>
+      </w:r>
+      <w:proofErr w:type="spellStart"/>
+      <w:r>
+        <w:rPr>
+          <w:sz w:val="28"/>
+          <w:szCs w:val="28"/>
+        </w:rPr>
+        <w:t>include</w:t>
+      </w:r>
+      <w:proofErr w:type="spellEnd"/>
+      <w:r>
+        <w:rPr>
+          <w:sz w:val="28"/>
+          <w:szCs w:val="28"/>
+        </w:rPr>
+        <w:t xml:space="preserve"> &lt;</w:t>
+      </w:r>
+      <w:proofErr w:type="spellStart"/>
+      <w:r>
+        <w:rPr>
+          <w:sz w:val="28"/>
+          <w:szCs w:val="28"/>
+        </w:rPr>
+        <w:t>iostream</w:t>
+      </w:r>
+      <w:proofErr w:type="spellEnd"/>
+      <w:r>
+        <w:rPr>
+          <w:sz w:val="28"/>
+          <w:szCs w:val="28"/>
+        </w:rPr>
+        <w:t>&gt;</w:t>
+      </w:r>
+    </w:p>
+    <w:p>
+      <w:pPr>
+        <w:rPr>
+          <w:sz w:val="28"/>
+          <w:szCs w:val="28"/>
+        </w:rPr>
+      </w:pPr>
+      <w:r>
+        <w:rPr>
+          <w:sz w:val="28"/>
+          <w:szCs w:val="28"/>
+        </w:rPr>
+        <w:t>#</w:t>
+      </w:r>
+      <w:proofErr w:type="spellStart"/>
+      <w:r>
+        <w:rPr>
+          <w:sz w:val="28"/>
+          <w:szCs w:val="28"/>
+        </w:rPr>
+        <w:t>include</w:t>
+      </w:r>
+      <w:proofErr w:type="spellEnd"/>
+      <w:r>
+        <w:rPr>
+          <w:sz w:val="28"/>
+          <w:szCs w:val="28"/>
+        </w:rPr>
+        <w:t xml:space="preserve"> "</w:t>
+      </w:r>
+      <w:proofErr w:type="spellStart"/>
+      <w:r>
+        <w:rPr>
+          <w:sz w:val="28"/>
+          <w:szCs w:val="28"/>
+        </w:rPr>
+        <w:t>ModulesSemenyuk.h</w:t>
+      </w:r>
+      <w:proofErr w:type="spellEnd"/>
+      <w:r>
+        <w:rPr>
+          <w:sz w:val="28"/>
+          <w:szCs w:val="28"/>
+        </w:rPr>
+        <w:t>"</w:t>
+      </w:r>
+    </w:p>
+    <w:p>
+      <w:pPr>
+        <w:rPr>
+          <w:sz w:val="28"/>
+          <w:szCs w:val="28"/>
+        </w:rPr>
+      </w:pPr>
+    </w:p>
+    <w:p>
+      <w:pPr>
+        <w:rPr>
+          <w:sz w:val="28"/>
+          <w:szCs w:val="28"/>
+        </w:rPr>
+      </w:pPr>
+      <w:proofErr w:type="spellStart"/>
+      <w:r>
+        <w:rPr>
+          <w:sz w:val="28"/>
+          <w:szCs w:val="28"/>
+        </w:rPr>
+        <w:t>using</w:t>
+      </w:r>
+      <w:proofErr w:type="spellEnd"/>
+      <w:r>
+        <w:rPr>
+          <w:sz w:val="28"/>
+          <w:szCs w:val="28"/>
+        </w:rPr>
+        <w:t xml:space="preserve"> </w:t>
+      </w:r>
+      <w:proofErr w:type="spellStart"/>
+      <w:r>
+        <w:rPr>
+          <w:sz w:val="28"/>
+          <w:szCs w:val="28"/>
+        </w:rPr>
+        <w:t>namespace</w:t>
+      </w:r>
+      <w:proofErr w:type="spellEnd"/>
+      <w:r>
+        <w:rPr>
+          <w:sz w:val="28"/>
+          <w:szCs w:val="28"/>
+        </w:rPr>
+        <w:t xml:space="preserve"> </w:t>
+      </w:r>
+      <w:proofErr w:type="spellStart"/>
+      <w:r>
+        <w:rPr>
+          <w:sz w:val="28"/>
+          <w:szCs w:val="28"/>
+        </w:rPr>
+        <w:t>std</w:t>
+      </w:r>
+      <w:proofErr w:type="spellEnd"/>
+      <w:r>
+        <w:rPr>
+          <w:sz w:val="28"/>
+          <w:szCs w:val="28"/>
+        </w:rPr>
+        <w:t>;</w:t>
+      </w:r>
+    </w:p>
+    <w:p>
+      <w:pPr>
+        <w:rPr>
+          <w:sz w:val="28"/>
+          <w:szCs w:val="28"/>
+        </w:rPr>
+      </w:pPr>
+    </w:p>
+    <w:p>
+      <w:pPr>
+        <w:rPr>
+          <w:sz w:val="28"/>
+          <w:szCs w:val="28"/>
+        </w:rPr>
+      </w:pPr>
+      <w:proofErr w:type="spellStart"/>
+      <w:r>
+        <w:rPr>
+          <w:sz w:val="28"/>
+          <w:szCs w:val="28"/>
+        </w:rPr>
+        <w:t>int</w:t>
+      </w:r>
+      <w:proofErr w:type="spellEnd"/>
+      <w:r>
+        <w:rPr>
+          <w:sz w:val="28"/>
+          <w:szCs w:val="28"/>
+        </w:rPr>
+        <w:t xml:space="preserve"> </w:t>
+      </w:r>
+      <w:proofErr w:type="spellStart"/>
+      <w:r>
+        <w:rPr>
+          <w:sz w:val="28"/>
+          <w:szCs w:val="28"/>
+        </w:rPr>
+        <w:t>main</w:t>
+      </w:r>
+      <w:proofErr w:type="spellEnd"/>
+      <w:r>
+        <w:rPr>
+          <w:sz w:val="28"/>
+          <w:szCs w:val="28"/>
+        </w:rPr>
+        <w:t>()</w:t>
       </w:r>
     </w:p>
     <w:p>
@@ -2477,37 +2870,133 @@
           <w:sz w:val="28"/>
           <w:szCs w:val="28"/>
         </w:rPr>
-        <w:t xml:space="preserve">    double mathResult[10][3] = {{7, 5, 3}, {51, 4, 92}, {4.6, 6.7, 1.3}, {12, 20, 48}, {15, 4, 7}, {7, 6, 1}, {16, 7, 14}, {5, 6, 7}, {6, 1, 7}, {9, 4, 6}};</w:t>
-      </w:r>
-    </w:p>
-    <w:p>
-      <w:pPr>
-        <w:rPr>
-          <w:sz w:val="28"/>
-          <w:szCs w:val="28"/>
-        </w:rPr>
-      </w:pPr>
-      <w:r>
-        <w:rPr>
-          <w:sz w:val="28"/>
-          <w:szCs w:val="28"/>
-        </w:rPr>
-        <w:t xml:space="preserve">    double Expected[10] = {0.568386, 3.05333, 879.765, 3701.93, 30.0199, 0.23719, 1783.16, 713.408, 3.53781, 41.7889};</w:t>
-      </w:r>
-    </w:p>
-    <w:p>
-      <w:pPr>
-        <w:rPr>
-          <w:sz w:val="28"/>
-          <w:szCs w:val="28"/>
-        </w:rPr>
-      </w:pPr>
-      <w:r>
-        <w:rPr>
-          <w:sz w:val="28"/>
-          <w:szCs w:val="28"/>
-        </w:rPr>
-        <w:t xml:space="preserve">    for (int i = 0; i &lt; 10; i++)</w:t>
+        <w:t xml:space="preserve">    </w:t>
+      </w:r>
+      <w:proofErr w:type="spellStart"/>
+      <w:r>
+        <w:rPr>
+          <w:sz w:val="28"/>
+          <w:szCs w:val="28"/>
+        </w:rPr>
+        <w:t>double</w:t>
+      </w:r>
+      <w:proofErr w:type="spellEnd"/>
+      <w:r>
+        <w:rPr>
+          <w:sz w:val="28"/>
+          <w:szCs w:val="28"/>
+        </w:rPr>
+        <w:t xml:space="preserve"> </w:t>
+      </w:r>
+      <w:proofErr w:type="spellStart"/>
+      <w:r>
+        <w:rPr>
+          <w:sz w:val="28"/>
+          <w:szCs w:val="28"/>
+        </w:rPr>
+        <w:t>mathResult</w:t>
+      </w:r>
+      <w:proofErr w:type="spellEnd"/>
+      <w:r>
+        <w:rPr>
+          <w:sz w:val="28"/>
+          <w:szCs w:val="28"/>
+        </w:rPr>
+        <w:t>[10][3] = {{7, 5, 3}, {51, 4, 92}, {4.6, 6.7, 1.3}, {12, 20, 48}, {15, 4, 7}, {7, 6, 1}, {16, 7, 14}, {5, 6, 7}, {6, 1, 7}, {9, 4, 6}};</w:t>
+      </w:r>
+    </w:p>
+    <w:p>
+      <w:pPr>
+        <w:rPr>
+          <w:sz w:val="28"/>
+          <w:szCs w:val="28"/>
+        </w:rPr>
+      </w:pPr>
+      <w:r>
+        <w:rPr>
+          <w:sz w:val="28"/>
+          <w:szCs w:val="28"/>
+        </w:rPr>
+        <w:t xml:space="preserve">    </w:t>
+      </w:r>
+      <w:proofErr w:type="spellStart"/>
+      <w:r>
+        <w:rPr>
+          <w:sz w:val="28"/>
+          <w:szCs w:val="28"/>
+        </w:rPr>
+        <w:t>double</w:t>
+      </w:r>
+      <w:proofErr w:type="spellEnd"/>
+      <w:r>
+        <w:rPr>
+          <w:sz w:val="28"/>
+          <w:szCs w:val="28"/>
+        </w:rPr>
+        <w:t xml:space="preserve"> </w:t>
+      </w:r>
+      <w:proofErr w:type="spellStart"/>
+      <w:r>
+        <w:rPr>
+          <w:sz w:val="28"/>
+          <w:szCs w:val="28"/>
+        </w:rPr>
+        <w:t>Expected</w:t>
+      </w:r>
+      <w:proofErr w:type="spellEnd"/>
+      <w:r>
+        <w:rPr>
+          <w:sz w:val="28"/>
+          <w:szCs w:val="28"/>
+        </w:rPr>
+        <w:t>[10] = {0.568386, 3.05333, 879.765, 3701.93, 30.0199, 0.23719, 1783.16, 713.408, 3.53781, 41.7889};</w:t>
+      </w:r>
+    </w:p>
+    <w:p>
+      <w:pPr>
+        <w:rPr>
+          <w:sz w:val="28"/>
+          <w:szCs w:val="28"/>
+        </w:rPr>
+      </w:pPr>
+      <w:r>
+        <w:rPr>
+          <w:sz w:val="28"/>
+          <w:szCs w:val="28"/>
+        </w:rPr>
+        <w:t xml:space="preserve">    </w:t>
+      </w:r>
+      <w:proofErr w:type="spellStart"/>
+      <w:r>
+        <w:rPr>
+          <w:sz w:val="28"/>
+          <w:szCs w:val="28"/>
+        </w:rPr>
+        <w:t>for</w:t>
+      </w:r>
+      <w:proofErr w:type="spellEnd"/>
+      <w:r>
+        <w:rPr>
+          <w:sz w:val="28"/>
+          <w:szCs w:val="28"/>
+        </w:rPr>
+        <w:t xml:space="preserve"> (</w:t>
+      </w:r>
+      <w:proofErr w:type="spellStart"/>
+      <w:r>
+        <w:rPr>
+          <w:sz w:val="28"/>
+          <w:szCs w:val="28"/>
+        </w:rPr>
+        <w:t>int</w:t>
+      </w:r>
+      <w:proofErr w:type="spellEnd"/>
+      <w:r>
+        <w:rPr>
+          <w:sz w:val="28"/>
+          <w:szCs w:val="28"/>
+        </w:rPr>
+        <w:t xml:space="preserve"> i = 0; i &lt; 10; i++)</w:t>
       </w:r>
     </w:p>
     <w:p>
@@ -2537,22 +3026,262 @@
           <w:sz w:val="28"/>
           <w:szCs w:val="28"/>
         </w:rPr>
-        <w:t xml:space="preserve">        cout &lt;&lt; "Testcase#" &lt;&lt; i + 1 &lt;&lt; ": " &lt;&lt; calculations_s(mathResult[i][0], mathResult[i][1], mathResult[i][2]);</w:t>
-      </w:r>
-    </w:p>
-    <w:p>
-      <w:pPr>
-        <w:rPr>
-          <w:sz w:val="28"/>
-          <w:szCs w:val="28"/>
-        </w:rPr>
-      </w:pPr>
-      <w:r>
-        <w:rPr>
-          <w:sz w:val="28"/>
-          <w:szCs w:val="28"/>
-        </w:rPr>
-        <w:t xml:space="preserve">        if (calculations_s(mathResult[i][0], mathResult[i][1], mathResult[i][2]) == calculations_s(mathResult[i][0], mathResult[i][1], mathResult[i][2]))</w:t>
+        <w:t xml:space="preserve">        </w:t>
+      </w:r>
+      <w:proofErr w:type="spellStart"/>
+      <w:r>
+        <w:rPr>
+          <w:sz w:val="28"/>
+          <w:szCs w:val="28"/>
+        </w:rPr>
+        <w:t>cout</w:t>
+      </w:r>
+      <w:proofErr w:type="spellEnd"/>
+      <w:r>
+        <w:rPr>
+          <w:sz w:val="28"/>
+          <w:szCs w:val="28"/>
+        </w:rPr>
+        <w:t xml:space="preserve"> &lt;&lt; "</w:t>
+      </w:r>
+      <w:proofErr w:type="spellStart"/>
+      <w:r>
+        <w:rPr>
+          <w:sz w:val="28"/>
+          <w:szCs w:val="28"/>
+        </w:rPr>
+        <w:t>Testcase</w:t>
+      </w:r>
+      <w:proofErr w:type="spellEnd"/>
+      <w:r>
+        <w:rPr>
+          <w:sz w:val="28"/>
+          <w:szCs w:val="28"/>
+        </w:rPr>
+        <w:t xml:space="preserve">#" &lt;&lt; i + 1 &lt;&lt; ": " &lt;&lt; </w:t>
+      </w:r>
+      <w:proofErr w:type="spellStart"/>
+      <w:r>
+        <w:rPr>
+          <w:sz w:val="28"/>
+          <w:szCs w:val="28"/>
+        </w:rPr>
+        <w:t>calculations_s</w:t>
+      </w:r>
+      <w:proofErr w:type="spellEnd"/>
+      <w:r>
+        <w:rPr>
+          <w:sz w:val="28"/>
+          <w:szCs w:val="28"/>
+        </w:rPr>
+        <w:t>(</w:t>
+      </w:r>
+      <w:proofErr w:type="spellStart"/>
+      <w:r>
+        <w:rPr>
+          <w:sz w:val="28"/>
+          <w:szCs w:val="28"/>
+        </w:rPr>
+        <w:t>mathResult</w:t>
+      </w:r>
+      <w:proofErr w:type="spellEnd"/>
+      <w:r>
+        <w:rPr>
+          <w:sz w:val="28"/>
+          <w:szCs w:val="28"/>
+        </w:rPr>
+        <w:t xml:space="preserve">[i][0], </w:t>
+      </w:r>
+      <w:proofErr w:type="spellStart"/>
+      <w:r>
+        <w:rPr>
+          <w:sz w:val="28"/>
+          <w:szCs w:val="28"/>
+        </w:rPr>
+        <w:t>mathResult</w:t>
+      </w:r>
+      <w:proofErr w:type="spellEnd"/>
+      <w:r>
+        <w:rPr>
+          <w:sz w:val="28"/>
+          <w:szCs w:val="28"/>
+        </w:rPr>
+        <w:t xml:space="preserve">[i][1], </w:t>
+      </w:r>
+      <w:proofErr w:type="spellStart"/>
+      <w:r>
+        <w:rPr>
+          <w:sz w:val="28"/>
+          <w:szCs w:val="28"/>
+        </w:rPr>
+        <w:t>mathResult</w:t>
+      </w:r>
+      <w:proofErr w:type="spellEnd"/>
+      <w:r>
+        <w:rPr>
+          <w:sz w:val="28"/>
+          <w:szCs w:val="28"/>
+        </w:rPr>
+        <w:t>[i][2]);</w:t>
+      </w:r>
+    </w:p>
+    <w:p>
+      <w:pPr>
+        <w:rPr>
+          <w:sz w:val="28"/>
+          <w:szCs w:val="28"/>
+        </w:rPr>
+      </w:pPr>
+      <w:r>
+        <w:rPr>
+          <w:sz w:val="28"/>
+          <w:szCs w:val="28"/>
+        </w:rPr>
+        <w:t xml:space="preserve">        </w:t>
+      </w:r>
+      <w:proofErr w:type="spellStart"/>
+      <w:r>
+        <w:rPr>
+          <w:sz w:val="28"/>
+          <w:szCs w:val="28"/>
+        </w:rPr>
+        <w:t>if</w:t>
+      </w:r>
+      <w:proofErr w:type="spellEnd"/>
+      <w:r>
+        <w:rPr>
+          <w:sz w:val="28"/>
+          <w:szCs w:val="28"/>
+        </w:rPr>
+        <w:t xml:space="preserve"> (</w:t>
+      </w:r>
+      <w:proofErr w:type="spellStart"/>
+      <w:r>
+        <w:rPr>
+          <w:sz w:val="28"/>
+          <w:szCs w:val="28"/>
+        </w:rPr>
+        <w:t>calculations_s</w:t>
+      </w:r>
+      <w:proofErr w:type="spellEnd"/>
+      <w:r>
+        <w:rPr>
+          <w:sz w:val="28"/>
+          <w:szCs w:val="28"/>
+        </w:rPr>
+        <w:t>(</w:t>
+      </w:r>
+      <w:proofErr w:type="spellStart"/>
+      <w:r>
+        <w:rPr>
+          <w:sz w:val="28"/>
+          <w:szCs w:val="28"/>
+        </w:rPr>
+        <w:t>mathResult</w:t>
+      </w:r>
+      <w:proofErr w:type="spellEnd"/>
+      <w:r>
+        <w:rPr>
+          <w:sz w:val="28"/>
+          <w:szCs w:val="28"/>
+        </w:rPr>
+        <w:t xml:space="preserve">[i][0], </w:t>
+      </w:r>
+      <w:proofErr w:type="spellStart"/>
+      <w:r>
+        <w:rPr>
+          <w:sz w:val="28"/>
+          <w:szCs w:val="28"/>
+        </w:rPr>
+        <w:t>mathResult</w:t>
+      </w:r>
+      <w:proofErr w:type="spellEnd"/>
+      <w:r>
+        <w:rPr>
+          <w:sz w:val="28"/>
+          <w:szCs w:val="28"/>
+        </w:rPr>
+        <w:t xml:space="preserve">[i][1], </w:t>
+      </w:r>
+      <w:proofErr w:type="spellStart"/>
+      <w:r>
+        <w:rPr>
+          <w:sz w:val="28"/>
+          <w:szCs w:val="28"/>
+        </w:rPr>
+        <w:t>mathResult</w:t>
+      </w:r>
+      <w:proofErr w:type="spellEnd"/>
+      <w:r>
+        <w:rPr>
+          <w:sz w:val="28"/>
+          <w:szCs w:val="28"/>
+        </w:rPr>
+        <w:t xml:space="preserve">[i][2]) == </w:t>
+      </w:r>
+      <w:proofErr w:type="spellStart"/>
+      <w:r>
+        <w:rPr>
+          <w:sz w:val="28"/>
+          <w:szCs w:val="28"/>
+        </w:rPr>
+        <w:t>calculations_s</w:t>
+      </w:r>
+      <w:proofErr w:type="spellEnd"/>
+      <w:r>
+        <w:rPr>
+          <w:sz w:val="28"/>
+          <w:szCs w:val="28"/>
+        </w:rPr>
+        <w:t>(</w:t>
+      </w:r>
+      <w:proofErr w:type="spellStart"/>
+      <w:r>
+        <w:rPr>
+          <w:sz w:val="28"/>
+          <w:szCs w:val="28"/>
+        </w:rPr>
+        <w:t>mathResult</w:t>
+      </w:r>
+      <w:proofErr w:type="spellEnd"/>
+      <w:r>
+        <w:rPr>
+          <w:sz w:val="28"/>
+          <w:szCs w:val="28"/>
+        </w:rPr>
+        <w:t xml:space="preserve">[i][0], </w:t>
+      </w:r>
+      <w:proofErr w:type="spellStart"/>
+      <w:r>
+        <w:rPr>
+          <w:sz w:val="28"/>
+          <w:szCs w:val="28"/>
+        </w:rPr>
+        <w:t>mathResult</w:t>
+      </w:r>
+      <w:proofErr w:type="spellEnd"/>
+      <w:r>
+        <w:rPr>
+          <w:sz w:val="28"/>
+          <w:szCs w:val="28"/>
+        </w:rPr>
+        <w:t xml:space="preserve">[i][1], </w:t>
+      </w:r>
+      <w:proofErr w:type="spellStart"/>
+      <w:r>
+        <w:rPr>
+          <w:sz w:val="28"/>
+          <w:szCs w:val="28"/>
+        </w:rPr>
+        <w:t>mathResult</w:t>
+      </w:r>
+      <w:proofErr w:type="spellEnd"/>
+      <w:r>
+        <w:rPr>
+          <w:sz w:val="28"/>
+          <w:szCs w:val="28"/>
+        </w:rPr>
+        <w:t>[i][2]))</w:t>
       </w:r>
     </w:p>
     <w:p>
@@ -2582,7 +3311,39 @@
           <w:sz w:val="28"/>
           <w:szCs w:val="28"/>
         </w:rPr>
-        <w:t xml:space="preserve">            cout &lt;&lt; "   PASSED!" &lt;&lt; endl;</w:t>
+        <w:t xml:space="preserve">            </w:t>
+      </w:r>
+      <w:proofErr w:type="spellStart"/>
+      <w:r>
+        <w:rPr>
+          <w:sz w:val="28"/>
+          <w:szCs w:val="28"/>
+        </w:rPr>
+        <w:t>cout</w:t>
+      </w:r>
+      <w:proofErr w:type="spellEnd"/>
+      <w:r>
+        <w:rPr>
+          <w:sz w:val="28"/>
+          <w:szCs w:val="28"/>
+        </w:rPr>
+        <w:t xml:space="preserve"> &lt;&lt; "   PASSED!" &lt;&lt; </w:t>
+      </w:r>
+      <w:proofErr w:type="spellStart"/>
+      <w:r>
+        <w:rPr>
+          <w:sz w:val="28"/>
+          <w:szCs w:val="28"/>
+        </w:rPr>
+        <w:t>endl</w:t>
+      </w:r>
+      <w:proofErr w:type="spellEnd"/>
+      <w:r>
+        <w:rPr>
+          <w:sz w:val="28"/>
+          <w:szCs w:val="28"/>
+        </w:rPr>
+        <w:t>;</w:t>
       </w:r>
     </w:p>
     <w:p>
@@ -2612,8 +3373,17 @@
           <w:sz w:val="28"/>
           <w:szCs w:val="28"/>
         </w:rPr>
-        <w:t xml:space="preserve">        else</w:t>
-      </w:r>
+        <w:t xml:space="preserve">        </w:t>
+      </w:r>
+      <w:proofErr w:type="spellStart"/>
+      <w:r>
+        <w:rPr>
+          <w:sz w:val="28"/>
+          <w:szCs w:val="28"/>
+        </w:rPr>
+        <w:t>else</w:t>
+      </w:r>
+      <w:proofErr w:type="spellEnd"/>
     </w:p>
     <w:p>
       <w:pPr>
@@ -2642,7 +3412,39 @@
           <w:sz w:val="28"/>
           <w:szCs w:val="28"/>
         </w:rPr>
-        <w:t xml:space="preserve">            cout &lt;&lt; "   FAILED!" &lt;&lt; endl;</w:t>
+        <w:t xml:space="preserve">            </w:t>
+      </w:r>
+      <w:proofErr w:type="spellStart"/>
+      <w:r>
+        <w:rPr>
+          <w:sz w:val="28"/>
+          <w:szCs w:val="28"/>
+        </w:rPr>
+        <w:t>cout</w:t>
+      </w:r>
+      <w:proofErr w:type="spellEnd"/>
+      <w:r>
+        <w:rPr>
+          <w:sz w:val="28"/>
+          <w:szCs w:val="28"/>
+        </w:rPr>
+        <w:t xml:space="preserve"> &lt;&lt; "   FAILED!" &lt;&lt; </w:t>
+      </w:r>
+      <w:proofErr w:type="spellStart"/>
+      <w:r>
+        <w:rPr>
+          <w:sz w:val="28"/>
+          <w:szCs w:val="28"/>
+        </w:rPr>
+        <w:t>endl</w:t>
+      </w:r>
+      <w:proofErr w:type="spellEnd"/>
+      <w:r>
+        <w:rPr>
+          <w:sz w:val="28"/>
+          <w:szCs w:val="28"/>
+        </w:rPr>
+        <w:t>;</w:t>
       </w:r>
     </w:p>
     <w:p>
@@ -2688,22 +3490,70 @@
           <w:sz w:val="28"/>
           <w:szCs w:val="28"/>
         </w:rPr>
-        <w:t xml:space="preserve">    system("pause");</w:t>
-      </w:r>
-    </w:p>
-    <w:p>
-      <w:pPr>
-        <w:rPr>
-          <w:sz w:val="28"/>
-          <w:szCs w:val="28"/>
-        </w:rPr>
-      </w:pPr>
-      <w:r>
-        <w:rPr>
-          <w:sz w:val="28"/>
-          <w:szCs w:val="28"/>
-        </w:rPr>
-        <w:t xml:space="preserve">    return 0;</w:t>
+        <w:t xml:space="preserve">    </w:t>
+      </w:r>
+      <w:proofErr w:type="spellStart"/>
+      <w:r>
+        <w:rPr>
+          <w:sz w:val="28"/>
+          <w:szCs w:val="28"/>
+        </w:rPr>
+        <w:t>system</w:t>
+      </w:r>
+      <w:proofErr w:type="spellEnd"/>
+      <w:r>
+        <w:rPr>
+          <w:sz w:val="28"/>
+          <w:szCs w:val="28"/>
+        </w:rPr>
+        <w:t>("</w:t>
+      </w:r>
+      <w:proofErr w:type="spellStart"/>
+      <w:r>
+        <w:rPr>
+          <w:sz w:val="28"/>
+          <w:szCs w:val="28"/>
+        </w:rPr>
+        <w:t>pause</w:t>
+      </w:r>
+      <w:proofErr w:type="spellEnd"/>
+      <w:r>
+        <w:rPr>
+          <w:sz w:val="28"/>
+          <w:szCs w:val="28"/>
+        </w:rPr>
+        <w:t>");</w:t>
+      </w:r>
+    </w:p>
+    <w:p>
+      <w:pPr>
+        <w:rPr>
+          <w:sz w:val="28"/>
+          <w:szCs w:val="28"/>
+        </w:rPr>
+      </w:pPr>
+      <w:r>
+        <w:rPr>
+          <w:sz w:val="28"/>
+          <w:szCs w:val="28"/>
+        </w:rPr>
+        <w:t xml:space="preserve">    </w:t>
+      </w:r>
+      <w:proofErr w:type="spellStart"/>
+      <w:r>
+        <w:rPr>
+          <w:sz w:val="28"/>
+          <w:szCs w:val="28"/>
+        </w:rPr>
+        <w:t>return</w:t>
+      </w:r>
+      <w:proofErr w:type="spellEnd"/>
+      <w:r>
+        <w:rPr>
+          <w:sz w:val="28"/>
+          <w:szCs w:val="28"/>
+        </w:rPr>
+        <w:t xml:space="preserve"> 0;</w:t>
       </w:r>
     </w:p>
     <w:p>
@@ -3236,8 +4086,17 @@
           <w:sz w:val="28"/>
           <w:szCs w:val="28"/>
         </w:rPr>
-        <w:t>вести прізвище та ім</w:t>
-      </w:r>
+        <w:t xml:space="preserve">вести прізвище та </w:t>
+      </w:r>
+      <w:proofErr w:type="spellStart"/>
+      <w:r>
+        <w:rPr>
+          <w:sz w:val="28"/>
+          <w:szCs w:val="28"/>
+        </w:rPr>
+        <w:t>ім</w:t>
+      </w:r>
+      <w:proofErr w:type="spellEnd"/>
       <w:r>
         <w:rPr>
           <w:sz w:val="28"/>
@@ -3430,7 +4289,23 @@
           <w:sz w:val="28"/>
           <w:szCs w:val="28"/>
         </w:rPr>
-        <w:t>десятковій та шістнадцятковій системах числення</w:t>
+        <w:t xml:space="preserve">десятковій та </w:t>
+      </w:r>
+      <w:proofErr w:type="spellStart"/>
+      <w:r>
+        <w:rPr>
+          <w:sz w:val="28"/>
+          <w:szCs w:val="28"/>
+        </w:rPr>
+        <w:t>шістнадцятковій</w:t>
+      </w:r>
+      <w:proofErr w:type="spellEnd"/>
+      <w:r>
+        <w:rPr>
+          <w:sz w:val="28"/>
+          <w:szCs w:val="28"/>
+        </w:rPr>
+        <w:t xml:space="preserve"> системах числення</w:t>
       </w:r>
     </w:p>
     <w:p>
@@ -3504,6 +4379,7 @@
         </w:rPr>
         <w:t>“</w:t>
       </w:r>
+      <w:proofErr w:type="spellStart"/>
       <w:r>
         <w:rPr>
           <w:sz w:val="28"/>
@@ -3512,6 +4388,7 @@
         </w:rPr>
         <w:t>ModulesSemenyuk</w:t>
       </w:r>
+      <w:proofErr w:type="spellEnd"/>
       <w:r>
         <w:rPr>
           <w:sz w:val="28"/>
@@ -3593,174 +4470,450 @@
           <w:sz w:val="28"/>
           <w:szCs w:val="28"/>
         </w:rPr>
-        <w:t>#include &lt;iostream&gt;</w:t>
-      </w:r>
-    </w:p>
-    <w:p>
-      <w:pPr>
-        <w:rPr>
-          <w:sz w:val="28"/>
-          <w:szCs w:val="28"/>
-        </w:rPr>
-      </w:pPr>
-      <w:r>
-        <w:rPr>
-          <w:sz w:val="28"/>
-          <w:szCs w:val="28"/>
-        </w:rPr>
-        <w:t>#include "ModulesSemenyuk.h"</w:t>
-      </w:r>
-    </w:p>
-    <w:p>
-      <w:pPr>
-        <w:rPr>
-          <w:sz w:val="28"/>
-          <w:szCs w:val="28"/>
-        </w:rPr>
-      </w:pPr>
-    </w:p>
-    <w:p>
-      <w:pPr>
-        <w:rPr>
-          <w:sz w:val="28"/>
-          <w:szCs w:val="28"/>
-        </w:rPr>
-      </w:pPr>
-      <w:r>
-        <w:rPr>
-          <w:sz w:val="28"/>
-          <w:szCs w:val="28"/>
-        </w:rPr>
-        <w:t>#include &lt;clocale&gt;</w:t>
-      </w:r>
-    </w:p>
-    <w:p>
-      <w:pPr>
-        <w:rPr>
-          <w:sz w:val="28"/>
-          <w:szCs w:val="28"/>
-        </w:rPr>
-      </w:pPr>
-      <w:r>
-        <w:rPr>
-          <w:sz w:val="28"/>
-          <w:szCs w:val="28"/>
-        </w:rPr>
-        <w:t>#include &lt;wchar.h&gt;</w:t>
-      </w:r>
-    </w:p>
-    <w:p>
-      <w:pPr>
-        <w:rPr>
-          <w:sz w:val="28"/>
-          <w:szCs w:val="28"/>
-        </w:rPr>
-      </w:pPr>
-      <w:r>
-        <w:rPr>
-          <w:sz w:val="28"/>
-          <w:szCs w:val="28"/>
-        </w:rPr>
-        <w:t>#include &lt;windows.h&gt;</w:t>
-      </w:r>
-    </w:p>
-    <w:p>
-      <w:pPr>
-        <w:rPr>
-          <w:sz w:val="28"/>
-          <w:szCs w:val="28"/>
-        </w:rPr>
-      </w:pPr>
-      <w:r>
-        <w:rPr>
-          <w:sz w:val="28"/>
-          <w:szCs w:val="28"/>
-        </w:rPr>
-        <w:t>#include &lt;fcntl.h&gt;</w:t>
-      </w:r>
-    </w:p>
-    <w:p>
-      <w:pPr>
-        <w:rPr>
-          <w:sz w:val="28"/>
-          <w:szCs w:val="28"/>
-        </w:rPr>
-      </w:pPr>
-    </w:p>
-    <w:p>
-      <w:pPr>
-        <w:rPr>
-          <w:sz w:val="28"/>
-          <w:szCs w:val="28"/>
-        </w:rPr>
-      </w:pPr>
-      <w:r>
-        <w:rPr>
-          <w:sz w:val="28"/>
-          <w:szCs w:val="28"/>
-        </w:rPr>
-        <w:t>using namespace std;</w:t>
-      </w:r>
-    </w:p>
-    <w:p>
-      <w:pPr>
-        <w:rPr>
-          <w:sz w:val="28"/>
-          <w:szCs w:val="28"/>
-        </w:rPr>
-      </w:pPr>
-    </w:p>
-    <w:p>
-      <w:pPr>
-        <w:rPr>
-          <w:sz w:val="28"/>
-          <w:szCs w:val="28"/>
-        </w:rPr>
-      </w:pPr>
-      <w:r>
-        <w:rPr>
-          <w:sz w:val="28"/>
-          <w:szCs w:val="28"/>
-        </w:rPr>
-        <w:t>double x = 0, y = 0, z = 0;</w:t>
-      </w:r>
-    </w:p>
-    <w:p>
-      <w:pPr>
-        <w:rPr>
-          <w:sz w:val="28"/>
-          <w:szCs w:val="28"/>
-        </w:rPr>
-      </w:pPr>
-      <w:r>
-        <w:rPr>
-          <w:sz w:val="28"/>
-          <w:szCs w:val="28"/>
-        </w:rPr>
-        <w:t>char a, b;</w:t>
-      </w:r>
-    </w:p>
-    <w:p>
-      <w:pPr>
-        <w:rPr>
-          <w:sz w:val="28"/>
-          <w:szCs w:val="28"/>
-        </w:rPr>
-      </w:pPr>
-    </w:p>
-    <w:p>
-      <w:pPr>
-        <w:rPr>
-          <w:sz w:val="28"/>
-          <w:szCs w:val="28"/>
-        </w:rPr>
-      </w:pPr>
-      <w:r>
-        <w:rPr>
-          <w:sz w:val="28"/>
-          <w:szCs w:val="28"/>
-        </w:rPr>
-        <w:t>void localisation()</w:t>
+        <w:t>#</w:t>
+      </w:r>
+      <w:proofErr w:type="spellStart"/>
+      <w:r>
+        <w:rPr>
+          <w:sz w:val="28"/>
+          <w:szCs w:val="28"/>
+        </w:rPr>
+        <w:t>include</w:t>
+      </w:r>
+      <w:proofErr w:type="spellEnd"/>
+      <w:r>
+        <w:rPr>
+          <w:sz w:val="28"/>
+          <w:szCs w:val="28"/>
+        </w:rPr>
+        <w:t xml:space="preserve"> &lt;</w:t>
+      </w:r>
+      <w:proofErr w:type="spellStart"/>
+      <w:r>
+        <w:rPr>
+          <w:sz w:val="28"/>
+          <w:szCs w:val="28"/>
+        </w:rPr>
+        <w:t>iostream</w:t>
+      </w:r>
+      <w:proofErr w:type="spellEnd"/>
+      <w:r>
+        <w:rPr>
+          <w:sz w:val="28"/>
+          <w:szCs w:val="28"/>
+        </w:rPr>
+        <w:t>&gt;</w:t>
+      </w:r>
+    </w:p>
+    <w:p>
+      <w:pPr>
+        <w:rPr>
+          <w:sz w:val="28"/>
+          <w:szCs w:val="28"/>
+        </w:rPr>
+      </w:pPr>
+      <w:r>
+        <w:rPr>
+          <w:sz w:val="28"/>
+          <w:szCs w:val="28"/>
+        </w:rPr>
+        <w:t>#</w:t>
+      </w:r>
+      <w:proofErr w:type="spellStart"/>
+      <w:r>
+        <w:rPr>
+          <w:sz w:val="28"/>
+          <w:szCs w:val="28"/>
+        </w:rPr>
+        <w:t>include</w:t>
+      </w:r>
+      <w:proofErr w:type="spellEnd"/>
+      <w:r>
+        <w:rPr>
+          <w:sz w:val="28"/>
+          <w:szCs w:val="28"/>
+        </w:rPr>
+        <w:t xml:space="preserve"> "</w:t>
+      </w:r>
+      <w:proofErr w:type="spellStart"/>
+      <w:r>
+        <w:rPr>
+          <w:sz w:val="28"/>
+          <w:szCs w:val="28"/>
+        </w:rPr>
+        <w:t>ModulesSemenyuk.h</w:t>
+      </w:r>
+      <w:proofErr w:type="spellEnd"/>
+      <w:r>
+        <w:rPr>
+          <w:sz w:val="28"/>
+          <w:szCs w:val="28"/>
+        </w:rPr>
+        <w:t>"</w:t>
+      </w:r>
+    </w:p>
+    <w:p>
+      <w:pPr>
+        <w:rPr>
+          <w:sz w:val="28"/>
+          <w:szCs w:val="28"/>
+        </w:rPr>
+      </w:pPr>
+    </w:p>
+    <w:p>
+      <w:pPr>
+        <w:rPr>
+          <w:sz w:val="28"/>
+          <w:szCs w:val="28"/>
+        </w:rPr>
+      </w:pPr>
+      <w:r>
+        <w:rPr>
+          <w:sz w:val="28"/>
+          <w:szCs w:val="28"/>
+        </w:rPr>
+        <w:t>#</w:t>
+      </w:r>
+      <w:proofErr w:type="spellStart"/>
+      <w:r>
+        <w:rPr>
+          <w:sz w:val="28"/>
+          <w:szCs w:val="28"/>
+        </w:rPr>
+        <w:t>include</w:t>
+      </w:r>
+      <w:proofErr w:type="spellEnd"/>
+      <w:r>
+        <w:rPr>
+          <w:sz w:val="28"/>
+          <w:szCs w:val="28"/>
+        </w:rPr>
+        <w:t xml:space="preserve"> &lt;</w:t>
+      </w:r>
+      <w:proofErr w:type="spellStart"/>
+      <w:r>
+        <w:rPr>
+          <w:sz w:val="28"/>
+          <w:szCs w:val="28"/>
+        </w:rPr>
+        <w:t>clocale</w:t>
+      </w:r>
+      <w:proofErr w:type="spellEnd"/>
+      <w:r>
+        <w:rPr>
+          <w:sz w:val="28"/>
+          <w:szCs w:val="28"/>
+        </w:rPr>
+        <w:t>&gt;</w:t>
+      </w:r>
+    </w:p>
+    <w:p>
+      <w:pPr>
+        <w:rPr>
+          <w:sz w:val="28"/>
+          <w:szCs w:val="28"/>
+        </w:rPr>
+      </w:pPr>
+      <w:r>
+        <w:rPr>
+          <w:sz w:val="28"/>
+          <w:szCs w:val="28"/>
+        </w:rPr>
+        <w:t>#</w:t>
+      </w:r>
+      <w:proofErr w:type="spellStart"/>
+      <w:r>
+        <w:rPr>
+          <w:sz w:val="28"/>
+          <w:szCs w:val="28"/>
+        </w:rPr>
+        <w:t>include</w:t>
+      </w:r>
+      <w:proofErr w:type="spellEnd"/>
+      <w:r>
+        <w:rPr>
+          <w:sz w:val="28"/>
+          <w:szCs w:val="28"/>
+        </w:rPr>
+        <w:t xml:space="preserve"> &lt;</w:t>
+      </w:r>
+      <w:proofErr w:type="spellStart"/>
+      <w:r>
+        <w:rPr>
+          <w:sz w:val="28"/>
+          <w:szCs w:val="28"/>
+        </w:rPr>
+        <w:t>wchar.h</w:t>
+      </w:r>
+      <w:proofErr w:type="spellEnd"/>
+      <w:r>
+        <w:rPr>
+          <w:sz w:val="28"/>
+          <w:szCs w:val="28"/>
+        </w:rPr>
+        <w:t>&gt;</w:t>
+      </w:r>
+    </w:p>
+    <w:p>
+      <w:pPr>
+        <w:rPr>
+          <w:sz w:val="28"/>
+          <w:szCs w:val="28"/>
+        </w:rPr>
+      </w:pPr>
+      <w:r>
+        <w:rPr>
+          <w:sz w:val="28"/>
+          <w:szCs w:val="28"/>
+        </w:rPr>
+        <w:t>#</w:t>
+      </w:r>
+      <w:proofErr w:type="spellStart"/>
+      <w:r>
+        <w:rPr>
+          <w:sz w:val="28"/>
+          <w:szCs w:val="28"/>
+        </w:rPr>
+        <w:t>include</w:t>
+      </w:r>
+      <w:proofErr w:type="spellEnd"/>
+      <w:r>
+        <w:rPr>
+          <w:sz w:val="28"/>
+          <w:szCs w:val="28"/>
+        </w:rPr>
+        <w:t xml:space="preserve"> &lt;</w:t>
+      </w:r>
+      <w:proofErr w:type="spellStart"/>
+      <w:r>
+        <w:rPr>
+          <w:sz w:val="28"/>
+          <w:szCs w:val="28"/>
+        </w:rPr>
+        <w:t>windows.h</w:t>
+      </w:r>
+      <w:proofErr w:type="spellEnd"/>
+      <w:r>
+        <w:rPr>
+          <w:sz w:val="28"/>
+          <w:szCs w:val="28"/>
+        </w:rPr>
+        <w:t>&gt;</w:t>
+      </w:r>
+    </w:p>
+    <w:p>
+      <w:pPr>
+        <w:rPr>
+          <w:sz w:val="28"/>
+          <w:szCs w:val="28"/>
+        </w:rPr>
+      </w:pPr>
+      <w:r>
+        <w:rPr>
+          <w:sz w:val="28"/>
+          <w:szCs w:val="28"/>
+        </w:rPr>
+        <w:t>#</w:t>
+      </w:r>
+      <w:proofErr w:type="spellStart"/>
+      <w:r>
+        <w:rPr>
+          <w:sz w:val="28"/>
+          <w:szCs w:val="28"/>
+        </w:rPr>
+        <w:t>include</w:t>
+      </w:r>
+      <w:proofErr w:type="spellEnd"/>
+      <w:r>
+        <w:rPr>
+          <w:sz w:val="28"/>
+          <w:szCs w:val="28"/>
+        </w:rPr>
+        <w:t xml:space="preserve"> &lt;</w:t>
+      </w:r>
+      <w:proofErr w:type="spellStart"/>
+      <w:r>
+        <w:rPr>
+          <w:sz w:val="28"/>
+          <w:szCs w:val="28"/>
+        </w:rPr>
+        <w:t>fcntl.h</w:t>
+      </w:r>
+      <w:proofErr w:type="spellEnd"/>
+      <w:r>
+        <w:rPr>
+          <w:sz w:val="28"/>
+          <w:szCs w:val="28"/>
+        </w:rPr>
+        <w:t>&gt;</w:t>
+      </w:r>
+    </w:p>
+    <w:p>
+      <w:pPr>
+        <w:rPr>
+          <w:sz w:val="28"/>
+          <w:szCs w:val="28"/>
+        </w:rPr>
+      </w:pPr>
+    </w:p>
+    <w:p>
+      <w:pPr>
+        <w:rPr>
+          <w:sz w:val="28"/>
+          <w:szCs w:val="28"/>
+        </w:rPr>
+      </w:pPr>
+      <w:proofErr w:type="spellStart"/>
+      <w:r>
+        <w:rPr>
+          <w:sz w:val="28"/>
+          <w:szCs w:val="28"/>
+        </w:rPr>
+        <w:t>using</w:t>
+      </w:r>
+      <w:proofErr w:type="spellEnd"/>
+      <w:r>
+        <w:rPr>
+          <w:sz w:val="28"/>
+          <w:szCs w:val="28"/>
+        </w:rPr>
+        <w:t xml:space="preserve"> </w:t>
+      </w:r>
+      <w:proofErr w:type="spellStart"/>
+      <w:r>
+        <w:rPr>
+          <w:sz w:val="28"/>
+          <w:szCs w:val="28"/>
+        </w:rPr>
+        <w:t>namespace</w:t>
+      </w:r>
+      <w:proofErr w:type="spellEnd"/>
+      <w:r>
+        <w:rPr>
+          <w:sz w:val="28"/>
+          <w:szCs w:val="28"/>
+        </w:rPr>
+        <w:t xml:space="preserve"> </w:t>
+      </w:r>
+      <w:proofErr w:type="spellStart"/>
+      <w:r>
+        <w:rPr>
+          <w:sz w:val="28"/>
+          <w:szCs w:val="28"/>
+        </w:rPr>
+        <w:t>std</w:t>
+      </w:r>
+      <w:proofErr w:type="spellEnd"/>
+      <w:r>
+        <w:rPr>
+          <w:sz w:val="28"/>
+          <w:szCs w:val="28"/>
+        </w:rPr>
+        <w:t>;</w:t>
+      </w:r>
+    </w:p>
+    <w:p>
+      <w:pPr>
+        <w:rPr>
+          <w:sz w:val="28"/>
+          <w:szCs w:val="28"/>
+        </w:rPr>
+      </w:pPr>
+    </w:p>
+    <w:p>
+      <w:pPr>
+        <w:rPr>
+          <w:sz w:val="28"/>
+          <w:szCs w:val="28"/>
+        </w:rPr>
+      </w:pPr>
+      <w:proofErr w:type="spellStart"/>
+      <w:r>
+        <w:rPr>
+          <w:sz w:val="28"/>
+          <w:szCs w:val="28"/>
+        </w:rPr>
+        <w:t>double</w:t>
+      </w:r>
+      <w:proofErr w:type="spellEnd"/>
+      <w:r>
+        <w:rPr>
+          <w:sz w:val="28"/>
+          <w:szCs w:val="28"/>
+        </w:rPr>
+        <w:t xml:space="preserve"> x = 0, y = 0, z = 0;</w:t>
+      </w:r>
+    </w:p>
+    <w:p>
+      <w:pPr>
+        <w:rPr>
+          <w:sz w:val="28"/>
+          <w:szCs w:val="28"/>
+        </w:rPr>
+      </w:pPr>
+      <w:proofErr w:type="spellStart"/>
+      <w:r>
+        <w:rPr>
+          <w:sz w:val="28"/>
+          <w:szCs w:val="28"/>
+        </w:rPr>
+        <w:t>char</w:t>
+      </w:r>
+      <w:proofErr w:type="spellEnd"/>
+      <w:r>
+        <w:rPr>
+          <w:sz w:val="28"/>
+          <w:szCs w:val="28"/>
+        </w:rPr>
+        <w:t xml:space="preserve"> a, b;</w:t>
+      </w:r>
+    </w:p>
+    <w:p>
+      <w:pPr>
+        <w:rPr>
+          <w:sz w:val="28"/>
+          <w:szCs w:val="28"/>
+        </w:rPr>
+      </w:pPr>
+    </w:p>
+    <w:p>
+      <w:pPr>
+        <w:rPr>
+          <w:sz w:val="28"/>
+          <w:szCs w:val="28"/>
+        </w:rPr>
+      </w:pPr>
+      <w:proofErr w:type="spellStart"/>
+      <w:r>
+        <w:rPr>
+          <w:sz w:val="28"/>
+          <w:szCs w:val="28"/>
+        </w:rPr>
+        <w:t>void</w:t>
+      </w:r>
+      <w:proofErr w:type="spellEnd"/>
+      <w:r>
+        <w:rPr>
+          <w:sz w:val="28"/>
+          <w:szCs w:val="28"/>
+        </w:rPr>
+        <w:t xml:space="preserve"> </w:t>
+      </w:r>
+      <w:proofErr w:type="spellStart"/>
+      <w:r>
+        <w:rPr>
+          <w:sz w:val="28"/>
+          <w:szCs w:val="28"/>
+        </w:rPr>
+        <w:t>localisation</w:t>
+      </w:r>
+      <w:proofErr w:type="spellEnd"/>
+      <w:r>
+        <w:rPr>
+          <w:sz w:val="28"/>
+          <w:szCs w:val="28"/>
+        </w:rPr>
+        <w:t>()</w:t>
       </w:r>
     </w:p>
     <w:p>
@@ -3790,22 +4943,86 @@
           <w:sz w:val="28"/>
           <w:szCs w:val="28"/>
         </w:rPr>
-        <w:t xml:space="preserve">    _wsetlocale(LC_ALL, L"uk_UA.UTF-8");</w:t>
-      </w:r>
-    </w:p>
-    <w:p>
-      <w:pPr>
-        <w:rPr>
-          <w:sz w:val="28"/>
-          <w:szCs w:val="28"/>
-        </w:rPr>
-      </w:pPr>
-      <w:r>
-        <w:rPr>
-          <w:sz w:val="28"/>
-          <w:szCs w:val="28"/>
-        </w:rPr>
-        <w:t xml:space="preserve">    _setmode(_fileno(stdout), _O_U8TEXT);</w:t>
+        <w:t xml:space="preserve">    _</w:t>
+      </w:r>
+      <w:proofErr w:type="spellStart"/>
+      <w:r>
+        <w:rPr>
+          <w:sz w:val="28"/>
+          <w:szCs w:val="28"/>
+        </w:rPr>
+        <w:t>wsetlocale</w:t>
+      </w:r>
+      <w:proofErr w:type="spellEnd"/>
+      <w:r>
+        <w:rPr>
+          <w:sz w:val="28"/>
+          <w:szCs w:val="28"/>
+        </w:rPr>
+        <w:t>(LC_ALL, L"uk_UA.UTF-8");</w:t>
+      </w:r>
+    </w:p>
+    <w:p>
+      <w:pPr>
+        <w:rPr>
+          <w:sz w:val="28"/>
+          <w:szCs w:val="28"/>
+        </w:rPr>
+      </w:pPr>
+      <w:r>
+        <w:rPr>
+          <w:sz w:val="28"/>
+          <w:szCs w:val="28"/>
+        </w:rPr>
+        <w:t xml:space="preserve">    _</w:t>
+      </w:r>
+      <w:proofErr w:type="spellStart"/>
+      <w:r>
+        <w:rPr>
+          <w:sz w:val="28"/>
+          <w:szCs w:val="28"/>
+        </w:rPr>
+        <w:t>setmode</w:t>
+      </w:r>
+      <w:proofErr w:type="spellEnd"/>
+      <w:r>
+        <w:rPr>
+          <w:sz w:val="28"/>
+          <w:szCs w:val="28"/>
+        </w:rPr>
+        <w:t>(_</w:t>
+      </w:r>
+      <w:proofErr w:type="spellStart"/>
+      <w:r>
+        <w:rPr>
+          <w:sz w:val="28"/>
+          <w:szCs w:val="28"/>
+        </w:rPr>
+        <w:t>fileno</w:t>
+      </w:r>
+      <w:proofErr w:type="spellEnd"/>
+      <w:r>
+        <w:rPr>
+          <w:sz w:val="28"/>
+          <w:szCs w:val="28"/>
+        </w:rPr>
+        <w:t>(</w:t>
+      </w:r>
+      <w:proofErr w:type="spellStart"/>
+      <w:r>
+        <w:rPr>
+          <w:sz w:val="28"/>
+          <w:szCs w:val="28"/>
+        </w:rPr>
+        <w:t>stdout</w:t>
+      </w:r>
+      <w:proofErr w:type="spellEnd"/>
+      <w:r>
+        <w:rPr>
+          <w:sz w:val="28"/>
+          <w:szCs w:val="28"/>
+        </w:rPr>
+        <w:t>), _O_U8TEXT);</w:t>
       </w:r>
     </w:p>
     <w:p>
@@ -3838,12 +5055,37 @@
           <w:szCs w:val="28"/>
         </w:rPr>
       </w:pPr>
-      <w:r>
-        <w:rPr>
-          <w:sz w:val="28"/>
-          <w:szCs w:val="28"/>
-        </w:rPr>
-        <w:t>void devOutput()</w:t>
+      <w:proofErr w:type="spellStart"/>
+      <w:r>
+        <w:rPr>
+          <w:sz w:val="28"/>
+          <w:szCs w:val="28"/>
+        </w:rPr>
+        <w:t>void</w:t>
+      </w:r>
+      <w:proofErr w:type="spellEnd"/>
+      <w:r>
+        <w:rPr>
+          <w:sz w:val="28"/>
+          <w:szCs w:val="28"/>
+        </w:rPr>
+        <w:t xml:space="preserve"> </w:t>
+      </w:r>
+      <w:proofErr w:type="spellStart"/>
+      <w:r>
+        <w:rPr>
+          <w:sz w:val="28"/>
+          <w:szCs w:val="28"/>
+        </w:rPr>
+        <w:t>devOutput</w:t>
+      </w:r>
+      <w:proofErr w:type="spellEnd"/>
+      <w:r>
+        <w:rPr>
+          <w:sz w:val="28"/>
+          <w:szCs w:val="28"/>
+        </w:rPr>
+        <w:t>()</w:t>
       </w:r>
     </w:p>
     <w:p>
@@ -3873,22 +5115,86 @@
           <w:sz w:val="28"/>
           <w:szCs w:val="28"/>
         </w:rPr>
-        <w:t xml:space="preserve">    wcout &lt;&lt; L"Розробник\n"</w:t>
-      </w:r>
-    </w:p>
-    <w:p>
-      <w:pPr>
-        <w:rPr>
-          <w:sz w:val="28"/>
-          <w:szCs w:val="28"/>
-        </w:rPr>
-      </w:pPr>
-      <w:r>
-        <w:rPr>
-          <w:sz w:val="28"/>
-          <w:szCs w:val="28"/>
-        </w:rPr>
-        <w:t xml:space="preserve">         &lt;&lt; L"Семенюк Олександр(c)" &lt;&lt; endl;</w:t>
+        <w:t xml:space="preserve">    </w:t>
+      </w:r>
+      <w:proofErr w:type="spellStart"/>
+      <w:r>
+        <w:rPr>
+          <w:sz w:val="28"/>
+          <w:szCs w:val="28"/>
+        </w:rPr>
+        <w:t>wcout</w:t>
+      </w:r>
+      <w:proofErr w:type="spellEnd"/>
+      <w:r>
+        <w:rPr>
+          <w:sz w:val="28"/>
+          <w:szCs w:val="28"/>
+        </w:rPr>
+        <w:t xml:space="preserve"> &lt;&lt; </w:t>
+      </w:r>
+      <w:proofErr w:type="spellStart"/>
+      <w:r>
+        <w:rPr>
+          <w:sz w:val="28"/>
+          <w:szCs w:val="28"/>
+        </w:rPr>
+        <w:t>L"Розробник</w:t>
+      </w:r>
+      <w:proofErr w:type="spellEnd"/>
+      <w:r>
+        <w:rPr>
+          <w:sz w:val="28"/>
+          <w:szCs w:val="28"/>
+        </w:rPr>
+        <w:t>\n"</w:t>
+      </w:r>
+    </w:p>
+    <w:p>
+      <w:pPr>
+        <w:rPr>
+          <w:sz w:val="28"/>
+          <w:szCs w:val="28"/>
+        </w:rPr>
+      </w:pPr>
+      <w:r>
+        <w:rPr>
+          <w:sz w:val="28"/>
+          <w:szCs w:val="28"/>
+        </w:rPr>
+        <w:t xml:space="preserve">         &lt;&lt; </w:t>
+      </w:r>
+      <w:proofErr w:type="spellStart"/>
+      <w:r>
+        <w:rPr>
+          <w:sz w:val="28"/>
+          <w:szCs w:val="28"/>
+        </w:rPr>
+        <w:t>L"Семенюк</w:t>
+      </w:r>
+      <w:proofErr w:type="spellEnd"/>
+      <w:r>
+        <w:rPr>
+          <w:sz w:val="28"/>
+          <w:szCs w:val="28"/>
+        </w:rPr>
+        <w:t xml:space="preserve"> Олександр(c)" &lt;&lt; </w:t>
+      </w:r>
+      <w:proofErr w:type="spellStart"/>
+      <w:r>
+        <w:rPr>
+          <w:sz w:val="28"/>
+          <w:szCs w:val="28"/>
+        </w:rPr>
+        <w:t>endl</w:t>
+      </w:r>
+      <w:proofErr w:type="spellEnd"/>
+      <w:r>
+        <w:rPr>
+          <w:sz w:val="28"/>
+          <w:szCs w:val="28"/>
+        </w:rPr>
+        <w:t>;</w:t>
       </w:r>
     </w:p>
     <w:p>
@@ -3921,12 +5227,37 @@
           <w:szCs w:val="28"/>
         </w:rPr>
       </w:pPr>
-      <w:r>
-        <w:rPr>
-          <w:sz w:val="28"/>
-          <w:szCs w:val="28"/>
-        </w:rPr>
-        <w:t>void userInput()</w:t>
+      <w:proofErr w:type="spellStart"/>
+      <w:r>
+        <w:rPr>
+          <w:sz w:val="28"/>
+          <w:szCs w:val="28"/>
+        </w:rPr>
+        <w:t>void</w:t>
+      </w:r>
+      <w:proofErr w:type="spellEnd"/>
+      <w:r>
+        <w:rPr>
+          <w:sz w:val="28"/>
+          <w:szCs w:val="28"/>
+        </w:rPr>
+        <w:t xml:space="preserve"> </w:t>
+      </w:r>
+      <w:proofErr w:type="spellStart"/>
+      <w:r>
+        <w:rPr>
+          <w:sz w:val="28"/>
+          <w:szCs w:val="28"/>
+        </w:rPr>
+        <w:t>userInput</w:t>
+      </w:r>
+      <w:proofErr w:type="spellEnd"/>
+      <w:r>
+        <w:rPr>
+          <w:sz w:val="28"/>
+          <w:szCs w:val="28"/>
+        </w:rPr>
+        <w:t>()</w:t>
       </w:r>
     </w:p>
     <w:p>
@@ -3958,12 +5289,21 @@
         </w:rPr>
         <w:t xml:space="preserve">    </w:t>
       </w:r>
-      <w:r>
-        <w:rPr>
-          <w:sz w:val="28"/>
-          <w:szCs w:val="28"/>
-        </w:rPr>
-        <w:t>while (x == 0 || x == 3)</w:t>
+      <w:proofErr w:type="spellStart"/>
+      <w:r>
+        <w:rPr>
+          <w:sz w:val="28"/>
+          <w:szCs w:val="28"/>
+        </w:rPr>
+        <w:t>while</w:t>
+      </w:r>
+      <w:proofErr w:type="spellEnd"/>
+      <w:r>
+        <w:rPr>
+          <w:sz w:val="28"/>
+          <w:szCs w:val="28"/>
+        </w:rPr>
+        <w:t xml:space="preserve"> (x &lt;= 3)</w:t>
       </w:r>
     </w:p>
     <w:p>
@@ -3993,37 +5333,101 @@
           <w:sz w:val="28"/>
           <w:szCs w:val="28"/>
         </w:rPr>
-        <w:t xml:space="preserve">        wcout &lt;&lt; L"x: ";</w:t>
-      </w:r>
-    </w:p>
-    <w:p>
-      <w:pPr>
-        <w:rPr>
-          <w:sz w:val="28"/>
-          <w:szCs w:val="28"/>
-        </w:rPr>
-      </w:pPr>
-      <w:r>
-        <w:rPr>
-          <w:sz w:val="28"/>
-          <w:szCs w:val="28"/>
-        </w:rPr>
-        <w:t xml:space="preserve">        cin &gt;&gt; x;</w:t>
-      </w:r>
-    </w:p>
-    <w:p>
-      <w:pPr>
-        <w:rPr>
-          <w:sz w:val="28"/>
-          <w:szCs w:val="28"/>
-        </w:rPr>
-      </w:pPr>
-      <w:r>
-        <w:rPr>
-          <w:sz w:val="28"/>
-          <w:szCs w:val="28"/>
-        </w:rPr>
-        <w:t xml:space="preserve">        if (x == 0 || x == 3)</w:t>
+        <w:t xml:space="preserve">        </w:t>
+      </w:r>
+      <w:proofErr w:type="spellStart"/>
+      <w:r>
+        <w:rPr>
+          <w:sz w:val="28"/>
+          <w:szCs w:val="28"/>
+        </w:rPr>
+        <w:t>wcout</w:t>
+      </w:r>
+      <w:proofErr w:type="spellEnd"/>
+      <w:r>
+        <w:rPr>
+          <w:sz w:val="28"/>
+          <w:szCs w:val="28"/>
+        </w:rPr>
+        <w:t xml:space="preserve"> &lt;&lt; </w:t>
+      </w:r>
+      <w:proofErr w:type="spellStart"/>
+      <w:r>
+        <w:rPr>
+          <w:sz w:val="28"/>
+          <w:szCs w:val="28"/>
+        </w:rPr>
+        <w:t>L"x</w:t>
+      </w:r>
+      <w:proofErr w:type="spellEnd"/>
+      <w:r>
+        <w:rPr>
+          <w:sz w:val="28"/>
+          <w:szCs w:val="28"/>
+        </w:rPr>
+        <w:t>: ";</w:t>
+      </w:r>
+    </w:p>
+    <w:p>
+      <w:pPr>
+        <w:rPr>
+          <w:sz w:val="28"/>
+          <w:szCs w:val="28"/>
+        </w:rPr>
+      </w:pPr>
+      <w:r>
+        <w:rPr>
+          <w:sz w:val="28"/>
+          <w:szCs w:val="28"/>
+        </w:rPr>
+        <w:t xml:space="preserve">        </w:t>
+      </w:r>
+      <w:proofErr w:type="spellStart"/>
+      <w:r>
+        <w:rPr>
+          <w:sz w:val="28"/>
+          <w:szCs w:val="28"/>
+        </w:rPr>
+        <w:t>cin</w:t>
+      </w:r>
+      <w:proofErr w:type="spellEnd"/>
+      <w:r>
+        <w:rPr>
+          <w:sz w:val="28"/>
+          <w:szCs w:val="28"/>
+        </w:rPr>
+        <w:t xml:space="preserve"> &gt;&gt; x;</w:t>
+      </w:r>
+    </w:p>
+    <w:p>
+      <w:pPr>
+        <w:rPr>
+          <w:sz w:val="28"/>
+          <w:szCs w:val="28"/>
+        </w:rPr>
+      </w:pPr>
+      <w:r>
+        <w:rPr>
+          <w:sz w:val="28"/>
+          <w:szCs w:val="28"/>
+        </w:rPr>
+        <w:t xml:space="preserve">        </w:t>
+      </w:r>
+      <w:proofErr w:type="spellStart"/>
+      <w:r>
+        <w:rPr>
+          <w:sz w:val="28"/>
+          <w:szCs w:val="28"/>
+        </w:rPr>
+        <w:t>if</w:t>
+      </w:r>
+      <w:proofErr w:type="spellEnd"/>
+      <w:r>
+        <w:rPr>
+          <w:sz w:val="28"/>
+          <w:szCs w:val="28"/>
+        </w:rPr>
+        <w:t xml:space="preserve"> (x &lt;= 3)</w:t>
       </w:r>
     </w:p>
     <w:p>
@@ -4053,7 +5457,55 @@
           <w:sz w:val="28"/>
           <w:szCs w:val="28"/>
         </w:rPr>
-        <w:t xml:space="preserve">            wcout &lt;&lt; L"Помилка! Не можна вводити числа \"0\" та \"3\"" &lt;&lt; endl;</w:t>
+        <w:t xml:space="preserve">            </w:t>
+      </w:r>
+      <w:proofErr w:type="spellStart"/>
+      <w:r>
+        <w:rPr>
+          <w:sz w:val="28"/>
+          <w:szCs w:val="28"/>
+        </w:rPr>
+        <w:t>wcout</w:t>
+      </w:r>
+      <w:proofErr w:type="spellEnd"/>
+      <w:r>
+        <w:rPr>
+          <w:sz w:val="28"/>
+          <w:szCs w:val="28"/>
+        </w:rPr>
+        <w:t xml:space="preserve"> &lt;&lt; </w:t>
+      </w:r>
+      <w:proofErr w:type="spellStart"/>
+      <w:r>
+        <w:rPr>
+          <w:sz w:val="28"/>
+          <w:szCs w:val="28"/>
+        </w:rPr>
+        <w:t>L"Помилка</w:t>
+      </w:r>
+      <w:proofErr w:type="spellEnd"/>
+      <w:r>
+        <w:rPr>
+          <w:sz w:val="28"/>
+          <w:szCs w:val="28"/>
+        </w:rPr>
+        <w:t xml:space="preserve">! Значення \"x\" повинно бути більшим ніж \"3\"" &lt;&lt; </w:t>
+      </w:r>
+      <w:proofErr w:type="spellStart"/>
+      <w:r>
+        <w:rPr>
+          <w:sz w:val="28"/>
+          <w:szCs w:val="28"/>
+        </w:rPr>
+        <w:t>endl</w:t>
+      </w:r>
+      <w:proofErr w:type="spellEnd"/>
+      <w:r>
+        <w:rPr>
+          <w:sz w:val="28"/>
+          <w:szCs w:val="28"/>
+        </w:rPr>
+        <w:t>;</w:t>
       </w:r>
     </w:p>
     <w:p>
@@ -4076,6 +5528,7 @@
         <w:rPr>
           <w:sz w:val="28"/>
           <w:szCs w:val="28"/>
+          <w:lang w:val="en-US"/>
         </w:rPr>
       </w:pPr>
       <w:r>
@@ -4100,129 +5553,34 @@
           <w:lang w:val="en-US"/>
         </w:rPr>
         <w:t xml:space="preserve">    </w:t>
-      </w:r>
-      <w:r>
-        <w:rPr>
-          <w:sz w:val="28"/>
-          <w:szCs w:val="28"/>
-        </w:rPr>
-        <w:t>wcout &lt;&lt; L"y: ";</w:t>
-      </w:r>
-    </w:p>
-    <w:p>
-      <w:pPr>
-        <w:rPr>
-          <w:sz w:val="28"/>
-          <w:szCs w:val="28"/>
-        </w:rPr>
-      </w:pPr>
-      <w:r>
-        <w:rPr>
-          <w:sz w:val="28"/>
-          <w:szCs w:val="28"/>
-        </w:rPr>
-        <w:t xml:space="preserve">    cin &gt;&gt; y;</w:t>
-      </w:r>
-    </w:p>
-    <w:p>
-      <w:pPr>
-        <w:rPr>
-          <w:sz w:val="28"/>
-          <w:szCs w:val="28"/>
-        </w:rPr>
-      </w:pPr>
-      <w:r>
-        <w:rPr>
-          <w:sz w:val="28"/>
-          <w:szCs w:val="28"/>
-        </w:rPr>
-        <w:t xml:space="preserve">    wcout &lt;&lt; L"z: ";</w:t>
-      </w:r>
-    </w:p>
-    <w:p>
-      <w:pPr>
-        <w:rPr>
-          <w:sz w:val="28"/>
-          <w:szCs w:val="28"/>
-        </w:rPr>
-      </w:pPr>
-      <w:r>
-        <w:rPr>
-          <w:sz w:val="28"/>
-          <w:szCs w:val="28"/>
-        </w:rPr>
-        <w:t xml:space="preserve">    cin &gt;&gt; z;</w:t>
-      </w:r>
-    </w:p>
-    <w:p>
-      <w:pPr>
-        <w:rPr>
-          <w:sz w:val="28"/>
-          <w:szCs w:val="28"/>
-        </w:rPr>
-      </w:pPr>
-      <w:r>
-        <w:rPr>
-          <w:sz w:val="28"/>
-          <w:szCs w:val="28"/>
-        </w:rPr>
-        <w:t xml:space="preserve">    wcout &lt;&lt; L"</w:t>
-      </w:r>
-      <w:r>
-        <w:rPr>
-          <w:sz w:val="28"/>
-          <w:szCs w:val="28"/>
-          <w:lang w:val="en-US"/>
-        </w:rPr>
-        <w:t>a</w:t>
-      </w:r>
-      <w:r>
-        <w:rPr>
-          <w:sz w:val="28"/>
-          <w:szCs w:val="28"/>
-        </w:rPr>
-        <w:t>: ";</w:t>
-      </w:r>
-    </w:p>
-    <w:p>
-      <w:pPr>
-        <w:rPr>
-          <w:sz w:val="28"/>
-          <w:szCs w:val="28"/>
-        </w:rPr>
-      </w:pPr>
-      <w:r>
-        <w:rPr>
-          <w:sz w:val="28"/>
-          <w:szCs w:val="28"/>
-        </w:rPr>
-        <w:t xml:space="preserve">    cin &gt;&gt; a;</w:t>
-      </w:r>
-    </w:p>
-    <w:p>
-      <w:pPr>
-        <w:rPr>
-          <w:sz w:val="28"/>
-          <w:szCs w:val="28"/>
-        </w:rPr>
-      </w:pPr>
-      <w:r>
-        <w:rPr>
-          <w:sz w:val="28"/>
-          <w:szCs w:val="28"/>
-        </w:rPr>
-        <w:t xml:space="preserve">    wcout &lt;&lt; L"</w:t>
-      </w:r>
-      <w:r>
-        <w:rPr>
-          <w:sz w:val="28"/>
-          <w:szCs w:val="28"/>
-          <w:lang w:val="en-US"/>
-        </w:rPr>
-        <w:t>b</w:t>
       </w:r>
       <w:bookmarkStart w:id="1" w:name="_GoBack"/>
       <w:bookmarkEnd w:id="1"/>
+      <w:proofErr w:type="spellStart"/>
+      <w:r>
+        <w:rPr>
+          <w:sz w:val="28"/>
+          <w:szCs w:val="28"/>
+        </w:rPr>
+        <w:t>wcout</w:t>
+      </w:r>
+      <w:proofErr w:type="spellEnd"/>
+      <w:r>
+        <w:rPr>
+          <w:sz w:val="28"/>
+          <w:szCs w:val="28"/>
+        </w:rPr>
+        <w:t xml:space="preserve"> &lt;&lt; </w:t>
+      </w:r>
+      <w:proofErr w:type="spellStart"/>
+      <w:r>
+        <w:rPr>
+          <w:sz w:val="28"/>
+          <w:szCs w:val="28"/>
+        </w:rPr>
+        <w:t>L"y</w:t>
+      </w:r>
+      <w:proofErr w:type="spellEnd"/>
       <w:r>
         <w:rPr>
           <w:sz w:val="28"/>
@@ -4243,7 +5601,255 @@
           <w:sz w:val="28"/>
           <w:szCs w:val="28"/>
         </w:rPr>
-        <w:t xml:space="preserve">    cin &gt;&gt; b;</w:t>
+        <w:t xml:space="preserve">    </w:t>
+      </w:r>
+      <w:proofErr w:type="spellStart"/>
+      <w:r>
+        <w:rPr>
+          <w:sz w:val="28"/>
+          <w:szCs w:val="28"/>
+        </w:rPr>
+        <w:t>cin</w:t>
+      </w:r>
+      <w:proofErr w:type="spellEnd"/>
+      <w:r>
+        <w:rPr>
+          <w:sz w:val="28"/>
+          <w:szCs w:val="28"/>
+        </w:rPr>
+        <w:t xml:space="preserve"> &gt;&gt; y;</w:t>
+      </w:r>
+    </w:p>
+    <w:p>
+      <w:pPr>
+        <w:rPr>
+          <w:sz w:val="28"/>
+          <w:szCs w:val="28"/>
+        </w:rPr>
+      </w:pPr>
+      <w:r>
+        <w:rPr>
+          <w:sz w:val="28"/>
+          <w:szCs w:val="28"/>
+        </w:rPr>
+        <w:t xml:space="preserve">    </w:t>
+      </w:r>
+      <w:proofErr w:type="spellStart"/>
+      <w:r>
+        <w:rPr>
+          <w:sz w:val="28"/>
+          <w:szCs w:val="28"/>
+        </w:rPr>
+        <w:t>wcout</w:t>
+      </w:r>
+      <w:proofErr w:type="spellEnd"/>
+      <w:r>
+        <w:rPr>
+          <w:sz w:val="28"/>
+          <w:szCs w:val="28"/>
+        </w:rPr>
+        <w:t xml:space="preserve"> &lt;&lt; </w:t>
+      </w:r>
+      <w:proofErr w:type="spellStart"/>
+      <w:r>
+        <w:rPr>
+          <w:sz w:val="28"/>
+          <w:szCs w:val="28"/>
+        </w:rPr>
+        <w:t>L"z</w:t>
+      </w:r>
+      <w:proofErr w:type="spellEnd"/>
+      <w:r>
+        <w:rPr>
+          <w:sz w:val="28"/>
+          <w:szCs w:val="28"/>
+        </w:rPr>
+        <w:t>: ";</w:t>
+      </w:r>
+    </w:p>
+    <w:p>
+      <w:pPr>
+        <w:rPr>
+          <w:sz w:val="28"/>
+          <w:szCs w:val="28"/>
+        </w:rPr>
+      </w:pPr>
+      <w:r>
+        <w:rPr>
+          <w:sz w:val="28"/>
+          <w:szCs w:val="28"/>
+        </w:rPr>
+        <w:t xml:space="preserve">    </w:t>
+      </w:r>
+      <w:proofErr w:type="spellStart"/>
+      <w:r>
+        <w:rPr>
+          <w:sz w:val="28"/>
+          <w:szCs w:val="28"/>
+        </w:rPr>
+        <w:t>cin</w:t>
+      </w:r>
+      <w:proofErr w:type="spellEnd"/>
+      <w:r>
+        <w:rPr>
+          <w:sz w:val="28"/>
+          <w:szCs w:val="28"/>
+        </w:rPr>
+        <w:t xml:space="preserve"> &gt;&gt; z;</w:t>
+      </w:r>
+    </w:p>
+    <w:p>
+      <w:pPr>
+        <w:rPr>
+          <w:sz w:val="28"/>
+          <w:szCs w:val="28"/>
+        </w:rPr>
+      </w:pPr>
+      <w:r>
+        <w:rPr>
+          <w:sz w:val="28"/>
+          <w:szCs w:val="28"/>
+        </w:rPr>
+        <w:t xml:space="preserve">    </w:t>
+      </w:r>
+      <w:proofErr w:type="spellStart"/>
+      <w:r>
+        <w:rPr>
+          <w:sz w:val="28"/>
+          <w:szCs w:val="28"/>
+        </w:rPr>
+        <w:t>wcout</w:t>
+      </w:r>
+      <w:proofErr w:type="spellEnd"/>
+      <w:r>
+        <w:rPr>
+          <w:sz w:val="28"/>
+          <w:szCs w:val="28"/>
+        </w:rPr>
+        <w:t xml:space="preserve"> &lt;&lt; L"</w:t>
+      </w:r>
+      <w:r>
+        <w:rPr>
+          <w:sz w:val="28"/>
+          <w:szCs w:val="28"/>
+          <w:lang w:val="en-US"/>
+        </w:rPr>
+        <w:t>a</w:t>
+      </w:r>
+      <w:r>
+        <w:rPr>
+          <w:sz w:val="28"/>
+          <w:szCs w:val="28"/>
+        </w:rPr>
+        <w:t>: ";</w:t>
+      </w:r>
+    </w:p>
+    <w:p>
+      <w:pPr>
+        <w:rPr>
+          <w:sz w:val="28"/>
+          <w:szCs w:val="28"/>
+        </w:rPr>
+      </w:pPr>
+      <w:r>
+        <w:rPr>
+          <w:sz w:val="28"/>
+          <w:szCs w:val="28"/>
+        </w:rPr>
+        <w:t xml:space="preserve">    </w:t>
+      </w:r>
+      <w:proofErr w:type="spellStart"/>
+      <w:r>
+        <w:rPr>
+          <w:sz w:val="28"/>
+          <w:szCs w:val="28"/>
+        </w:rPr>
+        <w:t>cin</w:t>
+      </w:r>
+      <w:proofErr w:type="spellEnd"/>
+      <w:r>
+        <w:rPr>
+          <w:sz w:val="28"/>
+          <w:szCs w:val="28"/>
+        </w:rPr>
+        <w:t xml:space="preserve"> &gt;&gt; a;</w:t>
+      </w:r>
+    </w:p>
+    <w:p>
+      <w:pPr>
+        <w:rPr>
+          <w:sz w:val="28"/>
+          <w:szCs w:val="28"/>
+        </w:rPr>
+      </w:pPr>
+      <w:r>
+        <w:rPr>
+          <w:sz w:val="28"/>
+          <w:szCs w:val="28"/>
+        </w:rPr>
+        <w:t xml:space="preserve">    </w:t>
+      </w:r>
+      <w:proofErr w:type="spellStart"/>
+      <w:r>
+        <w:rPr>
+          <w:sz w:val="28"/>
+          <w:szCs w:val="28"/>
+        </w:rPr>
+        <w:t>wcout</w:t>
+      </w:r>
+      <w:proofErr w:type="spellEnd"/>
+      <w:r>
+        <w:rPr>
+          <w:sz w:val="28"/>
+          <w:szCs w:val="28"/>
+        </w:rPr>
+        <w:t xml:space="preserve"> &lt;&lt; L"</w:t>
+      </w:r>
+      <w:r>
+        <w:rPr>
+          <w:sz w:val="28"/>
+          <w:szCs w:val="28"/>
+          <w:lang w:val="en-US"/>
+        </w:rPr>
+        <w:t>b</w:t>
+      </w:r>
+      <w:r>
+        <w:rPr>
+          <w:sz w:val="28"/>
+          <w:szCs w:val="28"/>
+        </w:rPr>
+        <w:t>: ";</w:t>
+      </w:r>
+    </w:p>
+    <w:p>
+      <w:pPr>
+        <w:rPr>
+          <w:sz w:val="28"/>
+          <w:szCs w:val="28"/>
+        </w:rPr>
+      </w:pPr>
+      <w:r>
+        <w:rPr>
+          <w:sz w:val="28"/>
+          <w:szCs w:val="28"/>
+        </w:rPr>
+        <w:t xml:space="preserve">    </w:t>
+      </w:r>
+      <w:proofErr w:type="spellStart"/>
+      <w:r>
+        <w:rPr>
+          <w:sz w:val="28"/>
+          <w:szCs w:val="28"/>
+        </w:rPr>
+        <w:t>cin</w:t>
+      </w:r>
+      <w:proofErr w:type="spellEnd"/>
+      <w:r>
+        <w:rPr>
+          <w:sz w:val="28"/>
+          <w:szCs w:val="28"/>
+        </w:rPr>
+        <w:t xml:space="preserve"> &gt;&gt; b;</w:t>
       </w:r>
     </w:p>
     <w:p>
@@ -4276,12 +5882,37 @@
           <w:szCs w:val="28"/>
         </w:rPr>
       </w:pPr>
-      <w:r>
-        <w:rPr>
-          <w:sz w:val="28"/>
-          <w:szCs w:val="28"/>
-        </w:rPr>
-        <w:t>void tof_output()</w:t>
+      <w:proofErr w:type="spellStart"/>
+      <w:r>
+        <w:rPr>
+          <w:sz w:val="28"/>
+          <w:szCs w:val="28"/>
+        </w:rPr>
+        <w:t>void</w:t>
+      </w:r>
+      <w:proofErr w:type="spellEnd"/>
+      <w:r>
+        <w:rPr>
+          <w:sz w:val="28"/>
+          <w:szCs w:val="28"/>
+        </w:rPr>
+        <w:t xml:space="preserve"> </w:t>
+      </w:r>
+      <w:proofErr w:type="spellStart"/>
+      <w:r>
+        <w:rPr>
+          <w:sz w:val="28"/>
+          <w:szCs w:val="28"/>
+        </w:rPr>
+        <w:t>tof_output</w:t>
+      </w:r>
+      <w:proofErr w:type="spellEnd"/>
+      <w:r>
+        <w:rPr>
+          <w:sz w:val="28"/>
+          <w:szCs w:val="28"/>
+        </w:rPr>
+        <w:t>()</w:t>
       </w:r>
     </w:p>
     <w:p>
@@ -4311,7 +5942,39 @@
           <w:sz w:val="28"/>
           <w:szCs w:val="28"/>
         </w:rPr>
-        <w:t xml:space="preserve">    if (a + 1 &gt; abs(b - 2))</w:t>
+        <w:t xml:space="preserve">    </w:t>
+      </w:r>
+      <w:proofErr w:type="spellStart"/>
+      <w:r>
+        <w:rPr>
+          <w:sz w:val="28"/>
+          <w:szCs w:val="28"/>
+        </w:rPr>
+        <w:t>if</w:t>
+      </w:r>
+      <w:proofErr w:type="spellEnd"/>
+      <w:r>
+        <w:rPr>
+          <w:sz w:val="28"/>
+          <w:szCs w:val="28"/>
+        </w:rPr>
+        <w:t xml:space="preserve"> (a + 1 &gt; </w:t>
+      </w:r>
+      <w:proofErr w:type="spellStart"/>
+      <w:r>
+        <w:rPr>
+          <w:sz w:val="28"/>
+          <w:szCs w:val="28"/>
+        </w:rPr>
+        <w:t>abs</w:t>
+      </w:r>
+      <w:proofErr w:type="spellEnd"/>
+      <w:r>
+        <w:rPr>
+          <w:sz w:val="28"/>
+          <w:szCs w:val="28"/>
+        </w:rPr>
+        <w:t>(b - 2))</w:t>
       </w:r>
     </w:p>
     <w:p>
@@ -4341,7 +6004,55 @@
           <w:sz w:val="28"/>
           <w:szCs w:val="28"/>
         </w:rPr>
-        <w:t xml:space="preserve">        wcout &lt;&lt; L"True!" &lt;&lt; endl;</w:t>
+        <w:t xml:space="preserve">        </w:t>
+      </w:r>
+      <w:proofErr w:type="spellStart"/>
+      <w:r>
+        <w:rPr>
+          <w:sz w:val="28"/>
+          <w:szCs w:val="28"/>
+        </w:rPr>
+        <w:t>wcout</w:t>
+      </w:r>
+      <w:proofErr w:type="spellEnd"/>
+      <w:r>
+        <w:rPr>
+          <w:sz w:val="28"/>
+          <w:szCs w:val="28"/>
+        </w:rPr>
+        <w:t xml:space="preserve"> &lt;&lt; </w:t>
+      </w:r>
+      <w:proofErr w:type="spellStart"/>
+      <w:r>
+        <w:rPr>
+          <w:sz w:val="28"/>
+          <w:szCs w:val="28"/>
+        </w:rPr>
+        <w:t>L"True</w:t>
+      </w:r>
+      <w:proofErr w:type="spellEnd"/>
+      <w:r>
+        <w:rPr>
+          <w:sz w:val="28"/>
+          <w:szCs w:val="28"/>
+        </w:rPr>
+        <w:t xml:space="preserve">!" &lt;&lt; </w:t>
+      </w:r>
+      <w:proofErr w:type="spellStart"/>
+      <w:r>
+        <w:rPr>
+          <w:sz w:val="28"/>
+          <w:szCs w:val="28"/>
+        </w:rPr>
+        <w:t>endl</w:t>
+      </w:r>
+      <w:proofErr w:type="spellEnd"/>
+      <w:r>
+        <w:rPr>
+          <w:sz w:val="28"/>
+          <w:szCs w:val="28"/>
+        </w:rPr>
+        <w:t>;</w:t>
       </w:r>
     </w:p>
     <w:p>
@@ -4371,8 +6082,17 @@
           <w:sz w:val="28"/>
           <w:szCs w:val="28"/>
         </w:rPr>
-        <w:t xml:space="preserve">    else</w:t>
-      </w:r>
+        <w:t xml:space="preserve">    </w:t>
+      </w:r>
+      <w:proofErr w:type="spellStart"/>
+      <w:r>
+        <w:rPr>
+          <w:sz w:val="28"/>
+          <w:szCs w:val="28"/>
+        </w:rPr>
+        <w:t>else</w:t>
+      </w:r>
+      <w:proofErr w:type="spellEnd"/>
     </w:p>
     <w:p>
       <w:pPr>
@@ -4401,22 +6121,70 @@
           <w:sz w:val="28"/>
           <w:szCs w:val="28"/>
         </w:rPr>
-        <w:t xml:space="preserve">        wcout &lt;&lt; L"False!" &lt;&lt; endl;</w:t>
-      </w:r>
-    </w:p>
-    <w:p>
-      <w:pPr>
-        <w:rPr>
-          <w:sz w:val="28"/>
-          <w:szCs w:val="28"/>
-        </w:rPr>
-      </w:pPr>
-      <w:r>
-        <w:rPr>
-          <w:sz w:val="28"/>
-          <w:szCs w:val="28"/>
-        </w:rPr>
         <w:lastRenderedPageBreak/>
+        <w:t xml:space="preserve">        </w:t>
+      </w:r>
+      <w:proofErr w:type="spellStart"/>
+      <w:r>
+        <w:rPr>
+          <w:sz w:val="28"/>
+          <w:szCs w:val="28"/>
+        </w:rPr>
+        <w:t>wcout</w:t>
+      </w:r>
+      <w:proofErr w:type="spellEnd"/>
+      <w:r>
+        <w:rPr>
+          <w:sz w:val="28"/>
+          <w:szCs w:val="28"/>
+        </w:rPr>
+        <w:t xml:space="preserve"> &lt;&lt; </w:t>
+      </w:r>
+      <w:proofErr w:type="spellStart"/>
+      <w:r>
+        <w:rPr>
+          <w:sz w:val="28"/>
+          <w:szCs w:val="28"/>
+        </w:rPr>
+        <w:t>L"False</w:t>
+      </w:r>
+      <w:proofErr w:type="spellEnd"/>
+      <w:r>
+        <w:rPr>
+          <w:sz w:val="28"/>
+          <w:szCs w:val="28"/>
+        </w:rPr>
+        <w:t xml:space="preserve">!" &lt;&lt; </w:t>
+      </w:r>
+      <w:proofErr w:type="spellStart"/>
+      <w:r>
+        <w:rPr>
+          <w:sz w:val="28"/>
+          <w:szCs w:val="28"/>
+        </w:rPr>
+        <w:t>endl</w:t>
+      </w:r>
+      <w:proofErr w:type="spellEnd"/>
+      <w:r>
+        <w:rPr>
+          <w:sz w:val="28"/>
+          <w:szCs w:val="28"/>
+        </w:rPr>
+        <w:t>;</w:t>
+      </w:r>
+    </w:p>
+    <w:p>
+      <w:pPr>
+        <w:rPr>
+          <w:sz w:val="28"/>
+          <w:szCs w:val="28"/>
+        </w:rPr>
+      </w:pPr>
+      <w:r>
+        <w:rPr>
+          <w:sz w:val="28"/>
+          <w:szCs w:val="28"/>
+        </w:rPr>
         <w:t xml:space="preserve">    }</w:t>
       </w:r>
     </w:p>
@@ -4450,12 +6218,37 @@
           <w:szCs w:val="28"/>
         </w:rPr>
       </w:pPr>
-      <w:r>
-        <w:rPr>
-          <w:sz w:val="28"/>
-          <w:szCs w:val="28"/>
-        </w:rPr>
-        <w:t>void calcOutput()</w:t>
+      <w:proofErr w:type="spellStart"/>
+      <w:r>
+        <w:rPr>
+          <w:sz w:val="28"/>
+          <w:szCs w:val="28"/>
+        </w:rPr>
+        <w:t>void</w:t>
+      </w:r>
+      <w:proofErr w:type="spellEnd"/>
+      <w:r>
+        <w:rPr>
+          <w:sz w:val="28"/>
+          <w:szCs w:val="28"/>
+        </w:rPr>
+        <w:t xml:space="preserve"> </w:t>
+      </w:r>
+      <w:proofErr w:type="spellStart"/>
+      <w:r>
+        <w:rPr>
+          <w:sz w:val="28"/>
+          <w:szCs w:val="28"/>
+        </w:rPr>
+        <w:t>calcOutput</w:t>
+      </w:r>
+      <w:proofErr w:type="spellEnd"/>
+      <w:r>
+        <w:rPr>
+          <w:sz w:val="28"/>
+          <w:szCs w:val="28"/>
+        </w:rPr>
+        <w:t>()</w:t>
       </w:r>
     </w:p>
     <w:p>
@@ -4485,7 +6278,71 @@
           <w:sz w:val="28"/>
           <w:szCs w:val="28"/>
         </w:rPr>
-        <w:t xml:space="preserve">    wcout &lt;&lt; L"Результат: " &lt;&lt; calculations_s(x, y, z) &lt;&lt; endl;</w:t>
+        <w:t xml:space="preserve">    </w:t>
+      </w:r>
+      <w:proofErr w:type="spellStart"/>
+      <w:r>
+        <w:rPr>
+          <w:sz w:val="28"/>
+          <w:szCs w:val="28"/>
+        </w:rPr>
+        <w:t>wcout</w:t>
+      </w:r>
+      <w:proofErr w:type="spellEnd"/>
+      <w:r>
+        <w:rPr>
+          <w:sz w:val="28"/>
+          <w:szCs w:val="28"/>
+        </w:rPr>
+        <w:t xml:space="preserve"> &lt;&lt; </w:t>
+      </w:r>
+      <w:proofErr w:type="spellStart"/>
+      <w:r>
+        <w:rPr>
+          <w:sz w:val="28"/>
+          <w:szCs w:val="28"/>
+        </w:rPr>
+        <w:t>L"Результат</w:t>
+      </w:r>
+      <w:proofErr w:type="spellEnd"/>
+      <w:r>
+        <w:rPr>
+          <w:sz w:val="28"/>
+          <w:szCs w:val="28"/>
+        </w:rPr>
+        <w:t xml:space="preserve">: " &lt;&lt; </w:t>
+      </w:r>
+      <w:proofErr w:type="spellStart"/>
+      <w:r>
+        <w:rPr>
+          <w:sz w:val="28"/>
+          <w:szCs w:val="28"/>
+        </w:rPr>
+        <w:t>calculations_s</w:t>
+      </w:r>
+      <w:proofErr w:type="spellEnd"/>
+      <w:r>
+        <w:rPr>
+          <w:sz w:val="28"/>
+          <w:szCs w:val="28"/>
+        </w:rPr>
+        <w:t xml:space="preserve">(x, y, z) &lt;&lt; </w:t>
+      </w:r>
+      <w:proofErr w:type="spellStart"/>
+      <w:r>
+        <w:rPr>
+          <w:sz w:val="28"/>
+          <w:szCs w:val="28"/>
+        </w:rPr>
+        <w:t>endl</w:t>
+      </w:r>
+      <w:proofErr w:type="spellEnd"/>
+      <w:r>
+        <w:rPr>
+          <w:sz w:val="28"/>
+          <w:szCs w:val="28"/>
+        </w:rPr>
+        <w:t>;</w:t>
       </w:r>
     </w:p>
     <w:p>
@@ -4518,12 +6375,37 @@
           <w:szCs w:val="28"/>
         </w:rPr>
       </w:pPr>
-      <w:r>
-        <w:rPr>
-          <w:sz w:val="28"/>
-          <w:szCs w:val="28"/>
-        </w:rPr>
-        <w:t>void intOutput()</w:t>
+      <w:proofErr w:type="spellStart"/>
+      <w:r>
+        <w:rPr>
+          <w:sz w:val="28"/>
+          <w:szCs w:val="28"/>
+        </w:rPr>
+        <w:t>void</w:t>
+      </w:r>
+      <w:proofErr w:type="spellEnd"/>
+      <w:r>
+        <w:rPr>
+          <w:sz w:val="28"/>
+          <w:szCs w:val="28"/>
+        </w:rPr>
+        <w:t xml:space="preserve"> </w:t>
+      </w:r>
+      <w:proofErr w:type="spellStart"/>
+      <w:r>
+        <w:rPr>
+          <w:sz w:val="28"/>
+          <w:szCs w:val="28"/>
+        </w:rPr>
+        <w:t>intOutput</w:t>
+      </w:r>
+      <w:proofErr w:type="spellEnd"/>
+      <w:r>
+        <w:rPr>
+          <w:sz w:val="28"/>
+          <w:szCs w:val="28"/>
+        </w:rPr>
+        <w:t>()</w:t>
       </w:r>
     </w:p>
     <w:p>
@@ -4553,37 +6435,181 @@
           <w:sz w:val="28"/>
           <w:szCs w:val="28"/>
         </w:rPr>
-        <w:t xml:space="preserve">    wcout &lt;&lt; L"x: " &lt;&lt; x &lt;&lt; endl;</w:t>
-      </w:r>
-    </w:p>
-    <w:p>
-      <w:pPr>
-        <w:rPr>
-          <w:sz w:val="28"/>
-          <w:szCs w:val="28"/>
-        </w:rPr>
-      </w:pPr>
-      <w:r>
-        <w:rPr>
-          <w:sz w:val="28"/>
-          <w:szCs w:val="28"/>
-        </w:rPr>
-        <w:t xml:space="preserve">    wcout &lt;&lt; L"y: " &lt;&lt; y &lt;&lt; endl;</w:t>
-      </w:r>
-    </w:p>
-    <w:p>
-      <w:pPr>
-        <w:rPr>
-          <w:sz w:val="28"/>
-          <w:szCs w:val="28"/>
-        </w:rPr>
-      </w:pPr>
-      <w:r>
-        <w:rPr>
-          <w:sz w:val="28"/>
-          <w:szCs w:val="28"/>
-        </w:rPr>
-        <w:t xml:space="preserve">    wcout &lt;&lt; L"z: " &lt;&lt; z &lt;&lt; endl;</w:t>
+        <w:t xml:space="preserve">    </w:t>
+      </w:r>
+      <w:proofErr w:type="spellStart"/>
+      <w:r>
+        <w:rPr>
+          <w:sz w:val="28"/>
+          <w:szCs w:val="28"/>
+        </w:rPr>
+        <w:t>wcout</w:t>
+      </w:r>
+      <w:proofErr w:type="spellEnd"/>
+      <w:r>
+        <w:rPr>
+          <w:sz w:val="28"/>
+          <w:szCs w:val="28"/>
+        </w:rPr>
+        <w:t xml:space="preserve"> &lt;&lt; </w:t>
+      </w:r>
+      <w:proofErr w:type="spellStart"/>
+      <w:r>
+        <w:rPr>
+          <w:sz w:val="28"/>
+          <w:szCs w:val="28"/>
+        </w:rPr>
+        <w:t>L"x</w:t>
+      </w:r>
+      <w:proofErr w:type="spellEnd"/>
+      <w:r>
+        <w:rPr>
+          <w:sz w:val="28"/>
+          <w:szCs w:val="28"/>
+        </w:rPr>
+        <w:t xml:space="preserve">: " &lt;&lt; x &lt;&lt; </w:t>
+      </w:r>
+      <w:proofErr w:type="spellStart"/>
+      <w:r>
+        <w:rPr>
+          <w:sz w:val="28"/>
+          <w:szCs w:val="28"/>
+        </w:rPr>
+        <w:t>endl</w:t>
+      </w:r>
+      <w:proofErr w:type="spellEnd"/>
+      <w:r>
+        <w:rPr>
+          <w:sz w:val="28"/>
+          <w:szCs w:val="28"/>
+        </w:rPr>
+        <w:t>;</w:t>
+      </w:r>
+    </w:p>
+    <w:p>
+      <w:pPr>
+        <w:rPr>
+          <w:sz w:val="28"/>
+          <w:szCs w:val="28"/>
+        </w:rPr>
+      </w:pPr>
+      <w:r>
+        <w:rPr>
+          <w:sz w:val="28"/>
+          <w:szCs w:val="28"/>
+        </w:rPr>
+        <w:t xml:space="preserve">    </w:t>
+      </w:r>
+      <w:proofErr w:type="spellStart"/>
+      <w:r>
+        <w:rPr>
+          <w:sz w:val="28"/>
+          <w:szCs w:val="28"/>
+        </w:rPr>
+        <w:t>wcout</w:t>
+      </w:r>
+      <w:proofErr w:type="spellEnd"/>
+      <w:r>
+        <w:rPr>
+          <w:sz w:val="28"/>
+          <w:szCs w:val="28"/>
+        </w:rPr>
+        <w:t xml:space="preserve"> &lt;&lt; </w:t>
+      </w:r>
+      <w:proofErr w:type="spellStart"/>
+      <w:r>
+        <w:rPr>
+          <w:sz w:val="28"/>
+          <w:szCs w:val="28"/>
+        </w:rPr>
+        <w:t>L"y</w:t>
+      </w:r>
+      <w:proofErr w:type="spellEnd"/>
+      <w:r>
+        <w:rPr>
+          <w:sz w:val="28"/>
+          <w:szCs w:val="28"/>
+        </w:rPr>
+        <w:t xml:space="preserve">: " &lt;&lt; y &lt;&lt; </w:t>
+      </w:r>
+      <w:proofErr w:type="spellStart"/>
+      <w:r>
+        <w:rPr>
+          <w:sz w:val="28"/>
+          <w:szCs w:val="28"/>
+        </w:rPr>
+        <w:t>endl</w:t>
+      </w:r>
+      <w:proofErr w:type="spellEnd"/>
+      <w:r>
+        <w:rPr>
+          <w:sz w:val="28"/>
+          <w:szCs w:val="28"/>
+        </w:rPr>
+        <w:t>;</w:t>
+      </w:r>
+    </w:p>
+    <w:p>
+      <w:pPr>
+        <w:rPr>
+          <w:sz w:val="28"/>
+          <w:szCs w:val="28"/>
+        </w:rPr>
+      </w:pPr>
+      <w:r>
+        <w:rPr>
+          <w:sz w:val="28"/>
+          <w:szCs w:val="28"/>
+        </w:rPr>
+        <w:t xml:space="preserve">    </w:t>
+      </w:r>
+      <w:proofErr w:type="spellStart"/>
+      <w:r>
+        <w:rPr>
+          <w:sz w:val="28"/>
+          <w:szCs w:val="28"/>
+        </w:rPr>
+        <w:t>wcout</w:t>
+      </w:r>
+      <w:proofErr w:type="spellEnd"/>
+      <w:r>
+        <w:rPr>
+          <w:sz w:val="28"/>
+          <w:szCs w:val="28"/>
+        </w:rPr>
+        <w:t xml:space="preserve"> &lt;&lt; </w:t>
+      </w:r>
+      <w:proofErr w:type="spellStart"/>
+      <w:r>
+        <w:rPr>
+          <w:sz w:val="28"/>
+          <w:szCs w:val="28"/>
+        </w:rPr>
+        <w:t>L"z</w:t>
+      </w:r>
+      <w:proofErr w:type="spellEnd"/>
+      <w:r>
+        <w:rPr>
+          <w:sz w:val="28"/>
+          <w:szCs w:val="28"/>
+        </w:rPr>
+        <w:t xml:space="preserve">: " &lt;&lt; z &lt;&lt; </w:t>
+      </w:r>
+      <w:proofErr w:type="spellStart"/>
+      <w:r>
+        <w:rPr>
+          <w:sz w:val="28"/>
+          <w:szCs w:val="28"/>
+        </w:rPr>
+        <w:t>endl</w:t>
+      </w:r>
+      <w:proofErr w:type="spellEnd"/>
+      <w:r>
+        <w:rPr>
+          <w:sz w:val="28"/>
+          <w:szCs w:val="28"/>
+        </w:rPr>
+        <w:t>;</w:t>
       </w:r>
     </w:p>
     <w:p>
@@ -4616,12 +6642,37 @@
           <w:szCs w:val="28"/>
         </w:rPr>
       </w:pPr>
-      <w:r>
-        <w:rPr>
-          <w:sz w:val="28"/>
-          <w:szCs w:val="28"/>
-        </w:rPr>
-        <w:t>void appPause()</w:t>
+      <w:proofErr w:type="spellStart"/>
+      <w:r>
+        <w:rPr>
+          <w:sz w:val="28"/>
+          <w:szCs w:val="28"/>
+        </w:rPr>
+        <w:t>void</w:t>
+      </w:r>
+      <w:proofErr w:type="spellEnd"/>
+      <w:r>
+        <w:rPr>
+          <w:sz w:val="28"/>
+          <w:szCs w:val="28"/>
+        </w:rPr>
+        <w:t xml:space="preserve"> </w:t>
+      </w:r>
+      <w:proofErr w:type="spellStart"/>
+      <w:r>
+        <w:rPr>
+          <w:sz w:val="28"/>
+          <w:szCs w:val="28"/>
+        </w:rPr>
+        <w:t>appPause</w:t>
+      </w:r>
+      <w:proofErr w:type="spellEnd"/>
+      <w:r>
+        <w:rPr>
+          <w:sz w:val="28"/>
+          <w:szCs w:val="28"/>
+        </w:rPr>
+        <w:t>()</w:t>
       </w:r>
     </w:p>
     <w:p>
@@ -4651,7 +6702,39 @@
           <w:sz w:val="28"/>
           <w:szCs w:val="28"/>
         </w:rPr>
-        <w:t xml:space="preserve">    system ("pause");</w:t>
+        <w:t xml:space="preserve">    </w:t>
+      </w:r>
+      <w:proofErr w:type="spellStart"/>
+      <w:r>
+        <w:rPr>
+          <w:sz w:val="28"/>
+          <w:szCs w:val="28"/>
+        </w:rPr>
+        <w:t>system</w:t>
+      </w:r>
+      <w:proofErr w:type="spellEnd"/>
+      <w:r>
+        <w:rPr>
+          <w:sz w:val="28"/>
+          <w:szCs w:val="28"/>
+        </w:rPr>
+        <w:t xml:space="preserve"> ("</w:t>
+      </w:r>
+      <w:proofErr w:type="spellStart"/>
+      <w:r>
+        <w:rPr>
+          <w:sz w:val="28"/>
+          <w:szCs w:val="28"/>
+        </w:rPr>
+        <w:t>pause</w:t>
+      </w:r>
+      <w:proofErr w:type="spellEnd"/>
+      <w:r>
+        <w:rPr>
+          <w:sz w:val="28"/>
+          <w:szCs w:val="28"/>
+        </w:rPr>
+        <w:t>");</w:t>
       </w:r>
     </w:p>
     <w:p>
@@ -4684,12 +6767,37 @@
           <w:szCs w:val="28"/>
         </w:rPr>
       </w:pPr>
-      <w:r>
-        <w:rPr>
-          <w:sz w:val="28"/>
-          <w:szCs w:val="28"/>
-        </w:rPr>
-        <w:t>int main()</w:t>
+      <w:proofErr w:type="spellStart"/>
+      <w:r>
+        <w:rPr>
+          <w:sz w:val="28"/>
+          <w:szCs w:val="28"/>
+        </w:rPr>
+        <w:t>int</w:t>
+      </w:r>
+      <w:proofErr w:type="spellEnd"/>
+      <w:r>
+        <w:rPr>
+          <w:sz w:val="28"/>
+          <w:szCs w:val="28"/>
+        </w:rPr>
+        <w:t xml:space="preserve"> </w:t>
+      </w:r>
+      <w:proofErr w:type="spellStart"/>
+      <w:r>
+        <w:rPr>
+          <w:sz w:val="28"/>
+          <w:szCs w:val="28"/>
+        </w:rPr>
+        <w:t>main</w:t>
+      </w:r>
+      <w:proofErr w:type="spellEnd"/>
+      <w:r>
+        <w:rPr>
+          <w:sz w:val="28"/>
+          <w:szCs w:val="28"/>
+        </w:rPr>
+        <w:t>()</w:t>
       </w:r>
     </w:p>
     <w:p>
@@ -4719,112 +6827,240 @@
           <w:sz w:val="28"/>
           <w:szCs w:val="28"/>
         </w:rPr>
-        <w:t xml:space="preserve">    localisation();</w:t>
-      </w:r>
-    </w:p>
-    <w:p>
-      <w:pPr>
-        <w:rPr>
-          <w:sz w:val="28"/>
-          <w:szCs w:val="28"/>
-        </w:rPr>
-      </w:pPr>
-      <w:r>
-        <w:rPr>
-          <w:sz w:val="28"/>
-          <w:szCs w:val="28"/>
-        </w:rPr>
-        <w:t xml:space="preserve">    devOutput();</w:t>
-      </w:r>
-    </w:p>
-    <w:p>
-      <w:pPr>
-        <w:rPr>
-          <w:sz w:val="28"/>
-          <w:szCs w:val="28"/>
-        </w:rPr>
-      </w:pPr>
-      <w:r>
-        <w:rPr>
-          <w:sz w:val="28"/>
-          <w:szCs w:val="28"/>
-        </w:rPr>
-        <w:t xml:space="preserve">    userInput();</w:t>
-      </w:r>
-    </w:p>
-    <w:p>
-      <w:pPr>
-        <w:rPr>
-          <w:sz w:val="28"/>
-          <w:szCs w:val="28"/>
-        </w:rPr>
-      </w:pPr>
-      <w:r>
-        <w:rPr>
-          <w:sz w:val="28"/>
-          <w:szCs w:val="28"/>
-        </w:rPr>
-        <w:t xml:space="preserve">    calcOutput();</w:t>
-      </w:r>
-    </w:p>
-    <w:p>
-      <w:pPr>
-        <w:rPr>
-          <w:sz w:val="28"/>
-          <w:szCs w:val="28"/>
-        </w:rPr>
-      </w:pPr>
-      <w:r>
-        <w:rPr>
-          <w:sz w:val="28"/>
-          <w:szCs w:val="28"/>
-        </w:rPr>
-        <w:t xml:space="preserve">    tof_output();</w:t>
-      </w:r>
-    </w:p>
-    <w:p>
-      <w:pPr>
-        <w:rPr>
-          <w:sz w:val="28"/>
-          <w:szCs w:val="28"/>
-        </w:rPr>
-      </w:pPr>
-      <w:r>
-        <w:rPr>
-          <w:sz w:val="28"/>
-          <w:szCs w:val="28"/>
-        </w:rPr>
-        <w:t xml:space="preserve">    intOutput();</w:t>
-      </w:r>
-    </w:p>
-    <w:p>
-      <w:pPr>
-        <w:rPr>
-          <w:sz w:val="28"/>
-          <w:szCs w:val="28"/>
-        </w:rPr>
-      </w:pPr>
-      <w:r>
-        <w:rPr>
-          <w:sz w:val="28"/>
-          <w:szCs w:val="28"/>
-        </w:rPr>
-        <w:t xml:space="preserve">    appPause();</w:t>
-      </w:r>
-    </w:p>
-    <w:p>
-      <w:pPr>
-        <w:rPr>
-          <w:sz w:val="28"/>
-          <w:szCs w:val="28"/>
-        </w:rPr>
-      </w:pPr>
-      <w:r>
-        <w:rPr>
-          <w:sz w:val="28"/>
-          <w:szCs w:val="28"/>
-        </w:rPr>
-        <w:t xml:space="preserve">    return 0;</w:t>
+        <w:t xml:space="preserve">    </w:t>
+      </w:r>
+      <w:proofErr w:type="spellStart"/>
+      <w:r>
+        <w:rPr>
+          <w:sz w:val="28"/>
+          <w:szCs w:val="28"/>
+        </w:rPr>
+        <w:t>localisation</w:t>
+      </w:r>
+      <w:proofErr w:type="spellEnd"/>
+      <w:r>
+        <w:rPr>
+          <w:sz w:val="28"/>
+          <w:szCs w:val="28"/>
+        </w:rPr>
+        <w:t>();</w:t>
+      </w:r>
+    </w:p>
+    <w:p>
+      <w:pPr>
+        <w:rPr>
+          <w:sz w:val="28"/>
+          <w:szCs w:val="28"/>
+        </w:rPr>
+      </w:pPr>
+      <w:r>
+        <w:rPr>
+          <w:sz w:val="28"/>
+          <w:szCs w:val="28"/>
+        </w:rPr>
+        <w:t xml:space="preserve">    </w:t>
+      </w:r>
+      <w:proofErr w:type="spellStart"/>
+      <w:r>
+        <w:rPr>
+          <w:sz w:val="28"/>
+          <w:szCs w:val="28"/>
+        </w:rPr>
+        <w:t>devOutput</w:t>
+      </w:r>
+      <w:proofErr w:type="spellEnd"/>
+      <w:r>
+        <w:rPr>
+          <w:sz w:val="28"/>
+          <w:szCs w:val="28"/>
+        </w:rPr>
+        <w:t>();</w:t>
+      </w:r>
+    </w:p>
+    <w:p>
+      <w:pPr>
+        <w:rPr>
+          <w:sz w:val="28"/>
+          <w:szCs w:val="28"/>
+        </w:rPr>
+      </w:pPr>
+      <w:r>
+        <w:rPr>
+          <w:sz w:val="28"/>
+          <w:szCs w:val="28"/>
+        </w:rPr>
+        <w:t xml:space="preserve">    </w:t>
+      </w:r>
+      <w:proofErr w:type="spellStart"/>
+      <w:r>
+        <w:rPr>
+          <w:sz w:val="28"/>
+          <w:szCs w:val="28"/>
+        </w:rPr>
+        <w:t>userInput</w:t>
+      </w:r>
+      <w:proofErr w:type="spellEnd"/>
+      <w:r>
+        <w:rPr>
+          <w:sz w:val="28"/>
+          <w:szCs w:val="28"/>
+        </w:rPr>
+        <w:t>();</w:t>
+      </w:r>
+    </w:p>
+    <w:p>
+      <w:pPr>
+        <w:rPr>
+          <w:sz w:val="28"/>
+          <w:szCs w:val="28"/>
+        </w:rPr>
+      </w:pPr>
+      <w:r>
+        <w:rPr>
+          <w:sz w:val="28"/>
+          <w:szCs w:val="28"/>
+        </w:rPr>
+        <w:t xml:space="preserve">    </w:t>
+      </w:r>
+      <w:proofErr w:type="spellStart"/>
+      <w:r>
+        <w:rPr>
+          <w:sz w:val="28"/>
+          <w:szCs w:val="28"/>
+        </w:rPr>
+        <w:t>calcOutput</w:t>
+      </w:r>
+      <w:proofErr w:type="spellEnd"/>
+      <w:r>
+        <w:rPr>
+          <w:sz w:val="28"/>
+          <w:szCs w:val="28"/>
+        </w:rPr>
+        <w:t>();</w:t>
+      </w:r>
+    </w:p>
+    <w:p>
+      <w:pPr>
+        <w:rPr>
+          <w:sz w:val="28"/>
+          <w:szCs w:val="28"/>
+        </w:rPr>
+      </w:pPr>
+      <w:r>
+        <w:rPr>
+          <w:sz w:val="28"/>
+          <w:szCs w:val="28"/>
+        </w:rPr>
+        <w:t xml:space="preserve">    </w:t>
+      </w:r>
+      <w:proofErr w:type="spellStart"/>
+      <w:r>
+        <w:rPr>
+          <w:sz w:val="28"/>
+          <w:szCs w:val="28"/>
+        </w:rPr>
+        <w:t>tof_output</w:t>
+      </w:r>
+      <w:proofErr w:type="spellEnd"/>
+      <w:r>
+        <w:rPr>
+          <w:sz w:val="28"/>
+          <w:szCs w:val="28"/>
+        </w:rPr>
+        <w:t>();</w:t>
+      </w:r>
+    </w:p>
+    <w:p>
+      <w:pPr>
+        <w:rPr>
+          <w:sz w:val="28"/>
+          <w:szCs w:val="28"/>
+        </w:rPr>
+      </w:pPr>
+      <w:r>
+        <w:rPr>
+          <w:sz w:val="28"/>
+          <w:szCs w:val="28"/>
+        </w:rPr>
+        <w:t xml:space="preserve">    </w:t>
+      </w:r>
+      <w:proofErr w:type="spellStart"/>
+      <w:r>
+        <w:rPr>
+          <w:sz w:val="28"/>
+          <w:szCs w:val="28"/>
+        </w:rPr>
+        <w:t>intOutput</w:t>
+      </w:r>
+      <w:proofErr w:type="spellEnd"/>
+      <w:r>
+        <w:rPr>
+          <w:sz w:val="28"/>
+          <w:szCs w:val="28"/>
+        </w:rPr>
+        <w:t>();</w:t>
+      </w:r>
+    </w:p>
+    <w:p>
+      <w:pPr>
+        <w:rPr>
+          <w:sz w:val="28"/>
+          <w:szCs w:val="28"/>
+        </w:rPr>
+      </w:pPr>
+      <w:r>
+        <w:rPr>
+          <w:sz w:val="28"/>
+          <w:szCs w:val="28"/>
+        </w:rPr>
+        <w:t xml:space="preserve">    </w:t>
+      </w:r>
+      <w:proofErr w:type="spellStart"/>
+      <w:r>
+        <w:rPr>
+          <w:sz w:val="28"/>
+          <w:szCs w:val="28"/>
+        </w:rPr>
+        <w:t>appPause</w:t>
+      </w:r>
+      <w:proofErr w:type="spellEnd"/>
+      <w:r>
+        <w:rPr>
+          <w:sz w:val="28"/>
+          <w:szCs w:val="28"/>
+        </w:rPr>
+        <w:t>();</w:t>
+      </w:r>
+    </w:p>
+    <w:p>
+      <w:pPr>
+        <w:rPr>
+          <w:sz w:val="28"/>
+          <w:szCs w:val="28"/>
+        </w:rPr>
+      </w:pPr>
+      <w:r>
+        <w:rPr>
+          <w:sz w:val="28"/>
+          <w:szCs w:val="28"/>
+        </w:rPr>
+        <w:t xml:space="preserve">    </w:t>
+      </w:r>
+      <w:proofErr w:type="spellStart"/>
+      <w:r>
+        <w:rPr>
+          <w:sz w:val="28"/>
+          <w:szCs w:val="28"/>
+        </w:rPr>
+        <w:t>return</w:t>
+      </w:r>
+      <w:proofErr w:type="spellEnd"/>
+      <w:r>
+        <w:rPr>
+          <w:sz w:val="28"/>
+          <w:szCs w:val="28"/>
+        </w:rPr>
+        <w:t xml:space="preserve"> 0;</w:t>
       </w:r>
     </w:p>
     <w:p>
@@ -5190,30 +7426,150 @@
           <w:lang w:val="ru-RU"/>
         </w:rPr>
       </w:pPr>
+      <w:proofErr w:type="spellStart"/>
       <w:r>
         <w:rPr>
           <w:sz w:val="28"/>
           <w:szCs w:val="28"/>
           <w:lang w:val="ru-RU"/>
         </w:rPr>
-        <w:t>Створений модуль був протестований за допомогою створеного для нього тестового драйверу.</w:t>
-      </w:r>
-    </w:p>
-    <w:p>
-      <w:pPr>
-        <w:rPr>
-          <w:sz w:val="28"/>
-          <w:szCs w:val="28"/>
-        </w:rPr>
-      </w:pPr>
+        <w:t>Створений</w:t>
+      </w:r>
+      <w:proofErr w:type="spellEnd"/>
       <w:r>
         <w:rPr>
           <w:sz w:val="28"/>
           <w:szCs w:val="28"/>
           <w:lang w:val="ru-RU"/>
         </w:rPr>
-        <w:t>Тестовий драйвер ма</w:t>
-      </w:r>
+        <w:t xml:space="preserve"> модуль </w:t>
+      </w:r>
+      <w:proofErr w:type="spellStart"/>
+      <w:r>
+        <w:rPr>
+          <w:sz w:val="28"/>
+          <w:szCs w:val="28"/>
+          <w:lang w:val="ru-RU"/>
+        </w:rPr>
+        <w:t>був</w:t>
+      </w:r>
+      <w:proofErr w:type="spellEnd"/>
+      <w:r>
+        <w:rPr>
+          <w:sz w:val="28"/>
+          <w:szCs w:val="28"/>
+          <w:lang w:val="ru-RU"/>
+        </w:rPr>
+        <w:t xml:space="preserve"> </w:t>
+      </w:r>
+      <w:proofErr w:type="spellStart"/>
+      <w:r>
+        <w:rPr>
+          <w:sz w:val="28"/>
+          <w:szCs w:val="28"/>
+          <w:lang w:val="ru-RU"/>
+        </w:rPr>
+        <w:t>протестований</w:t>
+      </w:r>
+      <w:proofErr w:type="spellEnd"/>
+      <w:r>
+        <w:rPr>
+          <w:sz w:val="28"/>
+          <w:szCs w:val="28"/>
+          <w:lang w:val="ru-RU"/>
+        </w:rPr>
+        <w:t xml:space="preserve"> за </w:t>
+      </w:r>
+      <w:proofErr w:type="spellStart"/>
+      <w:r>
+        <w:rPr>
+          <w:sz w:val="28"/>
+          <w:szCs w:val="28"/>
+          <w:lang w:val="ru-RU"/>
+        </w:rPr>
+        <w:t>допомогою</w:t>
+      </w:r>
+      <w:proofErr w:type="spellEnd"/>
+      <w:r>
+        <w:rPr>
+          <w:sz w:val="28"/>
+          <w:szCs w:val="28"/>
+          <w:lang w:val="ru-RU"/>
+        </w:rPr>
+        <w:t xml:space="preserve"> </w:t>
+      </w:r>
+      <w:proofErr w:type="spellStart"/>
+      <w:r>
+        <w:rPr>
+          <w:sz w:val="28"/>
+          <w:szCs w:val="28"/>
+          <w:lang w:val="ru-RU"/>
+        </w:rPr>
+        <w:t>створеного</w:t>
+      </w:r>
+      <w:proofErr w:type="spellEnd"/>
+      <w:r>
+        <w:rPr>
+          <w:sz w:val="28"/>
+          <w:szCs w:val="28"/>
+          <w:lang w:val="ru-RU"/>
+        </w:rPr>
+        <w:t xml:space="preserve"> для </w:t>
+      </w:r>
+      <w:proofErr w:type="spellStart"/>
+      <w:r>
+        <w:rPr>
+          <w:sz w:val="28"/>
+          <w:szCs w:val="28"/>
+          <w:lang w:val="ru-RU"/>
+        </w:rPr>
+        <w:t>нього</w:t>
+      </w:r>
+      <w:proofErr w:type="spellEnd"/>
+      <w:r>
+        <w:rPr>
+          <w:sz w:val="28"/>
+          <w:szCs w:val="28"/>
+          <w:lang w:val="ru-RU"/>
+        </w:rPr>
+        <w:t xml:space="preserve"> тестового драйверу.</w:t>
+      </w:r>
+    </w:p>
+    <w:p>
+      <w:pPr>
+        <w:rPr>
+          <w:sz w:val="28"/>
+          <w:szCs w:val="28"/>
+        </w:rPr>
+      </w:pPr>
+      <w:proofErr w:type="spellStart"/>
+      <w:r>
+        <w:rPr>
+          <w:sz w:val="28"/>
+          <w:szCs w:val="28"/>
+          <w:lang w:val="ru-RU"/>
+        </w:rPr>
+        <w:t>Тестовий</w:t>
+      </w:r>
+      <w:proofErr w:type="spellEnd"/>
+      <w:r>
+        <w:rPr>
+          <w:sz w:val="28"/>
+          <w:szCs w:val="28"/>
+          <w:lang w:val="ru-RU"/>
+        </w:rPr>
+        <w:t xml:space="preserve"> драйвер </w:t>
+      </w:r>
+      <w:proofErr w:type="spellStart"/>
+      <w:r>
+        <w:rPr>
+          <w:sz w:val="28"/>
+          <w:szCs w:val="28"/>
+          <w:lang w:val="ru-RU"/>
+        </w:rPr>
+        <w:t>ма</w:t>
+      </w:r>
+      <w:proofErr w:type="spellEnd"/>
       <w:r>
         <w:rPr>
           <w:sz w:val="28"/>
@@ -5390,8 +7746,17 @@
           <w:sz w:val="28"/>
           <w:szCs w:val="28"/>
         </w:rPr>
-        <w:t>Другим завданням було створити додаток, в якому користувач вводить три числа та дві літери, після чого консольний застосунок повинен вивести користувачеві на екран прізвище та ім</w:t>
-      </w:r>
+        <w:t xml:space="preserve">Другим завданням було створити додаток, в якому користувач вводить три числа та дві літери, після чого консольний застосунок повинен вивести користувачеві на екран прізвище та </w:t>
+      </w:r>
+      <w:proofErr w:type="spellStart"/>
+      <w:r>
+        <w:rPr>
+          <w:sz w:val="28"/>
+          <w:szCs w:val="28"/>
+        </w:rPr>
+        <w:t>ім</w:t>
+      </w:r>
+      <w:proofErr w:type="spellEnd"/>
       <w:r>
         <w:rPr>
           <w:sz w:val="28"/>
@@ -5405,7 +7770,23 @@
           <w:sz w:val="28"/>
           <w:szCs w:val="28"/>
         </w:rPr>
-        <w:t>я розробника, результат виконання логічного виразу з використанням двох введених користувачем літер, три числа в десятковій та шістнадцятковій системах та результат функції, що була розроблена раніше (</w:t>
+        <w:t xml:space="preserve">я розробника, результат виконання логічного виразу з використанням двох введених користувачем літер, три числа в десятковій та </w:t>
+      </w:r>
+      <w:proofErr w:type="spellStart"/>
+      <w:r>
+        <w:rPr>
+          <w:sz w:val="28"/>
+          <w:szCs w:val="28"/>
+        </w:rPr>
+        <w:t>шістнадцятковій</w:t>
+      </w:r>
+      <w:proofErr w:type="spellEnd"/>
+      <w:r>
+        <w:rPr>
+          <w:sz w:val="28"/>
+          <w:szCs w:val="28"/>
+        </w:rPr>
+        <w:t xml:space="preserve"> системах та результат функції, що була розроблена раніше (</w:t>
       </w:r>
       <w:r>
         <w:rPr>
@@ -5513,6 +7894,7 @@
         </w:rPr>
         <w:t>“</w:t>
       </w:r>
+      <w:proofErr w:type="spellStart"/>
       <w:r>
         <w:rPr>
           <w:sz w:val="28"/>
@@ -5521,6 +7903,7 @@
         </w:rPr>
         <w:t>ModulesSemenyuk</w:t>
       </w:r>
+      <w:proofErr w:type="spellEnd"/>
       <w:r>
         <w:rPr>
           <w:sz w:val="28"/>
@@ -5630,7 +8013,23 @@
           <w:sz w:val="28"/>
           <w:szCs w:val="28"/>
         </w:rPr>
-        <w:t xml:space="preserve">Для відлагодження консольного застосунку було розроблено другий </w:t>
+        <w:t xml:space="preserve">Для </w:t>
+      </w:r>
+      <w:proofErr w:type="spellStart"/>
+      <w:r>
+        <w:rPr>
+          <w:sz w:val="28"/>
+          <w:szCs w:val="28"/>
+        </w:rPr>
+        <w:t>відлагодження</w:t>
+      </w:r>
+      <w:proofErr w:type="spellEnd"/>
+      <w:r>
+        <w:rPr>
+          <w:sz w:val="28"/>
+          <w:szCs w:val="28"/>
+        </w:rPr>
+        <w:t xml:space="preserve"> консольного застосунку було розроблено другий </w:t>
       </w:r>
       <w:r>
         <w:rPr>
@@ -5664,13 +8063,23 @@
         </w:rPr>
         <w:t xml:space="preserve">, </w:t>
       </w:r>
+      <w:proofErr w:type="spellStart"/>
       <w:r>
         <w:rPr>
           <w:sz w:val="28"/>
           <w:szCs w:val="28"/>
           <w:lang w:val="ru-RU"/>
         </w:rPr>
-        <w:t xml:space="preserve">що </w:t>
+        <w:t>що</w:t>
+      </w:r>
+      <w:proofErr w:type="spellEnd"/>
+      <w:r>
+        <w:rPr>
+          <w:sz w:val="28"/>
+          <w:szCs w:val="28"/>
+          <w:lang w:val="ru-RU"/>
+        </w:rPr>
+        <w:t xml:space="preserve"> </w:t>
       </w:r>
       <w:r>
         <w:rPr>
@@ -5700,22 +8109,54 @@
           <w:sz w:val="28"/>
           <w:szCs w:val="28"/>
         </w:rPr>
-        <w:t>Під час виконання лабораторної роботи № 8 не було виявлено неточностей, тощо.</w:t>
-      </w:r>
-    </w:p>
-    <w:p>
-      <w:pPr>
-        <w:rPr>
-          <w:sz w:val="28"/>
-          <w:szCs w:val="28"/>
-        </w:rPr>
-      </w:pPr>
-      <w:r>
-        <w:rPr>
-          <w:sz w:val="28"/>
-          <w:szCs w:val="28"/>
-        </w:rPr>
-        <w:t>Рекомендацій, зауважень не виникло.</w:t>
+        <w:t xml:space="preserve">Під час виконання лабораторної роботи № 8 не було виявлено </w:t>
+      </w:r>
+      <w:proofErr w:type="spellStart"/>
+      <w:r>
+        <w:rPr>
+          <w:sz w:val="28"/>
+          <w:szCs w:val="28"/>
+        </w:rPr>
+        <w:t>неточностей</w:t>
+      </w:r>
+      <w:proofErr w:type="spellEnd"/>
+      <w:r>
+        <w:rPr>
+          <w:sz w:val="28"/>
+          <w:szCs w:val="28"/>
+        </w:rPr>
+        <w:t>, тощо.</w:t>
+      </w:r>
+    </w:p>
+    <w:p>
+      <w:pPr>
+        <w:rPr>
+          <w:sz w:val="28"/>
+          <w:szCs w:val="28"/>
+        </w:rPr>
+      </w:pPr>
+      <w:r>
+        <w:rPr>
+          <w:sz w:val="28"/>
+          <w:szCs w:val="28"/>
+        </w:rPr>
+        <w:t xml:space="preserve">Рекомендацій, зауважень не </w:t>
+      </w:r>
+      <w:proofErr w:type="spellStart"/>
+      <w:r>
+        <w:rPr>
+          <w:sz w:val="28"/>
+          <w:szCs w:val="28"/>
+        </w:rPr>
+        <w:t>виникло</w:t>
+      </w:r>
+      <w:proofErr w:type="spellEnd"/>
+      <w:r>
+        <w:rPr>
+          <w:sz w:val="28"/>
+          <w:szCs w:val="28"/>
+        </w:rPr>
+        <w:t>.</w:t>
       </w:r>
     </w:p>
     <w:p>
@@ -6854,7 +9295,7 @@
 </file>
 
 <file path=customXml/itemProps1.xml><?xml version="1.0" encoding="utf-8"?>
-<ds:datastoreItem xmlns:ds="http://schemas.openxmlformats.org/officeDocument/2006/customXml" ds:itemID="{C7DDCCBA-EC38-4047-9674-E3E1ED983581}">
+<ds:datastoreItem xmlns:ds="http://schemas.openxmlformats.org/officeDocument/2006/customXml" ds:itemID="{451ED525-FB0D-4DA7-A8EA-A3822B33F29B}">
   <ds:schemaRefs>
     <ds:schemaRef ds:uri="http://schemas.openxmlformats.org/officeDocument/2006/bibliography"/>
   </ds:schemaRefs>

</xml_diff>

<commit_message>
fixed empty input problem
</commit_message>
<xml_diff>
--- a/lab08/Report/Звіт з ЛР_8 БМТП.docx
+++ b/lab08/Report/Звіт з ЛР_8 БМТП.docx
@@ -1432,7 +1432,15 @@
           <w:sz w:val="28"/>
           <w:szCs w:val="28"/>
         </w:rPr>
-        <w:t xml:space="preserve"> - 2| </w:t>
+        <w:t xml:space="preserve"> - 2</w:t>
+      </w:r>
+      <w:proofErr w:type="gramStart"/>
+      <w:r>
+        <w:rPr>
+          <w:sz w:val="28"/>
+          <w:szCs w:val="28"/>
+        </w:rPr>
+        <w:t xml:space="preserve">| </w:t>
       </w:r>
       <w:r>
         <w:rPr>
@@ -1441,6 +1449,7 @@
         </w:rPr>
         <w:t>?</w:t>
       </w:r>
+      <w:proofErr w:type="gramEnd"/>
     </w:p>
     <w:p>
       <w:pPr>
@@ -2294,15 +2303,32 @@
           <w:szCs w:val="28"/>
           <w:lang w:val="en-US"/>
         </w:rPr>
-        <w:t>s_calculation</w:t>
-      </w:r>
-      <w:proofErr w:type="spellEnd"/>
-      <w:r>
-        <w:rPr>
-          <w:sz w:val="28"/>
-          <w:szCs w:val="28"/>
-        </w:rPr>
-        <w:t>():</w:t>
+        <w:t>s_</w:t>
+      </w:r>
+      <w:proofErr w:type="gramStart"/>
+      <w:r>
+        <w:rPr>
+          <w:sz w:val="28"/>
+          <w:szCs w:val="28"/>
+          <w:lang w:val="en-US"/>
+        </w:rPr>
+        <w:t>calculation</w:t>
+      </w:r>
+      <w:proofErr w:type="spellEnd"/>
+      <w:r>
+        <w:rPr>
+          <w:sz w:val="28"/>
+          <w:szCs w:val="28"/>
+        </w:rPr>
+        <w:t>(</w:t>
+      </w:r>
+      <w:proofErr w:type="gramEnd"/>
+      <w:r>
+        <w:rPr>
+          <w:sz w:val="28"/>
+          <w:szCs w:val="28"/>
+        </w:rPr>
+        <w:t>):</w:t>
       </w:r>
     </w:p>
     <w:p>
@@ -5785,6 +5811,68 @@
           <w:sz w:val="28"/>
           <w:szCs w:val="28"/>
         </w:rPr>
+        <w:t>while</w:t>
+      </w:r>
+      <w:proofErr w:type="spellEnd"/>
+      <w:r>
+        <w:rPr>
+          <w:sz w:val="28"/>
+          <w:szCs w:val="28"/>
+        </w:rPr>
+        <w:t xml:space="preserve"> (</w:t>
+      </w:r>
+      <w:proofErr w:type="spellStart"/>
+      <w:r>
+        <w:rPr>
+          <w:sz w:val="28"/>
+          <w:szCs w:val="28"/>
+        </w:rPr>
+        <w:t>true</w:t>
+      </w:r>
+      <w:proofErr w:type="spellEnd"/>
+      <w:r>
+        <w:rPr>
+          <w:sz w:val="28"/>
+          <w:szCs w:val="28"/>
+        </w:rPr>
+        <w:t>)</w:t>
+      </w:r>
+    </w:p>
+    <w:p>
+      <w:pPr>
+        <w:rPr>
+          <w:sz w:val="28"/>
+          <w:szCs w:val="28"/>
+        </w:rPr>
+      </w:pPr>
+      <w:r>
+        <w:rPr>
+          <w:sz w:val="28"/>
+          <w:szCs w:val="28"/>
+        </w:rPr>
+        <w:t xml:space="preserve">    {</w:t>
+      </w:r>
+    </w:p>
+    <w:p>
+      <w:pPr>
+        <w:rPr>
+          <w:sz w:val="28"/>
+          <w:szCs w:val="28"/>
+        </w:rPr>
+      </w:pPr>
+      <w:r>
+        <w:rPr>
+          <w:sz w:val="28"/>
+          <w:szCs w:val="28"/>
+        </w:rPr>
+        <w:t xml:space="preserve">        </w:t>
+      </w:r>
+      <w:proofErr w:type="spellStart"/>
+      <w:r>
+        <w:rPr>
+          <w:sz w:val="28"/>
+          <w:szCs w:val="28"/>
+        </w:rPr>
         <w:t>wcout</w:t>
       </w:r>
       <w:proofErr w:type="spellEnd"/>
@@ -5808,6 +5896,261 @@
           <w:sz w:val="28"/>
           <w:szCs w:val="28"/>
         </w:rPr>
+        <w:t xml:space="preserve">        </w:t>
+      </w:r>
+      <w:proofErr w:type="spellStart"/>
+      <w:r>
+        <w:rPr>
+          <w:sz w:val="28"/>
+          <w:szCs w:val="28"/>
+        </w:rPr>
+        <w:t>cin</w:t>
+      </w:r>
+      <w:proofErr w:type="spellEnd"/>
+      <w:r>
+        <w:rPr>
+          <w:sz w:val="28"/>
+          <w:szCs w:val="28"/>
+        </w:rPr>
+        <w:t xml:space="preserve"> &gt;&gt; a;</w:t>
+      </w:r>
+    </w:p>
+    <w:p>
+      <w:pPr>
+        <w:rPr>
+          <w:sz w:val="28"/>
+          <w:szCs w:val="28"/>
+        </w:rPr>
+      </w:pPr>
+      <w:r>
+        <w:rPr>
+          <w:sz w:val="28"/>
+          <w:szCs w:val="28"/>
+        </w:rPr>
+        <w:t xml:space="preserve">        </w:t>
+      </w:r>
+      <w:proofErr w:type="spellStart"/>
+      <w:r>
+        <w:rPr>
+          <w:sz w:val="28"/>
+          <w:szCs w:val="28"/>
+        </w:rPr>
+        <w:t>if</w:t>
+      </w:r>
+      <w:proofErr w:type="spellEnd"/>
+      <w:r>
+        <w:rPr>
+          <w:sz w:val="28"/>
+          <w:szCs w:val="28"/>
+        </w:rPr>
+        <w:t xml:space="preserve"> (a == '\0')</w:t>
+      </w:r>
+    </w:p>
+    <w:p>
+      <w:pPr>
+        <w:rPr>
+          <w:sz w:val="28"/>
+          <w:szCs w:val="28"/>
+        </w:rPr>
+      </w:pPr>
+      <w:r>
+        <w:rPr>
+          <w:sz w:val="28"/>
+          <w:szCs w:val="28"/>
+        </w:rPr>
+        <w:t xml:space="preserve">        {</w:t>
+      </w:r>
+    </w:p>
+    <w:p>
+      <w:pPr>
+        <w:rPr>
+          <w:sz w:val="28"/>
+          <w:szCs w:val="28"/>
+        </w:rPr>
+      </w:pPr>
+      <w:r>
+        <w:rPr>
+          <w:sz w:val="28"/>
+          <w:szCs w:val="28"/>
+        </w:rPr>
+        <w:t xml:space="preserve">            </w:t>
+      </w:r>
+      <w:proofErr w:type="spellStart"/>
+      <w:r>
+        <w:rPr>
+          <w:sz w:val="28"/>
+          <w:szCs w:val="28"/>
+        </w:rPr>
+        <w:t>wcout</w:t>
+      </w:r>
+      <w:proofErr w:type="spellEnd"/>
+      <w:r>
+        <w:rPr>
+          <w:sz w:val="28"/>
+          <w:szCs w:val="28"/>
+        </w:rPr>
+        <w:t xml:space="preserve"> &lt;&lt; </w:t>
+      </w:r>
+      <w:proofErr w:type="spellStart"/>
+      <w:r>
+        <w:rPr>
+          <w:sz w:val="28"/>
+          <w:szCs w:val="28"/>
+        </w:rPr>
+        <w:t>L"Помилка</w:t>
+      </w:r>
+      <w:proofErr w:type="spellEnd"/>
+      <w:r>
+        <w:rPr>
+          <w:sz w:val="28"/>
+          <w:szCs w:val="28"/>
+        </w:rPr>
+        <w:t xml:space="preserve">! Введіть літеру." &lt;&lt; </w:t>
+      </w:r>
+      <w:proofErr w:type="spellStart"/>
+      <w:r>
+        <w:rPr>
+          <w:sz w:val="28"/>
+          <w:szCs w:val="28"/>
+        </w:rPr>
+        <w:t>endl</w:t>
+      </w:r>
+      <w:proofErr w:type="spellEnd"/>
+      <w:r>
+        <w:rPr>
+          <w:sz w:val="28"/>
+          <w:szCs w:val="28"/>
+        </w:rPr>
+        <w:t>;</w:t>
+      </w:r>
+    </w:p>
+    <w:p>
+      <w:pPr>
+        <w:rPr>
+          <w:sz w:val="28"/>
+          <w:szCs w:val="28"/>
+        </w:rPr>
+      </w:pPr>
+      <w:r>
+        <w:rPr>
+          <w:sz w:val="28"/>
+          <w:szCs w:val="28"/>
+        </w:rPr>
+        <w:t xml:space="preserve">        }</w:t>
+      </w:r>
+    </w:p>
+    <w:p>
+      <w:pPr>
+        <w:rPr>
+          <w:sz w:val="28"/>
+          <w:szCs w:val="28"/>
+        </w:rPr>
+      </w:pPr>
+      <w:r>
+        <w:rPr>
+          <w:sz w:val="28"/>
+          <w:szCs w:val="28"/>
+        </w:rPr>
+        <w:t xml:space="preserve">        </w:t>
+      </w:r>
+      <w:proofErr w:type="spellStart"/>
+      <w:r>
+        <w:rPr>
+          <w:sz w:val="28"/>
+          <w:szCs w:val="28"/>
+        </w:rPr>
+        <w:t>else</w:t>
+      </w:r>
+      <w:proofErr w:type="spellEnd"/>
+    </w:p>
+    <w:p>
+      <w:pPr>
+        <w:rPr>
+          <w:sz w:val="28"/>
+          <w:szCs w:val="28"/>
+        </w:rPr>
+      </w:pPr>
+      <w:r>
+        <w:rPr>
+          <w:sz w:val="28"/>
+          <w:szCs w:val="28"/>
+        </w:rPr>
+        <w:t xml:space="preserve">        {</w:t>
+      </w:r>
+    </w:p>
+    <w:p>
+      <w:pPr>
+        <w:rPr>
+          <w:sz w:val="28"/>
+          <w:szCs w:val="28"/>
+        </w:rPr>
+      </w:pPr>
+      <w:r>
+        <w:rPr>
+          <w:sz w:val="28"/>
+          <w:szCs w:val="28"/>
+        </w:rPr>
+        <w:t xml:space="preserve">            </w:t>
+      </w:r>
+      <w:proofErr w:type="spellStart"/>
+      <w:r>
+        <w:rPr>
+          <w:sz w:val="28"/>
+          <w:szCs w:val="28"/>
+        </w:rPr>
+        <w:t>break</w:t>
+      </w:r>
+      <w:proofErr w:type="spellEnd"/>
+      <w:r>
+        <w:rPr>
+          <w:sz w:val="28"/>
+          <w:szCs w:val="28"/>
+        </w:rPr>
+        <w:t>;</w:t>
+      </w:r>
+    </w:p>
+    <w:p>
+      <w:pPr>
+        <w:rPr>
+          <w:sz w:val="28"/>
+          <w:szCs w:val="28"/>
+        </w:rPr>
+      </w:pPr>
+      <w:r>
+        <w:rPr>
+          <w:sz w:val="28"/>
+          <w:szCs w:val="28"/>
+        </w:rPr>
+        <w:t xml:space="preserve">        }</w:t>
+      </w:r>
+    </w:p>
+    <w:p>
+      <w:pPr>
+        <w:rPr>
+          <w:sz w:val="28"/>
+          <w:szCs w:val="28"/>
+        </w:rPr>
+      </w:pPr>
+      <w:r>
+        <w:rPr>
+          <w:sz w:val="28"/>
+          <w:szCs w:val="28"/>
+        </w:rPr>
+        <w:t xml:space="preserve">    }</w:t>
+      </w:r>
+    </w:p>
+    <w:p>
+      <w:pPr>
+        <w:rPr>
+          <w:sz w:val="28"/>
+          <w:szCs w:val="28"/>
+        </w:rPr>
+      </w:pPr>
+      <w:r>
+        <w:rPr>
+          <w:sz w:val="28"/>
+          <w:szCs w:val="28"/>
+        </w:rPr>
         <w:t xml:space="preserve">    </w:t>
       </w:r>
       <w:proofErr w:type="spellStart"/>
@@ -5816,6 +6159,100 @@
           <w:sz w:val="28"/>
           <w:szCs w:val="28"/>
         </w:rPr>
+        <w:t>while</w:t>
+      </w:r>
+      <w:proofErr w:type="spellEnd"/>
+      <w:r>
+        <w:rPr>
+          <w:sz w:val="28"/>
+          <w:szCs w:val="28"/>
+        </w:rPr>
+        <w:t xml:space="preserve"> (</w:t>
+      </w:r>
+      <w:proofErr w:type="spellStart"/>
+      <w:r>
+        <w:rPr>
+          <w:sz w:val="28"/>
+          <w:szCs w:val="28"/>
+        </w:rPr>
+        <w:t>true</w:t>
+      </w:r>
+      <w:proofErr w:type="spellEnd"/>
+      <w:r>
+        <w:rPr>
+          <w:sz w:val="28"/>
+          <w:szCs w:val="28"/>
+        </w:rPr>
+        <w:t>)</w:t>
+      </w:r>
+    </w:p>
+    <w:p>
+      <w:pPr>
+        <w:rPr>
+          <w:sz w:val="28"/>
+          <w:szCs w:val="28"/>
+        </w:rPr>
+      </w:pPr>
+      <w:r>
+        <w:rPr>
+          <w:sz w:val="28"/>
+          <w:szCs w:val="28"/>
+        </w:rPr>
+        <w:lastRenderedPageBreak/>
+        <w:t xml:space="preserve">    {</w:t>
+      </w:r>
+    </w:p>
+    <w:p>
+      <w:pPr>
+        <w:rPr>
+          <w:sz w:val="28"/>
+          <w:szCs w:val="28"/>
+        </w:rPr>
+      </w:pPr>
+      <w:r>
+        <w:rPr>
+          <w:sz w:val="28"/>
+          <w:szCs w:val="28"/>
+        </w:rPr>
+        <w:t xml:space="preserve">        </w:t>
+      </w:r>
+      <w:proofErr w:type="spellStart"/>
+      <w:r>
+        <w:rPr>
+          <w:sz w:val="28"/>
+          <w:szCs w:val="28"/>
+        </w:rPr>
+        <w:t>wcout</w:t>
+      </w:r>
+      <w:proofErr w:type="spellEnd"/>
+      <w:r>
+        <w:rPr>
+          <w:sz w:val="28"/>
+          <w:szCs w:val="28"/>
+        </w:rPr>
+        <w:t xml:space="preserve"> &lt;&lt; L"B: ";</w:t>
+      </w:r>
+    </w:p>
+    <w:p>
+      <w:pPr>
+        <w:rPr>
+          <w:sz w:val="28"/>
+          <w:szCs w:val="28"/>
+        </w:rPr>
+      </w:pPr>
+      <w:r>
+        <w:rPr>
+          <w:sz w:val="28"/>
+          <w:szCs w:val="28"/>
+        </w:rPr>
+        <w:t xml:space="preserve">        </w:t>
+      </w:r>
+      <w:proofErr w:type="spellStart"/>
+      <w:r>
+        <w:rPr>
+          <w:sz w:val="28"/>
+          <w:szCs w:val="28"/>
+        </w:rPr>
         <w:t>cin</w:t>
       </w:r>
       <w:proofErr w:type="spellEnd"/>
@@ -5824,7 +6261,309 @@
           <w:sz w:val="28"/>
           <w:szCs w:val="28"/>
         </w:rPr>
-        <w:t xml:space="preserve"> &gt;&gt; a;</w:t>
+        <w:t xml:space="preserve"> &gt;&gt; b;</w:t>
+      </w:r>
+    </w:p>
+    <w:p>
+      <w:pPr>
+        <w:rPr>
+          <w:sz w:val="28"/>
+          <w:szCs w:val="28"/>
+        </w:rPr>
+      </w:pPr>
+      <w:r>
+        <w:rPr>
+          <w:sz w:val="28"/>
+          <w:szCs w:val="28"/>
+        </w:rPr>
+        <w:t xml:space="preserve">        </w:t>
+      </w:r>
+      <w:proofErr w:type="spellStart"/>
+      <w:r>
+        <w:rPr>
+          <w:sz w:val="28"/>
+          <w:szCs w:val="28"/>
+        </w:rPr>
+        <w:t>if</w:t>
+      </w:r>
+      <w:proofErr w:type="spellEnd"/>
+      <w:r>
+        <w:rPr>
+          <w:sz w:val="28"/>
+          <w:szCs w:val="28"/>
+        </w:rPr>
+        <w:t xml:space="preserve"> (b == '\0')</w:t>
+      </w:r>
+    </w:p>
+    <w:p>
+      <w:pPr>
+        <w:rPr>
+          <w:sz w:val="28"/>
+          <w:szCs w:val="28"/>
+        </w:rPr>
+      </w:pPr>
+      <w:r>
+        <w:rPr>
+          <w:sz w:val="28"/>
+          <w:szCs w:val="28"/>
+        </w:rPr>
+        <w:t xml:space="preserve">        {</w:t>
+      </w:r>
+    </w:p>
+    <w:p>
+      <w:pPr>
+        <w:rPr>
+          <w:sz w:val="28"/>
+          <w:szCs w:val="28"/>
+        </w:rPr>
+      </w:pPr>
+      <w:r>
+        <w:rPr>
+          <w:sz w:val="28"/>
+          <w:szCs w:val="28"/>
+        </w:rPr>
+        <w:t xml:space="preserve">            </w:t>
+      </w:r>
+      <w:proofErr w:type="spellStart"/>
+      <w:r>
+        <w:rPr>
+          <w:sz w:val="28"/>
+          <w:szCs w:val="28"/>
+        </w:rPr>
+        <w:t>wcout</w:t>
+      </w:r>
+      <w:proofErr w:type="spellEnd"/>
+      <w:r>
+        <w:rPr>
+          <w:sz w:val="28"/>
+          <w:szCs w:val="28"/>
+        </w:rPr>
+        <w:t xml:space="preserve"> &lt;&lt; </w:t>
+      </w:r>
+      <w:proofErr w:type="spellStart"/>
+      <w:r>
+        <w:rPr>
+          <w:sz w:val="28"/>
+          <w:szCs w:val="28"/>
+        </w:rPr>
+        <w:t>L"Помилка</w:t>
+      </w:r>
+      <w:proofErr w:type="spellEnd"/>
+      <w:r>
+        <w:rPr>
+          <w:sz w:val="28"/>
+          <w:szCs w:val="28"/>
+        </w:rPr>
+        <w:t xml:space="preserve">! Введіть літеру." &lt;&lt; </w:t>
+      </w:r>
+      <w:proofErr w:type="spellStart"/>
+      <w:r>
+        <w:rPr>
+          <w:sz w:val="28"/>
+          <w:szCs w:val="28"/>
+        </w:rPr>
+        <w:t>endl</w:t>
+      </w:r>
+      <w:proofErr w:type="spellEnd"/>
+      <w:r>
+        <w:rPr>
+          <w:sz w:val="28"/>
+          <w:szCs w:val="28"/>
+        </w:rPr>
+        <w:t>;</w:t>
+      </w:r>
+    </w:p>
+    <w:p>
+      <w:pPr>
+        <w:rPr>
+          <w:sz w:val="28"/>
+          <w:szCs w:val="28"/>
+        </w:rPr>
+      </w:pPr>
+      <w:r>
+        <w:rPr>
+          <w:sz w:val="28"/>
+          <w:szCs w:val="28"/>
+        </w:rPr>
+        <w:t xml:space="preserve">        }</w:t>
+      </w:r>
+    </w:p>
+    <w:p>
+      <w:pPr>
+        <w:rPr>
+          <w:sz w:val="28"/>
+          <w:szCs w:val="28"/>
+        </w:rPr>
+      </w:pPr>
+      <w:r>
+        <w:rPr>
+          <w:sz w:val="28"/>
+          <w:szCs w:val="28"/>
+        </w:rPr>
+        <w:t xml:space="preserve">        </w:t>
+      </w:r>
+      <w:proofErr w:type="spellStart"/>
+      <w:r>
+        <w:rPr>
+          <w:sz w:val="28"/>
+          <w:szCs w:val="28"/>
+        </w:rPr>
+        <w:t>else</w:t>
+      </w:r>
+      <w:proofErr w:type="spellEnd"/>
+    </w:p>
+    <w:p>
+      <w:pPr>
+        <w:rPr>
+          <w:sz w:val="28"/>
+          <w:szCs w:val="28"/>
+        </w:rPr>
+      </w:pPr>
+      <w:r>
+        <w:rPr>
+          <w:sz w:val="28"/>
+          <w:szCs w:val="28"/>
+        </w:rPr>
+        <w:t xml:space="preserve">        {</w:t>
+      </w:r>
+    </w:p>
+    <w:p>
+      <w:pPr>
+        <w:rPr>
+          <w:sz w:val="28"/>
+          <w:szCs w:val="28"/>
+        </w:rPr>
+      </w:pPr>
+      <w:r>
+        <w:rPr>
+          <w:sz w:val="28"/>
+          <w:szCs w:val="28"/>
+        </w:rPr>
+        <w:t xml:space="preserve">            </w:t>
+      </w:r>
+      <w:proofErr w:type="spellStart"/>
+      <w:r>
+        <w:rPr>
+          <w:sz w:val="28"/>
+          <w:szCs w:val="28"/>
+        </w:rPr>
+        <w:t>break</w:t>
+      </w:r>
+      <w:proofErr w:type="spellEnd"/>
+      <w:r>
+        <w:rPr>
+          <w:sz w:val="28"/>
+          <w:szCs w:val="28"/>
+        </w:rPr>
+        <w:t>;</w:t>
+      </w:r>
+    </w:p>
+    <w:p>
+      <w:pPr>
+        <w:rPr>
+          <w:sz w:val="28"/>
+          <w:szCs w:val="28"/>
+        </w:rPr>
+      </w:pPr>
+      <w:r>
+        <w:rPr>
+          <w:sz w:val="28"/>
+          <w:szCs w:val="28"/>
+        </w:rPr>
+        <w:t xml:space="preserve">        }</w:t>
+      </w:r>
+    </w:p>
+    <w:p>
+      <w:pPr>
+        <w:rPr>
+          <w:sz w:val="28"/>
+          <w:szCs w:val="28"/>
+        </w:rPr>
+      </w:pPr>
+      <w:r>
+        <w:rPr>
+          <w:sz w:val="28"/>
+          <w:szCs w:val="28"/>
+        </w:rPr>
+        <w:t xml:space="preserve">    }</w:t>
+      </w:r>
+    </w:p>
+    <w:p>
+      <w:pPr>
+        <w:rPr>
+          <w:sz w:val="28"/>
+          <w:szCs w:val="28"/>
+        </w:rPr>
+      </w:pPr>
+      <w:r>
+        <w:rPr>
+          <w:sz w:val="28"/>
+          <w:szCs w:val="28"/>
+        </w:rPr>
+        <w:t>}</w:t>
+      </w:r>
+    </w:p>
+    <w:p>
+      <w:pPr>
+        <w:rPr>
+          <w:sz w:val="28"/>
+          <w:szCs w:val="28"/>
+        </w:rPr>
+      </w:pPr>
+    </w:p>
+    <w:p>
+      <w:pPr>
+        <w:rPr>
+          <w:sz w:val="28"/>
+          <w:szCs w:val="28"/>
+        </w:rPr>
+      </w:pPr>
+      <w:proofErr w:type="spellStart"/>
+      <w:r>
+        <w:rPr>
+          <w:sz w:val="28"/>
+          <w:szCs w:val="28"/>
+        </w:rPr>
+        <w:t>void</w:t>
+      </w:r>
+      <w:proofErr w:type="spellEnd"/>
+      <w:r>
+        <w:rPr>
+          <w:sz w:val="28"/>
+          <w:szCs w:val="28"/>
+        </w:rPr>
+        <w:t xml:space="preserve"> </w:t>
+      </w:r>
+      <w:proofErr w:type="spellStart"/>
+      <w:r>
+        <w:rPr>
+          <w:sz w:val="28"/>
+          <w:szCs w:val="28"/>
+        </w:rPr>
+        <w:t>tof_output</w:t>
+      </w:r>
+      <w:proofErr w:type="spellEnd"/>
+      <w:r>
+        <w:rPr>
+          <w:sz w:val="28"/>
+          <w:szCs w:val="28"/>
+        </w:rPr>
+        <w:t>()</w:t>
+      </w:r>
+    </w:p>
+    <w:p>
+      <w:pPr>
+        <w:rPr>
+          <w:sz w:val="28"/>
+          <w:szCs w:val="28"/>
+        </w:rPr>
+      </w:pPr>
+      <w:r>
+        <w:rPr>
+          <w:sz w:val="28"/>
+          <w:szCs w:val="28"/>
+        </w:rPr>
+        <w:t>{</w:t>
       </w:r>
     </w:p>
     <w:p>
@@ -5847,6 +6586,68 @@
           <w:sz w:val="28"/>
           <w:szCs w:val="28"/>
         </w:rPr>
+        <w:t>if</w:t>
+      </w:r>
+      <w:proofErr w:type="spellEnd"/>
+      <w:r>
+        <w:rPr>
+          <w:sz w:val="28"/>
+          <w:szCs w:val="28"/>
+        </w:rPr>
+        <w:t xml:space="preserve"> (a + 1 &gt; </w:t>
+      </w:r>
+      <w:proofErr w:type="spellStart"/>
+      <w:r>
+        <w:rPr>
+          <w:sz w:val="28"/>
+          <w:szCs w:val="28"/>
+        </w:rPr>
+        <w:t>abs</w:t>
+      </w:r>
+      <w:proofErr w:type="spellEnd"/>
+      <w:r>
+        <w:rPr>
+          <w:sz w:val="28"/>
+          <w:szCs w:val="28"/>
+        </w:rPr>
+        <w:t>(b - 2))</w:t>
+      </w:r>
+    </w:p>
+    <w:p>
+      <w:pPr>
+        <w:rPr>
+          <w:sz w:val="28"/>
+          <w:szCs w:val="28"/>
+        </w:rPr>
+      </w:pPr>
+      <w:r>
+        <w:rPr>
+          <w:sz w:val="28"/>
+          <w:szCs w:val="28"/>
+        </w:rPr>
+        <w:t xml:space="preserve">    {</w:t>
+      </w:r>
+    </w:p>
+    <w:p>
+      <w:pPr>
+        <w:rPr>
+          <w:sz w:val="28"/>
+          <w:szCs w:val="28"/>
+        </w:rPr>
+      </w:pPr>
+      <w:r>
+        <w:rPr>
+          <w:sz w:val="28"/>
+          <w:szCs w:val="28"/>
+        </w:rPr>
+        <w:t xml:space="preserve">        </w:t>
+      </w:r>
+      <w:proofErr w:type="spellStart"/>
+      <w:r>
+        <w:rPr>
+          <w:sz w:val="28"/>
+          <w:szCs w:val="28"/>
+        </w:rPr>
         <w:t>wcout</w:t>
       </w:r>
       <w:proofErr w:type="spellEnd"/>
@@ -5855,7 +6656,54 @@
           <w:sz w:val="28"/>
           <w:szCs w:val="28"/>
         </w:rPr>
-        <w:t xml:space="preserve"> &lt;&lt; L"B: ";</w:t>
+        <w:t xml:space="preserve"> &lt;&lt; </w:t>
+      </w:r>
+      <w:proofErr w:type="spellStart"/>
+      <w:r>
+        <w:rPr>
+          <w:sz w:val="28"/>
+          <w:szCs w:val="28"/>
+        </w:rPr>
+        <w:t>L"True</w:t>
+      </w:r>
+      <w:proofErr w:type="spellEnd"/>
+      <w:r>
+        <w:rPr>
+          <w:sz w:val="28"/>
+          <w:szCs w:val="28"/>
+        </w:rPr>
+        <w:t xml:space="preserve">!" &lt;&lt; </w:t>
+      </w:r>
+      <w:proofErr w:type="spellStart"/>
+      <w:r>
+        <w:rPr>
+          <w:sz w:val="28"/>
+          <w:szCs w:val="28"/>
+        </w:rPr>
+        <w:t>endl</w:t>
+      </w:r>
+      <w:proofErr w:type="spellEnd"/>
+      <w:r>
+        <w:rPr>
+          <w:sz w:val="28"/>
+          <w:szCs w:val="28"/>
+        </w:rPr>
+        <w:t>;</w:t>
+      </w:r>
+    </w:p>
+    <w:p>
+      <w:pPr>
+        <w:rPr>
+          <w:sz w:val="28"/>
+          <w:szCs w:val="28"/>
+        </w:rPr>
+      </w:pPr>
+      <w:r>
+        <w:rPr>
+          <w:sz w:val="28"/>
+          <w:szCs w:val="28"/>
+        </w:rPr>
+        <w:t xml:space="preserve">    }</w:t>
       </w:r>
     </w:p>
     <w:p>
@@ -5878,15 +6726,101 @@
           <w:sz w:val="28"/>
           <w:szCs w:val="28"/>
         </w:rPr>
-        <w:t>cin</w:t>
-      </w:r>
-      <w:proofErr w:type="spellEnd"/>
-      <w:r>
-        <w:rPr>
-          <w:sz w:val="28"/>
-          <w:szCs w:val="28"/>
-        </w:rPr>
-        <w:t xml:space="preserve"> &gt;&gt; b;</w:t>
+        <w:t>else</w:t>
+      </w:r>
+      <w:proofErr w:type="spellEnd"/>
+    </w:p>
+    <w:p>
+      <w:pPr>
+        <w:rPr>
+          <w:sz w:val="28"/>
+          <w:szCs w:val="28"/>
+        </w:rPr>
+      </w:pPr>
+      <w:r>
+        <w:rPr>
+          <w:sz w:val="28"/>
+          <w:szCs w:val="28"/>
+        </w:rPr>
+        <w:t xml:space="preserve">    {</w:t>
+      </w:r>
+    </w:p>
+    <w:p>
+      <w:pPr>
+        <w:rPr>
+          <w:sz w:val="28"/>
+          <w:szCs w:val="28"/>
+        </w:rPr>
+      </w:pPr>
+      <w:r>
+        <w:rPr>
+          <w:sz w:val="28"/>
+          <w:szCs w:val="28"/>
+        </w:rPr>
+        <w:t xml:space="preserve">        </w:t>
+      </w:r>
+      <w:proofErr w:type="spellStart"/>
+      <w:r>
+        <w:rPr>
+          <w:sz w:val="28"/>
+          <w:szCs w:val="28"/>
+        </w:rPr>
+        <w:t>wcout</w:t>
+      </w:r>
+      <w:proofErr w:type="spellEnd"/>
+      <w:r>
+        <w:rPr>
+          <w:sz w:val="28"/>
+          <w:szCs w:val="28"/>
+        </w:rPr>
+        <w:t xml:space="preserve"> &lt;&lt; </w:t>
+      </w:r>
+      <w:proofErr w:type="spellStart"/>
+      <w:r>
+        <w:rPr>
+          <w:sz w:val="28"/>
+          <w:szCs w:val="28"/>
+        </w:rPr>
+        <w:t>L"False</w:t>
+      </w:r>
+      <w:proofErr w:type="spellEnd"/>
+      <w:r>
+        <w:rPr>
+          <w:sz w:val="28"/>
+          <w:szCs w:val="28"/>
+        </w:rPr>
+        <w:t xml:space="preserve">!" &lt;&lt; </w:t>
+      </w:r>
+      <w:proofErr w:type="spellStart"/>
+      <w:r>
+        <w:rPr>
+          <w:sz w:val="28"/>
+          <w:szCs w:val="28"/>
+        </w:rPr>
+        <w:t>endl</w:t>
+      </w:r>
+      <w:proofErr w:type="spellEnd"/>
+      <w:r>
+        <w:rPr>
+          <w:sz w:val="28"/>
+          <w:szCs w:val="28"/>
+        </w:rPr>
+        <w:t>;</w:t>
+      </w:r>
+    </w:p>
+    <w:p>
+      <w:pPr>
+        <w:rPr>
+          <w:sz w:val="28"/>
+          <w:szCs w:val="28"/>
+        </w:rPr>
+      </w:pPr>
+      <w:r>
+        <w:rPr>
+          <w:sz w:val="28"/>
+          <w:szCs w:val="28"/>
+        </w:rPr>
+        <w:t xml:space="preserve">    }</w:t>
       </w:r>
     </w:p>
     <w:p>
@@ -5941,6 +6875,963 @@
           <w:sz w:val="28"/>
           <w:szCs w:val="28"/>
         </w:rPr>
+        <w:t>calcOutput</w:t>
+      </w:r>
+      <w:proofErr w:type="spellEnd"/>
+      <w:r>
+        <w:rPr>
+          <w:sz w:val="28"/>
+          <w:szCs w:val="28"/>
+        </w:rPr>
+        <w:t>()</w:t>
+      </w:r>
+    </w:p>
+    <w:p>
+      <w:pPr>
+        <w:rPr>
+          <w:sz w:val="28"/>
+          <w:szCs w:val="28"/>
+        </w:rPr>
+      </w:pPr>
+      <w:r>
+        <w:rPr>
+          <w:sz w:val="28"/>
+          <w:szCs w:val="28"/>
+        </w:rPr>
+        <w:t>{</w:t>
+      </w:r>
+    </w:p>
+    <w:p>
+      <w:pPr>
+        <w:rPr>
+          <w:sz w:val="28"/>
+          <w:szCs w:val="28"/>
+        </w:rPr>
+      </w:pPr>
+      <w:r>
+        <w:rPr>
+          <w:sz w:val="28"/>
+          <w:szCs w:val="28"/>
+        </w:rPr>
+        <w:t xml:space="preserve">    </w:t>
+      </w:r>
+      <w:proofErr w:type="spellStart"/>
+      <w:r>
+        <w:rPr>
+          <w:sz w:val="28"/>
+          <w:szCs w:val="28"/>
+        </w:rPr>
+        <w:t>wcout</w:t>
+      </w:r>
+      <w:proofErr w:type="spellEnd"/>
+      <w:r>
+        <w:rPr>
+          <w:sz w:val="28"/>
+          <w:szCs w:val="28"/>
+        </w:rPr>
+        <w:t xml:space="preserve"> &lt;&lt; </w:t>
+      </w:r>
+      <w:proofErr w:type="spellStart"/>
+      <w:r>
+        <w:rPr>
+          <w:sz w:val="28"/>
+          <w:szCs w:val="28"/>
+        </w:rPr>
+        <w:t>L"Результат</w:t>
+      </w:r>
+      <w:proofErr w:type="spellEnd"/>
+      <w:r>
+        <w:rPr>
+          <w:sz w:val="28"/>
+          <w:szCs w:val="28"/>
+        </w:rPr>
+        <w:t xml:space="preserve">: " &lt;&lt; </w:t>
+      </w:r>
+      <w:proofErr w:type="spellStart"/>
+      <w:r>
+        <w:rPr>
+          <w:sz w:val="28"/>
+          <w:szCs w:val="28"/>
+        </w:rPr>
+        <w:t>calculations_s</w:t>
+      </w:r>
+      <w:proofErr w:type="spellEnd"/>
+      <w:r>
+        <w:rPr>
+          <w:sz w:val="28"/>
+          <w:szCs w:val="28"/>
+        </w:rPr>
+        <w:t xml:space="preserve">(x, y, z) &lt;&lt; </w:t>
+      </w:r>
+      <w:proofErr w:type="spellStart"/>
+      <w:r>
+        <w:rPr>
+          <w:sz w:val="28"/>
+          <w:szCs w:val="28"/>
+        </w:rPr>
+        <w:t>endl</w:t>
+      </w:r>
+      <w:proofErr w:type="spellEnd"/>
+      <w:r>
+        <w:rPr>
+          <w:sz w:val="28"/>
+          <w:szCs w:val="28"/>
+        </w:rPr>
+        <w:t>;</w:t>
+      </w:r>
+    </w:p>
+    <w:p>
+      <w:pPr>
+        <w:rPr>
+          <w:sz w:val="28"/>
+          <w:szCs w:val="28"/>
+        </w:rPr>
+      </w:pPr>
+      <w:r>
+        <w:rPr>
+          <w:sz w:val="28"/>
+          <w:szCs w:val="28"/>
+        </w:rPr>
+        <w:t>}</w:t>
+      </w:r>
+    </w:p>
+    <w:p>
+      <w:pPr>
+        <w:rPr>
+          <w:sz w:val="28"/>
+          <w:szCs w:val="28"/>
+        </w:rPr>
+      </w:pPr>
+    </w:p>
+    <w:p>
+      <w:pPr>
+        <w:rPr>
+          <w:sz w:val="28"/>
+          <w:szCs w:val="28"/>
+        </w:rPr>
+      </w:pPr>
+      <w:proofErr w:type="spellStart"/>
+      <w:r>
+        <w:rPr>
+          <w:sz w:val="28"/>
+          <w:szCs w:val="28"/>
+        </w:rPr>
+        <w:t>void</w:t>
+      </w:r>
+      <w:proofErr w:type="spellEnd"/>
+      <w:r>
+        <w:rPr>
+          <w:sz w:val="28"/>
+          <w:szCs w:val="28"/>
+        </w:rPr>
+        <w:t xml:space="preserve"> </w:t>
+      </w:r>
+      <w:proofErr w:type="spellStart"/>
+      <w:r>
+        <w:rPr>
+          <w:sz w:val="28"/>
+          <w:szCs w:val="28"/>
+        </w:rPr>
+        <w:t>intOutput</w:t>
+      </w:r>
+      <w:proofErr w:type="spellEnd"/>
+      <w:r>
+        <w:rPr>
+          <w:sz w:val="28"/>
+          <w:szCs w:val="28"/>
+        </w:rPr>
+        <w:t>()</w:t>
+      </w:r>
+    </w:p>
+    <w:p>
+      <w:pPr>
+        <w:rPr>
+          <w:sz w:val="28"/>
+          <w:szCs w:val="28"/>
+        </w:rPr>
+      </w:pPr>
+      <w:r>
+        <w:rPr>
+          <w:sz w:val="28"/>
+          <w:szCs w:val="28"/>
+        </w:rPr>
+        <w:t>{</w:t>
+      </w:r>
+    </w:p>
+    <w:p>
+      <w:pPr>
+        <w:rPr>
+          <w:sz w:val="28"/>
+          <w:szCs w:val="28"/>
+        </w:rPr>
+      </w:pPr>
+      <w:r>
+        <w:rPr>
+          <w:sz w:val="28"/>
+          <w:szCs w:val="28"/>
+        </w:rPr>
+        <w:t xml:space="preserve">    </w:t>
+      </w:r>
+      <w:proofErr w:type="spellStart"/>
+      <w:r>
+        <w:rPr>
+          <w:sz w:val="28"/>
+          <w:szCs w:val="28"/>
+        </w:rPr>
+        <w:t>wcout</w:t>
+      </w:r>
+      <w:proofErr w:type="spellEnd"/>
+      <w:r>
+        <w:rPr>
+          <w:sz w:val="28"/>
+          <w:szCs w:val="28"/>
+        </w:rPr>
+        <w:t xml:space="preserve"> &lt;&lt; </w:t>
+      </w:r>
+      <w:proofErr w:type="spellStart"/>
+      <w:r>
+        <w:rPr>
+          <w:sz w:val="28"/>
+          <w:szCs w:val="28"/>
+        </w:rPr>
+        <w:t>L"x</w:t>
+      </w:r>
+      <w:proofErr w:type="spellEnd"/>
+      <w:r>
+        <w:rPr>
+          <w:sz w:val="28"/>
+          <w:szCs w:val="28"/>
+        </w:rPr>
+        <w:t xml:space="preserve">: " &lt;&lt; x &lt;&lt; </w:t>
+      </w:r>
+      <w:proofErr w:type="spellStart"/>
+      <w:r>
+        <w:rPr>
+          <w:sz w:val="28"/>
+          <w:szCs w:val="28"/>
+        </w:rPr>
+        <w:t>endl</w:t>
+      </w:r>
+      <w:proofErr w:type="spellEnd"/>
+      <w:r>
+        <w:rPr>
+          <w:sz w:val="28"/>
+          <w:szCs w:val="28"/>
+        </w:rPr>
+        <w:t>;</w:t>
+      </w:r>
+    </w:p>
+    <w:p>
+      <w:pPr>
+        <w:rPr>
+          <w:sz w:val="28"/>
+          <w:szCs w:val="28"/>
+        </w:rPr>
+      </w:pPr>
+      <w:r>
+        <w:rPr>
+          <w:sz w:val="28"/>
+          <w:szCs w:val="28"/>
+        </w:rPr>
+        <w:t xml:space="preserve">    </w:t>
+      </w:r>
+      <w:proofErr w:type="spellStart"/>
+      <w:r>
+        <w:rPr>
+          <w:sz w:val="28"/>
+          <w:szCs w:val="28"/>
+        </w:rPr>
+        <w:t>wcout</w:t>
+      </w:r>
+      <w:proofErr w:type="spellEnd"/>
+      <w:r>
+        <w:rPr>
+          <w:sz w:val="28"/>
+          <w:szCs w:val="28"/>
+        </w:rPr>
+        <w:t xml:space="preserve"> &lt;&lt; </w:t>
+      </w:r>
+      <w:proofErr w:type="spellStart"/>
+      <w:r>
+        <w:rPr>
+          <w:sz w:val="28"/>
+          <w:szCs w:val="28"/>
+        </w:rPr>
+        <w:t>L"y</w:t>
+      </w:r>
+      <w:proofErr w:type="spellEnd"/>
+      <w:r>
+        <w:rPr>
+          <w:sz w:val="28"/>
+          <w:szCs w:val="28"/>
+        </w:rPr>
+        <w:t xml:space="preserve">: " &lt;&lt; y &lt;&lt; </w:t>
+      </w:r>
+      <w:proofErr w:type="spellStart"/>
+      <w:r>
+        <w:rPr>
+          <w:sz w:val="28"/>
+          <w:szCs w:val="28"/>
+        </w:rPr>
+        <w:t>endl</w:t>
+      </w:r>
+      <w:proofErr w:type="spellEnd"/>
+      <w:r>
+        <w:rPr>
+          <w:sz w:val="28"/>
+          <w:szCs w:val="28"/>
+        </w:rPr>
+        <w:t>;</w:t>
+      </w:r>
+    </w:p>
+    <w:p>
+      <w:pPr>
+        <w:rPr>
+          <w:sz w:val="28"/>
+          <w:szCs w:val="28"/>
+        </w:rPr>
+      </w:pPr>
+      <w:r>
+        <w:rPr>
+          <w:sz w:val="28"/>
+          <w:szCs w:val="28"/>
+        </w:rPr>
+        <w:t xml:space="preserve">    </w:t>
+      </w:r>
+      <w:proofErr w:type="spellStart"/>
+      <w:r>
+        <w:rPr>
+          <w:sz w:val="28"/>
+          <w:szCs w:val="28"/>
+        </w:rPr>
+        <w:t>wcout</w:t>
+      </w:r>
+      <w:proofErr w:type="spellEnd"/>
+      <w:r>
+        <w:rPr>
+          <w:sz w:val="28"/>
+          <w:szCs w:val="28"/>
+        </w:rPr>
+        <w:t xml:space="preserve"> &lt;&lt; </w:t>
+      </w:r>
+      <w:proofErr w:type="spellStart"/>
+      <w:r>
+        <w:rPr>
+          <w:sz w:val="28"/>
+          <w:szCs w:val="28"/>
+        </w:rPr>
+        <w:t>L"z</w:t>
+      </w:r>
+      <w:proofErr w:type="spellEnd"/>
+      <w:r>
+        <w:rPr>
+          <w:sz w:val="28"/>
+          <w:szCs w:val="28"/>
+        </w:rPr>
+        <w:t xml:space="preserve">: " &lt;&lt; z &lt;&lt; </w:t>
+      </w:r>
+      <w:proofErr w:type="spellStart"/>
+      <w:r>
+        <w:rPr>
+          <w:sz w:val="28"/>
+          <w:szCs w:val="28"/>
+        </w:rPr>
+        <w:t>endl</w:t>
+      </w:r>
+      <w:proofErr w:type="spellEnd"/>
+      <w:r>
+        <w:rPr>
+          <w:sz w:val="28"/>
+          <w:szCs w:val="28"/>
+        </w:rPr>
+        <w:t>;</w:t>
+      </w:r>
+    </w:p>
+    <w:p>
+      <w:pPr>
+        <w:rPr>
+          <w:sz w:val="28"/>
+          <w:szCs w:val="28"/>
+        </w:rPr>
+      </w:pPr>
+      <w:r>
+        <w:rPr>
+          <w:sz w:val="28"/>
+          <w:szCs w:val="28"/>
+        </w:rPr>
+        <w:t xml:space="preserve">    </w:t>
+      </w:r>
+      <w:proofErr w:type="spellStart"/>
+      <w:r>
+        <w:rPr>
+          <w:sz w:val="28"/>
+          <w:szCs w:val="28"/>
+        </w:rPr>
+        <w:t>wcout</w:t>
+      </w:r>
+      <w:proofErr w:type="spellEnd"/>
+      <w:r>
+        <w:rPr>
+          <w:sz w:val="28"/>
+          <w:szCs w:val="28"/>
+        </w:rPr>
+        <w:t xml:space="preserve"> &lt;&lt; </w:t>
+      </w:r>
+      <w:proofErr w:type="spellStart"/>
+      <w:r>
+        <w:rPr>
+          <w:sz w:val="28"/>
+          <w:szCs w:val="28"/>
+        </w:rPr>
+        <w:t>L"x</w:t>
+      </w:r>
+      <w:proofErr w:type="spellEnd"/>
+      <w:r>
+        <w:rPr>
+          <w:sz w:val="28"/>
+          <w:szCs w:val="28"/>
+        </w:rPr>
+        <w:t xml:space="preserve">(HEX): " &lt;&lt; </w:t>
+      </w:r>
+      <w:proofErr w:type="spellStart"/>
+      <w:r>
+        <w:rPr>
+          <w:sz w:val="28"/>
+          <w:szCs w:val="28"/>
+        </w:rPr>
+        <w:t>hexfloat</w:t>
+      </w:r>
+      <w:proofErr w:type="spellEnd"/>
+      <w:r>
+        <w:rPr>
+          <w:sz w:val="28"/>
+          <w:szCs w:val="28"/>
+        </w:rPr>
+        <w:t xml:space="preserve"> &lt;&lt; x &lt;&lt; </w:t>
+      </w:r>
+      <w:proofErr w:type="spellStart"/>
+      <w:r>
+        <w:rPr>
+          <w:sz w:val="28"/>
+          <w:szCs w:val="28"/>
+        </w:rPr>
+        <w:t>endl</w:t>
+      </w:r>
+      <w:proofErr w:type="spellEnd"/>
+      <w:r>
+        <w:rPr>
+          <w:sz w:val="28"/>
+          <w:szCs w:val="28"/>
+        </w:rPr>
+        <w:t>;</w:t>
+      </w:r>
+    </w:p>
+    <w:p>
+      <w:pPr>
+        <w:rPr>
+          <w:sz w:val="28"/>
+          <w:szCs w:val="28"/>
+        </w:rPr>
+      </w:pPr>
+      <w:r>
+        <w:rPr>
+          <w:sz w:val="28"/>
+          <w:szCs w:val="28"/>
+        </w:rPr>
+        <w:t xml:space="preserve">    </w:t>
+      </w:r>
+      <w:proofErr w:type="spellStart"/>
+      <w:r>
+        <w:rPr>
+          <w:sz w:val="28"/>
+          <w:szCs w:val="28"/>
+        </w:rPr>
+        <w:t>wcout</w:t>
+      </w:r>
+      <w:proofErr w:type="spellEnd"/>
+      <w:r>
+        <w:rPr>
+          <w:sz w:val="28"/>
+          <w:szCs w:val="28"/>
+        </w:rPr>
+        <w:t xml:space="preserve"> &lt;&lt; </w:t>
+      </w:r>
+      <w:proofErr w:type="spellStart"/>
+      <w:r>
+        <w:rPr>
+          <w:sz w:val="28"/>
+          <w:szCs w:val="28"/>
+        </w:rPr>
+        <w:t>L"y</w:t>
+      </w:r>
+      <w:proofErr w:type="spellEnd"/>
+      <w:r>
+        <w:rPr>
+          <w:sz w:val="28"/>
+          <w:szCs w:val="28"/>
+        </w:rPr>
+        <w:t xml:space="preserve">(HEX): " &lt;&lt; </w:t>
+      </w:r>
+      <w:proofErr w:type="spellStart"/>
+      <w:r>
+        <w:rPr>
+          <w:sz w:val="28"/>
+          <w:szCs w:val="28"/>
+        </w:rPr>
+        <w:t>hexfloat</w:t>
+      </w:r>
+      <w:proofErr w:type="spellEnd"/>
+      <w:r>
+        <w:rPr>
+          <w:sz w:val="28"/>
+          <w:szCs w:val="28"/>
+        </w:rPr>
+        <w:t xml:space="preserve"> &lt;&lt; y &lt;&lt; </w:t>
+      </w:r>
+      <w:proofErr w:type="spellStart"/>
+      <w:r>
+        <w:rPr>
+          <w:sz w:val="28"/>
+          <w:szCs w:val="28"/>
+        </w:rPr>
+        <w:t>endl</w:t>
+      </w:r>
+      <w:proofErr w:type="spellEnd"/>
+      <w:r>
+        <w:rPr>
+          <w:sz w:val="28"/>
+          <w:szCs w:val="28"/>
+        </w:rPr>
+        <w:t>;</w:t>
+      </w:r>
+    </w:p>
+    <w:p>
+      <w:pPr>
+        <w:rPr>
+          <w:sz w:val="28"/>
+          <w:szCs w:val="28"/>
+        </w:rPr>
+      </w:pPr>
+      <w:r>
+        <w:rPr>
+          <w:sz w:val="28"/>
+          <w:szCs w:val="28"/>
+        </w:rPr>
+        <w:t xml:space="preserve">    </w:t>
+      </w:r>
+      <w:proofErr w:type="spellStart"/>
+      <w:r>
+        <w:rPr>
+          <w:sz w:val="28"/>
+          <w:szCs w:val="28"/>
+        </w:rPr>
+        <w:t>wcout</w:t>
+      </w:r>
+      <w:proofErr w:type="spellEnd"/>
+      <w:r>
+        <w:rPr>
+          <w:sz w:val="28"/>
+          <w:szCs w:val="28"/>
+        </w:rPr>
+        <w:t xml:space="preserve"> &lt;&lt; </w:t>
+      </w:r>
+      <w:proofErr w:type="spellStart"/>
+      <w:r>
+        <w:rPr>
+          <w:sz w:val="28"/>
+          <w:szCs w:val="28"/>
+        </w:rPr>
+        <w:t>L"z</w:t>
+      </w:r>
+      <w:proofErr w:type="spellEnd"/>
+      <w:r>
+        <w:rPr>
+          <w:sz w:val="28"/>
+          <w:szCs w:val="28"/>
+        </w:rPr>
+        <w:t xml:space="preserve">(HEX): " &lt;&lt; </w:t>
+      </w:r>
+      <w:proofErr w:type="spellStart"/>
+      <w:r>
+        <w:rPr>
+          <w:sz w:val="28"/>
+          <w:szCs w:val="28"/>
+        </w:rPr>
+        <w:t>hexfloat</w:t>
+      </w:r>
+      <w:proofErr w:type="spellEnd"/>
+      <w:r>
+        <w:rPr>
+          <w:sz w:val="28"/>
+          <w:szCs w:val="28"/>
+        </w:rPr>
+        <w:t xml:space="preserve"> &lt;&lt; z &lt;&lt; </w:t>
+      </w:r>
+      <w:proofErr w:type="spellStart"/>
+      <w:r>
+        <w:rPr>
+          <w:sz w:val="28"/>
+          <w:szCs w:val="28"/>
+        </w:rPr>
+        <w:t>endl</w:t>
+      </w:r>
+      <w:proofErr w:type="spellEnd"/>
+      <w:r>
+        <w:rPr>
+          <w:sz w:val="28"/>
+          <w:szCs w:val="28"/>
+        </w:rPr>
+        <w:t>;</w:t>
+      </w:r>
+    </w:p>
+    <w:p>
+      <w:pPr>
+        <w:rPr>
+          <w:sz w:val="28"/>
+          <w:szCs w:val="28"/>
+        </w:rPr>
+      </w:pPr>
+      <w:r>
+        <w:rPr>
+          <w:sz w:val="28"/>
+          <w:szCs w:val="28"/>
+        </w:rPr>
+        <w:t>}</w:t>
+      </w:r>
+    </w:p>
+    <w:p>
+      <w:pPr>
+        <w:rPr>
+          <w:sz w:val="28"/>
+          <w:szCs w:val="28"/>
+        </w:rPr>
+      </w:pPr>
+    </w:p>
+    <w:p>
+      <w:pPr>
+        <w:rPr>
+          <w:sz w:val="28"/>
+          <w:szCs w:val="28"/>
+        </w:rPr>
+      </w:pPr>
+      <w:proofErr w:type="spellStart"/>
+      <w:r>
+        <w:rPr>
+          <w:sz w:val="28"/>
+          <w:szCs w:val="28"/>
+        </w:rPr>
+        <w:t>void</w:t>
+      </w:r>
+      <w:proofErr w:type="spellEnd"/>
+      <w:r>
+        <w:rPr>
+          <w:sz w:val="28"/>
+          <w:szCs w:val="28"/>
+        </w:rPr>
+        <w:t xml:space="preserve"> </w:t>
+      </w:r>
+      <w:proofErr w:type="spellStart"/>
+      <w:r>
+        <w:rPr>
+          <w:sz w:val="28"/>
+          <w:szCs w:val="28"/>
+        </w:rPr>
+        <w:t>appPause</w:t>
+      </w:r>
+      <w:proofErr w:type="spellEnd"/>
+      <w:r>
+        <w:rPr>
+          <w:sz w:val="28"/>
+          <w:szCs w:val="28"/>
+        </w:rPr>
+        <w:t>()</w:t>
+      </w:r>
+    </w:p>
+    <w:p>
+      <w:pPr>
+        <w:rPr>
+          <w:sz w:val="28"/>
+          <w:szCs w:val="28"/>
+        </w:rPr>
+      </w:pPr>
+      <w:r>
+        <w:rPr>
+          <w:sz w:val="28"/>
+          <w:szCs w:val="28"/>
+        </w:rPr>
+        <w:t>{</w:t>
+      </w:r>
+    </w:p>
+    <w:p>
+      <w:pPr>
+        <w:rPr>
+          <w:sz w:val="28"/>
+          <w:szCs w:val="28"/>
+        </w:rPr>
+      </w:pPr>
+      <w:r>
+        <w:rPr>
+          <w:sz w:val="28"/>
+          <w:szCs w:val="28"/>
+        </w:rPr>
+        <w:t xml:space="preserve">    </w:t>
+      </w:r>
+      <w:proofErr w:type="spellStart"/>
+      <w:r>
+        <w:rPr>
+          <w:sz w:val="28"/>
+          <w:szCs w:val="28"/>
+        </w:rPr>
+        <w:t>system</w:t>
+      </w:r>
+      <w:proofErr w:type="spellEnd"/>
+      <w:r>
+        <w:rPr>
+          <w:sz w:val="28"/>
+          <w:szCs w:val="28"/>
+        </w:rPr>
+        <w:t xml:space="preserve"> ("</w:t>
+      </w:r>
+      <w:proofErr w:type="spellStart"/>
+      <w:r>
+        <w:rPr>
+          <w:sz w:val="28"/>
+          <w:szCs w:val="28"/>
+        </w:rPr>
+        <w:t>pause</w:t>
+      </w:r>
+      <w:proofErr w:type="spellEnd"/>
+      <w:r>
+        <w:rPr>
+          <w:sz w:val="28"/>
+          <w:szCs w:val="28"/>
+        </w:rPr>
+        <w:t>");</w:t>
+      </w:r>
+    </w:p>
+    <w:p>
+      <w:pPr>
+        <w:rPr>
+          <w:sz w:val="28"/>
+          <w:szCs w:val="28"/>
+        </w:rPr>
+      </w:pPr>
+      <w:r>
+        <w:rPr>
+          <w:sz w:val="28"/>
+          <w:szCs w:val="28"/>
+        </w:rPr>
+        <w:t>}</w:t>
+      </w:r>
+    </w:p>
+    <w:p>
+      <w:pPr>
+        <w:rPr>
+          <w:sz w:val="28"/>
+          <w:szCs w:val="28"/>
+        </w:rPr>
+      </w:pPr>
+    </w:p>
+    <w:p>
+      <w:pPr>
+        <w:rPr>
+          <w:sz w:val="28"/>
+          <w:szCs w:val="28"/>
+        </w:rPr>
+      </w:pPr>
+      <w:proofErr w:type="spellStart"/>
+      <w:r>
+        <w:rPr>
+          <w:sz w:val="28"/>
+          <w:szCs w:val="28"/>
+        </w:rPr>
+        <w:t>int</w:t>
+      </w:r>
+      <w:proofErr w:type="spellEnd"/>
+      <w:r>
+        <w:rPr>
+          <w:sz w:val="28"/>
+          <w:szCs w:val="28"/>
+        </w:rPr>
+        <w:t xml:space="preserve"> </w:t>
+      </w:r>
+      <w:proofErr w:type="spellStart"/>
+      <w:r>
+        <w:rPr>
+          <w:sz w:val="28"/>
+          <w:szCs w:val="28"/>
+        </w:rPr>
+        <w:t>main</w:t>
+      </w:r>
+      <w:proofErr w:type="spellEnd"/>
+      <w:r>
+        <w:rPr>
+          <w:sz w:val="28"/>
+          <w:szCs w:val="28"/>
+        </w:rPr>
+        <w:t>()</w:t>
+      </w:r>
+    </w:p>
+    <w:p>
+      <w:pPr>
+        <w:rPr>
+          <w:sz w:val="28"/>
+          <w:szCs w:val="28"/>
+        </w:rPr>
+      </w:pPr>
+      <w:r>
+        <w:rPr>
+          <w:sz w:val="28"/>
+          <w:szCs w:val="28"/>
+        </w:rPr>
+        <w:t>{</w:t>
+      </w:r>
+    </w:p>
+    <w:p>
+      <w:pPr>
+        <w:rPr>
+          <w:sz w:val="28"/>
+          <w:szCs w:val="28"/>
+        </w:rPr>
+      </w:pPr>
+      <w:r>
+        <w:rPr>
+          <w:sz w:val="28"/>
+          <w:szCs w:val="28"/>
+        </w:rPr>
+        <w:lastRenderedPageBreak/>
+        <w:t xml:space="preserve">    </w:t>
+      </w:r>
+      <w:proofErr w:type="spellStart"/>
+      <w:r>
+        <w:rPr>
+          <w:sz w:val="28"/>
+          <w:szCs w:val="28"/>
+        </w:rPr>
+        <w:t>localisation</w:t>
+      </w:r>
+      <w:proofErr w:type="spellEnd"/>
+      <w:r>
+        <w:rPr>
+          <w:sz w:val="28"/>
+          <w:szCs w:val="28"/>
+        </w:rPr>
+        <w:t>();</w:t>
+      </w:r>
+    </w:p>
+    <w:p>
+      <w:pPr>
+        <w:rPr>
+          <w:sz w:val="28"/>
+          <w:szCs w:val="28"/>
+        </w:rPr>
+      </w:pPr>
+      <w:r>
+        <w:rPr>
+          <w:sz w:val="28"/>
+          <w:szCs w:val="28"/>
+        </w:rPr>
+        <w:t xml:space="preserve">    </w:t>
+      </w:r>
+      <w:proofErr w:type="spellStart"/>
+      <w:r>
+        <w:rPr>
+          <w:sz w:val="28"/>
+          <w:szCs w:val="28"/>
+        </w:rPr>
+        <w:t>devOutput</w:t>
+      </w:r>
+      <w:proofErr w:type="spellEnd"/>
+      <w:r>
+        <w:rPr>
+          <w:sz w:val="28"/>
+          <w:szCs w:val="28"/>
+        </w:rPr>
+        <w:t>();</w:t>
+      </w:r>
+    </w:p>
+    <w:p>
+      <w:pPr>
+        <w:rPr>
+          <w:sz w:val="28"/>
+          <w:szCs w:val="28"/>
+        </w:rPr>
+      </w:pPr>
+      <w:r>
+        <w:rPr>
+          <w:sz w:val="28"/>
+          <w:szCs w:val="28"/>
+        </w:rPr>
+        <w:t xml:space="preserve">    </w:t>
+      </w:r>
+      <w:proofErr w:type="spellStart"/>
+      <w:r>
+        <w:rPr>
+          <w:sz w:val="28"/>
+          <w:szCs w:val="28"/>
+        </w:rPr>
+        <w:t>userInput</w:t>
+      </w:r>
+      <w:proofErr w:type="spellEnd"/>
+      <w:r>
+        <w:rPr>
+          <w:sz w:val="28"/>
+          <w:szCs w:val="28"/>
+        </w:rPr>
+        <w:t>();</w:t>
+      </w:r>
+    </w:p>
+    <w:p>
+      <w:pPr>
+        <w:rPr>
+          <w:sz w:val="28"/>
+          <w:szCs w:val="28"/>
+        </w:rPr>
+      </w:pPr>
+      <w:r>
+        <w:rPr>
+          <w:sz w:val="28"/>
+          <w:szCs w:val="28"/>
+        </w:rPr>
+        <w:t xml:space="preserve">    </w:t>
+      </w:r>
+      <w:proofErr w:type="spellStart"/>
+      <w:r>
+        <w:rPr>
+          <w:sz w:val="28"/>
+          <w:szCs w:val="28"/>
+        </w:rPr>
+        <w:t>calcOutput</w:t>
+      </w:r>
+      <w:proofErr w:type="spellEnd"/>
+      <w:r>
+        <w:rPr>
+          <w:sz w:val="28"/>
+          <w:szCs w:val="28"/>
+        </w:rPr>
+        <w:t>();</w:t>
+      </w:r>
+    </w:p>
+    <w:p>
+      <w:pPr>
+        <w:rPr>
+          <w:sz w:val="28"/>
+          <w:szCs w:val="28"/>
+        </w:rPr>
+      </w:pPr>
+      <w:r>
+        <w:rPr>
+          <w:sz w:val="28"/>
+          <w:szCs w:val="28"/>
+        </w:rPr>
+        <w:t xml:space="preserve">    </w:t>
+      </w:r>
+      <w:proofErr w:type="spellStart"/>
+      <w:r>
+        <w:rPr>
+          <w:sz w:val="28"/>
+          <w:szCs w:val="28"/>
+        </w:rPr>
         <w:t>tof_output</w:t>
       </w:r>
       <w:proofErr w:type="spellEnd"/>
@@ -5949,22 +7840,7 @@
           <w:sz w:val="28"/>
           <w:szCs w:val="28"/>
         </w:rPr>
-        <w:t>()</w:t>
-      </w:r>
-    </w:p>
-    <w:p>
-      <w:pPr>
-        <w:rPr>
-          <w:sz w:val="28"/>
-          <w:szCs w:val="28"/>
-        </w:rPr>
-      </w:pPr>
-      <w:r>
-        <w:rPr>
-          <w:sz w:val="28"/>
-          <w:szCs w:val="28"/>
-        </w:rPr>
-        <w:t>{</w:t>
+        <w:t>();</w:t>
       </w:r>
     </w:p>
     <w:p>
@@ -5987,124 +7863,15 @@
           <w:sz w:val="28"/>
           <w:szCs w:val="28"/>
         </w:rPr>
-        <w:t>if</w:t>
-      </w:r>
-      <w:proofErr w:type="spellEnd"/>
-      <w:r>
-        <w:rPr>
-          <w:sz w:val="28"/>
-          <w:szCs w:val="28"/>
-        </w:rPr>
-        <w:t xml:space="preserve"> (a + 1 &gt; </w:t>
-      </w:r>
-      <w:proofErr w:type="spellStart"/>
-      <w:r>
-        <w:rPr>
-          <w:sz w:val="28"/>
-          <w:szCs w:val="28"/>
-        </w:rPr>
-        <w:t>abs</w:t>
-      </w:r>
-      <w:proofErr w:type="spellEnd"/>
-      <w:r>
-        <w:rPr>
-          <w:sz w:val="28"/>
-          <w:szCs w:val="28"/>
-        </w:rPr>
-        <w:t>(b - 2))</w:t>
-      </w:r>
-    </w:p>
-    <w:p>
-      <w:pPr>
-        <w:rPr>
-          <w:sz w:val="28"/>
-          <w:szCs w:val="28"/>
-        </w:rPr>
-      </w:pPr>
-      <w:r>
-        <w:rPr>
-          <w:sz w:val="28"/>
-          <w:szCs w:val="28"/>
-        </w:rPr>
-        <w:t xml:space="preserve">    {</w:t>
-      </w:r>
-    </w:p>
-    <w:p>
-      <w:pPr>
-        <w:rPr>
-          <w:sz w:val="28"/>
-          <w:szCs w:val="28"/>
-        </w:rPr>
-      </w:pPr>
-      <w:r>
-        <w:rPr>
-          <w:sz w:val="28"/>
-          <w:szCs w:val="28"/>
-        </w:rPr>
-        <w:t xml:space="preserve">        </w:t>
-      </w:r>
-      <w:proofErr w:type="spellStart"/>
-      <w:r>
-        <w:rPr>
-          <w:sz w:val="28"/>
-          <w:szCs w:val="28"/>
-        </w:rPr>
-        <w:t>wcout</w:t>
-      </w:r>
-      <w:proofErr w:type="spellEnd"/>
-      <w:r>
-        <w:rPr>
-          <w:sz w:val="28"/>
-          <w:szCs w:val="28"/>
-        </w:rPr>
-        <w:t xml:space="preserve"> &lt;&lt; </w:t>
-      </w:r>
-      <w:proofErr w:type="spellStart"/>
-      <w:r>
-        <w:rPr>
-          <w:sz w:val="28"/>
-          <w:szCs w:val="28"/>
-        </w:rPr>
-        <w:t>L"True</w:t>
-      </w:r>
-      <w:proofErr w:type="spellEnd"/>
-      <w:r>
-        <w:rPr>
-          <w:sz w:val="28"/>
-          <w:szCs w:val="28"/>
-        </w:rPr>
-        <w:t xml:space="preserve">!" &lt;&lt; </w:t>
-      </w:r>
-      <w:proofErr w:type="spellStart"/>
-      <w:r>
-        <w:rPr>
-          <w:sz w:val="28"/>
-          <w:szCs w:val="28"/>
-        </w:rPr>
-        <w:t>endl</w:t>
-      </w:r>
-      <w:proofErr w:type="spellEnd"/>
-      <w:r>
-        <w:rPr>
-          <w:sz w:val="28"/>
-          <w:szCs w:val="28"/>
-        </w:rPr>
-        <w:t>;</w:t>
-      </w:r>
-    </w:p>
-    <w:p>
-      <w:pPr>
-        <w:rPr>
-          <w:sz w:val="28"/>
-          <w:szCs w:val="28"/>
-        </w:rPr>
-      </w:pPr>
-      <w:r>
-        <w:rPr>
-          <w:sz w:val="28"/>
-          <w:szCs w:val="28"/>
-        </w:rPr>
-        <w:t xml:space="preserve">    }</w:t>
+        <w:t>intOutput</w:t>
+      </w:r>
+      <w:proofErr w:type="spellEnd"/>
+      <w:r>
+        <w:rPr>
+          <w:sz w:val="28"/>
+          <w:szCs w:val="28"/>
+        </w:rPr>
+        <w:t>();</w:t>
       </w:r>
     </w:p>
     <w:p>
@@ -6127,102 +7894,46 @@
           <w:sz w:val="28"/>
           <w:szCs w:val="28"/>
         </w:rPr>
-        <w:t>else</w:t>
-      </w:r>
-      <w:proofErr w:type="spellEnd"/>
-    </w:p>
-    <w:p>
-      <w:pPr>
-        <w:rPr>
-          <w:sz w:val="28"/>
-          <w:szCs w:val="28"/>
-        </w:rPr>
-      </w:pPr>
-      <w:r>
-        <w:rPr>
-          <w:sz w:val="28"/>
-          <w:szCs w:val="28"/>
-        </w:rPr>
-        <w:t xml:space="preserve">    {</w:t>
-      </w:r>
-    </w:p>
-    <w:p>
-      <w:pPr>
-        <w:rPr>
-          <w:sz w:val="28"/>
-          <w:szCs w:val="28"/>
-        </w:rPr>
-      </w:pPr>
-      <w:r>
-        <w:rPr>
-          <w:sz w:val="28"/>
-          <w:szCs w:val="28"/>
-        </w:rPr>
-        <w:lastRenderedPageBreak/>
-        <w:t xml:space="preserve">        </w:t>
-      </w:r>
-      <w:proofErr w:type="spellStart"/>
-      <w:r>
-        <w:rPr>
-          <w:sz w:val="28"/>
-          <w:szCs w:val="28"/>
-        </w:rPr>
-        <w:t>wcout</w:t>
-      </w:r>
-      <w:proofErr w:type="spellEnd"/>
-      <w:r>
-        <w:rPr>
-          <w:sz w:val="28"/>
-          <w:szCs w:val="28"/>
-        </w:rPr>
-        <w:t xml:space="preserve"> &lt;&lt; </w:t>
-      </w:r>
-      <w:proofErr w:type="spellStart"/>
-      <w:r>
-        <w:rPr>
-          <w:sz w:val="28"/>
-          <w:szCs w:val="28"/>
-        </w:rPr>
-        <w:t>L"False</w:t>
-      </w:r>
-      <w:proofErr w:type="spellEnd"/>
-      <w:r>
-        <w:rPr>
-          <w:sz w:val="28"/>
-          <w:szCs w:val="28"/>
-        </w:rPr>
-        <w:t xml:space="preserve">!" &lt;&lt; </w:t>
-      </w:r>
-      <w:proofErr w:type="spellStart"/>
-      <w:r>
-        <w:rPr>
-          <w:sz w:val="28"/>
-          <w:szCs w:val="28"/>
-        </w:rPr>
-        <w:t>endl</w:t>
-      </w:r>
-      <w:proofErr w:type="spellEnd"/>
-      <w:r>
-        <w:rPr>
-          <w:sz w:val="28"/>
-          <w:szCs w:val="28"/>
-        </w:rPr>
-        <w:t>;</w:t>
-      </w:r>
-    </w:p>
-    <w:p>
-      <w:pPr>
-        <w:rPr>
-          <w:sz w:val="28"/>
-          <w:szCs w:val="28"/>
-        </w:rPr>
-      </w:pPr>
-      <w:r>
-        <w:rPr>
-          <w:sz w:val="28"/>
-          <w:szCs w:val="28"/>
-        </w:rPr>
-        <w:t xml:space="preserve">    }</w:t>
+        <w:t>appPause</w:t>
+      </w:r>
+      <w:proofErr w:type="spellEnd"/>
+      <w:r>
+        <w:rPr>
+          <w:sz w:val="28"/>
+          <w:szCs w:val="28"/>
+        </w:rPr>
+        <w:t>();</w:t>
+      </w:r>
+    </w:p>
+    <w:p>
+      <w:pPr>
+        <w:rPr>
+          <w:sz w:val="28"/>
+          <w:szCs w:val="28"/>
+        </w:rPr>
+      </w:pPr>
+      <w:r>
+        <w:rPr>
+          <w:sz w:val="28"/>
+          <w:szCs w:val="28"/>
+        </w:rPr>
+        <w:t xml:space="preserve">    </w:t>
+      </w:r>
+      <w:proofErr w:type="spellStart"/>
+      <w:r>
+        <w:rPr>
+          <w:sz w:val="28"/>
+          <w:szCs w:val="28"/>
+        </w:rPr>
+        <w:t>return</w:t>
+      </w:r>
+      <w:proofErr w:type="spellEnd"/>
+      <w:r>
+        <w:rPr>
+          <w:sz w:val="28"/>
+          <w:szCs w:val="28"/>
+        </w:rPr>
+        <w:t xml:space="preserve"> 0;</w:t>
       </w:r>
     </w:p>
     <w:p>
@@ -6255,1102 +7966,198 @@
           <w:szCs w:val="28"/>
         </w:rPr>
       </w:pPr>
-      <w:proofErr w:type="spellStart"/>
-      <w:r>
-        <w:rPr>
-          <w:sz w:val="28"/>
-          <w:szCs w:val="28"/>
-        </w:rPr>
-        <w:t>void</w:t>
-      </w:r>
-      <w:proofErr w:type="spellEnd"/>
-      <w:r>
-        <w:rPr>
-          <w:sz w:val="28"/>
-          <w:szCs w:val="28"/>
-        </w:rPr>
-        <w:t xml:space="preserve"> </w:t>
-      </w:r>
-      <w:proofErr w:type="spellStart"/>
-      <w:r>
-        <w:rPr>
-          <w:sz w:val="28"/>
-          <w:szCs w:val="28"/>
-        </w:rPr>
-        <w:t>calcOutput</w:t>
-      </w:r>
-      <w:proofErr w:type="spellEnd"/>
-      <w:r>
-        <w:rPr>
-          <w:sz w:val="28"/>
-          <w:szCs w:val="28"/>
-        </w:rPr>
-        <w:t>()</w:t>
-      </w:r>
-    </w:p>
-    <w:p>
-      <w:pPr>
-        <w:rPr>
-          <w:sz w:val="28"/>
-          <w:szCs w:val="28"/>
-        </w:rPr>
-      </w:pPr>
-      <w:r>
-        <w:rPr>
-          <w:sz w:val="28"/>
-          <w:szCs w:val="28"/>
-        </w:rPr>
-        <w:t>{</w:t>
-      </w:r>
-    </w:p>
-    <w:p>
-      <w:pPr>
-        <w:rPr>
-          <w:sz w:val="28"/>
-          <w:szCs w:val="28"/>
-        </w:rPr>
-      </w:pPr>
-      <w:r>
-        <w:rPr>
-          <w:sz w:val="28"/>
-          <w:szCs w:val="28"/>
-        </w:rPr>
-        <w:t xml:space="preserve">    </w:t>
-      </w:r>
-      <w:proofErr w:type="spellStart"/>
-      <w:r>
-        <w:rPr>
-          <w:sz w:val="28"/>
-          <w:szCs w:val="28"/>
-        </w:rPr>
-        <w:t>wcout</w:t>
-      </w:r>
-      <w:proofErr w:type="spellEnd"/>
-      <w:r>
-        <w:rPr>
-          <w:sz w:val="28"/>
-          <w:szCs w:val="28"/>
-        </w:rPr>
-        <w:t xml:space="preserve"> &lt;&lt; </w:t>
-      </w:r>
-      <w:proofErr w:type="spellStart"/>
-      <w:r>
-        <w:rPr>
-          <w:sz w:val="28"/>
-          <w:szCs w:val="28"/>
-        </w:rPr>
-        <w:t>L"Результат</w:t>
-      </w:r>
-      <w:proofErr w:type="spellEnd"/>
-      <w:r>
-        <w:rPr>
-          <w:sz w:val="28"/>
-          <w:szCs w:val="28"/>
-        </w:rPr>
-        <w:t xml:space="preserve">: " &lt;&lt; </w:t>
-      </w:r>
-      <w:proofErr w:type="spellStart"/>
-      <w:r>
-        <w:rPr>
-          <w:sz w:val="28"/>
-          <w:szCs w:val="28"/>
-        </w:rPr>
-        <w:t>calculations_s</w:t>
-      </w:r>
-      <w:proofErr w:type="spellEnd"/>
-      <w:r>
-        <w:rPr>
-          <w:sz w:val="28"/>
-          <w:szCs w:val="28"/>
-        </w:rPr>
-        <w:t xml:space="preserve">(x, y, z) &lt;&lt; </w:t>
-      </w:r>
-      <w:proofErr w:type="spellStart"/>
-      <w:r>
-        <w:rPr>
-          <w:sz w:val="28"/>
-          <w:szCs w:val="28"/>
-        </w:rPr>
-        <w:t>endl</w:t>
-      </w:r>
-      <w:proofErr w:type="spellEnd"/>
-      <w:r>
-        <w:rPr>
-          <w:sz w:val="28"/>
-          <w:szCs w:val="28"/>
-        </w:rPr>
-        <w:t>;</w:t>
-      </w:r>
-    </w:p>
-    <w:p>
-      <w:pPr>
-        <w:rPr>
-          <w:sz w:val="28"/>
-          <w:szCs w:val="28"/>
-        </w:rPr>
-      </w:pPr>
-      <w:r>
-        <w:rPr>
-          <w:sz w:val="28"/>
-          <w:szCs w:val="28"/>
-        </w:rPr>
-        <w:t>}</w:t>
-      </w:r>
-    </w:p>
-    <w:p>
-      <w:pPr>
-        <w:rPr>
-          <w:sz w:val="28"/>
-          <w:szCs w:val="28"/>
-        </w:rPr>
-      </w:pPr>
-    </w:p>
-    <w:p>
-      <w:pPr>
-        <w:rPr>
-          <w:sz w:val="28"/>
-          <w:szCs w:val="28"/>
-        </w:rPr>
-      </w:pPr>
-      <w:proofErr w:type="spellStart"/>
-      <w:r>
-        <w:rPr>
-          <w:sz w:val="28"/>
-          <w:szCs w:val="28"/>
-        </w:rPr>
-        <w:t>void</w:t>
-      </w:r>
-      <w:proofErr w:type="spellEnd"/>
-      <w:r>
-        <w:rPr>
-          <w:sz w:val="28"/>
-          <w:szCs w:val="28"/>
-        </w:rPr>
-        <w:t xml:space="preserve"> </w:t>
-      </w:r>
-      <w:proofErr w:type="spellStart"/>
-      <w:r>
-        <w:rPr>
-          <w:sz w:val="28"/>
-          <w:szCs w:val="28"/>
-        </w:rPr>
-        <w:t>intOutput</w:t>
-      </w:r>
-      <w:proofErr w:type="spellEnd"/>
-      <w:r>
-        <w:rPr>
-          <w:sz w:val="28"/>
-          <w:szCs w:val="28"/>
-        </w:rPr>
-        <w:t>()</w:t>
-      </w:r>
-    </w:p>
-    <w:p>
-      <w:pPr>
-        <w:rPr>
-          <w:sz w:val="28"/>
-          <w:szCs w:val="28"/>
-        </w:rPr>
-      </w:pPr>
-      <w:r>
-        <w:rPr>
-          <w:sz w:val="28"/>
-          <w:szCs w:val="28"/>
-        </w:rPr>
-        <w:t>{</w:t>
-      </w:r>
-    </w:p>
-    <w:p>
-      <w:pPr>
-        <w:rPr>
-          <w:sz w:val="28"/>
-          <w:szCs w:val="28"/>
-        </w:rPr>
-      </w:pPr>
-      <w:r>
-        <w:rPr>
-          <w:sz w:val="28"/>
-          <w:szCs w:val="28"/>
-        </w:rPr>
-        <w:t xml:space="preserve">    </w:t>
-      </w:r>
-      <w:proofErr w:type="spellStart"/>
-      <w:r>
-        <w:rPr>
-          <w:sz w:val="28"/>
-          <w:szCs w:val="28"/>
-        </w:rPr>
-        <w:t>wcout</w:t>
-      </w:r>
-      <w:proofErr w:type="spellEnd"/>
-      <w:r>
-        <w:rPr>
-          <w:sz w:val="28"/>
-          <w:szCs w:val="28"/>
-        </w:rPr>
-        <w:t xml:space="preserve"> &lt;&lt; </w:t>
-      </w:r>
-      <w:proofErr w:type="spellStart"/>
-      <w:r>
-        <w:rPr>
-          <w:sz w:val="28"/>
-          <w:szCs w:val="28"/>
-        </w:rPr>
-        <w:t>L"x</w:t>
-      </w:r>
-      <w:proofErr w:type="spellEnd"/>
-      <w:r>
-        <w:rPr>
-          <w:sz w:val="28"/>
-          <w:szCs w:val="28"/>
-        </w:rPr>
-        <w:t xml:space="preserve">: " &lt;&lt; x &lt;&lt; </w:t>
-      </w:r>
-      <w:proofErr w:type="spellStart"/>
-      <w:r>
-        <w:rPr>
-          <w:sz w:val="28"/>
-          <w:szCs w:val="28"/>
-        </w:rPr>
-        <w:t>endl</w:t>
-      </w:r>
-      <w:proofErr w:type="spellEnd"/>
-      <w:r>
-        <w:rPr>
-          <w:sz w:val="28"/>
-          <w:szCs w:val="28"/>
-        </w:rPr>
-        <w:t>;</w:t>
-      </w:r>
-    </w:p>
-    <w:p>
-      <w:pPr>
-        <w:rPr>
-          <w:sz w:val="28"/>
-          <w:szCs w:val="28"/>
-        </w:rPr>
-      </w:pPr>
-      <w:r>
-        <w:rPr>
-          <w:sz w:val="28"/>
-          <w:szCs w:val="28"/>
-        </w:rPr>
-        <w:t xml:space="preserve">    </w:t>
-      </w:r>
-      <w:proofErr w:type="spellStart"/>
-      <w:r>
-        <w:rPr>
-          <w:sz w:val="28"/>
-          <w:szCs w:val="28"/>
-        </w:rPr>
-        <w:t>wcout</w:t>
-      </w:r>
-      <w:proofErr w:type="spellEnd"/>
-      <w:r>
-        <w:rPr>
-          <w:sz w:val="28"/>
-          <w:szCs w:val="28"/>
-        </w:rPr>
-        <w:t xml:space="preserve"> &lt;&lt; </w:t>
-      </w:r>
-      <w:proofErr w:type="spellStart"/>
-      <w:r>
-        <w:rPr>
-          <w:sz w:val="28"/>
-          <w:szCs w:val="28"/>
-        </w:rPr>
-        <w:t>L"y</w:t>
-      </w:r>
-      <w:proofErr w:type="spellEnd"/>
-      <w:r>
-        <w:rPr>
-          <w:sz w:val="28"/>
-          <w:szCs w:val="28"/>
-        </w:rPr>
-        <w:t xml:space="preserve">: " &lt;&lt; y &lt;&lt; </w:t>
-      </w:r>
-      <w:proofErr w:type="spellStart"/>
-      <w:r>
-        <w:rPr>
-          <w:sz w:val="28"/>
-          <w:szCs w:val="28"/>
-        </w:rPr>
-        <w:t>endl</w:t>
-      </w:r>
-      <w:proofErr w:type="spellEnd"/>
-      <w:r>
-        <w:rPr>
-          <w:sz w:val="28"/>
-          <w:szCs w:val="28"/>
-        </w:rPr>
-        <w:t>;</w:t>
-      </w:r>
-    </w:p>
-    <w:p>
-      <w:pPr>
-        <w:rPr>
-          <w:sz w:val="28"/>
-          <w:szCs w:val="28"/>
-        </w:rPr>
-      </w:pPr>
-      <w:r>
-        <w:rPr>
-          <w:sz w:val="28"/>
-          <w:szCs w:val="28"/>
-        </w:rPr>
-        <w:t xml:space="preserve">    </w:t>
-      </w:r>
-      <w:proofErr w:type="spellStart"/>
-      <w:r>
-        <w:rPr>
-          <w:sz w:val="28"/>
-          <w:szCs w:val="28"/>
-        </w:rPr>
-        <w:t>wcout</w:t>
-      </w:r>
-      <w:proofErr w:type="spellEnd"/>
-      <w:r>
-        <w:rPr>
-          <w:sz w:val="28"/>
-          <w:szCs w:val="28"/>
-        </w:rPr>
-        <w:t xml:space="preserve"> &lt;&lt; </w:t>
-      </w:r>
-      <w:proofErr w:type="spellStart"/>
-      <w:r>
-        <w:rPr>
-          <w:sz w:val="28"/>
-          <w:szCs w:val="28"/>
-        </w:rPr>
-        <w:t>L"z</w:t>
-      </w:r>
-      <w:proofErr w:type="spellEnd"/>
-      <w:r>
-        <w:rPr>
-          <w:sz w:val="28"/>
-          <w:szCs w:val="28"/>
-        </w:rPr>
-        <w:t xml:space="preserve">: " &lt;&lt; z &lt;&lt; </w:t>
-      </w:r>
-      <w:proofErr w:type="spellStart"/>
-      <w:r>
-        <w:rPr>
-          <w:sz w:val="28"/>
-          <w:szCs w:val="28"/>
-        </w:rPr>
-        <w:t>endl</w:t>
-      </w:r>
-      <w:proofErr w:type="spellEnd"/>
-      <w:r>
-        <w:rPr>
-          <w:sz w:val="28"/>
-          <w:szCs w:val="28"/>
-        </w:rPr>
-        <w:t>;</w:t>
-      </w:r>
-    </w:p>
-    <w:p>
-      <w:pPr>
-        <w:rPr>
-          <w:sz w:val="28"/>
-          <w:szCs w:val="28"/>
-        </w:rPr>
-      </w:pPr>
-      <w:r>
-        <w:rPr>
-          <w:sz w:val="28"/>
-          <w:szCs w:val="28"/>
-        </w:rPr>
-        <w:t xml:space="preserve">    </w:t>
-      </w:r>
-      <w:proofErr w:type="spellStart"/>
-      <w:r>
-        <w:rPr>
-          <w:sz w:val="28"/>
-          <w:szCs w:val="28"/>
-        </w:rPr>
-        <w:t>wcout</w:t>
-      </w:r>
-      <w:proofErr w:type="spellEnd"/>
-      <w:r>
-        <w:rPr>
-          <w:sz w:val="28"/>
-          <w:szCs w:val="28"/>
-        </w:rPr>
-        <w:t xml:space="preserve"> &lt;&lt; </w:t>
-      </w:r>
-      <w:proofErr w:type="spellStart"/>
-      <w:r>
-        <w:rPr>
-          <w:sz w:val="28"/>
-          <w:szCs w:val="28"/>
-        </w:rPr>
-        <w:t>L"x</w:t>
-      </w:r>
-      <w:proofErr w:type="spellEnd"/>
-      <w:r>
-        <w:rPr>
-          <w:sz w:val="28"/>
-          <w:szCs w:val="28"/>
-        </w:rPr>
-        <w:t xml:space="preserve">(HEX): " &lt;&lt; </w:t>
-      </w:r>
-      <w:proofErr w:type="spellStart"/>
-      <w:r>
-        <w:rPr>
-          <w:sz w:val="28"/>
-          <w:szCs w:val="28"/>
-        </w:rPr>
-        <w:t>hexfloat</w:t>
-      </w:r>
-      <w:proofErr w:type="spellEnd"/>
-      <w:r>
-        <w:rPr>
-          <w:sz w:val="28"/>
-          <w:szCs w:val="28"/>
-        </w:rPr>
-        <w:t xml:space="preserve"> &lt;&lt; x &lt;&lt; </w:t>
-      </w:r>
-      <w:proofErr w:type="spellStart"/>
-      <w:r>
-        <w:rPr>
-          <w:sz w:val="28"/>
-          <w:szCs w:val="28"/>
-        </w:rPr>
-        <w:t>endl</w:t>
-      </w:r>
-      <w:proofErr w:type="spellEnd"/>
-      <w:r>
-        <w:rPr>
-          <w:sz w:val="28"/>
-          <w:szCs w:val="28"/>
-        </w:rPr>
-        <w:t>;</w:t>
-      </w:r>
-    </w:p>
-    <w:p>
-      <w:pPr>
-        <w:rPr>
-          <w:sz w:val="28"/>
-          <w:szCs w:val="28"/>
-        </w:rPr>
-      </w:pPr>
-      <w:r>
-        <w:rPr>
-          <w:sz w:val="28"/>
-          <w:szCs w:val="28"/>
-        </w:rPr>
-        <w:t xml:space="preserve">    </w:t>
-      </w:r>
-      <w:proofErr w:type="spellStart"/>
-      <w:r>
-        <w:rPr>
-          <w:sz w:val="28"/>
-          <w:szCs w:val="28"/>
-        </w:rPr>
-        <w:t>wcout</w:t>
-      </w:r>
-      <w:proofErr w:type="spellEnd"/>
-      <w:r>
-        <w:rPr>
-          <w:sz w:val="28"/>
-          <w:szCs w:val="28"/>
-        </w:rPr>
-        <w:t xml:space="preserve"> &lt;&lt; </w:t>
-      </w:r>
-      <w:proofErr w:type="spellStart"/>
-      <w:r>
-        <w:rPr>
-          <w:sz w:val="28"/>
-          <w:szCs w:val="28"/>
-        </w:rPr>
-        <w:t>L"y</w:t>
-      </w:r>
-      <w:proofErr w:type="spellEnd"/>
-      <w:r>
-        <w:rPr>
-          <w:sz w:val="28"/>
-          <w:szCs w:val="28"/>
-        </w:rPr>
-        <w:t xml:space="preserve">(HEX): " &lt;&lt; </w:t>
-      </w:r>
-      <w:proofErr w:type="spellStart"/>
-      <w:r>
-        <w:rPr>
-          <w:sz w:val="28"/>
-          <w:szCs w:val="28"/>
-        </w:rPr>
-        <w:t>hexfloat</w:t>
-      </w:r>
-      <w:proofErr w:type="spellEnd"/>
-      <w:r>
-        <w:rPr>
-          <w:sz w:val="28"/>
-          <w:szCs w:val="28"/>
-        </w:rPr>
-        <w:t xml:space="preserve"> &lt;&lt; y &lt;&lt; </w:t>
-      </w:r>
-      <w:proofErr w:type="spellStart"/>
-      <w:r>
-        <w:rPr>
-          <w:sz w:val="28"/>
-          <w:szCs w:val="28"/>
-        </w:rPr>
-        <w:t>endl</w:t>
-      </w:r>
-      <w:proofErr w:type="spellEnd"/>
-      <w:r>
-        <w:rPr>
-          <w:sz w:val="28"/>
-          <w:szCs w:val="28"/>
-        </w:rPr>
-        <w:t>;</w:t>
-      </w:r>
-    </w:p>
-    <w:p>
-      <w:pPr>
-        <w:rPr>
-          <w:sz w:val="28"/>
-          <w:szCs w:val="28"/>
-        </w:rPr>
-      </w:pPr>
-      <w:r>
-        <w:rPr>
-          <w:sz w:val="28"/>
-          <w:szCs w:val="28"/>
-        </w:rPr>
-        <w:t xml:space="preserve">    </w:t>
-      </w:r>
-      <w:proofErr w:type="spellStart"/>
-      <w:r>
-        <w:rPr>
-          <w:sz w:val="28"/>
-          <w:szCs w:val="28"/>
-        </w:rPr>
-        <w:t>wcout</w:t>
-      </w:r>
-      <w:proofErr w:type="spellEnd"/>
-      <w:r>
-        <w:rPr>
-          <w:sz w:val="28"/>
-          <w:szCs w:val="28"/>
-        </w:rPr>
-        <w:t xml:space="preserve"> &lt;&lt; </w:t>
-      </w:r>
-      <w:proofErr w:type="spellStart"/>
-      <w:r>
-        <w:rPr>
-          <w:sz w:val="28"/>
-          <w:szCs w:val="28"/>
-        </w:rPr>
-        <w:t>L"z</w:t>
-      </w:r>
-      <w:proofErr w:type="spellEnd"/>
-      <w:r>
-        <w:rPr>
-          <w:sz w:val="28"/>
-          <w:szCs w:val="28"/>
-        </w:rPr>
-        <w:t xml:space="preserve">(HEX): " &lt;&lt; </w:t>
-      </w:r>
-      <w:proofErr w:type="spellStart"/>
-      <w:r>
-        <w:rPr>
-          <w:sz w:val="28"/>
-          <w:szCs w:val="28"/>
-        </w:rPr>
-        <w:t>hexfloat</w:t>
-      </w:r>
-      <w:proofErr w:type="spellEnd"/>
-      <w:r>
-        <w:rPr>
-          <w:sz w:val="28"/>
-          <w:szCs w:val="28"/>
-        </w:rPr>
-        <w:t xml:space="preserve"> &lt;&lt; z &lt;&lt; </w:t>
-      </w:r>
-      <w:proofErr w:type="spellStart"/>
-      <w:r>
-        <w:rPr>
-          <w:sz w:val="28"/>
-          <w:szCs w:val="28"/>
-        </w:rPr>
-        <w:t>endl</w:t>
-      </w:r>
-      <w:proofErr w:type="spellEnd"/>
-      <w:r>
-        <w:rPr>
-          <w:sz w:val="28"/>
-          <w:szCs w:val="28"/>
-        </w:rPr>
-        <w:t>;</w:t>
-      </w:r>
-    </w:p>
-    <w:p>
-      <w:pPr>
-        <w:rPr>
-          <w:sz w:val="28"/>
-          <w:szCs w:val="28"/>
-        </w:rPr>
-      </w:pPr>
-      <w:r>
-        <w:rPr>
-          <w:sz w:val="28"/>
-          <w:szCs w:val="28"/>
-        </w:rPr>
-        <w:t>}</w:t>
-      </w:r>
-    </w:p>
-    <w:p>
-      <w:pPr>
-        <w:rPr>
-          <w:sz w:val="28"/>
-          <w:szCs w:val="28"/>
-        </w:rPr>
-      </w:pPr>
-    </w:p>
-    <w:p>
-      <w:pPr>
-        <w:rPr>
-          <w:sz w:val="28"/>
-          <w:szCs w:val="28"/>
-        </w:rPr>
-      </w:pPr>
-      <w:proofErr w:type="spellStart"/>
-      <w:r>
-        <w:rPr>
-          <w:sz w:val="28"/>
-          <w:szCs w:val="28"/>
-        </w:rPr>
-        <w:t>void</w:t>
-      </w:r>
-      <w:proofErr w:type="spellEnd"/>
-      <w:r>
-        <w:rPr>
-          <w:sz w:val="28"/>
-          <w:szCs w:val="28"/>
-        </w:rPr>
-        <w:t xml:space="preserve"> </w:t>
-      </w:r>
-      <w:proofErr w:type="spellStart"/>
-      <w:r>
-        <w:rPr>
-          <w:sz w:val="28"/>
-          <w:szCs w:val="28"/>
-        </w:rPr>
-        <w:t>appPause</w:t>
-      </w:r>
-      <w:proofErr w:type="spellEnd"/>
-      <w:r>
-        <w:rPr>
-          <w:sz w:val="28"/>
-          <w:szCs w:val="28"/>
-        </w:rPr>
-        <w:t>()</w:t>
-      </w:r>
-    </w:p>
-    <w:p>
-      <w:pPr>
-        <w:rPr>
-          <w:sz w:val="28"/>
-          <w:szCs w:val="28"/>
-        </w:rPr>
-      </w:pPr>
-      <w:r>
-        <w:rPr>
-          <w:sz w:val="28"/>
-          <w:szCs w:val="28"/>
-        </w:rPr>
-        <w:t>{</w:t>
-      </w:r>
-    </w:p>
-    <w:p>
-      <w:pPr>
-        <w:rPr>
-          <w:sz w:val="28"/>
-          <w:szCs w:val="28"/>
-        </w:rPr>
-      </w:pPr>
-      <w:r>
-        <w:rPr>
-          <w:sz w:val="28"/>
-          <w:szCs w:val="28"/>
-        </w:rPr>
-        <w:t xml:space="preserve">    </w:t>
-      </w:r>
-      <w:proofErr w:type="spellStart"/>
-      <w:r>
-        <w:rPr>
-          <w:sz w:val="28"/>
-          <w:szCs w:val="28"/>
-        </w:rPr>
-        <w:t>system</w:t>
-      </w:r>
-      <w:proofErr w:type="spellEnd"/>
-      <w:r>
-        <w:rPr>
-          <w:sz w:val="28"/>
-          <w:szCs w:val="28"/>
-        </w:rPr>
-        <w:t xml:space="preserve"> ("</w:t>
-      </w:r>
-      <w:proofErr w:type="spellStart"/>
-      <w:r>
-        <w:rPr>
-          <w:sz w:val="28"/>
-          <w:szCs w:val="28"/>
-        </w:rPr>
-        <w:t>pause</w:t>
-      </w:r>
-      <w:proofErr w:type="spellEnd"/>
-      <w:r>
-        <w:rPr>
-          <w:sz w:val="28"/>
-          <w:szCs w:val="28"/>
-        </w:rPr>
-        <w:t>");</w:t>
-      </w:r>
-    </w:p>
-    <w:p>
-      <w:pPr>
-        <w:rPr>
-          <w:sz w:val="28"/>
-          <w:szCs w:val="28"/>
-        </w:rPr>
-      </w:pPr>
-      <w:r>
-        <w:rPr>
-          <w:sz w:val="28"/>
-          <w:szCs w:val="28"/>
-        </w:rPr>
-        <w:t>}</w:t>
-      </w:r>
-    </w:p>
-    <w:p>
-      <w:pPr>
-        <w:rPr>
-          <w:sz w:val="28"/>
-          <w:szCs w:val="28"/>
-        </w:rPr>
-      </w:pPr>
-    </w:p>
-    <w:p>
-      <w:pPr>
-        <w:rPr>
-          <w:sz w:val="28"/>
-          <w:szCs w:val="28"/>
-        </w:rPr>
-      </w:pPr>
-      <w:proofErr w:type="spellStart"/>
-      <w:r>
-        <w:rPr>
-          <w:sz w:val="28"/>
-          <w:szCs w:val="28"/>
-        </w:rPr>
-        <w:t>int</w:t>
-      </w:r>
-      <w:proofErr w:type="spellEnd"/>
-      <w:r>
-        <w:rPr>
-          <w:sz w:val="28"/>
-          <w:szCs w:val="28"/>
-        </w:rPr>
-        <w:t xml:space="preserve"> </w:t>
-      </w:r>
-      <w:proofErr w:type="spellStart"/>
-      <w:r>
-        <w:rPr>
-          <w:sz w:val="28"/>
-          <w:szCs w:val="28"/>
-        </w:rPr>
-        <w:t>main</w:t>
-      </w:r>
-      <w:proofErr w:type="spellEnd"/>
-      <w:r>
-        <w:rPr>
-          <w:sz w:val="28"/>
-          <w:szCs w:val="28"/>
-        </w:rPr>
-        <w:t>()</w:t>
-      </w:r>
-    </w:p>
-    <w:p>
-      <w:pPr>
-        <w:rPr>
-          <w:sz w:val="28"/>
-          <w:szCs w:val="28"/>
-        </w:rPr>
-      </w:pPr>
-      <w:r>
-        <w:rPr>
-          <w:sz w:val="28"/>
-          <w:szCs w:val="28"/>
-        </w:rPr>
-        <w:t>{</w:t>
-      </w:r>
-    </w:p>
-    <w:p>
-      <w:pPr>
-        <w:rPr>
-          <w:sz w:val="28"/>
-          <w:szCs w:val="28"/>
-        </w:rPr>
-      </w:pPr>
-      <w:r>
-        <w:rPr>
-          <w:sz w:val="28"/>
-          <w:szCs w:val="28"/>
-        </w:rPr>
-        <w:t xml:space="preserve">    </w:t>
-      </w:r>
-      <w:proofErr w:type="spellStart"/>
-      <w:r>
-        <w:rPr>
-          <w:sz w:val="28"/>
-          <w:szCs w:val="28"/>
-        </w:rPr>
-        <w:t>localisation</w:t>
-      </w:r>
-      <w:proofErr w:type="spellEnd"/>
-      <w:r>
-        <w:rPr>
-          <w:sz w:val="28"/>
-          <w:szCs w:val="28"/>
-        </w:rPr>
-        <w:t>();</w:t>
-      </w:r>
-    </w:p>
-    <w:p>
-      <w:pPr>
-        <w:rPr>
-          <w:sz w:val="28"/>
-          <w:szCs w:val="28"/>
-        </w:rPr>
-      </w:pPr>
-      <w:r>
-        <w:rPr>
-          <w:sz w:val="28"/>
-          <w:szCs w:val="28"/>
-        </w:rPr>
-        <w:t xml:space="preserve">    </w:t>
-      </w:r>
-      <w:proofErr w:type="spellStart"/>
-      <w:r>
-        <w:rPr>
-          <w:sz w:val="28"/>
-          <w:szCs w:val="28"/>
-        </w:rPr>
-        <w:t>devOutput</w:t>
-      </w:r>
-      <w:proofErr w:type="spellEnd"/>
-      <w:r>
-        <w:rPr>
-          <w:sz w:val="28"/>
-          <w:szCs w:val="28"/>
-        </w:rPr>
-        <w:t>();</w:t>
-      </w:r>
-    </w:p>
-    <w:p>
-      <w:pPr>
-        <w:rPr>
-          <w:sz w:val="28"/>
-          <w:szCs w:val="28"/>
-        </w:rPr>
-      </w:pPr>
-      <w:r>
-        <w:rPr>
-          <w:sz w:val="28"/>
-          <w:szCs w:val="28"/>
-        </w:rPr>
-        <w:t xml:space="preserve">    </w:t>
-      </w:r>
-      <w:proofErr w:type="spellStart"/>
-      <w:r>
-        <w:rPr>
-          <w:sz w:val="28"/>
-          <w:szCs w:val="28"/>
-        </w:rPr>
-        <w:t>userInput</w:t>
-      </w:r>
-      <w:proofErr w:type="spellEnd"/>
-      <w:r>
-        <w:rPr>
-          <w:sz w:val="28"/>
-          <w:szCs w:val="28"/>
-        </w:rPr>
-        <w:t>();</w:t>
-      </w:r>
-    </w:p>
-    <w:p>
-      <w:pPr>
-        <w:rPr>
-          <w:sz w:val="28"/>
-          <w:szCs w:val="28"/>
-        </w:rPr>
-      </w:pPr>
-      <w:r>
-        <w:rPr>
-          <w:sz w:val="28"/>
-          <w:szCs w:val="28"/>
-        </w:rPr>
-        <w:t xml:space="preserve">    </w:t>
-      </w:r>
-      <w:proofErr w:type="spellStart"/>
-      <w:r>
-        <w:rPr>
-          <w:sz w:val="28"/>
-          <w:szCs w:val="28"/>
-        </w:rPr>
-        <w:t>calcOutput</w:t>
-      </w:r>
-      <w:proofErr w:type="spellEnd"/>
-      <w:r>
-        <w:rPr>
-          <w:sz w:val="28"/>
-          <w:szCs w:val="28"/>
-        </w:rPr>
-        <w:t>();</w:t>
-      </w:r>
-    </w:p>
-    <w:p>
-      <w:pPr>
-        <w:rPr>
-          <w:sz w:val="28"/>
-          <w:szCs w:val="28"/>
-        </w:rPr>
-      </w:pPr>
-      <w:r>
-        <w:rPr>
-          <w:sz w:val="28"/>
-          <w:szCs w:val="28"/>
-        </w:rPr>
-        <w:t xml:space="preserve">    </w:t>
-      </w:r>
-      <w:proofErr w:type="spellStart"/>
-      <w:r>
-        <w:rPr>
-          <w:sz w:val="28"/>
-          <w:szCs w:val="28"/>
-        </w:rPr>
-        <w:t>tof_output</w:t>
-      </w:r>
-      <w:proofErr w:type="spellEnd"/>
-      <w:r>
-        <w:rPr>
-          <w:sz w:val="28"/>
-          <w:szCs w:val="28"/>
-        </w:rPr>
-        <w:t>();</w:t>
-      </w:r>
-    </w:p>
-    <w:p>
-      <w:pPr>
-        <w:rPr>
-          <w:sz w:val="28"/>
-          <w:szCs w:val="28"/>
-        </w:rPr>
-      </w:pPr>
-      <w:r>
-        <w:rPr>
-          <w:sz w:val="28"/>
-          <w:szCs w:val="28"/>
-        </w:rPr>
-        <w:t xml:space="preserve">    </w:t>
-      </w:r>
-      <w:proofErr w:type="spellStart"/>
-      <w:r>
-        <w:rPr>
-          <w:sz w:val="28"/>
-          <w:szCs w:val="28"/>
-        </w:rPr>
-        <w:t>intOutput</w:t>
-      </w:r>
-      <w:proofErr w:type="spellEnd"/>
-      <w:r>
-        <w:rPr>
-          <w:sz w:val="28"/>
-          <w:szCs w:val="28"/>
-        </w:rPr>
-        <w:t>();</w:t>
-      </w:r>
-    </w:p>
-    <w:p>
-      <w:pPr>
-        <w:rPr>
-          <w:sz w:val="28"/>
-          <w:szCs w:val="28"/>
-        </w:rPr>
-      </w:pPr>
-      <w:r>
-        <w:rPr>
-          <w:sz w:val="28"/>
-          <w:szCs w:val="28"/>
-        </w:rPr>
-        <w:t xml:space="preserve">    </w:t>
-      </w:r>
-      <w:proofErr w:type="spellStart"/>
-      <w:r>
-        <w:rPr>
-          <w:sz w:val="28"/>
-          <w:szCs w:val="28"/>
-        </w:rPr>
-        <w:t>appPause</w:t>
-      </w:r>
-      <w:proofErr w:type="spellEnd"/>
-      <w:r>
-        <w:rPr>
-          <w:sz w:val="28"/>
-          <w:szCs w:val="28"/>
-        </w:rPr>
-        <w:t>();</w:t>
-      </w:r>
-    </w:p>
-    <w:p>
-      <w:pPr>
-        <w:rPr>
-          <w:sz w:val="28"/>
-          <w:szCs w:val="28"/>
-        </w:rPr>
-      </w:pPr>
-      <w:r>
-        <w:rPr>
-          <w:sz w:val="28"/>
-          <w:szCs w:val="28"/>
-        </w:rPr>
-        <w:t xml:space="preserve">    </w:t>
-      </w:r>
-      <w:proofErr w:type="spellStart"/>
-      <w:r>
-        <w:rPr>
-          <w:sz w:val="28"/>
-          <w:szCs w:val="28"/>
-        </w:rPr>
-        <w:t>return</w:t>
-      </w:r>
-      <w:proofErr w:type="spellEnd"/>
-      <w:r>
-        <w:rPr>
-          <w:sz w:val="28"/>
-          <w:szCs w:val="28"/>
-        </w:rPr>
-        <w:t xml:space="preserve"> 0;</w:t>
-      </w:r>
-    </w:p>
-    <w:p>
-      <w:pPr>
-        <w:rPr>
-          <w:sz w:val="28"/>
-          <w:szCs w:val="28"/>
-        </w:rPr>
-      </w:pPr>
-      <w:r>
-        <w:rPr>
-          <w:sz w:val="28"/>
-          <w:szCs w:val="28"/>
-        </w:rPr>
-        <w:t>}</w:t>
-      </w:r>
+    </w:p>
+    <w:p>
+      <w:pPr>
+        <w:rPr>
+          <w:sz w:val="28"/>
+          <w:szCs w:val="28"/>
+        </w:rPr>
+      </w:pPr>
+    </w:p>
+    <w:p>
+      <w:pPr>
+        <w:rPr>
+          <w:sz w:val="28"/>
+          <w:szCs w:val="28"/>
+        </w:rPr>
+      </w:pPr>
+    </w:p>
+    <w:p>
+      <w:pPr>
+        <w:rPr>
+          <w:sz w:val="28"/>
+          <w:szCs w:val="28"/>
+        </w:rPr>
+      </w:pPr>
+    </w:p>
+    <w:p>
+      <w:pPr>
+        <w:rPr>
+          <w:sz w:val="28"/>
+          <w:szCs w:val="28"/>
+        </w:rPr>
+      </w:pPr>
+    </w:p>
+    <w:p>
+      <w:pPr>
+        <w:rPr>
+          <w:sz w:val="28"/>
+          <w:szCs w:val="28"/>
+        </w:rPr>
+      </w:pPr>
+    </w:p>
+    <w:p>
+      <w:pPr>
+        <w:rPr>
+          <w:sz w:val="28"/>
+          <w:szCs w:val="28"/>
+        </w:rPr>
+      </w:pPr>
+    </w:p>
+    <w:p>
+      <w:pPr>
+        <w:rPr>
+          <w:sz w:val="28"/>
+          <w:szCs w:val="28"/>
+        </w:rPr>
+      </w:pPr>
+    </w:p>
+    <w:p>
+      <w:pPr>
+        <w:rPr>
+          <w:sz w:val="28"/>
+          <w:szCs w:val="28"/>
+        </w:rPr>
+      </w:pPr>
+    </w:p>
+    <w:p>
+      <w:pPr>
+        <w:rPr>
+          <w:sz w:val="28"/>
+          <w:szCs w:val="28"/>
+        </w:rPr>
+      </w:pPr>
+    </w:p>
+    <w:p>
+      <w:pPr>
+        <w:rPr>
+          <w:sz w:val="28"/>
+          <w:szCs w:val="28"/>
+        </w:rPr>
+      </w:pPr>
+    </w:p>
+    <w:p>
+      <w:pPr>
+        <w:rPr>
+          <w:sz w:val="28"/>
+          <w:szCs w:val="28"/>
+        </w:rPr>
+      </w:pPr>
+    </w:p>
+    <w:p>
+      <w:pPr>
+        <w:rPr>
+          <w:sz w:val="28"/>
+          <w:szCs w:val="28"/>
+        </w:rPr>
+      </w:pPr>
+    </w:p>
+    <w:p>
+      <w:pPr>
+        <w:rPr>
+          <w:sz w:val="28"/>
+          <w:szCs w:val="28"/>
+        </w:rPr>
+      </w:pPr>
+    </w:p>
+    <w:p>
+      <w:pPr>
+        <w:rPr>
+          <w:sz w:val="28"/>
+          <w:szCs w:val="28"/>
+        </w:rPr>
+      </w:pPr>
+    </w:p>
+    <w:p>
+      <w:pPr>
+        <w:rPr>
+          <w:sz w:val="28"/>
+          <w:szCs w:val="28"/>
+        </w:rPr>
+      </w:pPr>
+    </w:p>
+    <w:p>
+      <w:pPr>
+        <w:rPr>
+          <w:sz w:val="28"/>
+          <w:szCs w:val="28"/>
+        </w:rPr>
+      </w:pPr>
+    </w:p>
+    <w:p>
+      <w:pPr>
+        <w:rPr>
+          <w:sz w:val="28"/>
+          <w:szCs w:val="28"/>
+        </w:rPr>
+      </w:pPr>
+    </w:p>
+    <w:p>
+      <w:pPr>
+        <w:rPr>
+          <w:sz w:val="28"/>
+          <w:szCs w:val="28"/>
+        </w:rPr>
+      </w:pPr>
+    </w:p>
+    <w:p>
+      <w:pPr>
+        <w:rPr>
+          <w:sz w:val="28"/>
+          <w:szCs w:val="28"/>
+        </w:rPr>
+      </w:pPr>
+    </w:p>
+    <w:p>
+      <w:pPr>
+        <w:rPr>
+          <w:sz w:val="28"/>
+          <w:szCs w:val="28"/>
+        </w:rPr>
+      </w:pPr>
+    </w:p>
+    <w:p>
+      <w:pPr>
+        <w:rPr>
+          <w:sz w:val="28"/>
+          <w:szCs w:val="28"/>
+        </w:rPr>
+      </w:pPr>
+    </w:p>
+    <w:p>
+      <w:pPr>
+        <w:rPr>
+          <w:sz w:val="28"/>
+          <w:szCs w:val="28"/>
+        </w:rPr>
+      </w:pPr>
+    </w:p>
+    <w:p>
+      <w:pPr>
+        <w:rPr>
+          <w:sz w:val="28"/>
+          <w:szCs w:val="28"/>
+        </w:rPr>
+      </w:pPr>
+    </w:p>
+    <w:p>
+      <w:pPr>
+        <w:rPr>
+          <w:sz w:val="28"/>
+          <w:szCs w:val="28"/>
+        </w:rPr>
+      </w:pPr>
     </w:p>
     <w:p>
       <w:pPr>
@@ -9483,7 +10290,7 @@
 </file>
 
 <file path=customXml/itemProps1.xml><?xml version="1.0" encoding="utf-8"?>
-<ds:datastoreItem xmlns:ds="http://schemas.openxmlformats.org/officeDocument/2006/customXml" ds:itemID="{BA0E1A5D-FD33-493B-8DD8-E5DEE06E9599}">
+<ds:datastoreItem xmlns:ds="http://schemas.openxmlformats.org/officeDocument/2006/customXml" ds:itemID="{9D15F977-6357-4D98-8570-CB8854AF924B}">
   <ds:schemaRefs>
     <ds:schemaRef ds:uri="http://schemas.openxmlformats.org/officeDocument/2006/bibliography"/>
   </ds:schemaRefs>

</xml_diff>

<commit_message>
just one another attempt to fix all this stuff
</commit_message>
<xml_diff>
--- a/lab08/Report/Звіт з ЛР_8 БМТП.docx
+++ b/lab08/Report/Звіт з ЛР_8 БМТП.docx
@@ -1432,7 +1432,15 @@
           <w:sz w:val="28"/>
           <w:szCs w:val="28"/>
         </w:rPr>
-        <w:t xml:space="preserve"> - 2| </w:t>
+        <w:t xml:space="preserve"> - 2</w:t>
+      </w:r>
+      <w:proofErr w:type="gramStart"/>
+      <w:r>
+        <w:rPr>
+          <w:sz w:val="28"/>
+          <w:szCs w:val="28"/>
+        </w:rPr>
+        <w:t xml:space="preserve">| </w:t>
       </w:r>
       <w:r>
         <w:rPr>
@@ -1441,6 +1449,7 @@
         </w:rPr>
         <w:t>?</w:t>
       </w:r>
+      <w:proofErr w:type="gramEnd"/>
     </w:p>
     <w:p>
       <w:pPr>
@@ -2294,15 +2303,32 @@
           <w:szCs w:val="28"/>
           <w:lang w:val="en-US"/>
         </w:rPr>
-        <w:t>s_calculation</w:t>
-      </w:r>
-      <w:proofErr w:type="spellEnd"/>
-      <w:r>
-        <w:rPr>
-          <w:sz w:val="28"/>
-          <w:szCs w:val="28"/>
-        </w:rPr>
-        <w:t>():</w:t>
+        <w:t>s_</w:t>
+      </w:r>
+      <w:proofErr w:type="gramStart"/>
+      <w:r>
+        <w:rPr>
+          <w:sz w:val="28"/>
+          <w:szCs w:val="28"/>
+          <w:lang w:val="en-US"/>
+        </w:rPr>
+        <w:t>calculation</w:t>
+      </w:r>
+      <w:proofErr w:type="spellEnd"/>
+      <w:r>
+        <w:rPr>
+          <w:sz w:val="28"/>
+          <w:szCs w:val="28"/>
+        </w:rPr>
+        <w:t>(</w:t>
+      </w:r>
+      <w:proofErr w:type="gramEnd"/>
+      <w:r>
+        <w:rPr>
+          <w:sz w:val="28"/>
+          <w:szCs w:val="28"/>
+        </w:rPr>
+        <w:t>):</w:t>
       </w:r>
     </w:p>
     <w:p>
@@ -6480,7 +6506,7 @@
           <w:sz w:val="28"/>
           <w:szCs w:val="28"/>
         </w:rPr>
-        <w:t>wcout</w:t>
+        <w:t>cout</w:t>
       </w:r>
       <w:proofErr w:type="spellEnd"/>
       <w:r>
@@ -6543,7 +6569,7 @@
           <w:sz w:val="28"/>
           <w:szCs w:val="28"/>
         </w:rPr>
-        <w:t>wcout</w:t>
+        <w:t>cout</w:t>
       </w:r>
       <w:proofErr w:type="spellEnd"/>
       <w:r>
@@ -6606,7 +6632,7 @@
           <w:sz w:val="28"/>
           <w:szCs w:val="28"/>
         </w:rPr>
-        <w:t>wcout</w:t>
+        <w:t>cout</w:t>
       </w:r>
       <w:proofErr w:type="spellEnd"/>
       <w:r>
@@ -6661,8 +6687,378 @@
           <w:sz w:val="28"/>
           <w:szCs w:val="28"/>
         </w:rPr>
-        <w:t xml:space="preserve">    x = (</w:t>
-      </w:r>
+        <w:t xml:space="preserve">    </w:t>
+      </w:r>
+      <w:proofErr w:type="spellStart"/>
+      <w:r>
+        <w:rPr>
+          <w:sz w:val="28"/>
+          <w:szCs w:val="28"/>
+        </w:rPr>
+        <w:t>cout</w:t>
+      </w:r>
+      <w:proofErr w:type="spellEnd"/>
+      <w:r>
+        <w:rPr>
+          <w:sz w:val="28"/>
+          <w:szCs w:val="28"/>
+        </w:rPr>
+        <w:t xml:space="preserve"> &lt;&lt; </w:t>
+      </w:r>
+      <w:proofErr w:type="spellStart"/>
+      <w:r>
+        <w:rPr>
+          <w:sz w:val="28"/>
+          <w:szCs w:val="28"/>
+        </w:rPr>
+        <w:t>L"x</w:t>
+      </w:r>
+      <w:proofErr w:type="spellEnd"/>
+      <w:r>
+        <w:rPr>
+          <w:sz w:val="28"/>
+          <w:szCs w:val="28"/>
+        </w:rPr>
+        <w:t xml:space="preserve">(HEX): " &lt;&lt; </w:t>
+      </w:r>
+      <w:proofErr w:type="spellStart"/>
+      <w:r>
+        <w:rPr>
+          <w:sz w:val="28"/>
+          <w:szCs w:val="28"/>
+        </w:rPr>
+        <w:t>hexfloat</w:t>
+      </w:r>
+      <w:proofErr w:type="spellEnd"/>
+      <w:r>
+        <w:rPr>
+          <w:sz w:val="28"/>
+          <w:szCs w:val="28"/>
+        </w:rPr>
+        <w:t xml:space="preserve"> &lt;&lt; x &lt;&lt; </w:t>
+      </w:r>
+      <w:proofErr w:type="spellStart"/>
+      <w:r>
+        <w:rPr>
+          <w:sz w:val="28"/>
+          <w:szCs w:val="28"/>
+        </w:rPr>
+        <w:t>endl</w:t>
+      </w:r>
+      <w:proofErr w:type="spellEnd"/>
+      <w:r>
+        <w:rPr>
+          <w:sz w:val="28"/>
+          <w:szCs w:val="28"/>
+        </w:rPr>
+        <w:t>;</w:t>
+      </w:r>
+    </w:p>
+    <w:p>
+      <w:pPr>
+        <w:rPr>
+          <w:sz w:val="28"/>
+          <w:szCs w:val="28"/>
+        </w:rPr>
+      </w:pPr>
+      <w:r>
+        <w:rPr>
+          <w:sz w:val="28"/>
+          <w:szCs w:val="28"/>
+        </w:rPr>
+        <w:t xml:space="preserve">    </w:t>
+      </w:r>
+      <w:proofErr w:type="spellStart"/>
+      <w:r>
+        <w:rPr>
+          <w:sz w:val="28"/>
+          <w:szCs w:val="28"/>
+        </w:rPr>
+        <w:t>cout</w:t>
+      </w:r>
+      <w:proofErr w:type="spellEnd"/>
+      <w:r>
+        <w:rPr>
+          <w:sz w:val="28"/>
+          <w:szCs w:val="28"/>
+        </w:rPr>
+        <w:t xml:space="preserve"> &lt;&lt; </w:t>
+      </w:r>
+      <w:proofErr w:type="spellStart"/>
+      <w:r>
+        <w:rPr>
+          <w:sz w:val="28"/>
+          <w:szCs w:val="28"/>
+        </w:rPr>
+        <w:t>L"y</w:t>
+      </w:r>
+      <w:proofErr w:type="spellEnd"/>
+      <w:r>
+        <w:rPr>
+          <w:sz w:val="28"/>
+          <w:szCs w:val="28"/>
+        </w:rPr>
+        <w:t xml:space="preserve">(HEX): " &lt;&lt; </w:t>
+      </w:r>
+      <w:proofErr w:type="spellStart"/>
+      <w:r>
+        <w:rPr>
+          <w:sz w:val="28"/>
+          <w:szCs w:val="28"/>
+        </w:rPr>
+        <w:t>hexfloat</w:t>
+      </w:r>
+      <w:proofErr w:type="spellEnd"/>
+      <w:r>
+        <w:rPr>
+          <w:sz w:val="28"/>
+          <w:szCs w:val="28"/>
+        </w:rPr>
+        <w:t xml:space="preserve"> &lt;&lt; y &lt;&lt; </w:t>
+      </w:r>
+      <w:proofErr w:type="spellStart"/>
+      <w:r>
+        <w:rPr>
+          <w:sz w:val="28"/>
+          <w:szCs w:val="28"/>
+        </w:rPr>
+        <w:t>endl</w:t>
+      </w:r>
+      <w:proofErr w:type="spellEnd"/>
+      <w:r>
+        <w:rPr>
+          <w:sz w:val="28"/>
+          <w:szCs w:val="28"/>
+        </w:rPr>
+        <w:t>;</w:t>
+      </w:r>
+    </w:p>
+    <w:p>
+      <w:pPr>
+        <w:rPr>
+          <w:sz w:val="28"/>
+          <w:szCs w:val="28"/>
+        </w:rPr>
+      </w:pPr>
+      <w:r>
+        <w:rPr>
+          <w:sz w:val="28"/>
+          <w:szCs w:val="28"/>
+        </w:rPr>
+        <w:t xml:space="preserve">    </w:t>
+      </w:r>
+      <w:proofErr w:type="spellStart"/>
+      <w:r>
+        <w:rPr>
+          <w:sz w:val="28"/>
+          <w:szCs w:val="28"/>
+        </w:rPr>
+        <w:t>cout</w:t>
+      </w:r>
+      <w:proofErr w:type="spellEnd"/>
+      <w:r>
+        <w:rPr>
+          <w:sz w:val="28"/>
+          <w:szCs w:val="28"/>
+        </w:rPr>
+        <w:t xml:space="preserve"> &lt;&lt; </w:t>
+      </w:r>
+      <w:proofErr w:type="spellStart"/>
+      <w:r>
+        <w:rPr>
+          <w:sz w:val="28"/>
+          <w:szCs w:val="28"/>
+        </w:rPr>
+        <w:t>L"z</w:t>
+      </w:r>
+      <w:proofErr w:type="spellEnd"/>
+      <w:r>
+        <w:rPr>
+          <w:sz w:val="28"/>
+          <w:szCs w:val="28"/>
+        </w:rPr>
+        <w:t xml:space="preserve">(HEX): " &lt;&lt; </w:t>
+      </w:r>
+      <w:proofErr w:type="spellStart"/>
+      <w:r>
+        <w:rPr>
+          <w:sz w:val="28"/>
+          <w:szCs w:val="28"/>
+        </w:rPr>
+        <w:t>hexfloat</w:t>
+      </w:r>
+      <w:proofErr w:type="spellEnd"/>
+      <w:r>
+        <w:rPr>
+          <w:sz w:val="28"/>
+          <w:szCs w:val="28"/>
+        </w:rPr>
+        <w:t xml:space="preserve"> &lt;&lt; z &lt;&lt; </w:t>
+      </w:r>
+      <w:proofErr w:type="spellStart"/>
+      <w:r>
+        <w:rPr>
+          <w:sz w:val="28"/>
+          <w:szCs w:val="28"/>
+        </w:rPr>
+        <w:t>endl</w:t>
+      </w:r>
+      <w:proofErr w:type="spellEnd"/>
+      <w:r>
+        <w:rPr>
+          <w:sz w:val="28"/>
+          <w:szCs w:val="28"/>
+        </w:rPr>
+        <w:t>;</w:t>
+      </w:r>
+      <w:r>
+        <w:rPr>
+          <w:sz w:val="28"/>
+          <w:szCs w:val="28"/>
+        </w:rPr>
+        <w:t>}</w:t>
+      </w:r>
+    </w:p>
+    <w:p>
+      <w:pPr>
+        <w:rPr>
+          <w:sz w:val="28"/>
+          <w:szCs w:val="28"/>
+        </w:rPr>
+      </w:pPr>
+    </w:p>
+    <w:p>
+      <w:pPr>
+        <w:rPr>
+          <w:sz w:val="28"/>
+          <w:szCs w:val="28"/>
+        </w:rPr>
+      </w:pPr>
+      <w:proofErr w:type="spellStart"/>
+      <w:r>
+        <w:rPr>
+          <w:sz w:val="28"/>
+          <w:szCs w:val="28"/>
+        </w:rPr>
+        <w:t>void</w:t>
+      </w:r>
+      <w:proofErr w:type="spellEnd"/>
+      <w:r>
+        <w:rPr>
+          <w:sz w:val="28"/>
+          <w:szCs w:val="28"/>
+        </w:rPr>
+        <w:t xml:space="preserve"> </w:t>
+      </w:r>
+      <w:proofErr w:type="spellStart"/>
+      <w:r>
+        <w:rPr>
+          <w:sz w:val="28"/>
+          <w:szCs w:val="28"/>
+        </w:rPr>
+        <w:t>appPause</w:t>
+      </w:r>
+      <w:proofErr w:type="spellEnd"/>
+      <w:r>
+        <w:rPr>
+          <w:sz w:val="28"/>
+          <w:szCs w:val="28"/>
+        </w:rPr>
+        <w:t>()</w:t>
+      </w:r>
+    </w:p>
+    <w:p>
+      <w:pPr>
+        <w:rPr>
+          <w:sz w:val="28"/>
+          <w:szCs w:val="28"/>
+        </w:rPr>
+      </w:pPr>
+      <w:r>
+        <w:rPr>
+          <w:sz w:val="28"/>
+          <w:szCs w:val="28"/>
+        </w:rPr>
+        <w:t>{</w:t>
+      </w:r>
+    </w:p>
+    <w:p>
+      <w:pPr>
+        <w:rPr>
+          <w:sz w:val="28"/>
+          <w:szCs w:val="28"/>
+        </w:rPr>
+      </w:pPr>
+      <w:r>
+        <w:rPr>
+          <w:sz w:val="28"/>
+          <w:szCs w:val="28"/>
+        </w:rPr>
+        <w:t xml:space="preserve">    </w:t>
+      </w:r>
+      <w:proofErr w:type="spellStart"/>
+      <w:r>
+        <w:rPr>
+          <w:sz w:val="28"/>
+          <w:szCs w:val="28"/>
+        </w:rPr>
+        <w:t>system</w:t>
+      </w:r>
+      <w:proofErr w:type="spellEnd"/>
+      <w:r>
+        <w:rPr>
+          <w:sz w:val="28"/>
+          <w:szCs w:val="28"/>
+        </w:rPr>
+        <w:t xml:space="preserve"> ("</w:t>
+      </w:r>
+      <w:proofErr w:type="spellStart"/>
+      <w:r>
+        <w:rPr>
+          <w:sz w:val="28"/>
+          <w:szCs w:val="28"/>
+        </w:rPr>
+        <w:t>pause</w:t>
+      </w:r>
+      <w:proofErr w:type="spellEnd"/>
+      <w:r>
+        <w:rPr>
+          <w:sz w:val="28"/>
+          <w:szCs w:val="28"/>
+        </w:rPr>
+        <w:t>");</w:t>
+      </w:r>
+    </w:p>
+    <w:p>
+      <w:pPr>
+        <w:rPr>
+          <w:sz w:val="28"/>
+          <w:szCs w:val="28"/>
+        </w:rPr>
+      </w:pPr>
+      <w:r>
+        <w:rPr>
+          <w:sz w:val="28"/>
+          <w:szCs w:val="28"/>
+        </w:rPr>
+        <w:t>}</w:t>
+      </w:r>
+    </w:p>
+    <w:p>
+      <w:pPr>
+        <w:rPr>
+          <w:sz w:val="28"/>
+          <w:szCs w:val="28"/>
+        </w:rPr>
+      </w:pPr>
+    </w:p>
+    <w:p>
+      <w:pPr>
+        <w:rPr>
+          <w:sz w:val="28"/>
+          <w:szCs w:val="28"/>
+        </w:rPr>
+      </w:pPr>
       <w:proofErr w:type="spellStart"/>
       <w:r>
         <w:rPr>
@@ -6677,69 +7073,38 @@
           <w:sz w:val="28"/>
           <w:szCs w:val="28"/>
         </w:rPr>
-        <w:t>) x;</w:t>
-      </w:r>
-    </w:p>
-    <w:p>
-      <w:pPr>
-        <w:rPr>
-          <w:sz w:val="28"/>
-          <w:szCs w:val="28"/>
-        </w:rPr>
-      </w:pPr>
-      <w:r>
-        <w:rPr>
-          <w:sz w:val="28"/>
-          <w:szCs w:val="28"/>
-        </w:rPr>
-        <w:t xml:space="preserve">    y = (</w:t>
-      </w:r>
-      <w:proofErr w:type="spellStart"/>
-      <w:r>
-        <w:rPr>
-          <w:sz w:val="28"/>
-          <w:szCs w:val="28"/>
-        </w:rPr>
-        <w:t>int</w:t>
-      </w:r>
-      <w:proofErr w:type="spellEnd"/>
-      <w:r>
-        <w:rPr>
-          <w:sz w:val="28"/>
-          <w:szCs w:val="28"/>
-        </w:rPr>
-        <w:t>) y;</w:t>
-      </w:r>
-    </w:p>
-    <w:p>
-      <w:pPr>
-        <w:rPr>
-          <w:sz w:val="28"/>
-          <w:szCs w:val="28"/>
-        </w:rPr>
-      </w:pPr>
-      <w:r>
-        <w:rPr>
-          <w:sz w:val="28"/>
-          <w:szCs w:val="28"/>
-        </w:rPr>
-        <w:t xml:space="preserve">    z = (</w:t>
-      </w:r>
-      <w:proofErr w:type="spellStart"/>
-      <w:r>
-        <w:rPr>
-          <w:sz w:val="28"/>
-          <w:szCs w:val="28"/>
-        </w:rPr>
-        <w:t>int</w:t>
-      </w:r>
-      <w:proofErr w:type="spellEnd"/>
-      <w:r>
-        <w:rPr>
-          <w:sz w:val="28"/>
-          <w:szCs w:val="28"/>
-        </w:rPr>
-        <w:t>) z;</w:t>
+        <w:t xml:space="preserve"> </w:t>
+      </w:r>
+      <w:proofErr w:type="spellStart"/>
+      <w:r>
+        <w:rPr>
+          <w:sz w:val="28"/>
+          <w:szCs w:val="28"/>
+        </w:rPr>
+        <w:t>main</w:t>
+      </w:r>
+      <w:proofErr w:type="spellEnd"/>
+      <w:r>
+        <w:rPr>
+          <w:sz w:val="28"/>
+          <w:szCs w:val="28"/>
+        </w:rPr>
+        <w:t>()</w:t>
+      </w:r>
+    </w:p>
+    <w:p>
+      <w:pPr>
+        <w:rPr>
+          <w:sz w:val="28"/>
+          <w:szCs w:val="28"/>
+        </w:rPr>
+      </w:pPr>
+      <w:r>
+        <w:rPr>
+          <w:sz w:val="28"/>
+          <w:szCs w:val="28"/>
+        </w:rPr>
+        <w:t>{</w:t>
       </w:r>
     </w:p>
     <w:p>
@@ -6762,63 +7127,15 @@
           <w:sz w:val="28"/>
           <w:szCs w:val="28"/>
         </w:rPr>
-        <w:t>wcout</w:t>
-      </w:r>
-      <w:proofErr w:type="spellEnd"/>
-      <w:r>
-        <w:rPr>
-          <w:sz w:val="28"/>
-          <w:szCs w:val="28"/>
-        </w:rPr>
-        <w:t xml:space="preserve"> &lt;&lt; </w:t>
-      </w:r>
-      <w:proofErr w:type="spellStart"/>
-      <w:r>
-        <w:rPr>
-          <w:sz w:val="28"/>
-          <w:szCs w:val="28"/>
-        </w:rPr>
-        <w:t>L"x</w:t>
-      </w:r>
-      <w:proofErr w:type="spellEnd"/>
-      <w:r>
-        <w:rPr>
-          <w:sz w:val="28"/>
-          <w:szCs w:val="28"/>
-        </w:rPr>
-        <w:t xml:space="preserve">(HEX): " &lt;&lt; </w:t>
-      </w:r>
-      <w:proofErr w:type="spellStart"/>
-      <w:r>
-        <w:rPr>
-          <w:sz w:val="28"/>
-          <w:szCs w:val="28"/>
-        </w:rPr>
-        <w:t>hex</w:t>
-      </w:r>
-      <w:proofErr w:type="spellEnd"/>
-      <w:r>
-        <w:rPr>
-          <w:sz w:val="28"/>
-          <w:szCs w:val="28"/>
-        </w:rPr>
-        <w:t xml:space="preserve"> &lt;&lt; x &lt;&lt; </w:t>
-      </w:r>
-      <w:proofErr w:type="spellStart"/>
-      <w:r>
-        <w:rPr>
-          <w:sz w:val="28"/>
-          <w:szCs w:val="28"/>
-        </w:rPr>
-        <w:t>endl</w:t>
-      </w:r>
-      <w:proofErr w:type="spellEnd"/>
-      <w:r>
-        <w:rPr>
-          <w:sz w:val="28"/>
-          <w:szCs w:val="28"/>
-        </w:rPr>
-        <w:t>;</w:t>
+        <w:t>localisation</w:t>
+      </w:r>
+      <w:proofErr w:type="spellEnd"/>
+      <w:r>
+        <w:rPr>
+          <w:sz w:val="28"/>
+          <w:szCs w:val="28"/>
+        </w:rPr>
+        <w:t>();</w:t>
       </w:r>
     </w:p>
     <w:p>
@@ -6841,63 +7158,15 @@
           <w:sz w:val="28"/>
           <w:szCs w:val="28"/>
         </w:rPr>
-        <w:t>wcout</w:t>
-      </w:r>
-      <w:proofErr w:type="spellEnd"/>
-      <w:r>
-        <w:rPr>
-          <w:sz w:val="28"/>
-          <w:szCs w:val="28"/>
-        </w:rPr>
-        <w:t xml:space="preserve"> &lt;&lt; </w:t>
-      </w:r>
-      <w:proofErr w:type="spellStart"/>
-      <w:r>
-        <w:rPr>
-          <w:sz w:val="28"/>
-          <w:szCs w:val="28"/>
-        </w:rPr>
-        <w:t>L"y</w:t>
-      </w:r>
-      <w:proofErr w:type="spellEnd"/>
-      <w:r>
-        <w:rPr>
-          <w:sz w:val="28"/>
-          <w:szCs w:val="28"/>
-        </w:rPr>
-        <w:t xml:space="preserve">(HEX): " &lt;&lt; </w:t>
-      </w:r>
-      <w:proofErr w:type="spellStart"/>
-      <w:r>
-        <w:rPr>
-          <w:sz w:val="28"/>
-          <w:szCs w:val="28"/>
-        </w:rPr>
-        <w:t>hex</w:t>
-      </w:r>
-      <w:proofErr w:type="spellEnd"/>
-      <w:r>
-        <w:rPr>
-          <w:sz w:val="28"/>
-          <w:szCs w:val="28"/>
-        </w:rPr>
-        <w:t xml:space="preserve"> &lt;&lt; y &lt;&lt; </w:t>
-      </w:r>
-      <w:proofErr w:type="spellStart"/>
-      <w:r>
-        <w:rPr>
-          <w:sz w:val="28"/>
-          <w:szCs w:val="28"/>
-        </w:rPr>
-        <w:t>endl</w:t>
-      </w:r>
-      <w:proofErr w:type="spellEnd"/>
-      <w:r>
-        <w:rPr>
-          <w:sz w:val="28"/>
-          <w:szCs w:val="28"/>
-        </w:rPr>
-        <w:t>;</w:t>
+        <w:t>devOutput</w:t>
+      </w:r>
+      <w:proofErr w:type="spellEnd"/>
+      <w:r>
+        <w:rPr>
+          <w:sz w:val="28"/>
+          <w:szCs w:val="28"/>
+        </w:rPr>
+        <w:t>();</w:t>
       </w:r>
     </w:p>
     <w:p>
@@ -6920,63 +7189,170 @@
           <w:sz w:val="28"/>
           <w:szCs w:val="28"/>
         </w:rPr>
-        <w:t>wcout</w:t>
-      </w:r>
-      <w:proofErr w:type="spellEnd"/>
-      <w:r>
-        <w:rPr>
-          <w:sz w:val="28"/>
-          <w:szCs w:val="28"/>
-        </w:rPr>
-        <w:t xml:space="preserve"> &lt;&lt; </w:t>
-      </w:r>
-      <w:proofErr w:type="spellStart"/>
-      <w:r>
-        <w:rPr>
-          <w:sz w:val="28"/>
-          <w:szCs w:val="28"/>
-        </w:rPr>
-        <w:t>L"z</w:t>
-      </w:r>
-      <w:proofErr w:type="spellEnd"/>
-      <w:r>
-        <w:rPr>
-          <w:sz w:val="28"/>
-          <w:szCs w:val="28"/>
-        </w:rPr>
-        <w:t xml:space="preserve">(HEX): " &lt;&lt; </w:t>
-      </w:r>
-      <w:proofErr w:type="spellStart"/>
-      <w:r>
-        <w:rPr>
-          <w:sz w:val="28"/>
-          <w:szCs w:val="28"/>
-        </w:rPr>
-        <w:t>hex</w:t>
-      </w:r>
-      <w:proofErr w:type="spellEnd"/>
-      <w:r>
-        <w:rPr>
-          <w:sz w:val="28"/>
-          <w:szCs w:val="28"/>
-        </w:rPr>
-        <w:t xml:space="preserve"> &lt;&lt; z &lt;&lt; </w:t>
-      </w:r>
-      <w:proofErr w:type="spellStart"/>
-      <w:r>
-        <w:rPr>
-          <w:sz w:val="28"/>
-          <w:szCs w:val="28"/>
-        </w:rPr>
-        <w:t>endl</w:t>
-      </w:r>
-      <w:proofErr w:type="spellEnd"/>
-      <w:r>
-        <w:rPr>
-          <w:sz w:val="28"/>
-          <w:szCs w:val="28"/>
-        </w:rPr>
-        <w:t>;</w:t>
+        <w:t>userInput</w:t>
+      </w:r>
+      <w:proofErr w:type="spellEnd"/>
+      <w:r>
+        <w:rPr>
+          <w:sz w:val="28"/>
+          <w:szCs w:val="28"/>
+        </w:rPr>
+        <w:t>();</w:t>
+      </w:r>
+    </w:p>
+    <w:p>
+      <w:pPr>
+        <w:rPr>
+          <w:sz w:val="28"/>
+          <w:szCs w:val="28"/>
+        </w:rPr>
+      </w:pPr>
+      <w:r>
+        <w:rPr>
+          <w:sz w:val="28"/>
+          <w:szCs w:val="28"/>
+        </w:rPr>
+        <w:t xml:space="preserve">    </w:t>
+      </w:r>
+      <w:proofErr w:type="spellStart"/>
+      <w:r>
+        <w:rPr>
+          <w:sz w:val="28"/>
+          <w:szCs w:val="28"/>
+        </w:rPr>
+        <w:t>calcOutput</w:t>
+      </w:r>
+      <w:proofErr w:type="spellEnd"/>
+      <w:r>
+        <w:rPr>
+          <w:sz w:val="28"/>
+          <w:szCs w:val="28"/>
+        </w:rPr>
+        <w:t>();</w:t>
+      </w:r>
+    </w:p>
+    <w:p>
+      <w:pPr>
+        <w:rPr>
+          <w:sz w:val="28"/>
+          <w:szCs w:val="28"/>
+        </w:rPr>
+      </w:pPr>
+      <w:r>
+        <w:rPr>
+          <w:sz w:val="28"/>
+          <w:szCs w:val="28"/>
+        </w:rPr>
+        <w:t xml:space="preserve">    </w:t>
+      </w:r>
+      <w:proofErr w:type="spellStart"/>
+      <w:r>
+        <w:rPr>
+          <w:sz w:val="28"/>
+          <w:szCs w:val="28"/>
+        </w:rPr>
+        <w:t>tof_output</w:t>
+      </w:r>
+      <w:proofErr w:type="spellEnd"/>
+      <w:r>
+        <w:rPr>
+          <w:sz w:val="28"/>
+          <w:szCs w:val="28"/>
+        </w:rPr>
+        <w:t>();</w:t>
+      </w:r>
+    </w:p>
+    <w:p>
+      <w:pPr>
+        <w:rPr>
+          <w:sz w:val="28"/>
+          <w:szCs w:val="28"/>
+        </w:rPr>
+      </w:pPr>
+      <w:r>
+        <w:rPr>
+          <w:sz w:val="28"/>
+          <w:szCs w:val="28"/>
+        </w:rPr>
+        <w:t xml:space="preserve">    </w:t>
+      </w:r>
+      <w:proofErr w:type="spellStart"/>
+      <w:r>
+        <w:rPr>
+          <w:sz w:val="28"/>
+          <w:szCs w:val="28"/>
+        </w:rPr>
+        <w:t>intOutput</w:t>
+      </w:r>
+      <w:proofErr w:type="spellEnd"/>
+      <w:r>
+        <w:rPr>
+          <w:sz w:val="28"/>
+          <w:szCs w:val="28"/>
+        </w:rPr>
+        <w:t>();</w:t>
+      </w:r>
+    </w:p>
+    <w:p>
+      <w:pPr>
+        <w:rPr>
+          <w:sz w:val="28"/>
+          <w:szCs w:val="28"/>
+        </w:rPr>
+      </w:pPr>
+      <w:r>
+        <w:rPr>
+          <w:sz w:val="28"/>
+          <w:szCs w:val="28"/>
+        </w:rPr>
+        <w:t xml:space="preserve">    </w:t>
+      </w:r>
+      <w:proofErr w:type="spellStart"/>
+      <w:r>
+        <w:rPr>
+          <w:sz w:val="28"/>
+          <w:szCs w:val="28"/>
+        </w:rPr>
+        <w:t>appPause</w:t>
+      </w:r>
+      <w:proofErr w:type="spellEnd"/>
+      <w:r>
+        <w:rPr>
+          <w:sz w:val="28"/>
+          <w:szCs w:val="28"/>
+        </w:rPr>
+        <w:t>();</w:t>
+      </w:r>
+    </w:p>
+    <w:p>
+      <w:pPr>
+        <w:rPr>
+          <w:sz w:val="28"/>
+          <w:szCs w:val="28"/>
+        </w:rPr>
+      </w:pPr>
+      <w:r>
+        <w:rPr>
+          <w:sz w:val="28"/>
+          <w:szCs w:val="28"/>
+        </w:rPr>
+        <w:t xml:space="preserve">    </w:t>
+      </w:r>
+      <w:proofErr w:type="spellStart"/>
+      <w:r>
+        <w:rPr>
+          <w:sz w:val="28"/>
+          <w:szCs w:val="28"/>
+        </w:rPr>
+        <w:t>return</w:t>
+      </w:r>
+      <w:proofErr w:type="spellEnd"/>
+      <w:r>
+        <w:rPr>
+          <w:sz w:val="28"/>
+          <w:szCs w:val="28"/>
+        </w:rPr>
+        <w:t xml:space="preserve"> 0;</w:t>
       </w:r>
     </w:p>
     <w:p>
@@ -7009,441 +7385,54 @@
           <w:szCs w:val="28"/>
         </w:rPr>
       </w:pPr>
-      <w:proofErr w:type="spellStart"/>
-      <w:r>
-        <w:rPr>
-          <w:sz w:val="28"/>
-          <w:szCs w:val="28"/>
-        </w:rPr>
-        <w:t>void</w:t>
-      </w:r>
-      <w:proofErr w:type="spellEnd"/>
-      <w:r>
-        <w:rPr>
-          <w:sz w:val="28"/>
-          <w:szCs w:val="28"/>
-        </w:rPr>
-        <w:t xml:space="preserve"> </w:t>
-      </w:r>
-      <w:proofErr w:type="spellStart"/>
-      <w:r>
-        <w:rPr>
-          <w:sz w:val="28"/>
-          <w:szCs w:val="28"/>
-        </w:rPr>
-        <w:t>appPause</w:t>
-      </w:r>
-      <w:proofErr w:type="spellEnd"/>
-      <w:r>
-        <w:rPr>
-          <w:sz w:val="28"/>
-          <w:szCs w:val="28"/>
-        </w:rPr>
-        <w:t>()</w:t>
-      </w:r>
-    </w:p>
-    <w:p>
-      <w:pPr>
-        <w:rPr>
-          <w:sz w:val="28"/>
-          <w:szCs w:val="28"/>
-        </w:rPr>
-      </w:pPr>
-      <w:r>
-        <w:rPr>
-          <w:sz w:val="28"/>
-          <w:szCs w:val="28"/>
-        </w:rPr>
-        <w:t>{</w:t>
-      </w:r>
-    </w:p>
-    <w:p>
-      <w:pPr>
-        <w:rPr>
-          <w:sz w:val="28"/>
-          <w:szCs w:val="28"/>
-        </w:rPr>
-      </w:pPr>
-      <w:r>
-        <w:rPr>
-          <w:sz w:val="28"/>
-          <w:szCs w:val="28"/>
-        </w:rPr>
-        <w:t xml:space="preserve">    </w:t>
-      </w:r>
-      <w:proofErr w:type="spellStart"/>
-      <w:r>
-        <w:rPr>
-          <w:sz w:val="28"/>
-          <w:szCs w:val="28"/>
-        </w:rPr>
-        <w:t>system</w:t>
-      </w:r>
-      <w:proofErr w:type="spellEnd"/>
-      <w:r>
-        <w:rPr>
-          <w:sz w:val="28"/>
-          <w:szCs w:val="28"/>
-        </w:rPr>
-        <w:t xml:space="preserve"> ("</w:t>
-      </w:r>
-      <w:proofErr w:type="spellStart"/>
-      <w:r>
-        <w:rPr>
-          <w:sz w:val="28"/>
-          <w:szCs w:val="28"/>
-        </w:rPr>
-        <w:t>pause</w:t>
-      </w:r>
-      <w:proofErr w:type="spellEnd"/>
-      <w:r>
-        <w:rPr>
-          <w:sz w:val="28"/>
-          <w:szCs w:val="28"/>
-        </w:rPr>
-        <w:t>");</w:t>
-      </w:r>
-    </w:p>
-    <w:p>
-      <w:pPr>
-        <w:rPr>
-          <w:sz w:val="28"/>
-          <w:szCs w:val="28"/>
-        </w:rPr>
-      </w:pPr>
-      <w:r>
-        <w:rPr>
-          <w:sz w:val="28"/>
-          <w:szCs w:val="28"/>
-        </w:rPr>
-        <w:t>}</w:t>
-      </w:r>
-    </w:p>
-    <w:p>
-      <w:pPr>
-        <w:rPr>
-          <w:sz w:val="28"/>
-          <w:szCs w:val="28"/>
-        </w:rPr>
-      </w:pPr>
-    </w:p>
-    <w:p>
-      <w:pPr>
-        <w:rPr>
-          <w:sz w:val="28"/>
-          <w:szCs w:val="28"/>
-        </w:rPr>
-      </w:pPr>
-      <w:proofErr w:type="spellStart"/>
-      <w:r>
-        <w:rPr>
-          <w:sz w:val="28"/>
-          <w:szCs w:val="28"/>
-        </w:rPr>
-        <w:t>int</w:t>
-      </w:r>
-      <w:proofErr w:type="spellEnd"/>
-      <w:r>
-        <w:rPr>
-          <w:sz w:val="28"/>
-          <w:szCs w:val="28"/>
-        </w:rPr>
-        <w:t xml:space="preserve"> </w:t>
-      </w:r>
-      <w:proofErr w:type="spellStart"/>
-      <w:r>
-        <w:rPr>
-          <w:sz w:val="28"/>
-          <w:szCs w:val="28"/>
-        </w:rPr>
-        <w:t>main</w:t>
-      </w:r>
-      <w:proofErr w:type="spellEnd"/>
-      <w:r>
-        <w:rPr>
-          <w:sz w:val="28"/>
-          <w:szCs w:val="28"/>
-        </w:rPr>
-        <w:t>()</w:t>
-      </w:r>
-    </w:p>
-    <w:p>
-      <w:pPr>
-        <w:rPr>
-          <w:sz w:val="28"/>
-          <w:szCs w:val="28"/>
-        </w:rPr>
-      </w:pPr>
-      <w:r>
-        <w:rPr>
-          <w:sz w:val="28"/>
-          <w:szCs w:val="28"/>
-        </w:rPr>
-        <w:t>{</w:t>
-      </w:r>
-    </w:p>
-    <w:p>
-      <w:pPr>
-        <w:rPr>
-          <w:sz w:val="28"/>
-          <w:szCs w:val="28"/>
-        </w:rPr>
-      </w:pPr>
-      <w:r>
-        <w:rPr>
-          <w:sz w:val="28"/>
-          <w:szCs w:val="28"/>
-        </w:rPr>
-        <w:t xml:space="preserve">    </w:t>
-      </w:r>
-      <w:proofErr w:type="spellStart"/>
-      <w:r>
-        <w:rPr>
-          <w:sz w:val="28"/>
-          <w:szCs w:val="28"/>
-        </w:rPr>
-        <w:t>localisation</w:t>
-      </w:r>
-      <w:proofErr w:type="spellEnd"/>
-      <w:r>
-        <w:rPr>
-          <w:sz w:val="28"/>
-          <w:szCs w:val="28"/>
-        </w:rPr>
-        <w:t>();</w:t>
-      </w:r>
-    </w:p>
-    <w:p>
-      <w:pPr>
-        <w:rPr>
-          <w:sz w:val="28"/>
-          <w:szCs w:val="28"/>
-        </w:rPr>
-      </w:pPr>
-      <w:r>
-        <w:rPr>
-          <w:sz w:val="28"/>
-          <w:szCs w:val="28"/>
-        </w:rPr>
-        <w:t xml:space="preserve">    </w:t>
-      </w:r>
-      <w:proofErr w:type="spellStart"/>
-      <w:r>
-        <w:rPr>
-          <w:sz w:val="28"/>
-          <w:szCs w:val="28"/>
-        </w:rPr>
-        <w:t>devOutput</w:t>
-      </w:r>
-      <w:proofErr w:type="spellEnd"/>
-      <w:r>
-        <w:rPr>
-          <w:sz w:val="28"/>
-          <w:szCs w:val="28"/>
-        </w:rPr>
-        <w:t>();</w:t>
-      </w:r>
-    </w:p>
-    <w:p>
-      <w:pPr>
-        <w:rPr>
-          <w:sz w:val="28"/>
-          <w:szCs w:val="28"/>
-        </w:rPr>
-      </w:pPr>
-      <w:r>
-        <w:rPr>
-          <w:sz w:val="28"/>
-          <w:szCs w:val="28"/>
-        </w:rPr>
-        <w:t xml:space="preserve">    </w:t>
-      </w:r>
-      <w:proofErr w:type="spellStart"/>
-      <w:r>
-        <w:rPr>
-          <w:sz w:val="28"/>
-          <w:szCs w:val="28"/>
-        </w:rPr>
-        <w:t>userInput</w:t>
-      </w:r>
-      <w:proofErr w:type="spellEnd"/>
-      <w:r>
-        <w:rPr>
-          <w:sz w:val="28"/>
-          <w:szCs w:val="28"/>
-        </w:rPr>
-        <w:t>();</w:t>
-      </w:r>
-    </w:p>
-    <w:p>
-      <w:pPr>
-        <w:rPr>
-          <w:sz w:val="28"/>
-          <w:szCs w:val="28"/>
-        </w:rPr>
-      </w:pPr>
-      <w:r>
-        <w:rPr>
-          <w:sz w:val="28"/>
-          <w:szCs w:val="28"/>
-        </w:rPr>
-        <w:t xml:space="preserve">    </w:t>
-      </w:r>
-      <w:proofErr w:type="spellStart"/>
-      <w:r>
-        <w:rPr>
-          <w:sz w:val="28"/>
-          <w:szCs w:val="28"/>
-        </w:rPr>
-        <w:t>calcOutput</w:t>
-      </w:r>
-      <w:proofErr w:type="spellEnd"/>
-      <w:r>
-        <w:rPr>
-          <w:sz w:val="28"/>
-          <w:szCs w:val="28"/>
-        </w:rPr>
-        <w:t>();</w:t>
-      </w:r>
-    </w:p>
-    <w:p>
-      <w:pPr>
-        <w:rPr>
-          <w:sz w:val="28"/>
-          <w:szCs w:val="28"/>
-        </w:rPr>
-      </w:pPr>
-      <w:r>
-        <w:rPr>
-          <w:sz w:val="28"/>
-          <w:szCs w:val="28"/>
-        </w:rPr>
-        <w:t xml:space="preserve">    </w:t>
-      </w:r>
-      <w:proofErr w:type="spellStart"/>
-      <w:r>
-        <w:rPr>
-          <w:sz w:val="28"/>
-          <w:szCs w:val="28"/>
-        </w:rPr>
-        <w:t>tof_output</w:t>
-      </w:r>
-      <w:proofErr w:type="spellEnd"/>
-      <w:r>
-        <w:rPr>
-          <w:sz w:val="28"/>
-          <w:szCs w:val="28"/>
-        </w:rPr>
-        <w:t>();</w:t>
-      </w:r>
-    </w:p>
-    <w:p>
-      <w:pPr>
-        <w:rPr>
-          <w:sz w:val="28"/>
-          <w:szCs w:val="28"/>
-        </w:rPr>
-      </w:pPr>
-      <w:r>
-        <w:rPr>
-          <w:sz w:val="28"/>
-          <w:szCs w:val="28"/>
-        </w:rPr>
-        <w:t xml:space="preserve">    </w:t>
-      </w:r>
-      <w:proofErr w:type="spellStart"/>
-      <w:r>
-        <w:rPr>
-          <w:sz w:val="28"/>
-          <w:szCs w:val="28"/>
-        </w:rPr>
-        <w:t>intOutput</w:t>
-      </w:r>
-      <w:proofErr w:type="spellEnd"/>
-      <w:r>
-        <w:rPr>
-          <w:sz w:val="28"/>
-          <w:szCs w:val="28"/>
-        </w:rPr>
-        <w:t>();</w:t>
-      </w:r>
-    </w:p>
-    <w:p>
-      <w:pPr>
-        <w:rPr>
-          <w:sz w:val="28"/>
-          <w:szCs w:val="28"/>
-        </w:rPr>
-      </w:pPr>
-      <w:r>
-        <w:rPr>
-          <w:sz w:val="28"/>
-          <w:szCs w:val="28"/>
-        </w:rPr>
-        <w:t xml:space="preserve">    </w:t>
-      </w:r>
-      <w:proofErr w:type="spellStart"/>
-      <w:r>
-        <w:rPr>
-          <w:sz w:val="28"/>
-          <w:szCs w:val="28"/>
-        </w:rPr>
-        <w:t>appPause</w:t>
-      </w:r>
-      <w:proofErr w:type="spellEnd"/>
-      <w:r>
-        <w:rPr>
-          <w:sz w:val="28"/>
-          <w:szCs w:val="28"/>
-        </w:rPr>
-        <w:t>();</w:t>
-      </w:r>
-    </w:p>
-    <w:p>
-      <w:pPr>
-        <w:rPr>
-          <w:sz w:val="28"/>
-          <w:szCs w:val="28"/>
-        </w:rPr>
-      </w:pPr>
-      <w:r>
-        <w:rPr>
-          <w:sz w:val="28"/>
-          <w:szCs w:val="28"/>
-        </w:rPr>
-        <w:t xml:space="preserve">    </w:t>
-      </w:r>
-      <w:proofErr w:type="spellStart"/>
-      <w:r>
-        <w:rPr>
-          <w:sz w:val="28"/>
-          <w:szCs w:val="28"/>
-        </w:rPr>
-        <w:t>return</w:t>
-      </w:r>
-      <w:proofErr w:type="spellEnd"/>
-      <w:r>
-        <w:rPr>
-          <w:sz w:val="28"/>
-          <w:szCs w:val="28"/>
-        </w:rPr>
-        <w:t xml:space="preserve"> 0;</w:t>
-      </w:r>
-    </w:p>
-    <w:p>
-      <w:pPr>
-        <w:rPr>
-          <w:sz w:val="28"/>
-          <w:szCs w:val="28"/>
-        </w:rPr>
-      </w:pPr>
-      <w:r>
-        <w:rPr>
-          <w:sz w:val="28"/>
-          <w:szCs w:val="28"/>
-        </w:rPr>
-        <w:t>}</w:t>
-      </w:r>
+    </w:p>
+    <w:p>
+      <w:pPr>
+        <w:rPr>
+          <w:sz w:val="28"/>
+          <w:szCs w:val="28"/>
+        </w:rPr>
+      </w:pPr>
+    </w:p>
+    <w:p>
+      <w:pPr>
+        <w:rPr>
+          <w:sz w:val="28"/>
+          <w:szCs w:val="28"/>
+        </w:rPr>
+      </w:pPr>
+    </w:p>
+    <w:p>
+      <w:pPr>
+        <w:rPr>
+          <w:sz w:val="28"/>
+          <w:szCs w:val="28"/>
+        </w:rPr>
+      </w:pPr>
+    </w:p>
+    <w:p>
+      <w:pPr>
+        <w:rPr>
+          <w:sz w:val="28"/>
+          <w:szCs w:val="28"/>
+        </w:rPr>
+      </w:pPr>
+    </w:p>
+    <w:p>
+      <w:pPr>
+        <w:rPr>
+          <w:sz w:val="28"/>
+          <w:szCs w:val="28"/>
+        </w:rPr>
+      </w:pPr>
+    </w:p>
+    <w:p>
+      <w:pPr>
+        <w:rPr>
+          <w:sz w:val="28"/>
+          <w:szCs w:val="28"/>
+        </w:rPr>
+      </w:pPr>
     </w:p>
     <w:p>
       <w:pPr>
@@ -7494,38 +7483,6 @@
       </w:pPr>
       <w:bookmarkStart w:id="1" w:name="_GoBack"/>
       <w:bookmarkEnd w:id="1"/>
-    </w:p>
-    <w:p>
-      <w:pPr>
-        <w:rPr>
-          <w:sz w:val="28"/>
-          <w:szCs w:val="28"/>
-        </w:rPr>
-      </w:pPr>
-    </w:p>
-    <w:p>
-      <w:pPr>
-        <w:rPr>
-          <w:sz w:val="28"/>
-          <w:szCs w:val="28"/>
-        </w:rPr>
-      </w:pPr>
-    </w:p>
-    <w:p>
-      <w:pPr>
-        <w:rPr>
-          <w:sz w:val="28"/>
-          <w:szCs w:val="28"/>
-        </w:rPr>
-      </w:pPr>
-    </w:p>
-    <w:p>
-      <w:pPr>
-        <w:rPr>
-          <w:sz w:val="28"/>
-          <w:szCs w:val="28"/>
-        </w:rPr>
-      </w:pPr>
     </w:p>
     <w:p>
       <w:pPr>
@@ -9552,7 +9509,7 @@
 </file>
 
 <file path=customXml/itemProps1.xml><?xml version="1.0" encoding="utf-8"?>
-<ds:datastoreItem xmlns:ds="http://schemas.openxmlformats.org/officeDocument/2006/customXml" ds:itemID="{577B7618-037E-46F2-9FCE-D9C4A56EA490}">
+<ds:datastoreItem xmlns:ds="http://schemas.openxmlformats.org/officeDocument/2006/customXml" ds:itemID="{EB2897EF-CB14-4AA3-8D8B-F183CCDDD7BD}">
   <ds:schemaRefs>
     <ds:schemaRef ds:uri="http://schemas.openxmlformats.org/officeDocument/2006/bibliography"/>
   </ds:schemaRefs>

</xml_diff>

<commit_message>
FINALLY! Fixed HEX problem (definitely a bad solution)
</commit_message>
<xml_diff>
--- a/lab08/Report/Звіт з ЛР_8 БМТП.docx
+++ b/lab08/Report/Звіт з ЛР_8 БМТП.docx
@@ -1432,15 +1432,7 @@
           <w:sz w:val="28"/>
           <w:szCs w:val="28"/>
         </w:rPr>
-        <w:t xml:space="preserve"> - 2</w:t>
-      </w:r>
-      <w:proofErr w:type="gramStart"/>
-      <w:r>
-        <w:rPr>
-          <w:sz w:val="28"/>
-          <w:szCs w:val="28"/>
-        </w:rPr>
-        <w:t xml:space="preserve">| </w:t>
+        <w:t xml:space="preserve"> - 2| </w:t>
       </w:r>
       <w:r>
         <w:rPr>
@@ -1449,7 +1441,6 @@
         </w:rPr>
         <w:t>?</w:t>
       </w:r>
-      <w:proofErr w:type="gramEnd"/>
     </w:p>
     <w:p>
       <w:pPr>
@@ -2303,32 +2294,15 @@
           <w:szCs w:val="28"/>
           <w:lang w:val="en-US"/>
         </w:rPr>
-        <w:t>s_</w:t>
-      </w:r>
-      <w:proofErr w:type="gramStart"/>
-      <w:r>
-        <w:rPr>
-          <w:sz w:val="28"/>
-          <w:szCs w:val="28"/>
-          <w:lang w:val="en-US"/>
-        </w:rPr>
-        <w:t>calculation</w:t>
-      </w:r>
-      <w:proofErr w:type="spellEnd"/>
-      <w:r>
-        <w:rPr>
-          <w:sz w:val="28"/>
-          <w:szCs w:val="28"/>
-        </w:rPr>
-        <w:t>(</w:t>
-      </w:r>
-      <w:proofErr w:type="gramEnd"/>
-      <w:r>
-        <w:rPr>
-          <w:sz w:val="28"/>
-          <w:szCs w:val="28"/>
-        </w:rPr>
-        <w:t>):</w:t>
+        <w:t>s_calculation</w:t>
+      </w:r>
+      <w:proofErr w:type="spellEnd"/>
+      <w:r>
+        <w:rPr>
+          <w:sz w:val="28"/>
+          <w:szCs w:val="28"/>
+        </w:rPr>
+        <w:t>():</w:t>
       </w:r>
     </w:p>
     <w:p>
@@ -6514,23 +6488,7 @@
           <w:sz w:val="28"/>
           <w:szCs w:val="28"/>
         </w:rPr>
-        <w:t xml:space="preserve"> &lt;&lt; </w:t>
-      </w:r>
-      <w:proofErr w:type="spellStart"/>
-      <w:r>
-        <w:rPr>
-          <w:sz w:val="28"/>
-          <w:szCs w:val="28"/>
-        </w:rPr>
-        <w:t>L"x</w:t>
-      </w:r>
-      <w:proofErr w:type="spellEnd"/>
-      <w:r>
-        <w:rPr>
-          <w:sz w:val="28"/>
-          <w:szCs w:val="28"/>
-        </w:rPr>
-        <w:t xml:space="preserve">: " &lt;&lt; x &lt;&lt; </w:t>
+        <w:t xml:space="preserve"> &lt;&lt; "x: " &lt;&lt; x &lt;&lt; </w:t>
       </w:r>
       <w:proofErr w:type="spellStart"/>
       <w:r>
@@ -6577,23 +6535,7 @@
           <w:sz w:val="28"/>
           <w:szCs w:val="28"/>
         </w:rPr>
-        <w:t xml:space="preserve"> &lt;&lt; </w:t>
-      </w:r>
-      <w:proofErr w:type="spellStart"/>
-      <w:r>
-        <w:rPr>
-          <w:sz w:val="28"/>
-          <w:szCs w:val="28"/>
-        </w:rPr>
-        <w:t>L"y</w:t>
-      </w:r>
-      <w:proofErr w:type="spellEnd"/>
-      <w:r>
-        <w:rPr>
-          <w:sz w:val="28"/>
-          <w:szCs w:val="28"/>
-        </w:rPr>
-        <w:t xml:space="preserve">: " &lt;&lt; y &lt;&lt; </w:t>
+        <w:t xml:space="preserve"> &lt;&lt; "y: " &lt;&lt; y &lt;&lt; </w:t>
       </w:r>
       <w:proofErr w:type="spellStart"/>
       <w:r>
@@ -6640,23 +6582,7 @@
           <w:sz w:val="28"/>
           <w:szCs w:val="28"/>
         </w:rPr>
-        <w:t xml:space="preserve"> &lt;&lt; </w:t>
-      </w:r>
-      <w:proofErr w:type="spellStart"/>
-      <w:r>
-        <w:rPr>
-          <w:sz w:val="28"/>
-          <w:szCs w:val="28"/>
-        </w:rPr>
-        <w:t>L"z</w:t>
-      </w:r>
-      <w:proofErr w:type="spellEnd"/>
-      <w:r>
-        <w:rPr>
-          <w:sz w:val="28"/>
-          <w:szCs w:val="28"/>
-        </w:rPr>
-        <w:t xml:space="preserve">: " &lt;&lt; z &lt;&lt; </w:t>
+        <w:t xml:space="preserve"> &lt;&lt; "z: " &lt;&lt; z &lt;&lt; </w:t>
       </w:r>
       <w:proofErr w:type="spellStart"/>
       <w:r>
@@ -6695,6 +6621,85 @@
           <w:sz w:val="28"/>
           <w:szCs w:val="28"/>
         </w:rPr>
+        <w:t>int</w:t>
+      </w:r>
+      <w:proofErr w:type="spellEnd"/>
+      <w:r>
+        <w:rPr>
+          <w:sz w:val="28"/>
+          <w:szCs w:val="28"/>
+        </w:rPr>
+        <w:t xml:space="preserve"> a = (</w:t>
+      </w:r>
+      <w:proofErr w:type="spellStart"/>
+      <w:r>
+        <w:rPr>
+          <w:sz w:val="28"/>
+          <w:szCs w:val="28"/>
+        </w:rPr>
+        <w:t>int</w:t>
+      </w:r>
+      <w:proofErr w:type="spellEnd"/>
+      <w:r>
+        <w:rPr>
+          <w:sz w:val="28"/>
+          <w:szCs w:val="28"/>
+        </w:rPr>
+        <w:t>) x, b = (</w:t>
+      </w:r>
+      <w:proofErr w:type="spellStart"/>
+      <w:r>
+        <w:rPr>
+          <w:sz w:val="28"/>
+          <w:szCs w:val="28"/>
+        </w:rPr>
+        <w:t>int</w:t>
+      </w:r>
+      <w:proofErr w:type="spellEnd"/>
+      <w:r>
+        <w:rPr>
+          <w:sz w:val="28"/>
+          <w:szCs w:val="28"/>
+        </w:rPr>
+        <w:t>) y, c = (</w:t>
+      </w:r>
+      <w:proofErr w:type="spellStart"/>
+      <w:r>
+        <w:rPr>
+          <w:sz w:val="28"/>
+          <w:szCs w:val="28"/>
+        </w:rPr>
+        <w:t>int</w:t>
+      </w:r>
+      <w:proofErr w:type="spellEnd"/>
+      <w:r>
+        <w:rPr>
+          <w:sz w:val="28"/>
+          <w:szCs w:val="28"/>
+        </w:rPr>
+        <w:t>) z;</w:t>
+      </w:r>
+    </w:p>
+    <w:p>
+      <w:pPr>
+        <w:rPr>
+          <w:sz w:val="28"/>
+          <w:szCs w:val="28"/>
+        </w:rPr>
+      </w:pPr>
+      <w:r>
+        <w:rPr>
+          <w:sz w:val="28"/>
+          <w:szCs w:val="28"/>
+        </w:rPr>
+        <w:t xml:space="preserve">    </w:t>
+      </w:r>
+      <w:proofErr w:type="spellStart"/>
+      <w:r>
+        <w:rPr>
+          <w:sz w:val="28"/>
+          <w:szCs w:val="28"/>
+        </w:rPr>
         <w:t>cout</w:t>
       </w:r>
       <w:proofErr w:type="spellEnd"/>
@@ -6703,39 +6708,23 @@
           <w:sz w:val="28"/>
           <w:szCs w:val="28"/>
         </w:rPr>
-        <w:t xml:space="preserve"> &lt;&lt; </w:t>
-      </w:r>
-      <w:proofErr w:type="spellStart"/>
-      <w:r>
-        <w:rPr>
-          <w:sz w:val="28"/>
-          <w:szCs w:val="28"/>
-        </w:rPr>
-        <w:t>L"x</w:t>
-      </w:r>
-      <w:proofErr w:type="spellEnd"/>
-      <w:r>
-        <w:rPr>
-          <w:sz w:val="28"/>
-          <w:szCs w:val="28"/>
-        </w:rPr>
-        <w:t xml:space="preserve">(HEX): " &lt;&lt; </w:t>
-      </w:r>
-      <w:proofErr w:type="spellStart"/>
-      <w:r>
-        <w:rPr>
-          <w:sz w:val="28"/>
-          <w:szCs w:val="28"/>
-        </w:rPr>
-        <w:t>hexfloat</w:t>
-      </w:r>
-      <w:proofErr w:type="spellEnd"/>
-      <w:r>
-        <w:rPr>
-          <w:sz w:val="28"/>
-          <w:szCs w:val="28"/>
-        </w:rPr>
-        <w:t xml:space="preserve"> &lt;&lt; x &lt;&lt; </w:t>
+        <w:t xml:space="preserve"> &lt;&lt; "x(HEX): " &lt;&lt; </w:t>
+      </w:r>
+      <w:proofErr w:type="spellStart"/>
+      <w:r>
+        <w:rPr>
+          <w:sz w:val="28"/>
+          <w:szCs w:val="28"/>
+        </w:rPr>
+        <w:t>hex</w:t>
+      </w:r>
+      <w:proofErr w:type="spellEnd"/>
+      <w:r>
+        <w:rPr>
+          <w:sz w:val="28"/>
+          <w:szCs w:val="28"/>
+        </w:rPr>
+        <w:t xml:space="preserve"> &lt;&lt; a &lt;&lt; </w:t>
       </w:r>
       <w:proofErr w:type="spellStart"/>
       <w:r>
@@ -6782,39 +6771,23 @@
           <w:sz w:val="28"/>
           <w:szCs w:val="28"/>
         </w:rPr>
-        <w:t xml:space="preserve"> &lt;&lt; </w:t>
-      </w:r>
-      <w:proofErr w:type="spellStart"/>
-      <w:r>
-        <w:rPr>
-          <w:sz w:val="28"/>
-          <w:szCs w:val="28"/>
-        </w:rPr>
-        <w:t>L"y</w:t>
-      </w:r>
-      <w:proofErr w:type="spellEnd"/>
-      <w:r>
-        <w:rPr>
-          <w:sz w:val="28"/>
-          <w:szCs w:val="28"/>
-        </w:rPr>
-        <w:t xml:space="preserve">(HEX): " &lt;&lt; </w:t>
-      </w:r>
-      <w:proofErr w:type="spellStart"/>
-      <w:r>
-        <w:rPr>
-          <w:sz w:val="28"/>
-          <w:szCs w:val="28"/>
-        </w:rPr>
-        <w:t>hexfloat</w:t>
-      </w:r>
-      <w:proofErr w:type="spellEnd"/>
-      <w:r>
-        <w:rPr>
-          <w:sz w:val="28"/>
-          <w:szCs w:val="28"/>
-        </w:rPr>
-        <w:t xml:space="preserve"> &lt;&lt; y &lt;&lt; </w:t>
+        <w:t xml:space="preserve"> &lt;&lt; "y(HEX): " &lt;&lt; </w:t>
+      </w:r>
+      <w:proofErr w:type="spellStart"/>
+      <w:r>
+        <w:rPr>
+          <w:sz w:val="28"/>
+          <w:szCs w:val="28"/>
+        </w:rPr>
+        <w:t>hex</w:t>
+      </w:r>
+      <w:proofErr w:type="spellEnd"/>
+      <w:r>
+        <w:rPr>
+          <w:sz w:val="28"/>
+          <w:szCs w:val="28"/>
+        </w:rPr>
+        <w:t xml:space="preserve"> &lt;&lt; b &lt;&lt; </w:t>
       </w:r>
       <w:proofErr w:type="spellStart"/>
       <w:r>
@@ -6861,39 +6834,23 @@
           <w:sz w:val="28"/>
           <w:szCs w:val="28"/>
         </w:rPr>
-        <w:t xml:space="preserve"> &lt;&lt; </w:t>
-      </w:r>
-      <w:proofErr w:type="spellStart"/>
-      <w:r>
-        <w:rPr>
-          <w:sz w:val="28"/>
-          <w:szCs w:val="28"/>
-        </w:rPr>
-        <w:t>L"z</w:t>
-      </w:r>
-      <w:proofErr w:type="spellEnd"/>
-      <w:r>
-        <w:rPr>
-          <w:sz w:val="28"/>
-          <w:szCs w:val="28"/>
-        </w:rPr>
-        <w:t xml:space="preserve">(HEX): " &lt;&lt; </w:t>
-      </w:r>
-      <w:proofErr w:type="spellStart"/>
-      <w:r>
-        <w:rPr>
-          <w:sz w:val="28"/>
-          <w:szCs w:val="28"/>
-        </w:rPr>
-        <w:t>hexfloat</w:t>
-      </w:r>
-      <w:proofErr w:type="spellEnd"/>
-      <w:r>
-        <w:rPr>
-          <w:sz w:val="28"/>
-          <w:szCs w:val="28"/>
-        </w:rPr>
-        <w:t xml:space="preserve"> &lt;&lt; z &lt;&lt; </w:t>
+        <w:t xml:space="preserve"> &lt;&lt; "z(HEX): " &lt;&lt; </w:t>
+      </w:r>
+      <w:proofErr w:type="spellStart"/>
+      <w:r>
+        <w:rPr>
+          <w:sz w:val="28"/>
+          <w:szCs w:val="28"/>
+        </w:rPr>
+        <w:t>hex</w:t>
+      </w:r>
+      <w:proofErr w:type="spellEnd"/>
+      <w:r>
+        <w:rPr>
+          <w:sz w:val="28"/>
+          <w:szCs w:val="28"/>
+        </w:rPr>
+        <w:t xml:space="preserve"> &lt;&lt; c &lt;&lt; </w:t>
       </w:r>
       <w:proofErr w:type="spellStart"/>
       <w:r>
@@ -6911,578 +6868,578 @@
         </w:rPr>
         <w:t>;</w:t>
       </w:r>
-      <w:r>
-        <w:rPr>
-          <w:sz w:val="28"/>
-          <w:szCs w:val="28"/>
-        </w:rPr>
-        <w:t>}</w:t>
-      </w:r>
-    </w:p>
-    <w:p>
-      <w:pPr>
-        <w:rPr>
-          <w:sz w:val="28"/>
-          <w:szCs w:val="28"/>
-        </w:rPr>
-      </w:pPr>
-    </w:p>
-    <w:p>
-      <w:pPr>
-        <w:rPr>
-          <w:sz w:val="28"/>
-          <w:szCs w:val="28"/>
-        </w:rPr>
-      </w:pPr>
-      <w:proofErr w:type="spellStart"/>
-      <w:r>
-        <w:rPr>
-          <w:sz w:val="28"/>
-          <w:szCs w:val="28"/>
-        </w:rPr>
-        <w:t>void</w:t>
-      </w:r>
-      <w:proofErr w:type="spellEnd"/>
-      <w:r>
-        <w:rPr>
-          <w:sz w:val="28"/>
-          <w:szCs w:val="28"/>
-        </w:rPr>
-        <w:t xml:space="preserve"> </w:t>
-      </w:r>
-      <w:proofErr w:type="spellStart"/>
-      <w:r>
-        <w:rPr>
-          <w:sz w:val="28"/>
-          <w:szCs w:val="28"/>
-        </w:rPr>
-        <w:t>appPause</w:t>
-      </w:r>
-      <w:proofErr w:type="spellEnd"/>
-      <w:r>
-        <w:rPr>
-          <w:sz w:val="28"/>
-          <w:szCs w:val="28"/>
-        </w:rPr>
-        <w:t>()</w:t>
-      </w:r>
-    </w:p>
-    <w:p>
-      <w:pPr>
-        <w:rPr>
-          <w:sz w:val="28"/>
-          <w:szCs w:val="28"/>
-        </w:rPr>
-      </w:pPr>
-      <w:r>
-        <w:rPr>
-          <w:sz w:val="28"/>
-          <w:szCs w:val="28"/>
-        </w:rPr>
-        <w:t>{</w:t>
-      </w:r>
-    </w:p>
-    <w:p>
-      <w:pPr>
-        <w:rPr>
-          <w:sz w:val="28"/>
-          <w:szCs w:val="28"/>
-        </w:rPr>
-      </w:pPr>
-      <w:r>
-        <w:rPr>
-          <w:sz w:val="28"/>
-          <w:szCs w:val="28"/>
-        </w:rPr>
-        <w:t xml:space="preserve">    </w:t>
-      </w:r>
-      <w:proofErr w:type="spellStart"/>
-      <w:r>
-        <w:rPr>
-          <w:sz w:val="28"/>
-          <w:szCs w:val="28"/>
-        </w:rPr>
-        <w:t>system</w:t>
-      </w:r>
-      <w:proofErr w:type="spellEnd"/>
-      <w:r>
-        <w:rPr>
-          <w:sz w:val="28"/>
-          <w:szCs w:val="28"/>
-        </w:rPr>
-        <w:t xml:space="preserve"> ("</w:t>
-      </w:r>
-      <w:proofErr w:type="spellStart"/>
-      <w:r>
-        <w:rPr>
-          <w:sz w:val="28"/>
-          <w:szCs w:val="28"/>
-        </w:rPr>
-        <w:t>pause</w:t>
-      </w:r>
-      <w:proofErr w:type="spellEnd"/>
-      <w:r>
-        <w:rPr>
-          <w:sz w:val="28"/>
-          <w:szCs w:val="28"/>
-        </w:rPr>
-        <w:t>");</w:t>
-      </w:r>
-    </w:p>
-    <w:p>
-      <w:pPr>
-        <w:rPr>
-          <w:sz w:val="28"/>
-          <w:szCs w:val="28"/>
-        </w:rPr>
-      </w:pPr>
-      <w:r>
-        <w:rPr>
-          <w:sz w:val="28"/>
-          <w:szCs w:val="28"/>
-        </w:rPr>
-        <w:t>}</w:t>
-      </w:r>
-    </w:p>
-    <w:p>
-      <w:pPr>
-        <w:rPr>
-          <w:sz w:val="28"/>
-          <w:szCs w:val="28"/>
-        </w:rPr>
-      </w:pPr>
-    </w:p>
-    <w:p>
-      <w:pPr>
-        <w:rPr>
-          <w:sz w:val="28"/>
-          <w:szCs w:val="28"/>
-        </w:rPr>
-      </w:pPr>
-      <w:proofErr w:type="spellStart"/>
-      <w:r>
-        <w:rPr>
-          <w:sz w:val="28"/>
-          <w:szCs w:val="28"/>
-        </w:rPr>
-        <w:t>int</w:t>
-      </w:r>
-      <w:proofErr w:type="spellEnd"/>
-      <w:r>
-        <w:rPr>
-          <w:sz w:val="28"/>
-          <w:szCs w:val="28"/>
-        </w:rPr>
-        <w:t xml:space="preserve"> </w:t>
-      </w:r>
-      <w:proofErr w:type="spellStart"/>
-      <w:r>
-        <w:rPr>
-          <w:sz w:val="28"/>
-          <w:szCs w:val="28"/>
-        </w:rPr>
-        <w:t>main</w:t>
-      </w:r>
-      <w:proofErr w:type="spellEnd"/>
-      <w:r>
-        <w:rPr>
-          <w:sz w:val="28"/>
-          <w:szCs w:val="28"/>
-        </w:rPr>
-        <w:t>()</w:t>
-      </w:r>
-    </w:p>
-    <w:p>
-      <w:pPr>
-        <w:rPr>
-          <w:sz w:val="28"/>
-          <w:szCs w:val="28"/>
-        </w:rPr>
-      </w:pPr>
-      <w:r>
-        <w:rPr>
-          <w:sz w:val="28"/>
-          <w:szCs w:val="28"/>
-        </w:rPr>
-        <w:t>{</w:t>
-      </w:r>
-    </w:p>
-    <w:p>
-      <w:pPr>
-        <w:rPr>
-          <w:sz w:val="28"/>
-          <w:szCs w:val="28"/>
-        </w:rPr>
-      </w:pPr>
-      <w:r>
-        <w:rPr>
-          <w:sz w:val="28"/>
-          <w:szCs w:val="28"/>
-        </w:rPr>
-        <w:t xml:space="preserve">    </w:t>
-      </w:r>
-      <w:proofErr w:type="spellStart"/>
-      <w:r>
-        <w:rPr>
-          <w:sz w:val="28"/>
-          <w:szCs w:val="28"/>
-        </w:rPr>
-        <w:t>localisation</w:t>
-      </w:r>
-      <w:proofErr w:type="spellEnd"/>
-      <w:r>
-        <w:rPr>
-          <w:sz w:val="28"/>
-          <w:szCs w:val="28"/>
-        </w:rPr>
-        <w:t>();</w:t>
-      </w:r>
-    </w:p>
-    <w:p>
-      <w:pPr>
-        <w:rPr>
-          <w:sz w:val="28"/>
-          <w:szCs w:val="28"/>
-        </w:rPr>
-      </w:pPr>
-      <w:r>
-        <w:rPr>
-          <w:sz w:val="28"/>
-          <w:szCs w:val="28"/>
-        </w:rPr>
-        <w:t xml:space="preserve">    </w:t>
-      </w:r>
-      <w:proofErr w:type="spellStart"/>
-      <w:r>
-        <w:rPr>
-          <w:sz w:val="28"/>
-          <w:szCs w:val="28"/>
-        </w:rPr>
-        <w:t>devOutput</w:t>
-      </w:r>
-      <w:proofErr w:type="spellEnd"/>
-      <w:r>
-        <w:rPr>
-          <w:sz w:val="28"/>
-          <w:szCs w:val="28"/>
-        </w:rPr>
-        <w:t>();</w:t>
-      </w:r>
-    </w:p>
-    <w:p>
-      <w:pPr>
-        <w:rPr>
-          <w:sz w:val="28"/>
-          <w:szCs w:val="28"/>
-        </w:rPr>
-      </w:pPr>
-      <w:r>
-        <w:rPr>
-          <w:sz w:val="28"/>
-          <w:szCs w:val="28"/>
-        </w:rPr>
-        <w:t xml:space="preserve">    </w:t>
-      </w:r>
-      <w:proofErr w:type="spellStart"/>
-      <w:r>
-        <w:rPr>
-          <w:sz w:val="28"/>
-          <w:szCs w:val="28"/>
-        </w:rPr>
-        <w:t>userInput</w:t>
-      </w:r>
-      <w:proofErr w:type="spellEnd"/>
-      <w:r>
-        <w:rPr>
-          <w:sz w:val="28"/>
-          <w:szCs w:val="28"/>
-        </w:rPr>
-        <w:t>();</w:t>
-      </w:r>
-    </w:p>
-    <w:p>
-      <w:pPr>
-        <w:rPr>
-          <w:sz w:val="28"/>
-          <w:szCs w:val="28"/>
-        </w:rPr>
-      </w:pPr>
-      <w:r>
-        <w:rPr>
-          <w:sz w:val="28"/>
-          <w:szCs w:val="28"/>
-        </w:rPr>
-        <w:t xml:space="preserve">    </w:t>
-      </w:r>
-      <w:proofErr w:type="spellStart"/>
-      <w:r>
-        <w:rPr>
-          <w:sz w:val="28"/>
-          <w:szCs w:val="28"/>
-        </w:rPr>
-        <w:t>calcOutput</w:t>
-      </w:r>
-      <w:proofErr w:type="spellEnd"/>
-      <w:r>
-        <w:rPr>
-          <w:sz w:val="28"/>
-          <w:szCs w:val="28"/>
-        </w:rPr>
-        <w:t>();</w:t>
-      </w:r>
-    </w:p>
-    <w:p>
-      <w:pPr>
-        <w:rPr>
-          <w:sz w:val="28"/>
-          <w:szCs w:val="28"/>
-        </w:rPr>
-      </w:pPr>
-      <w:r>
-        <w:rPr>
-          <w:sz w:val="28"/>
-          <w:szCs w:val="28"/>
-        </w:rPr>
-        <w:t xml:space="preserve">    </w:t>
-      </w:r>
-      <w:proofErr w:type="spellStart"/>
-      <w:r>
-        <w:rPr>
-          <w:sz w:val="28"/>
-          <w:szCs w:val="28"/>
-        </w:rPr>
-        <w:t>tof_output</w:t>
-      </w:r>
-      <w:proofErr w:type="spellEnd"/>
-      <w:r>
-        <w:rPr>
-          <w:sz w:val="28"/>
-          <w:szCs w:val="28"/>
-        </w:rPr>
-        <w:t>();</w:t>
-      </w:r>
-    </w:p>
-    <w:p>
-      <w:pPr>
-        <w:rPr>
-          <w:sz w:val="28"/>
-          <w:szCs w:val="28"/>
-        </w:rPr>
-      </w:pPr>
-      <w:r>
-        <w:rPr>
-          <w:sz w:val="28"/>
-          <w:szCs w:val="28"/>
-        </w:rPr>
-        <w:t xml:space="preserve">    </w:t>
-      </w:r>
-      <w:proofErr w:type="spellStart"/>
-      <w:r>
-        <w:rPr>
-          <w:sz w:val="28"/>
-          <w:szCs w:val="28"/>
-        </w:rPr>
-        <w:t>intOutput</w:t>
-      </w:r>
-      <w:proofErr w:type="spellEnd"/>
-      <w:r>
-        <w:rPr>
-          <w:sz w:val="28"/>
-          <w:szCs w:val="28"/>
-        </w:rPr>
-        <w:t>();</w:t>
-      </w:r>
-    </w:p>
-    <w:p>
-      <w:pPr>
-        <w:rPr>
-          <w:sz w:val="28"/>
-          <w:szCs w:val="28"/>
-        </w:rPr>
-      </w:pPr>
-      <w:r>
-        <w:rPr>
-          <w:sz w:val="28"/>
-          <w:szCs w:val="28"/>
-        </w:rPr>
-        <w:t xml:space="preserve">    </w:t>
-      </w:r>
-      <w:proofErr w:type="spellStart"/>
-      <w:r>
-        <w:rPr>
-          <w:sz w:val="28"/>
-          <w:szCs w:val="28"/>
-        </w:rPr>
-        <w:t>appPause</w:t>
-      </w:r>
-      <w:proofErr w:type="spellEnd"/>
-      <w:r>
-        <w:rPr>
-          <w:sz w:val="28"/>
-          <w:szCs w:val="28"/>
-        </w:rPr>
-        <w:t>();</w:t>
-      </w:r>
-    </w:p>
-    <w:p>
-      <w:pPr>
-        <w:rPr>
-          <w:sz w:val="28"/>
-          <w:szCs w:val="28"/>
-        </w:rPr>
-      </w:pPr>
-      <w:r>
-        <w:rPr>
-          <w:sz w:val="28"/>
-          <w:szCs w:val="28"/>
-        </w:rPr>
-        <w:t xml:space="preserve">    </w:t>
-      </w:r>
-      <w:proofErr w:type="spellStart"/>
-      <w:r>
-        <w:rPr>
-          <w:sz w:val="28"/>
-          <w:szCs w:val="28"/>
-        </w:rPr>
-        <w:t>return</w:t>
-      </w:r>
-      <w:proofErr w:type="spellEnd"/>
-      <w:r>
-        <w:rPr>
-          <w:sz w:val="28"/>
-          <w:szCs w:val="28"/>
-        </w:rPr>
-        <w:t xml:space="preserve"> 0;</w:t>
-      </w:r>
-    </w:p>
-    <w:p>
-      <w:pPr>
-        <w:rPr>
-          <w:sz w:val="28"/>
-          <w:szCs w:val="28"/>
-        </w:rPr>
-      </w:pPr>
-      <w:r>
-        <w:rPr>
-          <w:sz w:val="28"/>
-          <w:szCs w:val="28"/>
-        </w:rPr>
-        <w:t>}</w:t>
-      </w:r>
-    </w:p>
-    <w:p>
-      <w:pPr>
-        <w:rPr>
-          <w:sz w:val="28"/>
-          <w:szCs w:val="28"/>
-        </w:rPr>
-      </w:pPr>
-    </w:p>
-    <w:p>
-      <w:pPr>
-        <w:rPr>
-          <w:sz w:val="28"/>
-          <w:szCs w:val="28"/>
-        </w:rPr>
-      </w:pPr>
-    </w:p>
-    <w:p>
-      <w:pPr>
-        <w:rPr>
-          <w:sz w:val="28"/>
-          <w:szCs w:val="28"/>
-        </w:rPr>
-      </w:pPr>
-    </w:p>
-    <w:p>
-      <w:pPr>
-        <w:rPr>
-          <w:sz w:val="28"/>
-          <w:szCs w:val="28"/>
-        </w:rPr>
-      </w:pPr>
-    </w:p>
-    <w:p>
-      <w:pPr>
-        <w:rPr>
-          <w:sz w:val="28"/>
-          <w:szCs w:val="28"/>
-        </w:rPr>
-      </w:pPr>
-    </w:p>
-    <w:p>
-      <w:pPr>
-        <w:rPr>
-          <w:sz w:val="28"/>
-          <w:szCs w:val="28"/>
-        </w:rPr>
-      </w:pPr>
-    </w:p>
-    <w:p>
-      <w:pPr>
-        <w:rPr>
-          <w:sz w:val="28"/>
-          <w:szCs w:val="28"/>
-        </w:rPr>
-      </w:pPr>
-    </w:p>
-    <w:p>
-      <w:pPr>
-        <w:rPr>
-          <w:sz w:val="28"/>
-          <w:szCs w:val="28"/>
-        </w:rPr>
-      </w:pPr>
-    </w:p>
-    <w:p>
-      <w:pPr>
-        <w:rPr>
-          <w:sz w:val="28"/>
-          <w:szCs w:val="28"/>
-        </w:rPr>
-      </w:pPr>
-    </w:p>
-    <w:p>
-      <w:pPr>
-        <w:rPr>
-          <w:sz w:val="28"/>
-          <w:szCs w:val="28"/>
-        </w:rPr>
-      </w:pPr>
-    </w:p>
-    <w:p>
-      <w:pPr>
-        <w:rPr>
-          <w:sz w:val="28"/>
-          <w:szCs w:val="28"/>
-        </w:rPr>
-      </w:pPr>
-    </w:p>
-    <w:p>
-      <w:pPr>
-        <w:rPr>
-          <w:sz w:val="28"/>
-          <w:szCs w:val="28"/>
-        </w:rPr>
-      </w:pPr>
-    </w:p>
-    <w:p>
-      <w:pPr>
-        <w:rPr>
-          <w:sz w:val="28"/>
-          <w:szCs w:val="28"/>
-        </w:rPr>
-      </w:pPr>
-    </w:p>
-    <w:p>
-      <w:pPr>
-        <w:rPr>
-          <w:sz w:val="28"/>
-          <w:szCs w:val="28"/>
-        </w:rPr>
-      </w:pPr>
       <w:bookmarkStart w:id="1" w:name="_GoBack"/>
       <w:bookmarkEnd w:id="1"/>
+      <w:r>
+        <w:rPr>
+          <w:sz w:val="28"/>
+          <w:szCs w:val="28"/>
+        </w:rPr>
+        <w:t>}</w:t>
+      </w:r>
+    </w:p>
+    <w:p>
+      <w:pPr>
+        <w:rPr>
+          <w:sz w:val="28"/>
+          <w:szCs w:val="28"/>
+        </w:rPr>
+      </w:pPr>
+    </w:p>
+    <w:p>
+      <w:pPr>
+        <w:rPr>
+          <w:sz w:val="28"/>
+          <w:szCs w:val="28"/>
+        </w:rPr>
+      </w:pPr>
+      <w:proofErr w:type="spellStart"/>
+      <w:r>
+        <w:rPr>
+          <w:sz w:val="28"/>
+          <w:szCs w:val="28"/>
+        </w:rPr>
+        <w:t>void</w:t>
+      </w:r>
+      <w:proofErr w:type="spellEnd"/>
+      <w:r>
+        <w:rPr>
+          <w:sz w:val="28"/>
+          <w:szCs w:val="28"/>
+        </w:rPr>
+        <w:t xml:space="preserve"> </w:t>
+      </w:r>
+      <w:proofErr w:type="spellStart"/>
+      <w:r>
+        <w:rPr>
+          <w:sz w:val="28"/>
+          <w:szCs w:val="28"/>
+        </w:rPr>
+        <w:t>appPause</w:t>
+      </w:r>
+      <w:proofErr w:type="spellEnd"/>
+      <w:r>
+        <w:rPr>
+          <w:sz w:val="28"/>
+          <w:szCs w:val="28"/>
+        </w:rPr>
+        <w:t>()</w:t>
+      </w:r>
+    </w:p>
+    <w:p>
+      <w:pPr>
+        <w:rPr>
+          <w:sz w:val="28"/>
+          <w:szCs w:val="28"/>
+        </w:rPr>
+      </w:pPr>
+      <w:r>
+        <w:rPr>
+          <w:sz w:val="28"/>
+          <w:szCs w:val="28"/>
+        </w:rPr>
+        <w:t>{</w:t>
+      </w:r>
+    </w:p>
+    <w:p>
+      <w:pPr>
+        <w:rPr>
+          <w:sz w:val="28"/>
+          <w:szCs w:val="28"/>
+        </w:rPr>
+      </w:pPr>
+      <w:r>
+        <w:rPr>
+          <w:sz w:val="28"/>
+          <w:szCs w:val="28"/>
+        </w:rPr>
+        <w:t xml:space="preserve">    </w:t>
+      </w:r>
+      <w:proofErr w:type="spellStart"/>
+      <w:r>
+        <w:rPr>
+          <w:sz w:val="28"/>
+          <w:szCs w:val="28"/>
+        </w:rPr>
+        <w:t>system</w:t>
+      </w:r>
+      <w:proofErr w:type="spellEnd"/>
+      <w:r>
+        <w:rPr>
+          <w:sz w:val="28"/>
+          <w:szCs w:val="28"/>
+        </w:rPr>
+        <w:t xml:space="preserve"> ("</w:t>
+      </w:r>
+      <w:proofErr w:type="spellStart"/>
+      <w:r>
+        <w:rPr>
+          <w:sz w:val="28"/>
+          <w:szCs w:val="28"/>
+        </w:rPr>
+        <w:t>pause</w:t>
+      </w:r>
+      <w:proofErr w:type="spellEnd"/>
+      <w:r>
+        <w:rPr>
+          <w:sz w:val="28"/>
+          <w:szCs w:val="28"/>
+        </w:rPr>
+        <w:t>");</w:t>
+      </w:r>
+    </w:p>
+    <w:p>
+      <w:pPr>
+        <w:rPr>
+          <w:sz w:val="28"/>
+          <w:szCs w:val="28"/>
+        </w:rPr>
+      </w:pPr>
+      <w:r>
+        <w:rPr>
+          <w:sz w:val="28"/>
+          <w:szCs w:val="28"/>
+        </w:rPr>
+        <w:t>}</w:t>
+      </w:r>
+    </w:p>
+    <w:p>
+      <w:pPr>
+        <w:rPr>
+          <w:sz w:val="28"/>
+          <w:szCs w:val="28"/>
+        </w:rPr>
+      </w:pPr>
+    </w:p>
+    <w:p>
+      <w:pPr>
+        <w:rPr>
+          <w:sz w:val="28"/>
+          <w:szCs w:val="28"/>
+        </w:rPr>
+      </w:pPr>
+      <w:proofErr w:type="spellStart"/>
+      <w:r>
+        <w:rPr>
+          <w:sz w:val="28"/>
+          <w:szCs w:val="28"/>
+        </w:rPr>
+        <w:t>int</w:t>
+      </w:r>
+      <w:proofErr w:type="spellEnd"/>
+      <w:r>
+        <w:rPr>
+          <w:sz w:val="28"/>
+          <w:szCs w:val="28"/>
+        </w:rPr>
+        <w:t xml:space="preserve"> </w:t>
+      </w:r>
+      <w:proofErr w:type="spellStart"/>
+      <w:r>
+        <w:rPr>
+          <w:sz w:val="28"/>
+          <w:szCs w:val="28"/>
+        </w:rPr>
+        <w:t>main</w:t>
+      </w:r>
+      <w:proofErr w:type="spellEnd"/>
+      <w:r>
+        <w:rPr>
+          <w:sz w:val="28"/>
+          <w:szCs w:val="28"/>
+        </w:rPr>
+        <w:t>()</w:t>
+      </w:r>
+    </w:p>
+    <w:p>
+      <w:pPr>
+        <w:rPr>
+          <w:sz w:val="28"/>
+          <w:szCs w:val="28"/>
+        </w:rPr>
+      </w:pPr>
+      <w:r>
+        <w:rPr>
+          <w:sz w:val="28"/>
+          <w:szCs w:val="28"/>
+        </w:rPr>
+        <w:t>{</w:t>
+      </w:r>
+    </w:p>
+    <w:p>
+      <w:pPr>
+        <w:rPr>
+          <w:sz w:val="28"/>
+          <w:szCs w:val="28"/>
+        </w:rPr>
+      </w:pPr>
+      <w:r>
+        <w:rPr>
+          <w:sz w:val="28"/>
+          <w:szCs w:val="28"/>
+        </w:rPr>
+        <w:t xml:space="preserve">    </w:t>
+      </w:r>
+      <w:proofErr w:type="spellStart"/>
+      <w:r>
+        <w:rPr>
+          <w:sz w:val="28"/>
+          <w:szCs w:val="28"/>
+        </w:rPr>
+        <w:t>localisation</w:t>
+      </w:r>
+      <w:proofErr w:type="spellEnd"/>
+      <w:r>
+        <w:rPr>
+          <w:sz w:val="28"/>
+          <w:szCs w:val="28"/>
+        </w:rPr>
+        <w:t>();</w:t>
+      </w:r>
+    </w:p>
+    <w:p>
+      <w:pPr>
+        <w:rPr>
+          <w:sz w:val="28"/>
+          <w:szCs w:val="28"/>
+        </w:rPr>
+      </w:pPr>
+      <w:r>
+        <w:rPr>
+          <w:sz w:val="28"/>
+          <w:szCs w:val="28"/>
+        </w:rPr>
+        <w:t xml:space="preserve">    </w:t>
+      </w:r>
+      <w:proofErr w:type="spellStart"/>
+      <w:r>
+        <w:rPr>
+          <w:sz w:val="28"/>
+          <w:szCs w:val="28"/>
+        </w:rPr>
+        <w:t>devOutput</w:t>
+      </w:r>
+      <w:proofErr w:type="spellEnd"/>
+      <w:r>
+        <w:rPr>
+          <w:sz w:val="28"/>
+          <w:szCs w:val="28"/>
+        </w:rPr>
+        <w:t>();</w:t>
+      </w:r>
+    </w:p>
+    <w:p>
+      <w:pPr>
+        <w:rPr>
+          <w:sz w:val="28"/>
+          <w:szCs w:val="28"/>
+        </w:rPr>
+      </w:pPr>
+      <w:r>
+        <w:rPr>
+          <w:sz w:val="28"/>
+          <w:szCs w:val="28"/>
+        </w:rPr>
+        <w:t xml:space="preserve">    </w:t>
+      </w:r>
+      <w:proofErr w:type="spellStart"/>
+      <w:r>
+        <w:rPr>
+          <w:sz w:val="28"/>
+          <w:szCs w:val="28"/>
+        </w:rPr>
+        <w:t>userInput</w:t>
+      </w:r>
+      <w:proofErr w:type="spellEnd"/>
+      <w:r>
+        <w:rPr>
+          <w:sz w:val="28"/>
+          <w:szCs w:val="28"/>
+        </w:rPr>
+        <w:t>();</w:t>
+      </w:r>
+    </w:p>
+    <w:p>
+      <w:pPr>
+        <w:rPr>
+          <w:sz w:val="28"/>
+          <w:szCs w:val="28"/>
+        </w:rPr>
+      </w:pPr>
+      <w:r>
+        <w:rPr>
+          <w:sz w:val="28"/>
+          <w:szCs w:val="28"/>
+        </w:rPr>
+        <w:t xml:space="preserve">    </w:t>
+      </w:r>
+      <w:proofErr w:type="spellStart"/>
+      <w:r>
+        <w:rPr>
+          <w:sz w:val="28"/>
+          <w:szCs w:val="28"/>
+        </w:rPr>
+        <w:t>calcOutput</w:t>
+      </w:r>
+      <w:proofErr w:type="spellEnd"/>
+      <w:r>
+        <w:rPr>
+          <w:sz w:val="28"/>
+          <w:szCs w:val="28"/>
+        </w:rPr>
+        <w:t>();</w:t>
+      </w:r>
+    </w:p>
+    <w:p>
+      <w:pPr>
+        <w:rPr>
+          <w:sz w:val="28"/>
+          <w:szCs w:val="28"/>
+        </w:rPr>
+      </w:pPr>
+      <w:r>
+        <w:rPr>
+          <w:sz w:val="28"/>
+          <w:szCs w:val="28"/>
+        </w:rPr>
+        <w:t xml:space="preserve">    </w:t>
+      </w:r>
+      <w:proofErr w:type="spellStart"/>
+      <w:r>
+        <w:rPr>
+          <w:sz w:val="28"/>
+          <w:szCs w:val="28"/>
+        </w:rPr>
+        <w:t>tof_output</w:t>
+      </w:r>
+      <w:proofErr w:type="spellEnd"/>
+      <w:r>
+        <w:rPr>
+          <w:sz w:val="28"/>
+          <w:szCs w:val="28"/>
+        </w:rPr>
+        <w:t>();</w:t>
+      </w:r>
+    </w:p>
+    <w:p>
+      <w:pPr>
+        <w:rPr>
+          <w:sz w:val="28"/>
+          <w:szCs w:val="28"/>
+        </w:rPr>
+      </w:pPr>
+      <w:r>
+        <w:rPr>
+          <w:sz w:val="28"/>
+          <w:szCs w:val="28"/>
+        </w:rPr>
+        <w:t xml:space="preserve">    </w:t>
+      </w:r>
+      <w:proofErr w:type="spellStart"/>
+      <w:r>
+        <w:rPr>
+          <w:sz w:val="28"/>
+          <w:szCs w:val="28"/>
+        </w:rPr>
+        <w:t>intOutput</w:t>
+      </w:r>
+      <w:proofErr w:type="spellEnd"/>
+      <w:r>
+        <w:rPr>
+          <w:sz w:val="28"/>
+          <w:szCs w:val="28"/>
+        </w:rPr>
+        <w:t>();</w:t>
+      </w:r>
+    </w:p>
+    <w:p>
+      <w:pPr>
+        <w:rPr>
+          <w:sz w:val="28"/>
+          <w:szCs w:val="28"/>
+        </w:rPr>
+      </w:pPr>
+      <w:r>
+        <w:rPr>
+          <w:sz w:val="28"/>
+          <w:szCs w:val="28"/>
+        </w:rPr>
+        <w:t xml:space="preserve">    </w:t>
+      </w:r>
+      <w:proofErr w:type="spellStart"/>
+      <w:r>
+        <w:rPr>
+          <w:sz w:val="28"/>
+          <w:szCs w:val="28"/>
+        </w:rPr>
+        <w:t>appPause</w:t>
+      </w:r>
+      <w:proofErr w:type="spellEnd"/>
+      <w:r>
+        <w:rPr>
+          <w:sz w:val="28"/>
+          <w:szCs w:val="28"/>
+        </w:rPr>
+        <w:t>();</w:t>
+      </w:r>
+    </w:p>
+    <w:p>
+      <w:pPr>
+        <w:rPr>
+          <w:sz w:val="28"/>
+          <w:szCs w:val="28"/>
+        </w:rPr>
+      </w:pPr>
+      <w:r>
+        <w:rPr>
+          <w:sz w:val="28"/>
+          <w:szCs w:val="28"/>
+        </w:rPr>
+        <w:t xml:space="preserve">    </w:t>
+      </w:r>
+      <w:proofErr w:type="spellStart"/>
+      <w:r>
+        <w:rPr>
+          <w:sz w:val="28"/>
+          <w:szCs w:val="28"/>
+        </w:rPr>
+        <w:t>return</w:t>
+      </w:r>
+      <w:proofErr w:type="spellEnd"/>
+      <w:r>
+        <w:rPr>
+          <w:sz w:val="28"/>
+          <w:szCs w:val="28"/>
+        </w:rPr>
+        <w:t xml:space="preserve"> 0;</w:t>
+      </w:r>
+    </w:p>
+    <w:p>
+      <w:pPr>
+        <w:rPr>
+          <w:sz w:val="28"/>
+          <w:szCs w:val="28"/>
+        </w:rPr>
+      </w:pPr>
+      <w:r>
+        <w:rPr>
+          <w:sz w:val="28"/>
+          <w:szCs w:val="28"/>
+        </w:rPr>
+        <w:t>}</w:t>
+      </w:r>
+    </w:p>
+    <w:p>
+      <w:pPr>
+        <w:rPr>
+          <w:sz w:val="28"/>
+          <w:szCs w:val="28"/>
+        </w:rPr>
+      </w:pPr>
+    </w:p>
+    <w:p>
+      <w:pPr>
+        <w:rPr>
+          <w:sz w:val="28"/>
+          <w:szCs w:val="28"/>
+        </w:rPr>
+      </w:pPr>
+    </w:p>
+    <w:p>
+      <w:pPr>
+        <w:rPr>
+          <w:sz w:val="28"/>
+          <w:szCs w:val="28"/>
+        </w:rPr>
+      </w:pPr>
+    </w:p>
+    <w:p>
+      <w:pPr>
+        <w:rPr>
+          <w:sz w:val="28"/>
+          <w:szCs w:val="28"/>
+        </w:rPr>
+      </w:pPr>
+    </w:p>
+    <w:p>
+      <w:pPr>
+        <w:rPr>
+          <w:sz w:val="28"/>
+          <w:szCs w:val="28"/>
+        </w:rPr>
+      </w:pPr>
+    </w:p>
+    <w:p>
+      <w:pPr>
+        <w:rPr>
+          <w:sz w:val="28"/>
+          <w:szCs w:val="28"/>
+        </w:rPr>
+      </w:pPr>
+    </w:p>
+    <w:p>
+      <w:pPr>
+        <w:rPr>
+          <w:sz w:val="28"/>
+          <w:szCs w:val="28"/>
+        </w:rPr>
+      </w:pPr>
+    </w:p>
+    <w:p>
+      <w:pPr>
+        <w:rPr>
+          <w:sz w:val="28"/>
+          <w:szCs w:val="28"/>
+        </w:rPr>
+      </w:pPr>
+    </w:p>
+    <w:p>
+      <w:pPr>
+        <w:rPr>
+          <w:sz w:val="28"/>
+          <w:szCs w:val="28"/>
+        </w:rPr>
+      </w:pPr>
+    </w:p>
+    <w:p>
+      <w:pPr>
+        <w:rPr>
+          <w:sz w:val="28"/>
+          <w:szCs w:val="28"/>
+        </w:rPr>
+      </w:pPr>
+    </w:p>
+    <w:p>
+      <w:pPr>
+        <w:rPr>
+          <w:sz w:val="28"/>
+          <w:szCs w:val="28"/>
+        </w:rPr>
+      </w:pPr>
+    </w:p>
+    <w:p>
+      <w:pPr>
+        <w:rPr>
+          <w:sz w:val="28"/>
+          <w:szCs w:val="28"/>
+        </w:rPr>
+      </w:pPr>
+    </w:p>
+    <w:p>
+      <w:pPr>
+        <w:rPr>
+          <w:sz w:val="28"/>
+          <w:szCs w:val="28"/>
+        </w:rPr>
+      </w:pPr>
+    </w:p>
+    <w:p>
+      <w:pPr>
+        <w:rPr>
+          <w:sz w:val="28"/>
+          <w:szCs w:val="28"/>
+        </w:rPr>
+      </w:pPr>
     </w:p>
     <w:p>
       <w:pPr>
@@ -9509,7 +9466,7 @@
 </file>
 
 <file path=customXml/itemProps1.xml><?xml version="1.0" encoding="utf-8"?>
-<ds:datastoreItem xmlns:ds="http://schemas.openxmlformats.org/officeDocument/2006/customXml" ds:itemID="{EB2897EF-CB14-4AA3-8D8B-F183CCDDD7BD}">
+<ds:datastoreItem xmlns:ds="http://schemas.openxmlformats.org/officeDocument/2006/customXml" ds:itemID="{4A02526F-1559-43FB-9B78-FEB8DD9A300D}">
   <ds:schemaRefs>
     <ds:schemaRef ds:uri="http://schemas.openxmlformats.org/officeDocument/2006/bibliography"/>
   </ds:schemaRefs>

</xml_diff>